<commit_message>
time & region analysis
</commit_message>
<xml_diff>
--- a/conference_paper/template_my_work.docx
+++ b/conference_paper/template_my_work.docx
@@ -219,15 +219,7 @@
         <w:t xml:space="preserve">to quantify the impact of alcohol usage on car accidents, considering factors such as accident frequency, time of day, and associated damage. </w:t>
       </w:r>
       <w:r>
-        <w:t xml:space="preserve">The results may </w:t>
-      </w:r>
-      <w:proofErr w:type="gramStart"/>
-      <w:r>
-        <w:t>be distorted</w:t>
-      </w:r>
-      <w:proofErr w:type="gramEnd"/>
-      <w:r>
-        <w:t xml:space="preserve"> because gathered data </w:t>
+        <w:t xml:space="preserve">The results may be distorted because gathered data </w:t>
       </w:r>
       <w:r>
         <w:t>does not</w:t>
@@ -293,15 +285,7 @@
         <w:t xml:space="preserve"> the power of these tools, as well as the importance of proper data gathering. </w:t>
       </w:r>
       <w:r>
-        <w:t xml:space="preserve">The results can motivate national institutions to focus more on precise data gathering for matters such as car accidents, as significant information can </w:t>
-      </w:r>
-      <w:proofErr w:type="gramStart"/>
-      <w:r>
-        <w:t>be gained</w:t>
-      </w:r>
-      <w:proofErr w:type="gramEnd"/>
-      <w:r>
-        <w:t xml:space="preserve"> from such data to implement smarter measures that contribute to a better world.</w:t>
+        <w:t>The results can motivate national institutions to focus more on precise data gathering for matters such as car accidents, as significant information can be gained from such data to implement smarter measures that contribute to a better world.</w:t>
       </w:r>
     </w:p>
     <w:p>
@@ -343,267 +327,187 @@
         <w:rPr>
           <w:lang w:val="en-US"/>
         </w:rPr>
-        <w:t xml:space="preserve">This work is trying to emphasize the importance of gathering and processing data while we live in era of data explosion. Spread of the Internet, social networks, Internet of Things, cloud-computing, </w:t>
-      </w:r>
-      <w:proofErr w:type="gramStart"/>
+        <w:t xml:space="preserve">This work is trying to emphasize the importance of gathering and processing data while we live in era of data explosion. Spread of the Internet, social networks, Internet of Things, cloud-computing, etc. This all comes with </w:t>
+      </w:r>
       <w:r>
         <w:rPr>
           <w:lang w:val="en-US"/>
         </w:rPr>
-        <w:t>etc.</w:t>
-      </w:r>
-      <w:proofErr w:type="gramEnd"/>
+        <w:t>the vast</w:t>
+      </w:r>
       <w:r>
         <w:rPr>
           <w:lang w:val="en-US"/>
         </w:rPr>
-        <w:t xml:space="preserve"> This all comes with </w:t>
+        <w:t xml:space="preserve"> amount of </w:t>
       </w:r>
       <w:r>
         <w:rPr>
           <w:lang w:val="en-US"/>
         </w:rPr>
-        <w:t>the vast</w:t>
+        <w:t>data generated</w:t>
       </w:r>
       <w:r>
         <w:rPr>
           <w:lang w:val="en-US"/>
         </w:rPr>
-        <w:t xml:space="preserve"> amount of </w:t>
+        <w:t xml:space="preserve">. </w:t>
       </w:r>
       <w:r>
         <w:rPr>
           <w:lang w:val="en-US"/>
         </w:rPr>
-        <w:t>data generated</w:t>
+        <w:t>But</w:t>
       </w:r>
       <w:r>
         <w:rPr>
           <w:lang w:val="en-US"/>
         </w:rPr>
-        <w:t xml:space="preserve">. </w:t>
+        <w:t xml:space="preserve"> there are also areas that </w:t>
       </w:r>
       <w:r>
         <w:rPr>
           <w:lang w:val="en-US"/>
         </w:rPr>
-        <w:t>But</w:t>
+        <w:t>are not</w:t>
       </w:r>
       <w:r>
         <w:rPr>
           <w:lang w:val="en-US"/>
         </w:rPr>
-        <w:t xml:space="preserve"> there are also areas that </w:t>
-      </w:r>
-      <w:proofErr w:type="gramStart"/>
+        <w:t xml:space="preserve"> still monitored well or at all, but they should. The </w:t>
+      </w:r>
       <w:r>
         <w:rPr>
           <w:lang w:val="en-US"/>
         </w:rPr>
-        <w:t>are not</w:t>
+        <w:t>reason</w:t>
       </w:r>
       <w:r>
         <w:rPr>
           <w:lang w:val="en-US"/>
         </w:rPr>
-        <w:t xml:space="preserve"> still monitored</w:t>
-      </w:r>
-      <w:proofErr w:type="gramEnd"/>
+        <w:t xml:space="preserve"> we should care about it </w:t>
+      </w:r>
       <w:r>
         <w:rPr>
           <w:lang w:val="en-US"/>
         </w:rPr>
-        <w:t xml:space="preserve"> well or at all, but they should. The </w:t>
+        <w:t>is</w:t>
       </w:r>
       <w:r>
         <w:rPr>
           <w:lang w:val="en-US"/>
         </w:rPr>
-        <w:t>reason</w:t>
+        <w:t xml:space="preserve"> that we can extract from them some </w:t>
       </w:r>
       <w:r>
         <w:rPr>
           <w:lang w:val="en-US"/>
         </w:rPr>
-        <w:t xml:space="preserve"> we should care about it </w:t>
+        <w:t>interesting</w:t>
       </w:r>
       <w:r>
         <w:rPr>
           <w:lang w:val="en-US"/>
         </w:rPr>
-        <w:t>is</w:t>
+        <w:t xml:space="preserve"> and important information</w:t>
       </w:r>
       <w:r>
         <w:rPr>
           <w:lang w:val="en-US"/>
         </w:rPr>
-        <w:t xml:space="preserve"> that we can extract from them </w:t>
-      </w:r>
-      <w:proofErr w:type="gramStart"/>
+        <w:t xml:space="preserve"> which can help us to understand some phenomenon, process and (ideally) based on that create better solutions if possible</w:t>
+      </w:r>
       <w:r>
         <w:rPr>
           <w:lang w:val="en-US"/>
         </w:rPr>
-        <w:t>some</w:t>
-      </w:r>
-      <w:proofErr w:type="gramEnd"/>
+        <w:t xml:space="preserve">. As </w:t>
+      </w:r>
       <w:r>
         <w:rPr>
           <w:lang w:val="en-US"/>
         </w:rPr>
-        <w:t xml:space="preserve"> </w:t>
+        <w:t>a</w:t>
       </w:r>
       <w:r>
         <w:rPr>
           <w:lang w:val="en-US"/>
         </w:rPr>
-        <w:t>interesting</w:t>
+        <w:t xml:space="preserve"> good example of consistent data gathering is Czech police, which reveal</w:t>
       </w:r>
       <w:r>
         <w:rPr>
           <w:lang w:val="en-US"/>
         </w:rPr>
-        <w:t xml:space="preserve"> and </w:t>
-      </w:r>
-      <w:proofErr w:type="gramStart"/>
+        <w:t xml:space="preserve"> car accidents data every month on their web</w:t>
+      </w:r>
       <w:r>
         <w:rPr>
           <w:lang w:val="en-US"/>
         </w:rPr>
-        <w:t>important information</w:t>
-      </w:r>
-      <w:proofErr w:type="gramEnd"/>
+        <w:t xml:space="preserve"> [1]</w:t>
+      </w:r>
       <w:r>
         <w:rPr>
           <w:lang w:val="en-US"/>
         </w:rPr>
-        <w:t xml:space="preserve"> which can help us to understand </w:t>
-      </w:r>
-      <w:proofErr w:type="gramStart"/>
+        <w:t xml:space="preserve"> and are free for everyone. </w:t>
+      </w:r>
       <w:r>
         <w:rPr>
           <w:lang w:val="en-US"/>
         </w:rPr>
-        <w:t>some</w:t>
-      </w:r>
-      <w:proofErr w:type="gramEnd"/>
+        <w:t xml:space="preserve">These data are going to be used as an example of data processing using </w:t>
+      </w:r>
       <w:r>
         <w:rPr>
           <w:lang w:val="en-US"/>
         </w:rPr>
-        <w:t xml:space="preserve"> phenomenon, process and (ideally) based on that create better solutions if possible</w:t>
+        <w:t xml:space="preserve">Oracle </w:t>
       </w:r>
       <w:r>
         <w:rPr>
           <w:lang w:val="en-US"/>
         </w:rPr>
-        <w:t xml:space="preserve">. As </w:t>
+        <w:t xml:space="preserve">database analytic tools. Specifically, this work focuses on alcohol impact </w:t>
       </w:r>
       <w:r>
         <w:rPr>
           <w:lang w:val="en-US"/>
         </w:rPr>
-        <w:t>a</w:t>
+        <w:t>of car</w:t>
       </w:r>
       <w:r>
         <w:rPr>
           <w:lang w:val="en-US"/>
         </w:rPr>
-        <w:t xml:space="preserve"> good example of consistent data gathering is Czech police, which reveal</w:t>
+        <w:t xml:space="preserve"> accidents from various points of view. It is possible to observe this </w:t>
       </w:r>
       <w:r>
         <w:rPr>
           <w:lang w:val="en-US"/>
         </w:rPr>
-        <w:t xml:space="preserve"> car accidents data every month on their web</w:t>
+        <w:t>while</w:t>
       </w:r>
       <w:r>
         <w:rPr>
           <w:lang w:val="en-US"/>
         </w:rPr>
-        <w:t xml:space="preserve"> [1]</w:t>
+        <w:t xml:space="preserve"> information </w:t>
       </w:r>
       <w:r>
         <w:rPr>
           <w:lang w:val="en-US"/>
         </w:rPr>
-        <w:t xml:space="preserve"> and are free for everyone. </w:t>
+        <w:t xml:space="preserve">about alcohol usage </w:t>
       </w:r>
       <w:r>
         <w:rPr>
           <w:lang w:val="en-US"/>
         </w:rPr>
-        <w:t xml:space="preserve">These data are going to </w:t>
-      </w:r>
-      <w:proofErr w:type="gramStart"/>
-      <w:r>
-        <w:rPr>
-          <w:lang w:val="en-US"/>
-        </w:rPr>
-        <w:t>be used</w:t>
-      </w:r>
-      <w:proofErr w:type="gramEnd"/>
-      <w:r>
-        <w:rPr>
-          <w:lang w:val="en-US"/>
-        </w:rPr>
-        <w:t xml:space="preserve"> as an example of data processing using </w:t>
-      </w:r>
-      <w:r>
-        <w:rPr>
-          <w:lang w:val="en-US"/>
-        </w:rPr>
-        <w:t xml:space="preserve">Oracle </w:t>
-      </w:r>
-      <w:r>
-        <w:rPr>
-          <w:lang w:val="en-US"/>
-        </w:rPr>
-        <w:t xml:space="preserve">database analytic tools. Specifically, this work focuses on alcohol impact </w:t>
-      </w:r>
-      <w:r>
-        <w:rPr>
-          <w:lang w:val="en-US"/>
-        </w:rPr>
-        <w:t>of car</w:t>
-      </w:r>
-      <w:r>
-        <w:rPr>
-          <w:lang w:val="en-US"/>
-        </w:rPr>
-        <w:t xml:space="preserve"> accidents from various points of view. It is possible to observe this </w:t>
-      </w:r>
-      <w:r>
-        <w:rPr>
-          <w:lang w:val="en-US"/>
-        </w:rPr>
-        <w:t>while</w:t>
-      </w:r>
-      <w:r>
-        <w:rPr>
-          <w:lang w:val="en-US"/>
-        </w:rPr>
-        <w:t xml:space="preserve"> information </w:t>
-      </w:r>
-      <w:r>
-        <w:rPr>
-          <w:lang w:val="en-US"/>
-        </w:rPr>
-        <w:t xml:space="preserve">about alcohol usage </w:t>
-      </w:r>
-      <w:proofErr w:type="gramStart"/>
-      <w:r>
-        <w:rPr>
-          <w:lang w:val="en-US"/>
-        </w:rPr>
-        <w:t>is provided</w:t>
-      </w:r>
-      <w:proofErr w:type="gramEnd"/>
-      <w:r>
-        <w:rPr>
-          <w:lang w:val="en-US"/>
-        </w:rPr>
-        <w:t xml:space="preserve"> within stored data.</w:t>
+        <w:t>is provided within stored data.</w:t>
       </w:r>
     </w:p>
     <w:p>
@@ -713,14 +617,12 @@
         </w:rPr>
         <w:t xml:space="preserve">IDs from </w:t>
       </w:r>
-      <w:proofErr w:type="gramStart"/>
       <w:r>
         <w:rPr>
           <w:lang w:val="en-US"/>
         </w:rPr>
         <w:t>many</w:t>
       </w:r>
-      <w:proofErr w:type="gramEnd"/>
       <w:r>
         <w:rPr>
           <w:lang w:val="en-US"/>
@@ -749,115 +651,73 @@
         <w:rPr>
           <w:lang w:val="en-US"/>
         </w:rPr>
-        <w:t xml:space="preserve">Dials </w:t>
-      </w:r>
-      <w:proofErr w:type="gramStart"/>
+        <w:t>Dials are specified in file</w:t>
+      </w:r>
       <w:r>
         <w:rPr>
           <w:lang w:val="en-US"/>
         </w:rPr>
-        <w:t>are specified</w:t>
-      </w:r>
-      <w:proofErr w:type="gramEnd"/>
+        <w:t xml:space="preserve"> ‘</w:t>
+      </w:r>
       <w:r>
         <w:rPr>
           <w:lang w:val="en-US"/>
         </w:rPr>
-        <w:t xml:space="preserve"> in file</w:t>
+        <w:t>Položky formuláře - dat</w:t>
       </w:r>
       <w:r>
         <w:rPr>
           <w:lang w:val="en-US"/>
         </w:rPr>
-        <w:t xml:space="preserve"> ‘</w:t>
+        <w:t>a</w:t>
       </w:r>
       <w:r>
         <w:rPr>
           <w:lang w:val="en-US"/>
         </w:rPr>
-        <w:t>Položky formuláře - dat</w:t>
+        <w:t>’</w:t>
       </w:r>
       <w:r>
         <w:rPr>
           <w:lang w:val="en-US"/>
         </w:rPr>
-        <w:t>a</w:t>
+        <w:t xml:space="preserve"> also available on [1].</w:t>
       </w:r>
       <w:r>
         <w:rPr>
           <w:lang w:val="en-US"/>
         </w:rPr>
-        <w:t>’</w:t>
+        <w:t xml:space="preserve"> Then we can create </w:t>
       </w:r>
       <w:r>
         <w:rPr>
           <w:lang w:val="en-US"/>
         </w:rPr>
-        <w:t xml:space="preserve"> also available on [1].</w:t>
+        <w:t xml:space="preserve">database tables. Final structure is shown in </w:t>
       </w:r>
       <w:r>
         <w:rPr>
           <w:lang w:val="en-US"/>
         </w:rPr>
-        <w:t xml:space="preserve"> Then we can create </w:t>
+        <w:t>Fig</w:t>
       </w:r>
       <w:r>
         <w:rPr>
           <w:lang w:val="en-US"/>
         </w:rPr>
-        <w:t xml:space="preserve">database tables. Final structure </w:t>
-      </w:r>
-      <w:proofErr w:type="gramStart"/>
+        <w:t>. 1</w:t>
+      </w:r>
       <w:r>
         <w:rPr>
           <w:lang w:val="en-US"/>
         </w:rPr>
-        <w:t>is shown</w:t>
-      </w:r>
-      <w:proofErr w:type="gramEnd"/>
+        <w:t>.</w:t>
+      </w:r>
       <w:r>
         <w:rPr>
           <w:lang w:val="en-US"/>
         </w:rPr>
-        <w:t xml:space="preserve"> in </w:t>
-      </w:r>
-      <w:r>
-        <w:rPr>
-          <w:lang w:val="en-US"/>
-        </w:rPr>
-        <w:t>Fig</w:t>
-      </w:r>
-      <w:r>
-        <w:rPr>
-          <w:lang w:val="en-US"/>
-        </w:rPr>
-        <w:t>. 1</w:t>
-      </w:r>
-      <w:r>
-        <w:rPr>
-          <w:lang w:val="en-US"/>
-        </w:rPr>
-        <w:t>.</w:t>
-      </w:r>
-      <w:r>
-        <w:rPr>
-          <w:lang w:val="en-US"/>
-        </w:rPr>
-        <w:t xml:space="preserve"> There are </w:t>
-      </w:r>
-      <w:proofErr w:type="gramStart"/>
-      <w:r>
-        <w:rPr>
-          <w:lang w:val="en-US"/>
-        </w:rPr>
-        <w:t>many</w:t>
-      </w:r>
-      <w:proofErr w:type="gramEnd"/>
-      <w:r>
-        <w:rPr>
-          <w:lang w:val="en-US"/>
-        </w:rPr>
-        <w:t xml:space="preserve"> references to database tables that serve as dials.</w:t>
+        <w:t xml:space="preserve"> There are many references to database tables that serve as dials.</w:t>
       </w:r>
       <w:r>
         <w:rPr>
@@ -977,21 +837,7 @@
         <w:rPr>
           <w:lang w:val="en-US"/>
         </w:rPr>
-        <w:t>. We will refer to this table as ‘</w:t>
-      </w:r>
-      <w:proofErr w:type="gramStart"/>
-      <w:r>
-        <w:rPr>
-          <w:lang w:val="en-US"/>
-        </w:rPr>
-        <w:t>regions’</w:t>
-      </w:r>
-      <w:proofErr w:type="gramEnd"/>
-      <w:r>
-        <w:rPr>
-          <w:lang w:val="en-US"/>
-        </w:rPr>
-        <w:t>.</w:t>
+        <w:t>. We will refer to this table as ‘regions’.</w:t>
       </w:r>
     </w:p>
     <w:p>
@@ -1051,16 +897,8 @@
         <w:rPr>
           <w:lang w:val="en-US"/>
         </w:rPr>
-        <w:t>blood. We will refer to this table as ‘alco</w:t>
-      </w:r>
-      <w:proofErr w:type="gramStart"/>
-      <w:r>
-        <w:rPr>
-          <w:lang w:val="en-US"/>
-        </w:rPr>
-        <w:t>’.</w:t>
-      </w:r>
-      <w:proofErr w:type="gramEnd"/>
+        <w:t>blood. We will refer to this table as ‘alco’.</w:t>
+      </w:r>
     </w:p>
     <w:p>
       <w:pPr>
@@ -1094,21 +932,13 @@
         <w:t xml:space="preserve"> </w:t>
       </w:r>
       <w:r>
-        <w:t xml:space="preserve">Records can </w:t>
-      </w:r>
-      <w:proofErr w:type="gramStart"/>
-      <w:r>
-        <w:t xml:space="preserve">be </w:t>
+        <w:t xml:space="preserve">Records can be </w:t>
       </w:r>
       <w:r>
         <w:t>import</w:t>
       </w:r>
       <w:r>
-        <w:t>ed</w:t>
-      </w:r>
-      <w:proofErr w:type="gramEnd"/>
-      <w:r>
-        <w:t xml:space="preserve"> to </w:t>
+        <w:t xml:space="preserve">ed to </w:t>
       </w:r>
       <w:r>
         <w:t>the</w:t>
@@ -1228,13 +1058,8 @@
         <w:t xml:space="preserve"> - </w:t>
       </w:r>
       <w:r>
-        <w:t xml:space="preserve">Structure of database </w:t>
-      </w:r>
-      <w:proofErr w:type="gramStart"/>
-      <w:r>
-        <w:t>tables</w:t>
-      </w:r>
-      <w:proofErr w:type="gramEnd"/>
+        <w:t>Structure of database tables</w:t>
+      </w:r>
     </w:p>
     <w:p>
       <w:pPr>
@@ -1319,224 +1144,190 @@
           <w:spacing w:val="0"/>
           <w:lang w:val="en-US" w:eastAsia="en-US"/>
         </w:rPr>
-        <w:t xml:space="preserve">cases </w:t>
-      </w:r>
-      <w:proofErr w:type="gramStart"/>
+        <w:t>cases were observed</w:t>
+      </w:r>
       <w:r>
         <w:rPr>
           <w:spacing w:val="0"/>
           <w:lang w:val="en-US" w:eastAsia="en-US"/>
         </w:rPr>
-        <w:t>were observed</w:t>
-      </w:r>
-      <w:proofErr w:type="gramEnd"/>
+        <w:t xml:space="preserve"> when an </w:t>
+      </w:r>
       <w:r>
         <w:rPr>
           <w:spacing w:val="0"/>
           <w:lang w:val="en-US" w:eastAsia="en-US"/>
         </w:rPr>
-        <w:t xml:space="preserve"> when an </w:t>
+        <w:t>accident</w:t>
       </w:r>
       <w:r>
         <w:rPr>
           <w:spacing w:val="0"/>
           <w:lang w:val="en-US" w:eastAsia="en-US"/>
         </w:rPr>
-        <w:t>accident</w:t>
+        <w:t xml:space="preserve"> occurred.</w:t>
       </w:r>
       <w:r>
         <w:rPr>
           <w:spacing w:val="0"/>
           <w:lang w:val="en-US" w:eastAsia="en-US"/>
         </w:rPr>
-        <w:t xml:space="preserve"> occurred.</w:t>
+        <w:t xml:space="preserve"> </w:t>
       </w:r>
       <w:r>
         <w:rPr>
           <w:spacing w:val="0"/>
           <w:lang w:val="en-US" w:eastAsia="en-US"/>
         </w:rPr>
-        <w:t xml:space="preserve"> </w:t>
+        <w:t>Results of select query are shown in Fig. 2.</w:t>
       </w:r>
       <w:r>
         <w:rPr>
           <w:spacing w:val="0"/>
           <w:lang w:val="en-US" w:eastAsia="en-US"/>
         </w:rPr>
-        <w:t xml:space="preserve">Results of select query </w:t>
-      </w:r>
-      <w:proofErr w:type="gramStart"/>
+        <w:t xml:space="preserve"> We see that </w:t>
+      </w:r>
       <w:r>
         <w:rPr>
           <w:spacing w:val="0"/>
           <w:lang w:val="en-US" w:eastAsia="en-US"/>
         </w:rPr>
-        <w:t>are shown</w:t>
-      </w:r>
-      <w:proofErr w:type="gramEnd"/>
+        <w:t>recordings</w:t>
+      </w:r>
       <w:r>
         <w:rPr>
           <w:spacing w:val="0"/>
           <w:lang w:val="en-US" w:eastAsia="en-US"/>
         </w:rPr>
-        <w:t xml:space="preserve"> in Fig. 2.</w:t>
+        <w:t xml:space="preserve"> </w:t>
       </w:r>
       <w:r>
         <w:rPr>
           <w:spacing w:val="0"/>
           <w:lang w:val="en-US" w:eastAsia="en-US"/>
         </w:rPr>
-        <w:t xml:space="preserve"> We see that </w:t>
+        <w:t xml:space="preserve">can be </w:t>
       </w:r>
       <w:r>
         <w:rPr>
           <w:spacing w:val="0"/>
           <w:lang w:val="en-US" w:eastAsia="en-US"/>
         </w:rPr>
-        <w:t>recordings</w:t>
+        <w:t xml:space="preserve">negative </w:t>
       </w:r>
       <w:r>
         <w:rPr>
           <w:spacing w:val="0"/>
           <w:lang w:val="en-US" w:eastAsia="en-US"/>
         </w:rPr>
-        <w:t xml:space="preserve"> </w:t>
+        <w:t>on alcohol presence</w:t>
       </w:r>
       <w:r>
         <w:rPr>
           <w:spacing w:val="0"/>
           <w:lang w:val="en-US" w:eastAsia="en-US"/>
         </w:rPr>
-        <w:t xml:space="preserve">can be </w:t>
+        <w:t xml:space="preserve"> or positive</w:t>
       </w:r>
       <w:r>
         <w:rPr>
           <w:spacing w:val="0"/>
           <w:lang w:val="en-US" w:eastAsia="en-US"/>
         </w:rPr>
-        <w:t xml:space="preserve">negative </w:t>
+        <w:t xml:space="preserve"> with different amounts of </w:t>
       </w:r>
       <w:r>
         <w:rPr>
           <w:spacing w:val="0"/>
           <w:lang w:val="en-US" w:eastAsia="en-US"/>
         </w:rPr>
-        <w:t>on alcohol presence</w:t>
+        <w:t>per mill</w:t>
       </w:r>
       <w:r>
         <w:rPr>
           <w:spacing w:val="0"/>
           <w:lang w:val="en-US" w:eastAsia="en-US"/>
         </w:rPr>
-        <w:t xml:space="preserve"> or positive</w:t>
+        <w:t>s</w:t>
       </w:r>
       <w:r>
         <w:rPr>
           <w:spacing w:val="0"/>
           <w:lang w:val="en-US" w:eastAsia="en-US"/>
         </w:rPr>
-        <w:t xml:space="preserve"> with different amounts of </w:t>
+        <w:t>.</w:t>
       </w:r>
       <w:r>
         <w:rPr>
           <w:spacing w:val="0"/>
           <w:lang w:val="en-US" w:eastAsia="en-US"/>
         </w:rPr>
-        <w:t>per mill</w:t>
+        <w:t xml:space="preserve"> There can also be records with refu</w:t>
       </w:r>
       <w:r>
         <w:rPr>
           <w:spacing w:val="0"/>
           <w:lang w:val="en-US" w:eastAsia="en-US"/>
         </w:rPr>
-        <w:t>s</w:t>
+        <w:t xml:space="preserve">sion of </w:t>
       </w:r>
       <w:r>
         <w:rPr>
           <w:spacing w:val="0"/>
           <w:lang w:val="en-US" w:eastAsia="en-US"/>
         </w:rPr>
-        <w:t>.</w:t>
+        <w:t>alcohol observation</w:t>
       </w:r>
       <w:r>
         <w:rPr>
           <w:spacing w:val="0"/>
           <w:lang w:val="en-US" w:eastAsia="en-US"/>
         </w:rPr>
-        <w:t xml:space="preserve"> There can also be records with refu</w:t>
+        <w:t xml:space="preserve"> for an </w:t>
       </w:r>
       <w:r>
         <w:rPr>
           <w:spacing w:val="0"/>
           <w:lang w:val="en-US" w:eastAsia="en-US"/>
         </w:rPr>
-        <w:t xml:space="preserve">sion of </w:t>
+        <w:t>unknown reason</w:t>
       </w:r>
       <w:r>
         <w:rPr>
           <w:spacing w:val="0"/>
           <w:lang w:val="en-US" w:eastAsia="en-US"/>
         </w:rPr>
-        <w:t>alcohol observation</w:t>
+        <w:t>.</w:t>
       </w:r>
       <w:r>
         <w:rPr>
           <w:spacing w:val="0"/>
           <w:lang w:val="en-US" w:eastAsia="en-US"/>
         </w:rPr>
-        <w:t xml:space="preserve"> for an </w:t>
+        <w:t xml:space="preserve"> There are also cases </w:t>
       </w:r>
       <w:r>
         <w:rPr>
           <w:spacing w:val="0"/>
           <w:lang w:val="en-US" w:eastAsia="en-US"/>
         </w:rPr>
-        <w:t>unknown reason</w:t>
+        <w:t xml:space="preserve">when it was </w:t>
       </w:r>
       <w:r>
         <w:rPr>
           <w:spacing w:val="0"/>
           <w:lang w:val="en-US" w:eastAsia="en-US"/>
         </w:rPr>
-        <w:t>.</w:t>
+        <w:t>not</w:t>
       </w:r>
       <w:r>
         <w:rPr>
           <w:spacing w:val="0"/>
           <w:lang w:val="en-US" w:eastAsia="en-US"/>
         </w:rPr>
-        <w:t xml:space="preserve"> There are also cases </w:t>
-      </w:r>
-      <w:r>
-        <w:rPr>
-          <w:spacing w:val="0"/>
-          <w:lang w:val="en-US" w:eastAsia="en-US"/>
-        </w:rPr>
-        <w:t xml:space="preserve">when it </w:t>
-      </w:r>
-      <w:proofErr w:type="gramStart"/>
-      <w:r>
-        <w:rPr>
-          <w:spacing w:val="0"/>
-          <w:lang w:val="en-US" w:eastAsia="en-US"/>
-        </w:rPr>
-        <w:t xml:space="preserve">was </w:t>
-      </w:r>
-      <w:r>
-        <w:rPr>
-          <w:spacing w:val="0"/>
-          <w:lang w:val="en-US" w:eastAsia="en-US"/>
-        </w:rPr>
-        <w:t>not</w:t>
-      </w:r>
-      <w:r>
-        <w:rPr>
-          <w:spacing w:val="0"/>
-          <w:lang w:val="en-US" w:eastAsia="en-US"/>
-        </w:rPr>
         <w:t xml:space="preserve"> observed</w:t>
       </w:r>
-      <w:proofErr w:type="gramEnd"/>
       <w:r>
         <w:rPr>
           <w:spacing w:val="0"/>
@@ -1723,7 +1514,13 @@
         <w:t>ll a</w:t>
       </w:r>
       <w:r>
-        <w:t>ccidents and alco-related accidents</w:t>
+        <w:t xml:space="preserve">ccidents and </w:t>
+      </w:r>
+      <w:r>
+        <w:t>alcohol-</w:t>
+      </w:r>
+      <w:r>
+        <w:t>related accidents</w:t>
       </w:r>
     </w:p>
     <w:p>
@@ -1971,15 +1768,7 @@
         <w:t>ccidents</w:t>
       </w:r>
       <w:r>
-        <w:t xml:space="preserve"> for each </w:t>
-      </w:r>
-      <w:proofErr w:type="gramStart"/>
-      <w:r>
-        <w:t>possible state</w:t>
-      </w:r>
-      <w:proofErr w:type="gramEnd"/>
-      <w:r>
-        <w:t xml:space="preserve"> from alco table</w:t>
+        <w:t xml:space="preserve"> for each possible state from alco table</w:t>
       </w:r>
       <w:r>
         <w:t xml:space="preserve"> (script)</w:t>
@@ -2236,218 +2025,168 @@
           <w:spacing w:val="0"/>
           <w:lang w:val="en-US" w:eastAsia="en-US"/>
         </w:rPr>
-        <w:t xml:space="preserve">alcohol presence </w:t>
-      </w:r>
-      <w:proofErr w:type="gramStart"/>
+        <w:t>alcohol presence was</w:t>
+      </w:r>
       <w:r>
         <w:rPr>
           <w:spacing w:val="0"/>
           <w:lang w:val="en-US" w:eastAsia="en-US"/>
         </w:rPr>
-        <w:t>was</w:t>
+        <w:t xml:space="preserve"> </w:t>
       </w:r>
       <w:r>
         <w:rPr>
           <w:spacing w:val="0"/>
           <w:lang w:val="en-US" w:eastAsia="en-US"/>
         </w:rPr>
-        <w:t xml:space="preserve"> </w:t>
+        <w:t xml:space="preserve">not </w:t>
       </w:r>
       <w:r>
         <w:rPr>
           <w:spacing w:val="0"/>
           <w:lang w:val="en-US" w:eastAsia="en-US"/>
         </w:rPr>
-        <w:t xml:space="preserve">not </w:t>
+        <w:t>confirmed</w:t>
       </w:r>
       <w:r>
         <w:rPr>
           <w:spacing w:val="0"/>
           <w:lang w:val="en-US" w:eastAsia="en-US"/>
         </w:rPr>
-        <w:t>confirmed</w:t>
-      </w:r>
-      <w:proofErr w:type="gramEnd"/>
+        <w:t xml:space="preserve"> as shown in Chart </w:t>
+      </w:r>
       <w:r>
         <w:rPr>
           <w:spacing w:val="0"/>
           <w:lang w:val="en-US" w:eastAsia="en-US"/>
         </w:rPr>
-        <w:t xml:space="preserve"> as shown in Chart </w:t>
+        <w:t>1</w:t>
       </w:r>
       <w:r>
         <w:rPr>
           <w:spacing w:val="0"/>
           <w:lang w:val="en-US" w:eastAsia="en-US"/>
         </w:rPr>
-        <w:t>1</w:t>
+        <w:t>.</w:t>
       </w:r>
       <w:r>
         <w:rPr>
           <w:spacing w:val="0"/>
           <w:lang w:val="en-US" w:eastAsia="en-US"/>
         </w:rPr>
-        <w:t>.</w:t>
+        <w:t xml:space="preserve"> </w:t>
       </w:r>
       <w:r>
         <w:rPr>
           <w:spacing w:val="0"/>
           <w:lang w:val="en-US" w:eastAsia="en-US"/>
         </w:rPr>
-        <w:t xml:space="preserve"> </w:t>
+        <w:t>In the query from Fig. 4 we compute</w:t>
       </w:r>
       <w:r>
         <w:rPr>
           <w:spacing w:val="0"/>
           <w:lang w:val="en-US" w:eastAsia="en-US"/>
         </w:rPr>
-        <w:t>In the query from Fig. 4 we compute</w:t>
+        <w:t xml:space="preserve"> </w:t>
       </w:r>
       <w:r>
         <w:rPr>
           <w:spacing w:val="0"/>
           <w:lang w:val="en-US" w:eastAsia="en-US"/>
         </w:rPr>
-        <w:t xml:space="preserve"> </w:t>
+        <w:t>number</w:t>
       </w:r>
       <w:r>
         <w:rPr>
           <w:spacing w:val="0"/>
           <w:lang w:val="en-US" w:eastAsia="en-US"/>
         </w:rPr>
-        <w:t>number</w:t>
+        <w:t xml:space="preserve"> of cases for each </w:t>
       </w:r>
       <w:r>
         <w:rPr>
           <w:spacing w:val="0"/>
           <w:lang w:val="en-US" w:eastAsia="en-US"/>
         </w:rPr>
-        <w:t xml:space="preserve"> of cases for each </w:t>
+        <w:t xml:space="preserve">alcohol presence in the blood or absence of </w:t>
       </w:r>
       <w:r>
         <w:rPr>
           <w:spacing w:val="0"/>
           <w:lang w:val="en-US" w:eastAsia="en-US"/>
         </w:rPr>
-        <w:t xml:space="preserve">alcohol presence in the blood or absence of </w:t>
+        <w:t>all three</w:t>
       </w:r>
       <w:r>
         <w:rPr>
           <w:spacing w:val="0"/>
           <w:lang w:val="en-US" w:eastAsia="en-US"/>
         </w:rPr>
-        <w:t>all three</w:t>
+        <w:t xml:space="preserve"> types</w:t>
       </w:r>
       <w:r>
         <w:rPr>
           <w:spacing w:val="0"/>
           <w:lang w:val="en-US" w:eastAsia="en-US"/>
         </w:rPr>
-        <w:t xml:space="preserve"> types</w:t>
+        <w:t xml:space="preserve"> {N,X,O}</w:t>
       </w:r>
       <w:r>
         <w:rPr>
           <w:spacing w:val="0"/>
           <w:lang w:val="en-US" w:eastAsia="en-US"/>
         </w:rPr>
-        <w:t xml:space="preserve"> {</w:t>
-      </w:r>
-      <w:proofErr w:type="gramStart"/>
+        <w:t>.</w:t>
+      </w:r>
       <w:r>
         <w:rPr>
           <w:spacing w:val="0"/>
           <w:lang w:val="en-US" w:eastAsia="en-US"/>
         </w:rPr>
-        <w:t>N,X</w:t>
-      </w:r>
-      <w:proofErr w:type="gramEnd"/>
+        <w:t xml:space="preserve"> </w:t>
+      </w:r>
       <w:r>
         <w:rPr>
           <w:spacing w:val="0"/>
           <w:lang w:val="en-US" w:eastAsia="en-US"/>
         </w:rPr>
-        <w:t>,</w:t>
-      </w:r>
-      <w:proofErr w:type="gramStart"/>
+        <w:t>R</w:t>
+      </w:r>
       <w:r>
         <w:rPr>
           <w:spacing w:val="0"/>
           <w:lang w:val="en-US" w:eastAsia="en-US"/>
         </w:rPr>
-        <w:t>O}</w:t>
+        <w:t>elative proportion</w:t>
       </w:r>
       <w:r>
         <w:rPr>
           <w:spacing w:val="0"/>
           <w:lang w:val="en-US" w:eastAsia="en-US"/>
         </w:rPr>
-        <w:t>.</w:t>
-      </w:r>
-      <w:proofErr w:type="gramEnd"/>
+        <w:t>s</w:t>
+      </w:r>
       <w:r>
         <w:rPr>
           <w:spacing w:val="0"/>
           <w:lang w:val="en-US" w:eastAsia="en-US"/>
         </w:rPr>
-        <w:t xml:space="preserve"> </w:t>
+        <w:t xml:space="preserve"> of each </w:t>
       </w:r>
       <w:r>
         <w:rPr>
           <w:spacing w:val="0"/>
           <w:lang w:val="en-US" w:eastAsia="en-US"/>
         </w:rPr>
-        <w:t>R</w:t>
+        <w:t>state</w:t>
       </w:r>
       <w:r>
         <w:rPr>
           <w:spacing w:val="0"/>
           <w:lang w:val="en-US" w:eastAsia="en-US"/>
         </w:rPr>
-        <w:t>elative proportion</w:t>
-      </w:r>
-      <w:r>
-        <w:rPr>
-          <w:spacing w:val="0"/>
-          <w:lang w:val="en-US" w:eastAsia="en-US"/>
-        </w:rPr>
-        <w:t>s</w:t>
-      </w:r>
-      <w:r>
-        <w:rPr>
-          <w:spacing w:val="0"/>
-          <w:lang w:val="en-US" w:eastAsia="en-US"/>
-        </w:rPr>
-        <w:t xml:space="preserve"> of each </w:t>
-      </w:r>
-      <w:r>
-        <w:rPr>
-          <w:spacing w:val="0"/>
-          <w:lang w:val="en-US" w:eastAsia="en-US"/>
-        </w:rPr>
-        <w:t>state</w:t>
-      </w:r>
-      <w:r>
-        <w:rPr>
-          <w:spacing w:val="0"/>
-          <w:lang w:val="en-US" w:eastAsia="en-US"/>
-        </w:rPr>
-        <w:t xml:space="preserve"> </w:t>
-      </w:r>
-      <w:proofErr w:type="gramStart"/>
-      <w:r>
-        <w:rPr>
-          <w:spacing w:val="0"/>
-          <w:lang w:val="en-US" w:eastAsia="en-US"/>
-        </w:rPr>
-        <w:t>are also computed</w:t>
-      </w:r>
-      <w:proofErr w:type="gramEnd"/>
-      <w:r>
-        <w:rPr>
-          <w:spacing w:val="0"/>
-          <w:lang w:val="en-US" w:eastAsia="en-US"/>
-        </w:rPr>
-        <w:t xml:space="preserve"> to understand better dominant cases.</w:t>
+        <w:t xml:space="preserve"> are also computed to understand better dominant cases.</w:t>
       </w:r>
     </w:p>
     <w:p>
@@ -2531,7 +2270,13 @@
         <w:t>R</w:t>
       </w:r>
       <w:r>
-        <w:t>atio of alco-accidents to all accidents</w:t>
+        <w:t xml:space="preserve">atio of </w:t>
+      </w:r>
+      <w:r>
+        <w:t>alcohol-</w:t>
+      </w:r>
+      <w:r>
+        <w:t>accidents to all accidents</w:t>
       </w:r>
       <w:r>
         <w:t xml:space="preserve"> (script)</w:t>
@@ -2599,13 +2344,8 @@
         <w:t>S</w:t>
       </w:r>
       <w:r>
-        <w:t xml:space="preserve">tates of alcohol observation in the blood during an </w:t>
-      </w:r>
-      <w:proofErr w:type="gramStart"/>
-      <w:r>
-        <w:t>accident</w:t>
-      </w:r>
-      <w:proofErr w:type="gramEnd"/>
+        <w:t>tates of alcohol observation in the blood during an accident</w:t>
+      </w:r>
     </w:p>
     <w:p>
       <w:pPr>
@@ -2648,23 +2388,7 @@
           <w:spacing w:val="0"/>
           <w:lang w:val="en-US" w:eastAsia="en-US"/>
         </w:rPr>
-        <w:t xml:space="preserve"> This assumption </w:t>
-      </w:r>
-      <w:proofErr w:type="gramStart"/>
-      <w:r>
-        <w:rPr>
-          <w:spacing w:val="0"/>
-          <w:lang w:val="en-US" w:eastAsia="en-US"/>
-        </w:rPr>
-        <w:t>was taken</w:t>
-      </w:r>
-      <w:proofErr w:type="gramEnd"/>
-      <w:r>
-        <w:rPr>
-          <w:spacing w:val="0"/>
-          <w:lang w:val="en-US" w:eastAsia="en-US"/>
-        </w:rPr>
-        <w:t xml:space="preserve"> by extracting all result rows with positive presence of alcohol in the blood.</w:t>
+        <w:t xml:space="preserve"> This assumption was taken by extracting all result rows with positive presence of alcohol in the blood.</w:t>
       </w:r>
     </w:p>
     <w:p>
@@ -2736,26 +2460,15 @@
         <w:t>in the</w:t>
       </w:r>
       <w:r>
-        <w:t xml:space="preserve"> </w:t>
-      </w:r>
-      <w:proofErr w:type="gramStart"/>
-      <w:r>
-        <w:t>blood</w:t>
-      </w:r>
-      <w:proofErr w:type="gramEnd"/>
+        <w:t xml:space="preserve"> blood</w:t>
+      </w:r>
     </w:p>
     <w:p>
       <w:pPr>
         <w:pStyle w:val="Heading1"/>
       </w:pPr>
       <w:r>
-        <w:t>A</w:t>
-      </w:r>
-      <w:r>
-        <w:t>nalysis</w:t>
-      </w:r>
-      <w:r>
-        <w:t xml:space="preserve"> b</w:t>
+        <w:t>Analysis b</w:t>
       </w:r>
       <w:r>
         <w:t xml:space="preserve">ased on time </w:t>
@@ -2847,15 +2560,13 @@
         <w:t xml:space="preserve"> </w:t>
       </w:r>
       <w:r>
-        <w:t xml:space="preserve">of accidents end up with any alcohol presence or it </w:t>
-      </w:r>
-      <w:proofErr w:type="gramStart"/>
-      <w:r>
-        <w:t>was not observed</w:t>
-      </w:r>
-      <w:proofErr w:type="gramEnd"/>
-      <w:r>
-        <w:t>. We should investigate whether this behavior was the same throughout the entire year or if it has been changing. We are going to focus just on four alco-type states: alco present, not present, not observed, refused. We start by grouping records by extracting the month of accident</w:t>
+        <w:t xml:space="preserve">of accidents end up with any alcohol presence or it was not observed. We should investigate whether this behavior was the same throughout the entire year or if it has been changing. We are going to focus just on four </w:t>
+      </w:r>
+      <w:r>
+        <w:t>alcohol-</w:t>
+      </w:r>
+      <w:r>
+        <w:t>type states: alco present, not present, not observed, refused. We start by grouping records by extracting the month of accident</w:t>
       </w:r>
       <w:r>
         <w:rPr>
@@ -2864,23 +2575,25 @@
         <w:t xml:space="preserve"> </w:t>
       </w:r>
       <w:r>
-        <w:t xml:space="preserve">occurrence. While we want to pivot counts of wanted alco-types states for each month, we can create sum expressions with CASE clauses to count only cases when an accident contains desired alco-type state. Besides that, we compute overall counts of cases for each month to compute relative proportions of alco-types later. The whole script </w:t>
-      </w:r>
-      <w:proofErr w:type="gramStart"/>
-      <w:r>
-        <w:t>is shown</w:t>
-      </w:r>
-      <w:proofErr w:type="gramEnd"/>
-      <w:r>
-        <w:t xml:space="preserve"> in Fig. 5. Results </w:t>
-      </w:r>
-      <w:proofErr w:type="gramStart"/>
-      <w:r>
-        <w:t>are visualized</w:t>
-      </w:r>
-      <w:proofErr w:type="gramEnd"/>
-      <w:r>
-        <w:t xml:space="preserve"> from two perspectives in Chart 3 and 4.</w:t>
+        <w:t xml:space="preserve">occurrence. While we want to pivot counts of wanted </w:t>
+      </w:r>
+      <w:r>
+        <w:t>alcohol-</w:t>
+      </w:r>
+      <w:r>
+        <w:t xml:space="preserve">types states for each month, we can create sum expressions with CASE clauses to count only cases when an accident contains desired </w:t>
+      </w:r>
+      <w:r>
+        <w:t>alcohol-</w:t>
+      </w:r>
+      <w:r>
+        <w:t xml:space="preserve">type state. Besides that, we compute overall counts of cases for each month to compute relative proportions of </w:t>
+      </w:r>
+      <w:r>
+        <w:t>alcohol-</w:t>
+      </w:r>
+      <w:r>
+        <w:t>types later. The whole script is shown in Fig. 5. Results are visualized from two perspectives in Chart 3 and 4.</w:t>
       </w:r>
       <w:r>
         <w:t xml:space="preserve"> From </w:t>
@@ -2901,16 +2614,17 @@
         <w:t xml:space="preserve"> Chart 4</w:t>
       </w:r>
       <w:r>
-        <w:t xml:space="preserve"> suggests that most alco-present accidents </w:t>
-      </w:r>
-      <w:proofErr w:type="gramStart"/>
-      <w:r>
-        <w:t>were recorde</w:t>
+        <w:t xml:space="preserve"> suggests that most </w:t>
+      </w:r>
+      <w:r>
+        <w:t>alcohol-</w:t>
+      </w:r>
+      <w:r>
+        <w:t>present accidents were recorde</w:t>
       </w:r>
       <w:r>
         <w:t>d</w:t>
       </w:r>
-      <w:proofErr w:type="gramEnd"/>
       <w:r>
         <w:t xml:space="preserve"> in </w:t>
       </w:r>
@@ -3235,21 +2949,11 @@
         <w:t>N</w:t>
       </w:r>
       <w:r>
-        <w:t xml:space="preserve">umber of accidents with </w:t>
-      </w:r>
-      <w:proofErr w:type="gramStart"/>
-      <w:r>
-        <w:t>found alcohol</w:t>
-      </w:r>
-      <w:proofErr w:type="gramEnd"/>
-      <w:r>
-        <w:t xml:space="preserve"> per each </w:t>
-      </w:r>
-      <w:proofErr w:type="gramStart"/>
-      <w:r>
-        <w:t>month</w:t>
-      </w:r>
-      <w:proofErr w:type="gramEnd"/>
+        <w:t>umber of accidents with found alcohol</w:t>
+      </w:r>
+      <w:r>
+        <w:t xml:space="preserve"> per each month</w:t>
+      </w:r>
     </w:p>
     <w:p>
       <w:pPr>
@@ -3306,15 +3010,7 @@
         <w:t xml:space="preserve"> We must group records by </w:t>
       </w:r>
       <w:r>
-        <w:t xml:space="preserve">hour of the day. This can </w:t>
-      </w:r>
-      <w:proofErr w:type="gramStart"/>
-      <w:r>
-        <w:t>be done</w:t>
-      </w:r>
-      <w:proofErr w:type="gramEnd"/>
-      <w:r>
-        <w:t xml:space="preserve"> using </w:t>
+        <w:t xml:space="preserve">hour of the day. This can be done using </w:t>
       </w:r>
       <w:r>
         <w:t>the EXTRACT</w:t>
@@ -3335,44 +3031,36 @@
         <w:t xml:space="preserve"> we want to get hour of day</w:t>
       </w:r>
       <w:r>
-        <w:t xml:space="preserve"> (script </w:t>
-      </w:r>
-      <w:proofErr w:type="gramStart"/>
-      <w:r>
-        <w:t>is shown</w:t>
-      </w:r>
-      <w:proofErr w:type="gramEnd"/>
+        <w:t xml:space="preserve"> (script is shown </w:t>
+      </w:r>
+      <w:r>
+        <w:t>on</w:t>
+      </w:r>
+      <w:r>
+        <w:t xml:space="preserve"> Fig. 5</w:t>
+      </w:r>
+      <w:r>
+        <w:t>)</w:t>
+      </w:r>
+      <w:r>
+        <w:t>.</w:t>
+      </w:r>
+      <w:r>
+        <w:t xml:space="preserve"> We can see</w:t>
+      </w:r>
+      <w:r>
+        <w:t xml:space="preserve"> on Chart 5</w:t>
+      </w:r>
+      <w:r>
+        <w:t xml:space="preserve"> that most frequent hours are from 18 to 20 PM</w:t>
+      </w:r>
+      <w:r>
+        <w:t xml:space="preserve"> when people tend to meet</w:t>
+      </w:r>
       <w:r>
         <w:t xml:space="preserve"> </w:t>
       </w:r>
       <w:r>
-        <w:t>on</w:t>
-      </w:r>
-      <w:r>
-        <w:t xml:space="preserve"> Fig. 5</w:t>
-      </w:r>
-      <w:r>
-        <w:t>)</w:t>
-      </w:r>
-      <w:r>
-        <w:t>.</w:t>
-      </w:r>
-      <w:r>
-        <w:t xml:space="preserve"> We can see</w:t>
-      </w:r>
-      <w:r>
-        <w:t xml:space="preserve"> on Chart 5</w:t>
-      </w:r>
-      <w:r>
-        <w:t xml:space="preserve"> that most frequent hours are from 18 to 20 PM</w:t>
-      </w:r>
-      <w:r>
-        <w:t xml:space="preserve"> when people tend to meet</w:t>
-      </w:r>
-      <w:r>
-        <w:t xml:space="preserve"> </w:t>
-      </w:r>
-      <w:r>
         <w:t>or have more</w:t>
       </w:r>
       <w:r>
@@ -3388,15 +3076,7 @@
         <w:t xml:space="preserve"> number of accidents before midnight</w:t>
       </w:r>
       <w:r>
-        <w:t xml:space="preserve">. This can be related to when people come home from </w:t>
-      </w:r>
-      <w:proofErr w:type="gramStart"/>
-      <w:r>
-        <w:t>some</w:t>
-      </w:r>
-      <w:proofErr w:type="gramEnd"/>
-      <w:r>
-        <w:t xml:space="preserve"> </w:t>
+        <w:t xml:space="preserve">. This can be related to when people come home from some </w:t>
       </w:r>
       <w:r>
         <w:t xml:space="preserve">event where they </w:t>
@@ -3554,13 +3234,8 @@
         <w:t xml:space="preserve"> - </w:t>
       </w:r>
       <w:r>
-        <w:t xml:space="preserve">Number of accidents for each hour of </w:t>
-      </w:r>
-      <w:proofErr w:type="gramStart"/>
-      <w:r>
-        <w:t>day</w:t>
-      </w:r>
-      <w:proofErr w:type="gramEnd"/>
+        <w:t>Number of accidents for each hour of day</w:t>
+      </w:r>
     </w:p>
     <w:p>
       <w:pPr>
@@ -3605,15 +3280,7 @@
         <w:t xml:space="preserve">can tell </w:t>
       </w:r>
       <w:r>
-        <w:t xml:space="preserve">us </w:t>
-      </w:r>
-      <w:proofErr w:type="gramStart"/>
-      <w:r>
-        <w:t>very interesting</w:t>
-      </w:r>
-      <w:proofErr w:type="gramEnd"/>
-      <w:r>
-        <w:t xml:space="preserve"> information. That is the power of database analytic tools.</w:t>
+        <w:t>us very interesting information. That is the power of database analytic tools.</w:t>
       </w:r>
       <w:r>
         <w:t xml:space="preserve"> </w:t>
@@ -3622,16 +3289,11 @@
         <w:t xml:space="preserve">We group data by converting timestamp to string in format of </w:t>
       </w:r>
       <w:r>
-        <w:t>day of week using TO_CHAR function with parameter ‘Day</w:t>
-      </w:r>
-      <w:proofErr w:type="gramStart"/>
-      <w:r>
-        <w:t>’</w:t>
+        <w:t>day of week using TO_CHAR function with parameter ‘Day’</w:t>
       </w:r>
       <w:r>
         <w:t>.</w:t>
       </w:r>
-      <w:proofErr w:type="gramEnd"/>
       <w:r>
         <w:t xml:space="preserve"> Then, we can simply compute </w:t>
       </w:r>
@@ -3857,13 +3519,8 @@
         <w:t>N</w:t>
       </w:r>
       <w:r>
-        <w:t xml:space="preserve">umber of accidents for each day of the </w:t>
-      </w:r>
-      <w:proofErr w:type="gramStart"/>
-      <w:r>
-        <w:t>week</w:t>
-      </w:r>
-      <w:proofErr w:type="gramEnd"/>
+        <w:t>umber of accidents for each day of the week</w:t>
+      </w:r>
     </w:p>
     <w:p>
       <w:pPr>
@@ -3909,15 +3566,7 @@
         <w:t>Firstly, we will compute the accident amounts for each region using the complete dataset from 2024.</w:t>
       </w:r>
       <w:r>
-        <w:t xml:space="preserve"> Script </w:t>
-      </w:r>
-      <w:proofErr w:type="gramStart"/>
-      <w:r>
-        <w:t>is shown</w:t>
-      </w:r>
-      <w:proofErr w:type="gramEnd"/>
-      <w:r>
-        <w:t xml:space="preserve"> in Fig. 7. </w:t>
+        <w:t xml:space="preserve"> Script is shown in Fig. 7. </w:t>
       </w:r>
       <w:r>
         <w:t>We join accidents with corresponding region</w:t>
@@ -3967,77 +3616,56 @@
         <w:t>650</w:t>
       </w:r>
       <w:r>
+        <w:t xml:space="preserve"> accidents </w:t>
+      </w:r>
+      <w:r>
+        <w:t xml:space="preserve">. </w:t>
+      </w:r>
+      <w:r>
+        <w:t>Three</w:t>
+      </w:r>
+      <w:r>
         <w:t xml:space="preserve"> </w:t>
       </w:r>
-      <w:proofErr w:type="gramStart"/>
-      <w:r>
-        <w:t xml:space="preserve">accidents </w:t>
-      </w:r>
-      <w:r>
-        <w:t>.</w:t>
-      </w:r>
-      <w:proofErr w:type="gramEnd"/>
+      <w:r>
+        <w:t xml:space="preserve">following regions, </w:t>
+      </w:r>
       <w:r>
         <w:t xml:space="preserve"> </w:t>
       </w:r>
       <w:r>
-        <w:t>Three</w:t>
-      </w:r>
-      <w:r>
-        <w:t xml:space="preserve"> </w:t>
-      </w:r>
-      <w:r>
-        <w:t xml:space="preserve">following </w:t>
-      </w:r>
-      <w:proofErr w:type="gramStart"/>
-      <w:r>
-        <w:t xml:space="preserve">regions, </w:t>
-      </w:r>
-      <w:r>
-        <w:t xml:space="preserve"> </w:t>
-      </w:r>
-      <w:r>
         <w:rPr>
           <w:lang w:val="sk-SK"/>
         </w:rPr>
-        <w:t>Moravskoslezský</w:t>
-      </w:r>
-      <w:proofErr w:type="gramEnd"/>
+        <w:t>Moravskoslezský kraj</w:t>
+      </w:r>
       <w:r>
         <w:rPr>
           <w:lang w:val="sk-SK"/>
         </w:rPr>
-        <w:t xml:space="preserve"> kraj</w:t>
+        <w:t xml:space="preserve">, </w:t>
+      </w:r>
+      <w:r>
+        <w:t>Prague</w:t>
       </w:r>
       <w:r>
         <w:rPr>
           <w:lang w:val="sk-SK"/>
         </w:rPr>
-        <w:t xml:space="preserve">, </w:t>
-      </w:r>
-      <w:r>
-        <w:t>Prague</w:t>
+        <w:t xml:space="preserve"> and </w:t>
       </w:r>
       <w:r>
         <w:rPr>
           <w:lang w:val="sk-SK"/>
         </w:rPr>
-        <w:t xml:space="preserve"> and </w:t>
-      </w:r>
-      <w:r>
-        <w:rPr>
-          <w:lang w:val="sk-SK"/>
-        </w:rPr>
         <w:t>Jihomoravský kraj</w:t>
       </w:r>
       <w:r>
         <w:t xml:space="preserve">, had over </w:t>
       </w:r>
-      <w:proofErr w:type="gramStart"/>
       <w:r>
         <w:t>400</w:t>
       </w:r>
-      <w:proofErr w:type="gramEnd"/>
       <w:r>
         <w:t xml:space="preserve"> accidents</w:t>
       </w:r>
@@ -4065,6 +3693,7 @@
         <w:keepNext/>
       </w:pPr>
       <w:r>
+        <w:lastRenderedPageBreak/>
         <w:drawing>
           <wp:inline distT="0" distB="0" distL="0" distR="0" wp14:anchorId="730FC9FB" wp14:editId="737439B1">
             <wp:extent cx="3089910" cy="1096010"/>
@@ -4142,7 +3771,6 @@
         <w:keepNext/>
       </w:pPr>
       <w:r>
-        <w:lastRenderedPageBreak/>
         <w:drawing>
           <wp:inline distT="0" distB="0" distL="0" distR="0" wp14:anchorId="373D1282" wp14:editId="3F37C35F">
             <wp:extent cx="3137009" cy="2264145"/>
@@ -4192,11 +3820,9 @@
       <w:r>
         <w:t xml:space="preserve"> - Number of accidents per </w:t>
       </w:r>
-      <w:proofErr w:type="gramStart"/>
       <w:r>
         <w:t>region</w:t>
       </w:r>
-      <w:proofErr w:type="gramEnd"/>
     </w:p>
     <w:p>
       <w:pPr>
@@ -4252,13 +3878,8 @@
       <w:r>
         <w:t xml:space="preserve">the </w:t>
       </w:r>
-      <w:proofErr w:type="gramStart"/>
-      <w:r>
-        <w:t>whole year</w:t>
-      </w:r>
-      <w:proofErr w:type="gramEnd"/>
-      <w:r>
-        <w:t>. Now we want to know</w:t>
+      <w:r>
+        <w:t>whole year. Now we want to know</w:t>
       </w:r>
       <w:r>
         <w:t xml:space="preserve"> which </w:t>
@@ -4305,63 +3926,31 @@
         <w:pStyle w:val="Style2"/>
       </w:pPr>
       <w:r>
-        <w:t xml:space="preserve">Firstly, we compute the number of accidents for each group defined by region ID and month of the year. Then, we assign a ranking to every record based on the number of accidents. This ranking </w:t>
-      </w:r>
-      <w:proofErr w:type="gramStart"/>
-      <w:r>
-        <w:t>is performed</w:t>
-      </w:r>
-      <w:proofErr w:type="gramEnd"/>
+        <w:t xml:space="preserve">Firstly, we compute the number of accidents for each group defined by region ID and month of the year. Then, we assign a ranking to every record based on the number of accidents. This ranking is performed </w:t>
+      </w:r>
+      <w:r>
+        <w:t>independently for each month</w:t>
+      </w:r>
+      <w:r>
+        <w:t>. Subsequently, we determine how many times each region appeared with a ranking lower than or equal to 3 (meaning within the TOP 3). After that, we apply the analytic function RANK again, but this time on the number of occurrences in the TOP 3 across all months</w:t>
+      </w:r>
+      <w:r>
+        <w:t>.</w:t>
+      </w:r>
       <w:r>
         <w:t xml:space="preserve"> </w:t>
       </w:r>
       <w:r>
-        <w:t>independently for each month</w:t>
-      </w:r>
-      <w:r>
-        <w:t xml:space="preserve">. Subsequently, we determine how </w:t>
-      </w:r>
-      <w:proofErr w:type="gramStart"/>
-      <w:r>
-        <w:t>many</w:t>
-      </w:r>
-      <w:proofErr w:type="gramEnd"/>
-      <w:r>
-        <w:t xml:space="preserve"> times each region appeared with a ranking lower than or equal to 3 (meaning within the TOP 3). After that, we </w:t>
-      </w:r>
-      <w:proofErr w:type="gramStart"/>
-      <w:r>
-        <w:t>apply</w:t>
-      </w:r>
-      <w:proofErr w:type="gramEnd"/>
-      <w:r>
-        <w:t xml:space="preserve"> the analytic function RANK again, but this time on the number of occurrences in the TOP 3 across all months</w:t>
-      </w:r>
-      <w:r>
-        <w:t>.</w:t>
-      </w:r>
-      <w:r>
-        <w:t xml:space="preserve"> </w:t>
-      </w:r>
-      <w:r>
         <w:t>The resulting</w:t>
       </w:r>
       <w:r>
         <w:t xml:space="preserve"> select </w:t>
       </w:r>
       <w:r>
-        <w:t xml:space="preserve">expression </w:t>
-      </w:r>
-      <w:proofErr w:type="gramStart"/>
-      <w:r>
-        <w:t xml:space="preserve">is </w:t>
-      </w:r>
-      <w:r>
-        <w:t>shown</w:t>
-      </w:r>
-      <w:proofErr w:type="gramEnd"/>
-      <w:r>
-        <w:t xml:space="preserve"> </w:t>
+        <w:t xml:space="preserve">expression is </w:t>
+      </w:r>
+      <w:r>
+        <w:t xml:space="preserve">shown </w:t>
       </w:r>
       <w:r>
         <w:t>in Fig. 9</w:t>
@@ -4461,35 +4050,28 @@
         <w:pStyle w:val="Style2"/>
       </w:pPr>
       <w:r>
-        <w:t xml:space="preserve">It is important to note that the result of this query could be empty in a case where each month had different regions experiencing the highest </w:t>
-      </w:r>
-      <w:r>
-        <w:t>number</w:t>
-      </w:r>
-      <w:r>
-        <w:t xml:space="preserve"> of accidents. However, this was not our case. If it </w:t>
-      </w:r>
-      <w:proofErr w:type="gramStart"/>
+        <w:t xml:space="preserve">It is important to note that the result of this query could be empty </w:t>
+      </w:r>
+      <w:r>
+        <w:t>if different regions experienced the highest number of accidents each month</w:t>
+      </w:r>
+      <w:r>
+        <w:t xml:space="preserve">. However, this was not our case. If it </w:t>
+      </w:r>
       <w:r>
         <w:t>was</w:t>
       </w:r>
-      <w:proofErr w:type="gramEnd"/>
-      <w:r>
-        <w:t xml:space="preserve">, we would simply change the comparing constant with the </w:t>
-      </w:r>
-      <w:r>
-        <w:t>‘</w:t>
-      </w:r>
-      <w:proofErr w:type="spellStart"/>
-      <w:r>
-        <w:t>rnk</w:t>
-      </w:r>
-      <w:proofErr w:type="spellEnd"/>
-      <w:r>
-        <w:t>’</w:t>
-      </w:r>
-      <w:r>
-        <w:t xml:space="preserve"> value or remove this WHERE condition entirely</w:t>
+      <w:r>
+        <w:t xml:space="preserve">, we would simply </w:t>
+      </w:r>
+      <w:r>
+        <w:t xml:space="preserve">modify the constant </w:t>
+      </w:r>
+      <w:r>
+        <w:t xml:space="preserve">against which the rank value is compared </w:t>
+      </w:r>
+      <w:r>
+        <w:t>or remove WHERE condition entirely</w:t>
       </w:r>
       <w:r>
         <w:t>.</w:t>
@@ -4609,7 +4191,7 @@
       </w:pPr>
       <w:r>
         <w:drawing>
-          <wp:inline distT="0" distB="0" distL="0" distR="0" wp14:anchorId="4B0D4E48" wp14:editId="47464089">
+          <wp:inline distT="0" distB="0" distL="0" distR="0" wp14:anchorId="4B0D4E48" wp14:editId="1656B94A">
             <wp:extent cx="3089910" cy="2133600"/>
             <wp:effectExtent l="19050" t="19050" r="15240" b="19050"/>
             <wp:docPr id="1401044895" name="Chart 1">
@@ -4635,6 +4217,7 @@
     <w:p>
       <w:pPr>
         <w:pStyle w:val="Pictcapt"/>
+        <w:jc w:val="both"/>
       </w:pPr>
       <w:r>
         <w:t xml:space="preserve">Chart </w:t>
@@ -4661,13 +4244,8 @@
         <w:t xml:space="preserve"> - </w:t>
       </w:r>
       <w:r>
-        <w:t xml:space="preserve">Regions appearing most times in TOP 3 monthly accidents </w:t>
-      </w:r>
-      <w:proofErr w:type="gramStart"/>
-      <w:r>
-        <w:t>count</w:t>
-      </w:r>
-      <w:proofErr w:type="gramEnd"/>
+        <w:t>Regions appearing most times in TOP 3 monthly accidents count</w:t>
+      </w:r>
     </w:p>
     <w:p>
       <w:pPr>
@@ -4741,33 +4319,26 @@
       <w:r>
         <w:t xml:space="preserve">the </w:t>
       </w:r>
-      <w:proofErr w:type="spellStart"/>
-      <w:r>
-        <w:t>weighed</w:t>
-      </w:r>
-      <w:proofErr w:type="spellEnd"/>
-      <w:r>
-        <w:t xml:space="preserve"> average of monthly amounts of accidents</w:t>
-      </w:r>
-      <w:r>
-        <w:t xml:space="preserve"> for each region. </w:t>
-      </w:r>
-      <w:r>
-        <w:t xml:space="preserve">The role of weights </w:t>
-      </w:r>
-      <w:proofErr w:type="gramStart"/>
-      <w:r>
-        <w:t>is played</w:t>
-      </w:r>
-      <w:proofErr w:type="gramEnd"/>
-      <w:r>
-        <w:t xml:space="preserve"> by the </w:t>
-      </w:r>
-      <w:r>
-        <w:t>number</w:t>
-      </w:r>
-      <w:r>
-        <w:t xml:space="preserve"> of days in the corresponding month</w:t>
+      <w:r>
+        <w:t>weighted</w:t>
+      </w:r>
+      <w:r>
+        <w:t xml:space="preserve"> average of monthly accidents</w:t>
+      </w:r>
+      <w:r>
+        <w:t xml:space="preserve"> </w:t>
+      </w:r>
+      <w:r>
+        <w:t xml:space="preserve">counts </w:t>
+      </w:r>
+      <w:r>
+        <w:t xml:space="preserve">for each region. </w:t>
+      </w:r>
+      <w:r>
+        <w:t xml:space="preserve">The number of days serve as </w:t>
+      </w:r>
+      <w:r>
+        <w:t>the weight</w:t>
       </w:r>
       <w:r>
         <w:t>.</w:t>
@@ -4776,11 +4347,58 @@
         <w:t xml:space="preserve"> </w:t>
       </w:r>
       <w:r>
-        <w:rPr>
-          <w:b/>
-          <w:bCs/>
-        </w:rPr>
-        <w:t>TODO</w:t>
+        <w:t xml:space="preserve">Assigning IDs is done to accomplish having </w:t>
+      </w:r>
+      <w:r>
+        <w:t>results of both</w:t>
+      </w:r>
+      <w:r>
+        <w:t xml:space="preserve"> united</w:t>
+      </w:r>
+      <w:r>
+        <w:t xml:space="preserve"> select </w:t>
+      </w:r>
+      <w:r>
+        <w:t>results</w:t>
+      </w:r>
+      <w:r>
+        <w:t xml:space="preserve"> in one row. This </w:t>
+      </w:r>
+      <w:r>
+        <w:t xml:space="preserve">technique was used </w:t>
+      </w:r>
+      <w:r>
+        <w:t>in</w:t>
+      </w:r>
+      <w:r>
+        <w:t xml:space="preserve"> </w:t>
+      </w:r>
+      <w:r>
+        <w:t>the third</w:t>
+      </w:r>
+      <w:r>
+        <w:t xml:space="preserve"> chapter also.</w:t>
+      </w:r>
+      <w:r>
+        <w:t xml:space="preserve"> Weights representing days of </w:t>
+      </w:r>
+      <w:r>
+        <w:t xml:space="preserve">specific month are computed as composing </w:t>
+      </w:r>
+      <w:r>
+        <w:t>the last</w:t>
+      </w:r>
+      <w:r>
+        <w:t xml:space="preserve"> day of month</w:t>
+      </w:r>
+      <w:r>
+        <w:t xml:space="preserve"> which is then extracted from the resulting value.</w:t>
+      </w:r>
+      <w:r>
+        <w:t xml:space="preserve"> Finally, ranking is assigned to each result by</w:t>
+      </w:r>
+      <w:r>
+        <w:t xml:space="preserve"> ordering output based on weighted average ratio.</w:t>
       </w:r>
     </w:p>
     <w:p>
@@ -4789,11 +4407,12 @@
         <w:keepNext/>
       </w:pPr>
       <w:r>
+        <w:lastRenderedPageBreak/>
         <w:drawing>
-          <wp:inline distT="0" distB="0" distL="0" distR="0" wp14:anchorId="4D02177D" wp14:editId="15FC5058">
-            <wp:extent cx="3466156" cy="2082828"/>
-            <wp:effectExtent l="19050" t="19050" r="20320" b="12700"/>
-            <wp:docPr id="235069398" name="Picture 1" descr="A screenshot of a computer screen&#10;&#10;AI-generated content may be incorrect."/>
+          <wp:inline distT="0" distB="0" distL="0" distR="0" wp14:anchorId="5B90D4DD" wp14:editId="2D9DC225">
+            <wp:extent cx="3129616" cy="2586145"/>
+            <wp:effectExtent l="19050" t="19050" r="13970" b="24130"/>
+            <wp:docPr id="1094944161" name="Picture 1" descr="A screenshot of a computer screen&#10;&#10;AI-generated content may be incorrect."/>
             <wp:cNvGraphicFramePr>
               <a:graphicFrameLocks xmlns:a="http://schemas.openxmlformats.org/drawingml/2006/main" noChangeAspect="1"/>
             </wp:cNvGraphicFramePr>
@@ -4801,7 +4420,7 @@
               <a:graphicData uri="http://schemas.openxmlformats.org/drawingml/2006/picture">
                 <pic:pic xmlns:pic="http://schemas.openxmlformats.org/drawingml/2006/picture">
                   <pic:nvPicPr>
-                    <pic:cNvPr id="235069398" name="Picture 1" descr="A screenshot of a computer screen&#10;&#10;AI-generated content may be incorrect."/>
+                    <pic:cNvPr id="1094944161" name="Picture 1" descr="A screenshot of a computer screen&#10;&#10;AI-generated content may be incorrect."/>
                     <pic:cNvPicPr/>
                   </pic:nvPicPr>
                   <pic:blipFill>
@@ -4813,7 +4432,7 @@
                   <pic:spPr>
                     <a:xfrm>
                       <a:off x="0" y="0"/>
-                      <a:ext cx="3478161" cy="2090042"/>
+                      <a:ext cx="3142400" cy="2596709"/>
                     </a:xfrm>
                     <a:prstGeom prst="rect">
                       <a:avLst/>
@@ -4836,13 +4455,13 @@
         <w:pStyle w:val="Pictcapt"/>
       </w:pPr>
       <w:r>
-        <w:t xml:space="preserve">Chart </w:t>
+        <w:t xml:space="preserve">Figure </w:t>
       </w:r>
       <w:r>
         <w:fldChar w:fldCharType="begin"/>
       </w:r>
       <w:r>
-        <w:instrText xml:space="preserve"> SEQ Chart \* ARABIC </w:instrText>
+        <w:instrText xml:space="preserve"> SEQ Figure \* ARABIC </w:instrText>
       </w:r>
       <w:r>
         <w:fldChar w:fldCharType="separate"/>
@@ -4857,22 +4476,22 @@
         <w:fldChar w:fldCharType="end"/>
       </w:r>
       <w:r>
-        <w:t xml:space="preserve"> - Weighted averages of monthly alco-related accident ratio</w:t>
-      </w:r>
-      <w:r>
-        <w:t>s</w:t>
-      </w:r>
-      <w:r>
-        <w:t xml:space="preserve"> (script)</w:t>
+        <w:t xml:space="preserve"> - </w:t>
+      </w:r>
+      <w:r>
+        <w:t xml:space="preserve">Weighted averages of monthly </w:t>
+      </w:r>
+      <w:r>
+        <w:t>alcohol-</w:t>
+      </w:r>
+      <w:r>
+        <w:t>related accident ratios (script)</w:t>
       </w:r>
     </w:p>
     <w:p>
-      <w:pPr>
-        <w:pStyle w:val="obrazok"/>
-      </w:pPr>
       <w:r>
         <w:drawing>
-          <wp:inline distT="0" distB="0" distL="0" distR="0" wp14:anchorId="40987E2E" wp14:editId="6770E963">
+          <wp:inline distT="0" distB="0" distL="0" distR="0" wp14:anchorId="76B5EA00" wp14:editId="553C263C">
             <wp:extent cx="3089910" cy="2362409"/>
             <wp:effectExtent l="19050" t="19050" r="15240" b="19050"/>
             <wp:docPr id="385518445" name="Chart 1">
@@ -4915,6 +4534,340 @@
         <w:rPr>
           <w:noProof/>
         </w:rPr>
+        <w:t>10</w:t>
+      </w:r>
+      <w:r>
+        <w:fldChar w:fldCharType="end"/>
+      </w:r>
+      <w:r>
+        <w:t xml:space="preserve"> - </w:t>
+      </w:r>
+      <w:r>
+        <w:t>Weighted averages of monthly alcohol-related accident ratios</w:t>
+      </w:r>
+    </w:p>
+    <w:p>
+      <w:pPr>
+        <w:pStyle w:val="Heading2"/>
+      </w:pPr>
+      <w:r>
+        <w:t>TOP 3 hours with most alco</w:t>
+      </w:r>
+      <w:r>
+        <w:t>hol</w:t>
+      </w:r>
+      <w:r>
+        <w:t>-accidents for each region</w:t>
+      </w:r>
+    </w:p>
+    <w:p>
+      <w:pPr>
+        <w:pStyle w:val="Style2"/>
+      </w:pPr>
+      <w:r>
+        <w:t xml:space="preserve">In the previous chapter we created </w:t>
+      </w:r>
+      <w:r>
+        <w:t>a query</w:t>
+      </w:r>
+      <w:r>
+        <w:t xml:space="preserve"> to find out </w:t>
+      </w:r>
+      <w:r>
+        <w:t>the most</w:t>
+      </w:r>
+      <w:r>
+        <w:t xml:space="preserve"> frequent hours of the day regarding accidents with alcohol presence.</w:t>
+      </w:r>
+      <w:r>
+        <w:t xml:space="preserve"> We found out that most frequent hours are 18, 19, 20 and 23.</w:t>
+      </w:r>
+      <w:r>
+        <w:t xml:space="preserve"> Let us now break this analysis into smaller units – regions. We will observe </w:t>
+      </w:r>
+      <w:r>
+        <w:t xml:space="preserve">TOP </w:t>
+      </w:r>
+      <w:r>
+        <w:t>3 most frequent hour</w:t>
+      </w:r>
+      <w:r>
+        <w:t>s</w:t>
+      </w:r>
+      <w:r>
+        <w:t xml:space="preserve"> for each region of Czech Republic and see whether th</w:t>
+      </w:r>
+      <w:r>
+        <w:t>ese</w:t>
+      </w:r>
+      <w:r>
+        <w:t xml:space="preserve"> hours are most frequent almost everywhere or not.</w:t>
+      </w:r>
+    </w:p>
+    <w:p>
+      <w:pPr>
+        <w:pStyle w:val="Style2"/>
+      </w:pPr>
+      <w:r>
+        <w:t>We create groups of accidents by hour of day and region ID</w:t>
+      </w:r>
+      <w:r>
+        <w:t xml:space="preserve"> to find out </w:t>
+      </w:r>
+      <w:r>
+        <w:t>the wanted</w:t>
+      </w:r>
+      <w:r>
+        <w:t xml:space="preserve"> number of accidents.</w:t>
+      </w:r>
+      <w:r>
+        <w:t xml:space="preserve"> Then we use </w:t>
+      </w:r>
+      <w:r>
+        <w:t>the analytic</w:t>
+      </w:r>
+      <w:r>
+        <w:t xml:space="preserve"> function ROW_NUMBER to assign rankings to hours </w:t>
+      </w:r>
+      <w:r>
+        <w:t xml:space="preserve">(based on descending ordering of </w:t>
+      </w:r>
+      <w:r>
+        <w:t xml:space="preserve">the number of accidents) </w:t>
+      </w:r>
+      <w:r>
+        <w:t>within partition defined by region ID.</w:t>
+      </w:r>
+      <w:r>
+        <w:t xml:space="preserve"> We use ROW_NUMBER function instead of RANK function, because we will create exactly </w:t>
+      </w:r>
+      <w:r>
+        <w:t>three</w:t>
+      </w:r>
+      <w:r>
+        <w:t xml:space="preserve"> series for TOP 3</w:t>
+      </w:r>
+      <w:r>
+        <w:t xml:space="preserve"> hours. </w:t>
+      </w:r>
+      <w:r>
+        <w:t xml:space="preserve">Lastly, we filter output to get just </w:t>
+      </w:r>
+      <w:r>
+        <w:t xml:space="preserve">results with ranking better or equal to constant three and then we order results by ranking to group numbers </w:t>
+      </w:r>
+      <w:r>
+        <w:t>for</w:t>
+      </w:r>
+      <w:r>
+        <w:t xml:space="preserve"> TOP</w:t>
+      </w:r>
+      <w:r>
+        <w:t xml:space="preserve"> </w:t>
+      </w:r>
+      <w:r>
+        <w:t xml:space="preserve">1, 2 and 3 </w:t>
+      </w:r>
+      <w:r>
+        <w:t>hours</w:t>
+      </w:r>
+      <w:r>
+        <w:t xml:space="preserve">. </w:t>
+      </w:r>
+      <w:r>
+        <w:t xml:space="preserve">We also then order results by region ID to get numbers </w:t>
+      </w:r>
+      <w:r>
+        <w:t>of</w:t>
+      </w:r>
+      <w:r>
+        <w:t xml:space="preserve"> corresponding region on the same position in every TOP time series.</w:t>
+      </w:r>
+    </w:p>
+    <w:p>
+      <w:pPr>
+        <w:pStyle w:val="Style2"/>
+        <w:rPr>
+          <w:lang w:val="sk-SK"/>
+        </w:rPr>
+      </w:pPr>
+      <w:r>
+        <w:t xml:space="preserve">To understand </w:t>
+      </w:r>
+      <w:r>
+        <w:t>the visualization</w:t>
+      </w:r>
+      <w:r>
+        <w:t xml:space="preserve"> of Chart 11, we can take an example of Prague. We can see that in Prague, most accidents occurred </w:t>
+      </w:r>
+      <w:r>
+        <w:t>during</w:t>
+      </w:r>
+      <w:r>
+        <w:t xml:space="preserve"> 17</w:t>
+      </w:r>
+      <w:r>
+        <w:t xml:space="preserve">-th hour, </w:t>
+      </w:r>
+      <w:r>
+        <w:t>the second</w:t>
+      </w:r>
+      <w:r>
+        <w:t xml:space="preserve"> most frequent </w:t>
+      </w:r>
+      <w:r>
+        <w:t>time was</w:t>
+      </w:r>
+      <w:r>
+        <w:t xml:space="preserve"> 23</w:t>
+      </w:r>
+      <w:r>
+        <w:t xml:space="preserve"> PM</w:t>
+      </w:r>
+      <w:r>
+        <w:t xml:space="preserve"> and third was 01</w:t>
+      </w:r>
+      <w:r>
+        <w:t xml:space="preserve"> AM</w:t>
+      </w:r>
+      <w:r>
+        <w:t>.</w:t>
+      </w:r>
+      <w:r>
+        <w:t xml:space="preserve"> </w:t>
+      </w:r>
+      <w:r>
+        <w:t xml:space="preserve">Judging by </w:t>
+      </w:r>
+      <w:r>
+        <w:t>the results</w:t>
+      </w:r>
+      <w:r>
+        <w:t xml:space="preserve"> </w:t>
+      </w:r>
+      <w:r>
+        <w:t>from</w:t>
+      </w:r>
+      <w:r>
+        <w:t xml:space="preserve"> Chart 11</w:t>
+      </w:r>
+      <w:r>
+        <w:t xml:space="preserve">, we cannot say that </w:t>
+      </w:r>
+      <w:r>
+        <w:t xml:space="preserve">TOP 1 </w:t>
+      </w:r>
+      <w:r>
+        <w:t xml:space="preserve">most </w:t>
+      </w:r>
+      <w:r>
+        <w:t xml:space="preserve">accidents occur </w:t>
+      </w:r>
+      <w:r>
+        <w:t>at</w:t>
+      </w:r>
+      <w:r>
+        <w:t xml:space="preserve"> the same hour in each region. </w:t>
+      </w:r>
+      <w:r>
+        <w:t>It depends</w:t>
+      </w:r>
+      <w:r>
+        <w:t xml:space="preserve"> on</w:t>
+      </w:r>
+      <w:r>
+        <w:t xml:space="preserve"> the region.</w:t>
+      </w:r>
+      <w:r>
+        <w:t xml:space="preserve"> On the other hand, what we can </w:t>
+      </w:r>
+      <w:r>
+        <w:t xml:space="preserve">say is </w:t>
+      </w:r>
+      <w:r>
+        <w:t>that generally, the most frequent accid</w:t>
+      </w:r>
+      <w:r>
+        <w:t xml:space="preserve">ent hours are </w:t>
+      </w:r>
+      <w:r>
+        <w:t xml:space="preserve">surely after </w:t>
+      </w:r>
+      <w:r>
+        <w:t>16-th hour.</w:t>
+      </w:r>
+      <w:r>
+        <w:t xml:space="preserve"> </w:t>
+      </w:r>
+    </w:p>
+    <w:p>
+      <w:pPr>
+        <w:pStyle w:val="obrazok"/>
+        <w:keepNext/>
+      </w:pPr>
+      <w:r>
+        <w:drawing>
+          <wp:inline distT="0" distB="0" distL="0" distR="0" wp14:anchorId="3A73D293" wp14:editId="7D8A8CA3">
+            <wp:extent cx="3170942" cy="1568528"/>
+            <wp:effectExtent l="19050" t="19050" r="10795" b="12700"/>
+            <wp:docPr id="634905122" name="Picture 1" descr="A screenshot of a computer&#10;&#10;AI-generated content may be incorrect."/>
+            <wp:cNvGraphicFramePr>
+              <a:graphicFrameLocks xmlns:a="http://schemas.openxmlformats.org/drawingml/2006/main" noChangeAspect="1"/>
+            </wp:cNvGraphicFramePr>
+            <a:graphic xmlns:a="http://schemas.openxmlformats.org/drawingml/2006/main">
+              <a:graphicData uri="http://schemas.openxmlformats.org/drawingml/2006/picture">
+                <pic:pic xmlns:pic="http://schemas.openxmlformats.org/drawingml/2006/picture">
+                  <pic:nvPicPr>
+                    <pic:cNvPr id="634905122" name="Picture 1" descr="A screenshot of a computer&#10;&#10;AI-generated content may be incorrect."/>
+                    <pic:cNvPicPr/>
+                  </pic:nvPicPr>
+                  <pic:blipFill>
+                    <a:blip r:embed="rId32"/>
+                    <a:stretch>
+                      <a:fillRect/>
+                    </a:stretch>
+                  </pic:blipFill>
+                  <pic:spPr>
+                    <a:xfrm>
+                      <a:off x="0" y="0"/>
+                      <a:ext cx="3177874" cy="1571957"/>
+                    </a:xfrm>
+                    <a:prstGeom prst="rect">
+                      <a:avLst/>
+                    </a:prstGeom>
+                    <a:ln w="6350">
+                      <a:solidFill>
+                        <a:schemeClr val="tx1"/>
+                      </a:solidFill>
+                    </a:ln>
+                  </pic:spPr>
+                </pic:pic>
+              </a:graphicData>
+            </a:graphic>
+          </wp:inline>
+        </w:drawing>
+      </w:r>
+    </w:p>
+    <w:p>
+      <w:pPr>
+        <w:pStyle w:val="Pictcapt"/>
+      </w:pPr>
+      <w:r>
+        <w:t xml:space="preserve">Figure </w:t>
+      </w:r>
+      <w:r>
+        <w:fldChar w:fldCharType="begin"/>
+      </w:r>
+      <w:r>
+        <w:instrText xml:space="preserve"> SEQ Figure \* ARABIC </w:instrText>
+      </w:r>
+      <w:r>
+        <w:fldChar w:fldCharType="separate"/>
+      </w:r>
+      <w:r>
+        <w:rPr>
+          <w:noProof/>
+        </w:rPr>
         <w:t>11</w:t>
       </w:r>
       <w:r>
@@ -4924,34 +4877,94 @@
         <w:t xml:space="preserve"> - </w:t>
       </w:r>
       <w:r>
-        <w:t xml:space="preserve">Weighted averages of monthly alco-related accident </w:t>
-      </w:r>
-      <w:proofErr w:type="gramStart"/>
-      <w:r>
-        <w:t>ratios</w:t>
-      </w:r>
-      <w:proofErr w:type="gramEnd"/>
+        <w:t>TOP 3 hours with most alcohol-</w:t>
+      </w:r>
+      <w:r>
+        <w:t xml:space="preserve">type </w:t>
+      </w:r>
+      <w:r>
+        <w:t>accidents for each region</w:t>
+      </w:r>
+      <w:r>
+        <w:t xml:space="preserve"> (script)</w:t>
+      </w:r>
+    </w:p>
+    <w:p>
+      <w:pPr>
+        <w:pStyle w:val="obrazok"/>
+      </w:pPr>
+      <w:r>
+        <w:drawing>
+          <wp:inline distT="0" distB="0" distL="0" distR="0" wp14:anchorId="273484B9" wp14:editId="13AD9919">
+            <wp:extent cx="3189605" cy="3091009"/>
+            <wp:effectExtent l="19050" t="19050" r="10795" b="14605"/>
+            <wp:docPr id="967777226" name="Chart 1">
+              <a:extLst xmlns:a="http://schemas.openxmlformats.org/drawingml/2006/main">
+                <a:ext uri="{FF2B5EF4-FFF2-40B4-BE49-F238E27FC236}">
+                  <a16:creationId xmlns:a16="http://schemas.microsoft.com/office/drawing/2014/main" id="{37C3CEFC-B5E4-6E18-B6AA-3D31D420DACF}"/>
+                </a:ext>
+                <a:ext uri="{147F2762-F138-4A5C-976F-8EAC2B608ADB}">
+                  <a16:predDERef xmlns:a16="http://schemas.microsoft.com/office/drawing/2014/main" pred="{1D7EDE1D-C4CD-9455-442B-BDD586639E5D}"/>
+                </a:ext>
+              </a:extLst>
+            </wp:docPr>
+            <wp:cNvGraphicFramePr/>
+            <a:graphic xmlns:a="http://schemas.openxmlformats.org/drawingml/2006/main">
+              <a:graphicData uri="http://schemas.openxmlformats.org/drawingml/2006/chart">
+                <c:chart xmlns:c="http://schemas.openxmlformats.org/drawingml/2006/chart" xmlns:r="http://schemas.openxmlformats.org/officeDocument/2006/relationships" r:id="rId33"/>
+              </a:graphicData>
+            </a:graphic>
+          </wp:inline>
+        </w:drawing>
+      </w:r>
+    </w:p>
+    <w:p>
+      <w:pPr>
+        <w:pStyle w:val="Pictcapt"/>
+      </w:pPr>
+      <w:r>
+        <w:t xml:space="preserve">Chart </w:t>
+      </w:r>
+      <w:r>
+        <w:fldChar w:fldCharType="begin"/>
+      </w:r>
+      <w:r>
+        <w:instrText xml:space="preserve"> SEQ Chart \* ARABIC </w:instrText>
+      </w:r>
+      <w:r>
+        <w:fldChar w:fldCharType="separate"/>
+      </w:r>
+      <w:r>
+        <w:rPr>
+          <w:noProof/>
+        </w:rPr>
+        <w:t>11</w:t>
+      </w:r>
+      <w:r>
+        <w:fldChar w:fldCharType="end"/>
+      </w:r>
+      <w:r>
+        <w:t xml:space="preserve"> - </w:t>
+      </w:r>
+      <w:r>
+        <w:t>TOP 3 hours with most alcohol-type accidents for each region</w:t>
+      </w:r>
     </w:p>
     <w:p>
       <w:pPr>
         <w:pStyle w:val="Heading1"/>
       </w:pPr>
       <w:r>
-        <w:t xml:space="preserve">Analysis of damages related to </w:t>
-      </w:r>
-      <w:r>
-        <w:t>accidents with alcohol</w:t>
+        <w:t xml:space="preserve">Analysis of damages </w:t>
       </w:r>
     </w:p>
     <w:p>
       <w:pPr>
         <w:pStyle w:val="Style2"/>
       </w:pPr>
-      <w:proofErr w:type="gramStart"/>
-      <w:r>
-        <w:t>Last</w:t>
-      </w:r>
-      <w:proofErr w:type="gramEnd"/>
+      <w:r>
+        <w:t>The last</w:t>
+      </w:r>
       <w:r>
         <w:t xml:space="preserve"> topic is about </w:t>
       </w:r>
@@ -4964,21 +4977,11 @@
       <w:r>
         <w:t xml:space="preserve">accidents in which </w:t>
       </w:r>
-      <w:proofErr w:type="gramStart"/>
-      <w:r>
-        <w:t>was alcohol</w:t>
-      </w:r>
-      <w:proofErr w:type="gramEnd"/>
-      <w:r>
-        <w:t xml:space="preserve"> present with </w:t>
-      </w:r>
-      <w:proofErr w:type="gramStart"/>
-      <w:r>
-        <w:t>some</w:t>
-      </w:r>
-      <w:proofErr w:type="gramEnd"/>
-      <w:r>
-        <w:t xml:space="preserve"> level of per mill.</w:t>
+      <w:r>
+        <w:t>alcohol is</w:t>
+      </w:r>
+      <w:r>
+        <w:t xml:space="preserve"> present with some level of per mill.</w:t>
       </w:r>
     </w:p>
     <w:p>
@@ -5022,15 +5025,7 @@
         <w:t>are</w:t>
       </w:r>
       <w:r>
-        <w:t xml:space="preserve"> only </w:t>
-      </w:r>
-      <w:proofErr w:type="gramStart"/>
-      <w:r>
-        <w:t>8</w:t>
-      </w:r>
-      <w:proofErr w:type="gramEnd"/>
-      <w:r>
-        <w:t xml:space="preserve"> </w:t>
+        <w:t xml:space="preserve"> only 8 </w:t>
       </w:r>
       <w:r>
         <w:t>states</w:t>
@@ -5063,6 +5058,7 @@
         <w:jc w:val="both"/>
       </w:pPr>
       <w:r>
+        <w:lastRenderedPageBreak/>
         <w:t>Anoth</w:t>
       </w:r>
       <w:r>
@@ -5095,36 +5091,8 @@
           <w:bCs/>
           <w:color w:val="D86DCB" w:themeColor="accent5" w:themeTint="99"/>
         </w:rPr>
-        <w:t xml:space="preserve">Here is </w:t>
-      </w:r>
-      <w:proofErr w:type="gramStart"/>
-      <w:r>
-        <w:rPr>
-          <w:b/>
-          <w:bCs/>
-          <w:color w:val="D86DCB" w:themeColor="accent5" w:themeTint="99"/>
-        </w:rPr>
-        <w:t>question</w:t>
-      </w:r>
-      <w:proofErr w:type="gramEnd"/>
-      <w:r>
-        <w:rPr>
-          <w:b/>
-          <w:bCs/>
-          <w:color w:val="D86DCB" w:themeColor="accent5" w:themeTint="99"/>
-        </w:rPr>
-        <w:t xml:space="preserve"> whether to create more functional indexes or basic column </w:t>
-      </w:r>
-      <w:proofErr w:type="gramStart"/>
-      <w:r>
-        <w:rPr>
-          <w:b/>
-          <w:bCs/>
-          <w:color w:val="D86DCB" w:themeColor="accent5" w:themeTint="99"/>
-        </w:rPr>
-        <w:t>index</w:t>
-      </w:r>
-      <w:proofErr w:type="gramEnd"/>
+        <w:t>Here is question whether to create more functional indexes or basic column index</w:t>
+      </w:r>
       <w:r>
         <w:t>.</w:t>
       </w:r>
@@ -5184,7 +5152,11 @@
         </w:sectPr>
       </w:pPr>
     </w:p>
-    <w:p/>
+    <w:p>
+      <w:r>
+        <w:t xml:space="preserve"> </w:t>
+      </w:r>
+    </w:p>
     <w:sectPr>
       <w:type w:val="continuous"/>
       <w:pgSz w:w="11906" w:h="16838" w:code="9"/>
@@ -8374,7 +8346,7 @@
           </c:val>
           <c:extLst>
             <c:ext xmlns:c16="http://schemas.microsoft.com/office/drawing/2014/chart" uri="{C3380CC4-5D6E-409C-BE32-E72D297353CC}">
-              <c16:uniqueId val="{00000000-092D-48C2-9FE4-B17D793322C5}"/>
+              <c16:uniqueId val="{00000000-30C6-43A3-8742-172D2D0BDDD1}"/>
             </c:ext>
           </c:extLst>
         </c:ser>
@@ -8650,6 +8622,862 @@
         <a:effectLst/>
       </c:spPr>
     </c:plotArea>
+    <c:plotVisOnly val="1"/>
+    <c:dispBlanksAs val="gap"/>
+    <c:showDLblsOverMax val="0"/>
+  </c:chart>
+  <c:spPr>
+    <a:solidFill>
+      <a:schemeClr val="bg1"/>
+    </a:solidFill>
+    <a:ln w="28575" cap="flat" cmpd="sng" algn="ctr">
+      <a:solidFill>
+        <a:schemeClr val="tx1">
+          <a:lumMod val="15000"/>
+          <a:lumOff val="85000"/>
+        </a:schemeClr>
+      </a:solidFill>
+      <a:round/>
+    </a:ln>
+    <a:effectLst/>
+  </c:spPr>
+  <c:txPr>
+    <a:bodyPr/>
+    <a:lstStyle/>
+    <a:p>
+      <a:pPr>
+        <a:defRPr/>
+      </a:pPr>
+      <a:endParaRPr lang="en-US"/>
+    </a:p>
+  </c:txPr>
+  <c:externalData r:id="rId3">
+    <c:autoUpdate val="0"/>
+  </c:externalData>
+</c:chartSpace>
+</file>
+
+<file path=word/charts/chart11.xml><?xml version="1.0" encoding="utf-8"?>
+<c:chartSpace xmlns:c="http://schemas.openxmlformats.org/drawingml/2006/chart" xmlns:a="http://schemas.openxmlformats.org/drawingml/2006/main" xmlns:r="http://schemas.openxmlformats.org/officeDocument/2006/relationships" xmlns:c16r2="http://schemas.microsoft.com/office/drawing/2015/06/chart">
+  <c:date1904 val="0"/>
+  <c:lang val="en-US"/>
+  <c:roundedCorners val="0"/>
+  <mc:AlternateContent xmlns:mc="http://schemas.openxmlformats.org/markup-compatibility/2006">
+    <mc:Choice xmlns:c14="http://schemas.microsoft.com/office/drawing/2007/8/2/chart" Requires="c14">
+      <c14:style val="102"/>
+    </mc:Choice>
+    <mc:Fallback>
+      <c:style val="2"/>
+    </mc:Fallback>
+  </mc:AlternateContent>
+  <c:chart>
+    <c:title>
+      <c:tx>
+        <c:rich>
+          <a:bodyPr rot="0" spcFirstLastPara="1" vertOverflow="ellipsis" vert="horz" wrap="square" anchor="ctr" anchorCtr="1"/>
+          <a:lstStyle/>
+          <a:p>
+            <a:pPr>
+              <a:defRPr sz="800" b="0" i="0" u="none" strike="noStrike" kern="1200" spc="0" baseline="0">
+                <a:solidFill>
+                  <a:schemeClr val="tx1">
+                    <a:lumMod val="65000"/>
+                    <a:lumOff val="35000"/>
+                  </a:schemeClr>
+                </a:solidFill>
+                <a:latin typeface="+mn-lt"/>
+                <a:ea typeface="+mn-ea"/>
+                <a:cs typeface="+mn-cs"/>
+              </a:defRPr>
+            </a:pPr>
+            <a:r>
+              <a:rPr lang="en-US" sz="800"/>
+              <a:t>Time series of TOP 3 hours with most alcohol-type accidents for each region</a:t>
+            </a:r>
+          </a:p>
+        </c:rich>
+      </c:tx>
+      <c:overlay val="0"/>
+      <c:spPr>
+        <a:noFill/>
+        <a:ln>
+          <a:noFill/>
+        </a:ln>
+        <a:effectLst/>
+      </c:spPr>
+      <c:txPr>
+        <a:bodyPr rot="0" spcFirstLastPara="1" vertOverflow="ellipsis" vert="horz" wrap="square" anchor="ctr" anchorCtr="1"/>
+        <a:lstStyle/>
+        <a:p>
+          <a:pPr>
+            <a:defRPr sz="800" b="0" i="0" u="none" strike="noStrike" kern="1200" spc="0" baseline="0">
+              <a:solidFill>
+                <a:schemeClr val="tx1">
+                  <a:lumMod val="65000"/>
+                  <a:lumOff val="35000"/>
+                </a:schemeClr>
+              </a:solidFill>
+              <a:latin typeface="+mn-lt"/>
+              <a:ea typeface="+mn-ea"/>
+              <a:cs typeface="+mn-cs"/>
+            </a:defRPr>
+          </a:pPr>
+          <a:endParaRPr lang="en-US"/>
+        </a:p>
+      </c:txPr>
+    </c:title>
+    <c:autoTitleDeleted val="0"/>
+    <c:plotArea>
+      <c:layout>
+        <c:manualLayout>
+          <c:layoutTarget val="inner"/>
+          <c:xMode val="edge"/>
+          <c:yMode val="edge"/>
+          <c:x val="0.12427118718462003"/>
+          <c:y val="0.13344021847279366"/>
+          <c:w val="0.8527206346867402"/>
+          <c:h val="0.52506176095154733"/>
+        </c:manualLayout>
+      </c:layout>
+      <c:lineChart>
+        <c:grouping val="standard"/>
+        <c:varyColors val="0"/>
+        <c:ser>
+          <c:idx val="0"/>
+          <c:order val="0"/>
+          <c:tx>
+            <c:v>TOP 1</c:v>
+          </c:tx>
+          <c:spPr>
+            <a:ln w="15875" cap="rnd">
+              <a:solidFill>
+                <a:schemeClr val="accent1"/>
+              </a:solidFill>
+              <a:round/>
+            </a:ln>
+            <a:effectLst/>
+          </c:spPr>
+          <c:marker>
+            <c:symbol val="circle"/>
+            <c:size val="5"/>
+            <c:spPr>
+              <a:solidFill>
+                <a:schemeClr val="accent1"/>
+              </a:solidFill>
+              <a:ln w="9525">
+                <a:solidFill>
+                  <a:schemeClr val="accent1"/>
+                </a:solidFill>
+              </a:ln>
+              <a:effectLst/>
+            </c:spPr>
+          </c:marker>
+          <c:cat>
+            <c:strRef>
+              <c:f>Sheet1!$D$33:$D$46</c:f>
+              <c:strCache>
+                <c:ptCount val="14"/>
+                <c:pt idx="0">
+                  <c:v>hl.mesto Praha</c:v>
+                </c:pt>
+                <c:pt idx="1">
+                  <c:v>Středočeský kraj</c:v>
+                </c:pt>
+                <c:pt idx="2">
+                  <c:v>Jihočeský kraj</c:v>
+                </c:pt>
+                <c:pt idx="3">
+                  <c:v>Plzeňský kraj</c:v>
+                </c:pt>
+                <c:pt idx="4">
+                  <c:v>Ústecký kraj</c:v>
+                </c:pt>
+                <c:pt idx="5">
+                  <c:v>Královéhradecký kraj</c:v>
+                </c:pt>
+                <c:pt idx="6">
+                  <c:v>Jihomoravský kraj</c:v>
+                </c:pt>
+                <c:pt idx="7">
+                  <c:v>Moravskoslezský kraj</c:v>
+                </c:pt>
+                <c:pt idx="8">
+                  <c:v>Olomoucký kraj</c:v>
+                </c:pt>
+                <c:pt idx="9">
+                  <c:v>Zlínský kraj</c:v>
+                </c:pt>
+                <c:pt idx="10">
+                  <c:v>kraj Vysočina</c:v>
+                </c:pt>
+                <c:pt idx="11">
+                  <c:v>Pardubický kraj</c:v>
+                </c:pt>
+                <c:pt idx="12">
+                  <c:v>Liberecký kraj</c:v>
+                </c:pt>
+                <c:pt idx="13">
+                  <c:v>Karlovarský kraj</c:v>
+                </c:pt>
+              </c:strCache>
+            </c:strRef>
+          </c:cat>
+          <c:val>
+            <c:numRef>
+              <c:f>Sheet1!$F$33:$F$46</c:f>
+              <c:numCache>
+                <c:formatCode>General</c:formatCode>
+                <c:ptCount val="14"/>
+                <c:pt idx="0">
+                  <c:v>17</c:v>
+                </c:pt>
+                <c:pt idx="1">
+                  <c:v>21</c:v>
+                </c:pt>
+                <c:pt idx="2">
+                  <c:v>18</c:v>
+                </c:pt>
+                <c:pt idx="3">
+                  <c:v>20</c:v>
+                </c:pt>
+                <c:pt idx="4">
+                  <c:v>17</c:v>
+                </c:pt>
+                <c:pt idx="5">
+                  <c:v>19</c:v>
+                </c:pt>
+                <c:pt idx="6">
+                  <c:v>18</c:v>
+                </c:pt>
+                <c:pt idx="7">
+                  <c:v>16</c:v>
+                </c:pt>
+                <c:pt idx="8">
+                  <c:v>19</c:v>
+                </c:pt>
+                <c:pt idx="9">
+                  <c:v>23</c:v>
+                </c:pt>
+                <c:pt idx="10">
+                  <c:v>19</c:v>
+                </c:pt>
+                <c:pt idx="11">
+                  <c:v>15</c:v>
+                </c:pt>
+                <c:pt idx="12">
+                  <c:v>18</c:v>
+                </c:pt>
+                <c:pt idx="13">
+                  <c:v>20</c:v>
+                </c:pt>
+              </c:numCache>
+            </c:numRef>
+          </c:val>
+          <c:smooth val="0"/>
+          <c:extLst>
+            <c:ext xmlns:c16="http://schemas.microsoft.com/office/drawing/2014/chart" uri="{C3380CC4-5D6E-409C-BE32-E72D297353CC}">
+              <c16:uniqueId val="{00000000-BCA4-4B0D-BAE1-957DFBABC706}"/>
+            </c:ext>
+          </c:extLst>
+        </c:ser>
+        <c:ser>
+          <c:idx val="1"/>
+          <c:order val="1"/>
+          <c:tx>
+            <c:strRef>
+              <c:f>{"TOP2"}</c:f>
+              <c:strCache>
+                <c:ptCount val="1"/>
+                <c:pt idx="0">
+                  <c:v>TOP2</c:v>
+                </c:pt>
+              </c:strCache>
+              <c:extLst xmlns:c15="http://schemas.microsoft.com/office/drawing/2012/chart"/>
+            </c:strRef>
+          </c:tx>
+          <c:spPr>
+            <a:ln w="15875" cap="rnd">
+              <a:solidFill>
+                <a:schemeClr val="accent2"/>
+              </a:solidFill>
+              <a:round/>
+            </a:ln>
+            <a:effectLst/>
+          </c:spPr>
+          <c:marker>
+            <c:symbol val="circle"/>
+            <c:size val="5"/>
+            <c:spPr>
+              <a:solidFill>
+                <a:schemeClr val="accent2"/>
+              </a:solidFill>
+              <a:ln w="9525">
+                <a:solidFill>
+                  <a:schemeClr val="accent2"/>
+                </a:solidFill>
+              </a:ln>
+              <a:effectLst/>
+            </c:spPr>
+          </c:marker>
+          <c:cat>
+            <c:strRef>
+              <c:f>Sheet1!$D$33:$D$46</c:f>
+              <c:strCache>
+                <c:ptCount val="14"/>
+                <c:pt idx="0">
+                  <c:v>hl.mesto Praha</c:v>
+                </c:pt>
+                <c:pt idx="1">
+                  <c:v>Středočeský kraj</c:v>
+                </c:pt>
+                <c:pt idx="2">
+                  <c:v>Jihočeský kraj</c:v>
+                </c:pt>
+                <c:pt idx="3">
+                  <c:v>Plzeňský kraj</c:v>
+                </c:pt>
+                <c:pt idx="4">
+                  <c:v>Ústecký kraj</c:v>
+                </c:pt>
+                <c:pt idx="5">
+                  <c:v>Královéhradecký kraj</c:v>
+                </c:pt>
+                <c:pt idx="6">
+                  <c:v>Jihomoravský kraj</c:v>
+                </c:pt>
+                <c:pt idx="7">
+                  <c:v>Moravskoslezský kraj</c:v>
+                </c:pt>
+                <c:pt idx="8">
+                  <c:v>Olomoucký kraj</c:v>
+                </c:pt>
+                <c:pt idx="9">
+                  <c:v>Zlínský kraj</c:v>
+                </c:pt>
+                <c:pt idx="10">
+                  <c:v>kraj Vysočina</c:v>
+                </c:pt>
+                <c:pt idx="11">
+                  <c:v>Pardubický kraj</c:v>
+                </c:pt>
+                <c:pt idx="12">
+                  <c:v>Liberecký kraj</c:v>
+                </c:pt>
+                <c:pt idx="13">
+                  <c:v>Karlovarský kraj</c:v>
+                </c:pt>
+              </c:strCache>
+            </c:strRef>
+          </c:cat>
+          <c:val>
+            <c:numRef>
+              <c:f>Sheet1!$F$47:$F$60</c:f>
+              <c:numCache>
+                <c:formatCode>General</c:formatCode>
+                <c:ptCount val="14"/>
+                <c:pt idx="0">
+                  <c:v>23</c:v>
+                </c:pt>
+                <c:pt idx="1">
+                  <c:v>20</c:v>
+                </c:pt>
+                <c:pt idx="2">
+                  <c:v>22</c:v>
+                </c:pt>
+                <c:pt idx="3">
+                  <c:v>19</c:v>
+                </c:pt>
+                <c:pt idx="4">
+                  <c:v>23</c:v>
+                </c:pt>
+                <c:pt idx="5">
+                  <c:v>23</c:v>
+                </c:pt>
+                <c:pt idx="6">
+                  <c:v>19</c:v>
+                </c:pt>
+                <c:pt idx="7">
+                  <c:v>20</c:v>
+                </c:pt>
+                <c:pt idx="8">
+                  <c:v>18</c:v>
+                </c:pt>
+                <c:pt idx="9">
+                  <c:v>15</c:v>
+                </c:pt>
+                <c:pt idx="10">
+                  <c:v>14</c:v>
+                </c:pt>
+                <c:pt idx="11">
+                  <c:v>23</c:v>
+                </c:pt>
+                <c:pt idx="12">
+                  <c:v>20</c:v>
+                </c:pt>
+                <c:pt idx="13">
+                  <c:v>19</c:v>
+                </c:pt>
+              </c:numCache>
+            </c:numRef>
+          </c:val>
+          <c:smooth val="0"/>
+          <c:extLst>
+            <c:ext xmlns:c16="http://schemas.microsoft.com/office/drawing/2014/chart" uri="{C3380CC4-5D6E-409C-BE32-E72D297353CC}">
+              <c16:uniqueId val="{00000001-BCA4-4B0D-BAE1-957DFBABC706}"/>
+            </c:ext>
+          </c:extLst>
+        </c:ser>
+        <c:ser>
+          <c:idx val="2"/>
+          <c:order val="2"/>
+          <c:tx>
+            <c:strRef>
+              <c:f>{"TOP3"}</c:f>
+              <c:strCache>
+                <c:ptCount val="1"/>
+                <c:pt idx="0">
+                  <c:v>TOP3</c:v>
+                </c:pt>
+              </c:strCache>
+              <c:extLst xmlns:c15="http://schemas.microsoft.com/office/drawing/2012/chart"/>
+            </c:strRef>
+          </c:tx>
+          <c:spPr>
+            <a:ln w="15875" cap="rnd">
+              <a:solidFill>
+                <a:schemeClr val="accent3"/>
+              </a:solidFill>
+              <a:round/>
+            </a:ln>
+            <a:effectLst/>
+          </c:spPr>
+          <c:marker>
+            <c:symbol val="circle"/>
+            <c:size val="5"/>
+            <c:spPr>
+              <a:solidFill>
+                <a:schemeClr val="accent3"/>
+              </a:solidFill>
+              <a:ln w="9525">
+                <a:solidFill>
+                  <a:schemeClr val="accent3"/>
+                </a:solidFill>
+              </a:ln>
+              <a:effectLst/>
+            </c:spPr>
+          </c:marker>
+          <c:cat>
+            <c:strRef>
+              <c:f>Sheet1!$D$33:$D$46</c:f>
+              <c:strCache>
+                <c:ptCount val="14"/>
+                <c:pt idx="0">
+                  <c:v>hl.mesto Praha</c:v>
+                </c:pt>
+                <c:pt idx="1">
+                  <c:v>Středočeský kraj</c:v>
+                </c:pt>
+                <c:pt idx="2">
+                  <c:v>Jihočeský kraj</c:v>
+                </c:pt>
+                <c:pt idx="3">
+                  <c:v>Plzeňský kraj</c:v>
+                </c:pt>
+                <c:pt idx="4">
+                  <c:v>Ústecký kraj</c:v>
+                </c:pt>
+                <c:pt idx="5">
+                  <c:v>Královéhradecký kraj</c:v>
+                </c:pt>
+                <c:pt idx="6">
+                  <c:v>Jihomoravský kraj</c:v>
+                </c:pt>
+                <c:pt idx="7">
+                  <c:v>Moravskoslezský kraj</c:v>
+                </c:pt>
+                <c:pt idx="8">
+                  <c:v>Olomoucký kraj</c:v>
+                </c:pt>
+                <c:pt idx="9">
+                  <c:v>Zlínský kraj</c:v>
+                </c:pt>
+                <c:pt idx="10">
+                  <c:v>kraj Vysočina</c:v>
+                </c:pt>
+                <c:pt idx="11">
+                  <c:v>Pardubický kraj</c:v>
+                </c:pt>
+                <c:pt idx="12">
+                  <c:v>Liberecký kraj</c:v>
+                </c:pt>
+                <c:pt idx="13">
+                  <c:v>Karlovarský kraj</c:v>
+                </c:pt>
+              </c:strCache>
+            </c:strRef>
+          </c:cat>
+          <c:val>
+            <c:numRef>
+              <c:f>Sheet1!$F$61:$F$74</c:f>
+              <c:numCache>
+                <c:formatCode>General</c:formatCode>
+                <c:ptCount val="14"/>
+                <c:pt idx="0">
+                  <c:v>1</c:v>
+                </c:pt>
+                <c:pt idx="1">
+                  <c:v>19</c:v>
+                </c:pt>
+                <c:pt idx="2">
+                  <c:v>19</c:v>
+                </c:pt>
+                <c:pt idx="3">
+                  <c:v>22</c:v>
+                </c:pt>
+                <c:pt idx="4">
+                  <c:v>18</c:v>
+                </c:pt>
+                <c:pt idx="5">
+                  <c:v>17</c:v>
+                </c:pt>
+                <c:pt idx="6">
+                  <c:v>20</c:v>
+                </c:pt>
+                <c:pt idx="7">
+                  <c:v>21</c:v>
+                </c:pt>
+                <c:pt idx="8">
+                  <c:v>23</c:v>
+                </c:pt>
+                <c:pt idx="9">
+                  <c:v>19</c:v>
+                </c:pt>
+                <c:pt idx="10">
+                  <c:v>18</c:v>
+                </c:pt>
+                <c:pt idx="11">
+                  <c:v>18</c:v>
+                </c:pt>
+                <c:pt idx="12">
+                  <c:v>21</c:v>
+                </c:pt>
+                <c:pt idx="13">
+                  <c:v>22</c:v>
+                </c:pt>
+              </c:numCache>
+            </c:numRef>
+          </c:val>
+          <c:smooth val="0"/>
+          <c:extLst>
+            <c:ext xmlns:c16="http://schemas.microsoft.com/office/drawing/2014/chart" uri="{C3380CC4-5D6E-409C-BE32-E72D297353CC}">
+              <c16:uniqueId val="{00000002-BCA4-4B0D-BAE1-957DFBABC706}"/>
+            </c:ext>
+          </c:extLst>
+        </c:ser>
+        <c:dLbls>
+          <c:showLegendKey val="0"/>
+          <c:showVal val="0"/>
+          <c:showCatName val="0"/>
+          <c:showSerName val="0"/>
+          <c:showPercent val="0"/>
+          <c:showBubbleSize val="0"/>
+        </c:dLbls>
+        <c:marker val="1"/>
+        <c:smooth val="0"/>
+        <c:axId val="182258695"/>
+        <c:axId val="228440583"/>
+      </c:lineChart>
+      <c:catAx>
+        <c:axId val="182258695"/>
+        <c:scaling>
+          <c:orientation val="minMax"/>
+        </c:scaling>
+        <c:delete val="0"/>
+        <c:axPos val="b"/>
+        <c:minorGridlines>
+          <c:spPr>
+            <a:ln w="9525" cap="flat" cmpd="sng" algn="ctr">
+              <a:solidFill>
+                <a:schemeClr val="tx1">
+                  <a:lumMod val="5000"/>
+                  <a:lumOff val="95000"/>
+                </a:schemeClr>
+              </a:solidFill>
+              <a:round/>
+            </a:ln>
+            <a:effectLst/>
+          </c:spPr>
+        </c:minorGridlines>
+        <c:title>
+          <c:tx>
+            <c:rich>
+              <a:bodyPr rot="0" spcFirstLastPara="1" vertOverflow="ellipsis" vert="horz" wrap="square" anchor="ctr" anchorCtr="1"/>
+              <a:lstStyle/>
+              <a:p>
+                <a:pPr>
+                  <a:defRPr sz="700" b="1" i="0" u="none" strike="noStrike" kern="1200" baseline="0">
+                    <a:solidFill>
+                      <a:schemeClr val="tx1">
+                        <a:lumMod val="65000"/>
+                        <a:lumOff val="35000"/>
+                      </a:schemeClr>
+                    </a:solidFill>
+                    <a:latin typeface="+mn-lt"/>
+                    <a:ea typeface="+mn-ea"/>
+                    <a:cs typeface="+mn-cs"/>
+                  </a:defRPr>
+                </a:pPr>
+                <a:r>
+                  <a:rPr lang="en-US" sz="700"/>
+                  <a:t>region</a:t>
+                </a:r>
+              </a:p>
+            </c:rich>
+          </c:tx>
+          <c:layout>
+            <c:manualLayout>
+              <c:xMode val="edge"/>
+              <c:yMode val="edge"/>
+              <c:x val="0.59242915658835504"/>
+              <c:y val="0.84767605713555372"/>
+            </c:manualLayout>
+          </c:layout>
+          <c:overlay val="0"/>
+          <c:spPr>
+            <a:noFill/>
+            <a:ln>
+              <a:noFill/>
+            </a:ln>
+            <a:effectLst/>
+          </c:spPr>
+          <c:txPr>
+            <a:bodyPr rot="0" spcFirstLastPara="1" vertOverflow="ellipsis" vert="horz" wrap="square" anchor="ctr" anchorCtr="1"/>
+            <a:lstStyle/>
+            <a:p>
+              <a:pPr>
+                <a:defRPr sz="700" b="1" i="0" u="none" strike="noStrike" kern="1200" baseline="0">
+                  <a:solidFill>
+                    <a:schemeClr val="tx1">
+                      <a:lumMod val="65000"/>
+                      <a:lumOff val="35000"/>
+                    </a:schemeClr>
+                  </a:solidFill>
+                  <a:latin typeface="+mn-lt"/>
+                  <a:ea typeface="+mn-ea"/>
+                  <a:cs typeface="+mn-cs"/>
+                </a:defRPr>
+              </a:pPr>
+              <a:endParaRPr lang="en-US"/>
+            </a:p>
+          </c:txPr>
+        </c:title>
+        <c:numFmt formatCode="General" sourceLinked="1"/>
+        <c:majorTickMark val="none"/>
+        <c:minorTickMark val="none"/>
+        <c:tickLblPos val="nextTo"/>
+        <c:spPr>
+          <a:noFill/>
+          <a:ln w="9525" cap="flat" cmpd="sng" algn="ctr">
+            <a:solidFill>
+              <a:schemeClr val="tx1">
+                <a:lumMod val="15000"/>
+                <a:lumOff val="85000"/>
+              </a:schemeClr>
+            </a:solidFill>
+            <a:round/>
+          </a:ln>
+          <a:effectLst/>
+        </c:spPr>
+        <c:txPr>
+          <a:bodyPr rot="-60000000" spcFirstLastPara="1" vertOverflow="ellipsis" vert="horz" wrap="square" anchor="ctr" anchorCtr="1"/>
+          <a:lstStyle/>
+          <a:p>
+            <a:pPr>
+              <a:defRPr sz="700" b="0" i="0" u="none" strike="noStrike" kern="1200" baseline="0">
+                <a:solidFill>
+                  <a:schemeClr val="tx1">
+                    <a:lumMod val="65000"/>
+                    <a:lumOff val="35000"/>
+                  </a:schemeClr>
+                </a:solidFill>
+                <a:latin typeface="+mn-lt"/>
+                <a:ea typeface="+mn-ea"/>
+                <a:cs typeface="+mn-cs"/>
+              </a:defRPr>
+            </a:pPr>
+            <a:endParaRPr lang="en-US"/>
+          </a:p>
+        </c:txPr>
+        <c:crossAx val="228440583"/>
+        <c:crosses val="autoZero"/>
+        <c:auto val="1"/>
+        <c:lblAlgn val="ctr"/>
+        <c:lblOffset val="100"/>
+        <c:noMultiLvlLbl val="0"/>
+      </c:catAx>
+      <c:valAx>
+        <c:axId val="228440583"/>
+        <c:scaling>
+          <c:orientation val="minMax"/>
+          <c:max val="24"/>
+          <c:min val="0"/>
+        </c:scaling>
+        <c:delete val="0"/>
+        <c:axPos val="l"/>
+        <c:majorGridlines>
+          <c:spPr>
+            <a:ln w="9525" cap="flat" cmpd="sng" algn="ctr">
+              <a:solidFill>
+                <a:schemeClr val="tx1">
+                  <a:lumMod val="15000"/>
+                  <a:lumOff val="85000"/>
+                </a:schemeClr>
+              </a:solidFill>
+              <a:round/>
+            </a:ln>
+            <a:effectLst/>
+          </c:spPr>
+        </c:majorGridlines>
+        <c:title>
+          <c:tx>
+            <c:rich>
+              <a:bodyPr rot="-5400000" spcFirstLastPara="1" vertOverflow="ellipsis" vert="horz" wrap="square" anchor="ctr" anchorCtr="1"/>
+              <a:lstStyle/>
+              <a:p>
+                <a:pPr>
+                  <a:defRPr sz="700" b="1" i="0" u="none" strike="noStrike" kern="1200" baseline="0">
+                    <a:solidFill>
+                      <a:schemeClr val="tx1">
+                        <a:lumMod val="65000"/>
+                        <a:lumOff val="35000"/>
+                      </a:schemeClr>
+                    </a:solidFill>
+                    <a:latin typeface="+mn-lt"/>
+                    <a:ea typeface="+mn-ea"/>
+                    <a:cs typeface="+mn-cs"/>
+                  </a:defRPr>
+                </a:pPr>
+                <a:r>
+                  <a:rPr lang="en-US" sz="700"/>
+                  <a:t>Hour</a:t>
+                </a:r>
+              </a:p>
+            </c:rich>
+          </c:tx>
+          <c:overlay val="0"/>
+          <c:spPr>
+            <a:noFill/>
+            <a:ln>
+              <a:noFill/>
+            </a:ln>
+            <a:effectLst/>
+          </c:spPr>
+          <c:txPr>
+            <a:bodyPr rot="-5400000" spcFirstLastPara="1" vertOverflow="ellipsis" vert="horz" wrap="square" anchor="ctr" anchorCtr="1"/>
+            <a:lstStyle/>
+            <a:p>
+              <a:pPr>
+                <a:defRPr sz="700" b="1" i="0" u="none" strike="noStrike" kern="1200" baseline="0">
+                  <a:solidFill>
+                    <a:schemeClr val="tx1">
+                      <a:lumMod val="65000"/>
+                      <a:lumOff val="35000"/>
+                    </a:schemeClr>
+                  </a:solidFill>
+                  <a:latin typeface="+mn-lt"/>
+                  <a:ea typeface="+mn-ea"/>
+                  <a:cs typeface="+mn-cs"/>
+                </a:defRPr>
+              </a:pPr>
+              <a:endParaRPr lang="en-US"/>
+            </a:p>
+          </c:txPr>
+        </c:title>
+        <c:numFmt formatCode="General" sourceLinked="1"/>
+        <c:majorTickMark val="none"/>
+        <c:minorTickMark val="none"/>
+        <c:tickLblPos val="nextTo"/>
+        <c:spPr>
+          <a:noFill/>
+          <a:ln>
+            <a:noFill/>
+          </a:ln>
+          <a:effectLst/>
+        </c:spPr>
+        <c:txPr>
+          <a:bodyPr rot="-60000000" spcFirstLastPara="1" vertOverflow="ellipsis" vert="horz" wrap="square" anchor="ctr" anchorCtr="1"/>
+          <a:lstStyle/>
+          <a:p>
+            <a:pPr>
+              <a:defRPr sz="700" b="0" i="0" u="none" strike="noStrike" kern="1200" baseline="0">
+                <a:solidFill>
+                  <a:schemeClr val="tx1">
+                    <a:lumMod val="65000"/>
+                    <a:lumOff val="35000"/>
+                  </a:schemeClr>
+                </a:solidFill>
+                <a:latin typeface="+mn-lt"/>
+                <a:ea typeface="+mn-ea"/>
+                <a:cs typeface="+mn-cs"/>
+              </a:defRPr>
+            </a:pPr>
+            <a:endParaRPr lang="en-US"/>
+          </a:p>
+        </c:txPr>
+        <c:crossAx val="182258695"/>
+        <c:crosses val="autoZero"/>
+        <c:crossBetween val="between"/>
+        <c:majorUnit val="2"/>
+      </c:valAx>
+      <c:spPr>
+        <a:noFill/>
+        <a:ln>
+          <a:noFill/>
+        </a:ln>
+        <a:effectLst/>
+      </c:spPr>
+    </c:plotArea>
+    <c:legend>
+      <c:legendPos val="b"/>
+      <c:layout>
+        <c:manualLayout>
+          <c:xMode val="edge"/>
+          <c:yMode val="edge"/>
+          <c:x val="0.21723975225772471"/>
+          <c:y val="0.92499801814890259"/>
+          <c:w val="0.54959344495635043"/>
+          <c:h val="5.4455443942735021E-2"/>
+        </c:manualLayout>
+      </c:layout>
+      <c:overlay val="0"/>
+      <c:spPr>
+        <a:noFill/>
+        <a:ln>
+          <a:noFill/>
+        </a:ln>
+        <a:effectLst/>
+      </c:spPr>
+      <c:txPr>
+        <a:bodyPr rot="0" spcFirstLastPara="1" vertOverflow="ellipsis" vert="horz" wrap="square" anchor="ctr" anchorCtr="1"/>
+        <a:lstStyle/>
+        <a:p>
+          <a:pPr>
+            <a:defRPr sz="600" b="0" i="0" u="none" strike="noStrike" kern="1200" baseline="0">
+              <a:solidFill>
+                <a:schemeClr val="tx1">
+                  <a:lumMod val="65000"/>
+                  <a:lumOff val="35000"/>
+                </a:schemeClr>
+              </a:solidFill>
+              <a:latin typeface="+mn-lt"/>
+              <a:ea typeface="+mn-ea"/>
+              <a:cs typeface="+mn-cs"/>
+            </a:defRPr>
+          </a:pPr>
+          <a:endParaRPr lang="en-US"/>
+        </a:p>
+      </c:txPr>
+    </c:legend>
     <c:plotVisOnly val="1"/>
     <c:dispBlanksAs val="gap"/>
     <c:showDLblsOverMax val="0"/>
@@ -12893,7 +13721,7 @@
             </a:pPr>
             <a:r>
               <a:rPr lang="en-US" sz="800"/>
-              <a:t>Regions appearing most times in top 3 most occurences of alco-accidents in 2024 with monthly intervals</a:t>
+              <a:t>Regions appearing most times in top 3 most occurences of alcohol-accidents in 2024 with monthly intervals</a:t>
             </a:r>
           </a:p>
         </c:rich>
@@ -13399,6 +14227,46 @@
 </cs:colorStyle>
 </file>
 
+<file path=word/charts/colors11.xml><?xml version="1.0" encoding="utf-8"?>
+<cs:colorStyle xmlns:cs="http://schemas.microsoft.com/office/drawing/2012/chartStyle" xmlns:a="http://schemas.openxmlformats.org/drawingml/2006/main" meth="cycle" id="10">
+  <a:schemeClr val="accent1"/>
+  <a:schemeClr val="accent2"/>
+  <a:schemeClr val="accent3"/>
+  <a:schemeClr val="accent4"/>
+  <a:schemeClr val="accent5"/>
+  <a:schemeClr val="accent6"/>
+  <cs:variation/>
+  <cs:variation>
+    <a:lumMod val="60000"/>
+  </cs:variation>
+  <cs:variation>
+    <a:lumMod val="80000"/>
+    <a:lumOff val="20000"/>
+  </cs:variation>
+  <cs:variation>
+    <a:lumMod val="80000"/>
+  </cs:variation>
+  <cs:variation>
+    <a:lumMod val="60000"/>
+    <a:lumOff val="40000"/>
+  </cs:variation>
+  <cs:variation>
+    <a:lumMod val="50000"/>
+  </cs:variation>
+  <cs:variation>
+    <a:lumMod val="70000"/>
+    <a:lumOff val="30000"/>
+  </cs:variation>
+  <cs:variation>
+    <a:lumMod val="70000"/>
+  </cs:variation>
+  <cs:variation>
+    <a:lumMod val="50000"/>
+    <a:lumOff val="50000"/>
+  </cs:variation>
+</cs:colorStyle>
+</file>
+
 <file path=word/charts/colors2.xml><?xml version="1.0" encoding="utf-8"?>
 <cs:colorStyle xmlns:cs="http://schemas.microsoft.com/office/drawing/2012/chartStyle" xmlns:a="http://schemas.openxmlformats.org/drawingml/2006/main" meth="cycle" id="10">
   <a:schemeClr val="accent1"/>
@@ -14388,6 +15256,522 @@
       <a:schemeClr val="tx1"/>
     </cs:fontRef>
     <cs:spPr>
+      <a:ln w="9525">
+        <a:solidFill>
+          <a:schemeClr val="phClr"/>
+        </a:solidFill>
+      </a:ln>
+    </cs:spPr>
+  </cs:dataPointMarker>
+  <cs:dataPointMarkerLayout symbol="circle" size="5"/>
+  <cs:dataPointWireframe>
+    <cs:lnRef idx="0">
+      <cs:styleClr val="auto"/>
+    </cs:lnRef>
+    <cs:fillRef idx="1"/>
+    <cs:effectRef idx="0"/>
+    <cs:fontRef idx="minor">
+      <a:schemeClr val="tx1"/>
+    </cs:fontRef>
+    <cs:spPr>
+      <a:ln w="9525" cap="rnd">
+        <a:solidFill>
+          <a:schemeClr val="phClr"/>
+        </a:solidFill>
+        <a:round/>
+      </a:ln>
+    </cs:spPr>
+  </cs:dataPointWireframe>
+  <cs:dataTable>
+    <cs:lnRef idx="0"/>
+    <cs:fillRef idx="0"/>
+    <cs:effectRef idx="0"/>
+    <cs:fontRef idx="minor">
+      <a:schemeClr val="tx1">
+        <a:lumMod val="65000"/>
+        <a:lumOff val="35000"/>
+      </a:schemeClr>
+    </cs:fontRef>
+    <cs:spPr>
+      <a:noFill/>
+      <a:ln w="9525" cap="flat" cmpd="sng" algn="ctr">
+        <a:solidFill>
+          <a:schemeClr val="tx1">
+            <a:lumMod val="15000"/>
+            <a:lumOff val="85000"/>
+          </a:schemeClr>
+        </a:solidFill>
+        <a:round/>
+      </a:ln>
+    </cs:spPr>
+    <cs:defRPr sz="900" kern="1200"/>
+  </cs:dataTable>
+  <cs:downBar>
+    <cs:lnRef idx="0"/>
+    <cs:fillRef idx="0"/>
+    <cs:effectRef idx="0"/>
+    <cs:fontRef idx="minor">
+      <a:schemeClr val="dk1"/>
+    </cs:fontRef>
+    <cs:spPr>
+      <a:solidFill>
+        <a:schemeClr val="dk1">
+          <a:lumMod val="65000"/>
+          <a:lumOff val="35000"/>
+        </a:schemeClr>
+      </a:solidFill>
+      <a:ln w="9525">
+        <a:solidFill>
+          <a:schemeClr val="tx1">
+            <a:lumMod val="65000"/>
+            <a:lumOff val="35000"/>
+          </a:schemeClr>
+        </a:solidFill>
+      </a:ln>
+    </cs:spPr>
+  </cs:downBar>
+  <cs:dropLine>
+    <cs:lnRef idx="0"/>
+    <cs:fillRef idx="0"/>
+    <cs:effectRef idx="0"/>
+    <cs:fontRef idx="minor">
+      <a:schemeClr val="tx1"/>
+    </cs:fontRef>
+    <cs:spPr>
+      <a:ln w="9525" cap="flat" cmpd="sng" algn="ctr">
+        <a:solidFill>
+          <a:schemeClr val="tx1">
+            <a:lumMod val="35000"/>
+            <a:lumOff val="65000"/>
+          </a:schemeClr>
+        </a:solidFill>
+        <a:round/>
+      </a:ln>
+    </cs:spPr>
+  </cs:dropLine>
+  <cs:errorBar>
+    <cs:lnRef idx="0"/>
+    <cs:fillRef idx="0"/>
+    <cs:effectRef idx="0"/>
+    <cs:fontRef idx="minor">
+      <a:schemeClr val="tx1"/>
+    </cs:fontRef>
+    <cs:spPr>
+      <a:ln w="9525" cap="flat" cmpd="sng" algn="ctr">
+        <a:solidFill>
+          <a:schemeClr val="tx1">
+            <a:lumMod val="65000"/>
+            <a:lumOff val="35000"/>
+          </a:schemeClr>
+        </a:solidFill>
+        <a:round/>
+      </a:ln>
+    </cs:spPr>
+  </cs:errorBar>
+  <cs:floor>
+    <cs:lnRef idx="0"/>
+    <cs:fillRef idx="0"/>
+    <cs:effectRef idx="0"/>
+    <cs:fontRef idx="minor">
+      <a:schemeClr val="tx1"/>
+    </cs:fontRef>
+    <cs:spPr>
+      <a:noFill/>
+      <a:ln>
+        <a:noFill/>
+      </a:ln>
+    </cs:spPr>
+  </cs:floor>
+  <cs:gridlineMajor>
+    <cs:lnRef idx="0"/>
+    <cs:fillRef idx="0"/>
+    <cs:effectRef idx="0"/>
+    <cs:fontRef idx="minor">
+      <a:schemeClr val="tx1"/>
+    </cs:fontRef>
+    <cs:spPr>
+      <a:ln w="9525" cap="flat" cmpd="sng" algn="ctr">
+        <a:solidFill>
+          <a:schemeClr val="tx1">
+            <a:lumMod val="15000"/>
+            <a:lumOff val="85000"/>
+          </a:schemeClr>
+        </a:solidFill>
+        <a:round/>
+      </a:ln>
+    </cs:spPr>
+  </cs:gridlineMajor>
+  <cs:gridlineMinor>
+    <cs:lnRef idx="0"/>
+    <cs:fillRef idx="0"/>
+    <cs:effectRef idx="0"/>
+    <cs:fontRef idx="minor">
+      <a:schemeClr val="tx1"/>
+    </cs:fontRef>
+    <cs:spPr>
+      <a:ln w="9525" cap="flat" cmpd="sng" algn="ctr">
+        <a:solidFill>
+          <a:schemeClr val="tx1">
+            <a:lumMod val="5000"/>
+            <a:lumOff val="95000"/>
+          </a:schemeClr>
+        </a:solidFill>
+        <a:round/>
+      </a:ln>
+    </cs:spPr>
+  </cs:gridlineMinor>
+  <cs:hiLoLine>
+    <cs:lnRef idx="0"/>
+    <cs:fillRef idx="0"/>
+    <cs:effectRef idx="0"/>
+    <cs:fontRef idx="minor">
+      <a:schemeClr val="tx1"/>
+    </cs:fontRef>
+    <cs:spPr>
+      <a:ln w="9525" cap="flat" cmpd="sng" algn="ctr">
+        <a:solidFill>
+          <a:schemeClr val="tx1">
+            <a:lumMod val="75000"/>
+            <a:lumOff val="25000"/>
+          </a:schemeClr>
+        </a:solidFill>
+        <a:round/>
+      </a:ln>
+    </cs:spPr>
+  </cs:hiLoLine>
+  <cs:leaderLine>
+    <cs:lnRef idx="0"/>
+    <cs:fillRef idx="0"/>
+    <cs:effectRef idx="0"/>
+    <cs:fontRef idx="minor">
+      <a:schemeClr val="tx1"/>
+    </cs:fontRef>
+    <cs:spPr>
+      <a:ln w="9525" cap="flat" cmpd="sng" algn="ctr">
+        <a:solidFill>
+          <a:schemeClr val="tx1">
+            <a:lumMod val="35000"/>
+            <a:lumOff val="65000"/>
+          </a:schemeClr>
+        </a:solidFill>
+        <a:round/>
+      </a:ln>
+    </cs:spPr>
+  </cs:leaderLine>
+  <cs:legend>
+    <cs:lnRef idx="0"/>
+    <cs:fillRef idx="0"/>
+    <cs:effectRef idx="0"/>
+    <cs:fontRef idx="minor">
+      <a:schemeClr val="tx1">
+        <a:lumMod val="65000"/>
+        <a:lumOff val="35000"/>
+      </a:schemeClr>
+    </cs:fontRef>
+    <cs:defRPr sz="900" kern="1200"/>
+  </cs:legend>
+  <cs:plotArea mods="allowNoFillOverride allowNoLineOverride">
+    <cs:lnRef idx="0"/>
+    <cs:fillRef idx="0"/>
+    <cs:effectRef idx="0"/>
+    <cs:fontRef idx="minor">
+      <a:schemeClr val="tx1"/>
+    </cs:fontRef>
+  </cs:plotArea>
+  <cs:plotArea3D mods="allowNoFillOverride allowNoLineOverride">
+    <cs:lnRef idx="0"/>
+    <cs:fillRef idx="0"/>
+    <cs:effectRef idx="0"/>
+    <cs:fontRef idx="minor">
+      <a:schemeClr val="tx1"/>
+    </cs:fontRef>
+  </cs:plotArea3D>
+  <cs:seriesAxis>
+    <cs:lnRef idx="0"/>
+    <cs:fillRef idx="0"/>
+    <cs:effectRef idx="0"/>
+    <cs:fontRef idx="minor">
+      <a:schemeClr val="tx1">
+        <a:lumMod val="65000"/>
+        <a:lumOff val="35000"/>
+      </a:schemeClr>
+    </cs:fontRef>
+    <cs:defRPr sz="900" kern="1200"/>
+  </cs:seriesAxis>
+  <cs:seriesLine>
+    <cs:lnRef idx="0"/>
+    <cs:fillRef idx="0"/>
+    <cs:effectRef idx="0"/>
+    <cs:fontRef idx="minor">
+      <a:schemeClr val="tx1"/>
+    </cs:fontRef>
+    <cs:spPr>
+      <a:ln w="9525" cap="flat" cmpd="sng" algn="ctr">
+        <a:solidFill>
+          <a:schemeClr val="tx1">
+            <a:lumMod val="35000"/>
+            <a:lumOff val="65000"/>
+          </a:schemeClr>
+        </a:solidFill>
+        <a:round/>
+      </a:ln>
+    </cs:spPr>
+  </cs:seriesLine>
+  <cs:title>
+    <cs:lnRef idx="0"/>
+    <cs:fillRef idx="0"/>
+    <cs:effectRef idx="0"/>
+    <cs:fontRef idx="minor">
+      <a:schemeClr val="tx1">
+        <a:lumMod val="65000"/>
+        <a:lumOff val="35000"/>
+      </a:schemeClr>
+    </cs:fontRef>
+    <cs:defRPr sz="1400" b="0" kern="1200" spc="0" baseline="0"/>
+  </cs:title>
+  <cs:trendline>
+    <cs:lnRef idx="0">
+      <cs:styleClr val="auto"/>
+    </cs:lnRef>
+    <cs:fillRef idx="0"/>
+    <cs:effectRef idx="0"/>
+    <cs:fontRef idx="minor">
+      <a:schemeClr val="tx1"/>
+    </cs:fontRef>
+    <cs:spPr>
+      <a:ln w="19050" cap="rnd">
+        <a:solidFill>
+          <a:schemeClr val="phClr"/>
+        </a:solidFill>
+        <a:prstDash val="sysDot"/>
+      </a:ln>
+    </cs:spPr>
+  </cs:trendline>
+  <cs:trendlineLabel>
+    <cs:lnRef idx="0"/>
+    <cs:fillRef idx="0"/>
+    <cs:effectRef idx="0"/>
+    <cs:fontRef idx="minor">
+      <a:schemeClr val="tx1">
+        <a:lumMod val="65000"/>
+        <a:lumOff val="35000"/>
+      </a:schemeClr>
+    </cs:fontRef>
+    <cs:defRPr sz="900" kern="1200"/>
+  </cs:trendlineLabel>
+  <cs:upBar>
+    <cs:lnRef idx="0"/>
+    <cs:fillRef idx="0"/>
+    <cs:effectRef idx="0"/>
+    <cs:fontRef idx="minor">
+      <a:schemeClr val="dk1"/>
+    </cs:fontRef>
+    <cs:spPr>
+      <a:solidFill>
+        <a:schemeClr val="lt1"/>
+      </a:solidFill>
+      <a:ln w="9525">
+        <a:solidFill>
+          <a:schemeClr val="tx1">
+            <a:lumMod val="15000"/>
+            <a:lumOff val="85000"/>
+          </a:schemeClr>
+        </a:solidFill>
+      </a:ln>
+    </cs:spPr>
+  </cs:upBar>
+  <cs:valueAxis>
+    <cs:lnRef idx="0"/>
+    <cs:fillRef idx="0"/>
+    <cs:effectRef idx="0"/>
+    <cs:fontRef idx="minor">
+      <a:schemeClr val="tx1">
+        <a:lumMod val="65000"/>
+        <a:lumOff val="35000"/>
+      </a:schemeClr>
+    </cs:fontRef>
+    <cs:defRPr sz="900" kern="1200"/>
+  </cs:valueAxis>
+  <cs:wall>
+    <cs:lnRef idx="0"/>
+    <cs:fillRef idx="0"/>
+    <cs:effectRef idx="0"/>
+    <cs:fontRef idx="minor">
+      <a:schemeClr val="tx1"/>
+    </cs:fontRef>
+    <cs:spPr>
+      <a:noFill/>
+      <a:ln>
+        <a:noFill/>
+      </a:ln>
+    </cs:spPr>
+  </cs:wall>
+</cs:chartStyle>
+</file>
+
+<file path=word/charts/style11.xml><?xml version="1.0" encoding="utf-8"?>
+<cs:chartStyle xmlns:cs="http://schemas.microsoft.com/office/drawing/2012/chartStyle" xmlns:a="http://schemas.openxmlformats.org/drawingml/2006/main" id="227">
+  <cs:axisTitle>
+    <cs:lnRef idx="0"/>
+    <cs:fillRef idx="0"/>
+    <cs:effectRef idx="0"/>
+    <cs:fontRef idx="minor">
+      <a:schemeClr val="tx1">
+        <a:lumMod val="65000"/>
+        <a:lumOff val="35000"/>
+      </a:schemeClr>
+    </cs:fontRef>
+    <cs:defRPr sz="1000" kern="1200"/>
+  </cs:axisTitle>
+  <cs:categoryAxis>
+    <cs:lnRef idx="0"/>
+    <cs:fillRef idx="0"/>
+    <cs:effectRef idx="0"/>
+    <cs:fontRef idx="minor">
+      <a:schemeClr val="tx1">
+        <a:lumMod val="65000"/>
+        <a:lumOff val="35000"/>
+      </a:schemeClr>
+    </cs:fontRef>
+    <cs:spPr>
+      <a:ln w="9525" cap="flat" cmpd="sng" algn="ctr">
+        <a:solidFill>
+          <a:schemeClr val="tx1">
+            <a:lumMod val="15000"/>
+            <a:lumOff val="85000"/>
+          </a:schemeClr>
+        </a:solidFill>
+        <a:round/>
+      </a:ln>
+    </cs:spPr>
+    <cs:defRPr sz="900" kern="1200"/>
+  </cs:categoryAxis>
+  <cs:chartArea mods="allowNoFillOverride allowNoLineOverride">
+    <cs:lnRef idx="0"/>
+    <cs:fillRef idx="0"/>
+    <cs:effectRef idx="0"/>
+    <cs:fontRef idx="minor">
+      <a:schemeClr val="tx1"/>
+    </cs:fontRef>
+    <cs:spPr>
+      <a:solidFill>
+        <a:schemeClr val="bg1"/>
+      </a:solidFill>
+      <a:ln w="9525" cap="flat" cmpd="sng" algn="ctr">
+        <a:solidFill>
+          <a:schemeClr val="tx1">
+            <a:lumMod val="15000"/>
+            <a:lumOff val="85000"/>
+          </a:schemeClr>
+        </a:solidFill>
+        <a:round/>
+      </a:ln>
+    </cs:spPr>
+    <cs:defRPr sz="1000" kern="1200"/>
+  </cs:chartArea>
+  <cs:dataLabel>
+    <cs:lnRef idx="0"/>
+    <cs:fillRef idx="0"/>
+    <cs:effectRef idx="0"/>
+    <cs:fontRef idx="minor">
+      <a:schemeClr val="tx1">
+        <a:lumMod val="75000"/>
+        <a:lumOff val="25000"/>
+      </a:schemeClr>
+    </cs:fontRef>
+    <cs:defRPr sz="900" kern="1200"/>
+  </cs:dataLabel>
+  <cs:dataLabelCallout>
+    <cs:lnRef idx="0"/>
+    <cs:fillRef idx="0"/>
+    <cs:effectRef idx="0"/>
+    <cs:fontRef idx="minor">
+      <a:schemeClr val="dk1">
+        <a:lumMod val="65000"/>
+        <a:lumOff val="35000"/>
+      </a:schemeClr>
+    </cs:fontRef>
+    <cs:spPr>
+      <a:solidFill>
+        <a:schemeClr val="lt1"/>
+      </a:solidFill>
+      <a:ln>
+        <a:solidFill>
+          <a:schemeClr val="dk1">
+            <a:lumMod val="25000"/>
+            <a:lumOff val="75000"/>
+          </a:schemeClr>
+        </a:solidFill>
+      </a:ln>
+    </cs:spPr>
+    <cs:defRPr sz="900" kern="1200"/>
+    <cs:bodyPr rot="0" spcFirstLastPara="1" vertOverflow="clip" horzOverflow="clip" vert="horz" wrap="square" lIns="36576" tIns="18288" rIns="36576" bIns="18288" anchor="ctr" anchorCtr="1">
+      <a:spAutoFit/>
+    </cs:bodyPr>
+  </cs:dataLabelCallout>
+  <cs:dataPoint>
+    <cs:lnRef idx="0"/>
+    <cs:fillRef idx="1">
+      <cs:styleClr val="auto"/>
+    </cs:fillRef>
+    <cs:effectRef idx="0"/>
+    <cs:fontRef idx="minor">
+      <a:schemeClr val="tx1"/>
+    </cs:fontRef>
+    <cs:spPr>
+      <a:solidFill>
+        <a:schemeClr val="phClr"/>
+      </a:solidFill>
+    </cs:spPr>
+  </cs:dataPoint>
+  <cs:dataPoint3D>
+    <cs:lnRef idx="0"/>
+    <cs:fillRef idx="1">
+      <cs:styleClr val="auto"/>
+    </cs:fillRef>
+    <cs:effectRef idx="0"/>
+    <cs:fontRef idx="minor">
+      <a:schemeClr val="tx1"/>
+    </cs:fontRef>
+    <cs:spPr>
+      <a:solidFill>
+        <a:schemeClr val="phClr"/>
+      </a:solidFill>
+    </cs:spPr>
+  </cs:dataPoint3D>
+  <cs:dataPointLine>
+    <cs:lnRef idx="0">
+      <cs:styleClr val="auto"/>
+    </cs:lnRef>
+    <cs:fillRef idx="1"/>
+    <cs:effectRef idx="0"/>
+    <cs:fontRef idx="minor">
+      <a:schemeClr val="tx1"/>
+    </cs:fontRef>
+    <cs:spPr>
+      <a:ln w="28575" cap="rnd">
+        <a:solidFill>
+          <a:schemeClr val="phClr"/>
+        </a:solidFill>
+        <a:round/>
+      </a:ln>
+    </cs:spPr>
+  </cs:dataPointLine>
+  <cs:dataPointMarker>
+    <cs:lnRef idx="0">
+      <cs:styleClr val="auto"/>
+    </cs:lnRef>
+    <cs:fillRef idx="1">
+      <cs:styleClr val="auto"/>
+    </cs:fillRef>
+    <cs:effectRef idx="0"/>
+    <cs:fontRef idx="minor">
+      <a:schemeClr val="tx1"/>
+    </cs:fontRef>
+    <cs:spPr>
+      <a:solidFill>
+        <a:schemeClr val="phClr"/>
+      </a:solidFill>
       <a:ln w="9525">
         <a:solidFill>
           <a:schemeClr val="phClr"/>
@@ -19105,9 +20489,12 @@
 </file>
 
 <file path=customXml/item2.xml><?xml version="1.0" encoding="utf-8"?>
-<p:properties xmlns:p="http://schemas.microsoft.com/office/2006/metadata/properties" xmlns:xsi="http://www.w3.org/2001/XMLSchema-instance" xmlns:pc="http://schemas.microsoft.com/office/infopath/2007/PartnerControls">
-  <documentManagement/>
-</p:properties>
+<?mso-contentType ?>
+<FormTemplates xmlns="http://schemas.microsoft.com/sharepoint/v3/contenttype/forms">
+  <Display>DocumentLibraryForm</Display>
+  <Edit>DocumentLibraryForm</Edit>
+  <New>DocumentLibraryForm</New>
+</FormTemplates>
 </file>
 
 <file path=customXml/item3.xml><?xml version="1.0" encoding="utf-8"?>
@@ -19279,12 +20666,9 @@
 </file>
 
 <file path=customXml/item4.xml><?xml version="1.0" encoding="utf-8"?>
-<?mso-contentType ?>
-<FormTemplates xmlns="http://schemas.microsoft.com/sharepoint/v3/contenttype/forms">
-  <Display>DocumentLibraryForm</Display>
-  <Edit>DocumentLibraryForm</Edit>
-  <New>DocumentLibraryForm</New>
-</FormTemplates>
+<p:properties xmlns:p="http://schemas.microsoft.com/office/2006/metadata/properties" xmlns:xsi="http://www.w3.org/2001/XMLSchema-instance" xmlns:pc="http://schemas.microsoft.com/office/infopath/2007/PartnerControls">
+  <documentManagement/>
+</p:properties>
 </file>
 
 <file path=customXml/itemProps1.xml><?xml version="1.0" encoding="utf-8"?>
@@ -19296,17 +20680,9 @@
 </file>
 
 <file path=customXml/itemProps2.xml><?xml version="1.0" encoding="utf-8"?>
-<ds:datastoreItem xmlns:ds="http://schemas.openxmlformats.org/officeDocument/2006/customXml" ds:itemID="{C22EAF1F-4A19-42EA-A91C-1DBAAF6DFBA7}">
+<ds:datastoreItem xmlns:ds="http://schemas.openxmlformats.org/officeDocument/2006/customXml" ds:itemID="{F0EAAE87-BC27-444A-84B0-D8798D100033}">
   <ds:schemaRefs>
-    <ds:schemaRef ds:uri="http://schemas.microsoft.com/office/2006/metadata/properties"/>
-    <ds:schemaRef ds:uri="http://www.w3.org/XML/1998/namespace"/>
-    <ds:schemaRef ds:uri="http://purl.org/dc/dcmitype/"/>
-    <ds:schemaRef ds:uri="8b39c7c6-6374-4048-baab-732f731b7b44"/>
-    <ds:schemaRef ds:uri="http://schemas.microsoft.com/office/2006/documentManagement/types"/>
-    <ds:schemaRef ds:uri="http://purl.org/dc/terms/"/>
-    <ds:schemaRef ds:uri="http://purl.org/dc/elements/1.1/"/>
-    <ds:schemaRef ds:uri="http://schemas.microsoft.com/office/infopath/2007/PartnerControls"/>
-    <ds:schemaRef ds:uri="http://schemas.openxmlformats.org/package/2006/metadata/core-properties"/>
+    <ds:schemaRef ds:uri="http://schemas.microsoft.com/sharepoint/v3/contenttype/forms"/>
   </ds:schemaRefs>
 </ds:datastoreItem>
 </file>
@@ -19330,9 +20706,10 @@
 </file>
 
 <file path=customXml/itemProps4.xml><?xml version="1.0" encoding="utf-8"?>
-<ds:datastoreItem xmlns:ds="http://schemas.openxmlformats.org/officeDocument/2006/customXml" ds:itemID="{F0EAAE87-BC27-444A-84B0-D8798D100033}">
+<ds:datastoreItem xmlns:ds="http://schemas.openxmlformats.org/officeDocument/2006/customXml" ds:itemID="{C22EAF1F-4A19-42EA-A91C-1DBAAF6DFBA7}">
   <ds:schemaRefs>
-    <ds:schemaRef ds:uri="http://schemas.microsoft.com/sharepoint/v3/contenttype/forms"/>
+    <ds:schemaRef ds:uri="http://schemas.microsoft.com/office/2006/metadata/properties"/>
+    <ds:schemaRef ds:uri="http://schemas.microsoft.com/office/infopath/2007/PartnerControls"/>
   </ds:schemaRefs>
 </ds:datastoreItem>
 </file>
</xml_diff>

<commit_message>
formatting conventions of italics
</commit_message>
<xml_diff>
--- a/conference_paper/template_my_work.docx
+++ b/conference_paper/template_my_work.docx
@@ -633,121 +633,219 @@
         <w:rPr>
           <w:lang w:val="en-US"/>
         </w:rPr>
-        <w:t>dial</w:t>
+        <w:t>lookup tables</w:t>
       </w:r>
       <w:r>
         <w:rPr>
           <w:lang w:val="en-US"/>
         </w:rPr>
+        <w:t xml:space="preserve">. </w:t>
+      </w:r>
+      <w:r>
+        <w:rPr>
+          <w:lang w:val="en-US"/>
+        </w:rPr>
+        <w:t>Values of lookup tables</w:t>
+      </w:r>
+      <w:r>
+        <w:rPr>
+          <w:lang w:val="en-US"/>
+        </w:rPr>
+        <w:t xml:space="preserve"> are specified in file</w:t>
+      </w:r>
+      <w:r>
+        <w:rPr>
+          <w:lang w:val="en-US"/>
+        </w:rPr>
+        <w:t xml:space="preserve"> </w:t>
+      </w:r>
+      <w:proofErr w:type="spellStart"/>
+      <w:r>
+        <w:rPr>
+          <w:i/>
+          <w:iCs/>
+          <w:lang w:val="en-US"/>
+        </w:rPr>
+        <w:t>Položky</w:t>
+      </w:r>
+      <w:proofErr w:type="spellEnd"/>
+      <w:r>
+        <w:rPr>
+          <w:i/>
+          <w:iCs/>
+          <w:lang w:val="en-US"/>
+        </w:rPr>
+        <w:t xml:space="preserve"> </w:t>
+      </w:r>
+      <w:proofErr w:type="spellStart"/>
+      <w:r>
+        <w:rPr>
+          <w:i/>
+          <w:iCs/>
+          <w:lang w:val="en-US"/>
+        </w:rPr>
+        <w:t>formuláře</w:t>
+      </w:r>
+      <w:proofErr w:type="spellEnd"/>
+      <w:r>
+        <w:rPr>
+          <w:i/>
+          <w:iCs/>
+          <w:lang w:val="en-US"/>
+        </w:rPr>
+        <w:t xml:space="preserve"> </w:t>
+      </w:r>
+      <w:r>
+        <w:rPr>
+          <w:i/>
+          <w:iCs/>
+          <w:lang w:val="en-US"/>
+        </w:rPr>
+        <w:t>–</w:t>
+      </w:r>
+      <w:r>
+        <w:rPr>
+          <w:i/>
+          <w:iCs/>
+          <w:lang w:val="en-US"/>
+        </w:rPr>
+        <w:t xml:space="preserve"> dat</w:t>
+      </w:r>
+      <w:r>
+        <w:rPr>
+          <w:i/>
+          <w:iCs/>
+          <w:lang w:val="en-US"/>
+        </w:rPr>
+        <w:t>a</w:t>
+      </w:r>
+      <w:r>
+        <w:rPr>
+          <w:i/>
+          <w:iCs/>
+          <w:lang w:val="en-US"/>
+        </w:rPr>
+        <w:t xml:space="preserve"> </w:t>
+      </w:r>
+      <w:r>
+        <w:rPr>
+          <w:lang w:val="en-US"/>
+        </w:rPr>
+        <w:t>also available on [1].</w:t>
+      </w:r>
+      <w:r>
+        <w:rPr>
+          <w:lang w:val="en-US"/>
+        </w:rPr>
+        <w:t xml:space="preserve"> Then we can create </w:t>
+      </w:r>
+      <w:r>
+        <w:rPr>
+          <w:lang w:val="en-US"/>
+        </w:rPr>
+        <w:t xml:space="preserve">database tables. Final structure is shown in </w:t>
+      </w:r>
+      <w:r>
+        <w:rPr>
+          <w:lang w:val="en-US"/>
+        </w:rPr>
+        <w:t>Fig</w:t>
+      </w:r>
+      <w:r>
+        <w:rPr>
+          <w:lang w:val="en-US"/>
+        </w:rPr>
+        <w:t>. 1</w:t>
+      </w:r>
+      <w:r>
+        <w:rPr>
+          <w:lang w:val="en-US"/>
+        </w:rPr>
+        <w:t>.</w:t>
+      </w:r>
+      <w:r>
+        <w:rPr>
+          <w:lang w:val="en-US"/>
+        </w:rPr>
+        <w:t xml:space="preserve"> There are many references to database tables that serve as </w:t>
+      </w:r>
+      <w:r>
+        <w:rPr>
+          <w:lang w:val="en-US"/>
+        </w:rPr>
+        <w:t>lookup tables</w:t>
+      </w:r>
+      <w:r>
+        <w:rPr>
+          <w:lang w:val="en-US"/>
+        </w:rPr>
+        <w:t>.</w:t>
+      </w:r>
+      <w:r>
+        <w:rPr>
+          <w:lang w:val="en-US"/>
+        </w:rPr>
+        <w:t xml:space="preserve"> For our work, </w:t>
+      </w:r>
+      <w:r>
+        <w:rPr>
+          <w:lang w:val="en-US"/>
+        </w:rPr>
+        <w:t>we will</w:t>
+      </w:r>
+      <w:r>
+        <w:rPr>
+          <w:lang w:val="en-US"/>
+        </w:rPr>
+        <w:t xml:space="preserve"> use just </w:t>
+      </w:r>
+      <w:r>
+        <w:rPr>
+          <w:lang w:val="en-US"/>
+        </w:rPr>
+        <w:t xml:space="preserve">these </w:t>
+      </w:r>
+      <w:r>
+        <w:rPr>
+          <w:lang w:val="en-US"/>
+        </w:rPr>
+        <w:t>tables</w:t>
+      </w:r>
+      <w:r>
+        <w:rPr>
+          <w:lang w:val="en-US"/>
+        </w:rPr>
+        <w:t>:</w:t>
+      </w:r>
+      <w:r>
+        <w:rPr>
+          <w:lang w:val="en-US"/>
+        </w:rPr>
+        <w:t xml:space="preserve"> </w:t>
+      </w:r>
+      <w:r>
+        <w:rPr>
+          <w:lang w:val="en-US"/>
+        </w:rPr>
+        <w:t>(</w:t>
+      </w:r>
+      <w:r>
+        <w:rPr>
+          <w:lang w:val="en-US"/>
+        </w:rPr>
         <w:t>s</w:t>
       </w:r>
       <w:r>
         <w:rPr>
           <w:lang w:val="en-US"/>
         </w:rPr>
-        <w:t xml:space="preserve">. </w:t>
+        <w:t>ince the names of tables and their attributes are in the Slovak language, we will use aliases throughout this paper to enhance reader comprehension</w:t>
       </w:r>
       <w:r>
         <w:rPr>
           <w:lang w:val="en-US"/>
         </w:rPr>
-        <w:t>Dials are specified in file</w:t>
-      </w:r>
-      <w:r>
-        <w:rPr>
-          <w:lang w:val="en-US"/>
-        </w:rPr>
-        <w:t xml:space="preserve"> ‘</w:t>
-      </w:r>
-      <w:r>
-        <w:rPr>
-          <w:lang w:val="en-US"/>
-        </w:rPr>
-        <w:t>Položky formuláře - dat</w:t>
-      </w:r>
-      <w:r>
-        <w:rPr>
-          <w:lang w:val="en-US"/>
-        </w:rPr>
-        <w:t>a</w:t>
-      </w:r>
-      <w:r>
-        <w:rPr>
-          <w:lang w:val="en-US"/>
-        </w:rPr>
-        <w:t>’</w:t>
-      </w:r>
-      <w:r>
-        <w:rPr>
-          <w:lang w:val="en-US"/>
-        </w:rPr>
-        <w:t xml:space="preserve"> also available on [1].</w:t>
-      </w:r>
-      <w:r>
-        <w:rPr>
-          <w:lang w:val="en-US"/>
-        </w:rPr>
-        <w:t xml:space="preserve"> Then we can create </w:t>
-      </w:r>
-      <w:r>
-        <w:rPr>
-          <w:lang w:val="en-US"/>
-        </w:rPr>
-        <w:t xml:space="preserve">database tables. Final structure is shown in </w:t>
-      </w:r>
-      <w:r>
-        <w:rPr>
-          <w:lang w:val="en-US"/>
-        </w:rPr>
-        <w:t>Fig</w:t>
-      </w:r>
-      <w:r>
-        <w:rPr>
-          <w:lang w:val="en-US"/>
-        </w:rPr>
-        <w:t>. 1</w:t>
-      </w:r>
-      <w:r>
-        <w:rPr>
-          <w:lang w:val="en-US"/>
-        </w:rPr>
-        <w:t>.</w:t>
-      </w:r>
-      <w:r>
-        <w:rPr>
-          <w:lang w:val="en-US"/>
-        </w:rPr>
-        <w:t xml:space="preserve"> There are many references to database tables that serve as dials.</w:t>
-      </w:r>
-      <w:r>
-        <w:rPr>
-          <w:lang w:val="en-US"/>
-        </w:rPr>
-        <w:t xml:space="preserve"> For our work, </w:t>
-      </w:r>
-      <w:r>
-        <w:rPr>
-          <w:lang w:val="en-US"/>
-        </w:rPr>
-        <w:t>we will</w:t>
-      </w:r>
-      <w:r>
-        <w:rPr>
-          <w:lang w:val="en-US"/>
-        </w:rPr>
-        <w:t xml:space="preserve"> use just </w:t>
-      </w:r>
-      <w:r>
-        <w:rPr>
-          <w:lang w:val="en-US"/>
-        </w:rPr>
-        <w:t xml:space="preserve">these </w:t>
-      </w:r>
-      <w:r>
-        <w:rPr>
-          <w:lang w:val="en-US"/>
-        </w:rPr>
-        <w:t>tables:</w:t>
+        <w:t>)</w:t>
       </w:r>
     </w:p>
     <w:p>
@@ -765,12 +863,20 @@
         <w:rPr>
           <w:lang w:val="en-US"/>
         </w:rPr>
-        <w:t>Table CR_NEHODY</w:t>
-      </w:r>
-      <w:r>
-        <w:rPr>
+        <w:t xml:space="preserve">Table </w:t>
+      </w:r>
+      <w:r>
+        <w:rPr>
+          <w:i/>
+          <w:iCs/>
           <w:lang w:val="en-US"/>
         </w:rPr>
+        <w:t>CR_NEHODY</w:t>
+      </w:r>
+      <w:r>
+        <w:rPr>
+          <w:lang w:val="en-US"/>
+        </w:rPr>
         <w:t xml:space="preserve"> – this is the main table that stores all information</w:t>
       </w:r>
       <w:r>
@@ -783,12 +889,18 @@
         <w:rPr>
           <w:lang w:val="en-US"/>
         </w:rPr>
-        <w:t xml:space="preserve"> and IDs to other dial</w:t>
+        <w:t xml:space="preserve"> and IDs to other </w:t>
       </w:r>
       <w:r>
         <w:rPr>
           <w:lang w:val="en-US"/>
         </w:rPr>
+        <w:t>lookup</w:t>
+      </w:r>
+      <w:r>
+        <w:rPr>
+          <w:lang w:val="en-US"/>
+        </w:rPr>
         <w:t xml:space="preserve"> tables</w:t>
       </w:r>
       <w:r>
@@ -801,7 +913,15 @@
         <w:rPr>
           <w:lang w:val="en-US"/>
         </w:rPr>
-        <w:t xml:space="preserve"> We will refer to this table as ‘acc’</w:t>
+        <w:t xml:space="preserve"> We will refer to this table as </w:t>
+      </w:r>
+      <w:r>
+        <w:rPr>
+          <w:i/>
+          <w:iCs/>
+          <w:lang w:val="en-US"/>
+        </w:rPr>
+        <w:t>acc</w:t>
       </w:r>
       <w:r>
         <w:rPr>
@@ -831,13 +951,53 @@
         <w:rPr>
           <w:lang w:val="en-US"/>
         </w:rPr>
-        <w:t>Table CR_KRAJE – is a dial for regions in Czech Republic</w:t>
-      </w:r>
-      <w:r>
-        <w:rPr>
+        <w:t xml:space="preserve">Table </w:t>
+      </w:r>
+      <w:r>
+        <w:rPr>
+          <w:i/>
+          <w:iCs/>
           <w:lang w:val="en-US"/>
         </w:rPr>
-        <w:t>. We will refer to this table as ‘regions’.</w:t>
+        <w:t>CR_KRAJE</w:t>
+      </w:r>
+      <w:r>
+        <w:rPr>
+          <w:lang w:val="en-US"/>
+        </w:rPr>
+        <w:t xml:space="preserve"> – is a </w:t>
+      </w:r>
+      <w:r>
+        <w:rPr>
+          <w:lang w:val="en-US"/>
+        </w:rPr>
+        <w:t>lookup table</w:t>
+      </w:r>
+      <w:r>
+        <w:rPr>
+          <w:lang w:val="en-US"/>
+        </w:rPr>
+        <w:t xml:space="preserve"> for regions in Czech Republic</w:t>
+      </w:r>
+      <w:r>
+        <w:rPr>
+          <w:lang w:val="en-US"/>
+        </w:rPr>
+        <w:t xml:space="preserve">. We will refer to this table as </w:t>
+      </w:r>
+      <w:r>
+        <w:rPr>
+          <w:i/>
+          <w:iCs/>
+          <w:lang w:val="en-US"/>
+        </w:rPr>
+        <w:t>regions</w:t>
+      </w:r>
+      <w:r>
+        <w:rPr>
+          <w:lang w:val="en-US"/>
+        </w:rPr>
+        <w:t>.</w:t>
       </w:r>
     </w:p>
     <w:p>
@@ -865,20 +1025,40 @@
       </w:r>
       <w:r>
         <w:rPr>
+          <w:i/>
+          <w:iCs/>
           <w:lang w:val="en-US"/>
         </w:rPr>
-        <w:t xml:space="preserve">CR_PRITOMNOST_ALKO </w:t>
+        <w:t>CR_PRITOMNOST_ALKO</w:t>
       </w:r>
       <w:r>
         <w:rPr>
           <w:lang w:val="en-US"/>
         </w:rPr>
-        <w:t xml:space="preserve">– is a dial table </w:t>
+        <w:t xml:space="preserve"> </w:t>
       </w:r>
       <w:r>
         <w:rPr>
           <w:lang w:val="en-US"/>
         </w:rPr>
+        <w:t xml:space="preserve">– is a </w:t>
+      </w:r>
+      <w:r>
+        <w:rPr>
+          <w:lang w:val="en-US"/>
+        </w:rPr>
+        <w:t>lookup table</w:t>
+      </w:r>
+      <w:r>
+        <w:rPr>
+          <w:lang w:val="en-US"/>
+        </w:rPr>
+        <w:t xml:space="preserve"> </w:t>
+      </w:r>
+      <w:r>
+        <w:rPr>
+          <w:lang w:val="en-US"/>
+        </w:rPr>
         <w:t xml:space="preserve">of </w:t>
       </w:r>
       <w:r>
@@ -897,7 +1077,21 @@
         <w:rPr>
           <w:lang w:val="en-US"/>
         </w:rPr>
-        <w:t>blood. We will refer to this table as ‘alco’.</w:t>
+        <w:t xml:space="preserve">blood. We will refer to this table as </w:t>
+      </w:r>
+      <w:r>
+        <w:rPr>
+          <w:i/>
+          <w:iCs/>
+          <w:lang w:val="en-US"/>
+        </w:rPr>
+        <w:t>alco</w:t>
+      </w:r>
+      <w:r>
+        <w:rPr>
+          <w:lang w:val="en-US"/>
+        </w:rPr>
+        <w:t>.</w:t>
       </w:r>
     </w:p>
     <w:p>
@@ -914,7 +1108,14 @@
         <w:t xml:space="preserve"> from [1]</w:t>
       </w:r>
       <w:r>
-        <w:t xml:space="preserve"> contains xls</w:t>
+        <w:t xml:space="preserve"> contains </w:t>
+      </w:r>
+      <w:r>
+        <w:rPr>
+          <w:i/>
+          <w:iCs/>
+        </w:rPr>
+        <w:t>xls</w:t>
       </w:r>
       <w:r>
         <w:t xml:space="preserve"> file </w:t>
@@ -1095,21 +1296,53 @@
           <w:spacing w:val="0"/>
           <w:lang w:val="en-US" w:eastAsia="en-US"/>
         </w:rPr>
-        <w:t xml:space="preserve"> that acc table has </w:t>
-      </w:r>
-      <w:r>
-        <w:rPr>
+        <w:t xml:space="preserve"> that </w:t>
+      </w:r>
+      <w:r>
+        <w:rPr>
+          <w:i/>
+          <w:iCs/>
           <w:spacing w:val="0"/>
           <w:lang w:val="en-US" w:eastAsia="en-US"/>
         </w:rPr>
-        <w:t>a relation</w:t>
+        <w:t>acc</w:t>
       </w:r>
       <w:r>
         <w:rPr>
           <w:spacing w:val="0"/>
           <w:lang w:val="en-US" w:eastAsia="en-US"/>
         </w:rPr>
-        <w:t xml:space="preserve"> to alco table.</w:t>
+        <w:t xml:space="preserve"> table has </w:t>
+      </w:r>
+      <w:r>
+        <w:rPr>
+          <w:spacing w:val="0"/>
+          <w:lang w:val="en-US" w:eastAsia="en-US"/>
+        </w:rPr>
+        <w:t>a relation</w:t>
+      </w:r>
+      <w:r>
+        <w:rPr>
+          <w:spacing w:val="0"/>
+          <w:lang w:val="en-US" w:eastAsia="en-US"/>
+        </w:rPr>
+        <w:t xml:space="preserve"> to </w:t>
+      </w:r>
+      <w:r>
+        <w:rPr>
+          <w:i/>
+          <w:iCs/>
+          <w:spacing w:val="0"/>
+          <w:lang w:val="en-US" w:eastAsia="en-US"/>
+        </w:rPr>
+        <w:t>alco</w:t>
+      </w:r>
+      <w:r>
+        <w:rPr>
+          <w:spacing w:val="0"/>
+          <w:lang w:val="en-US" w:eastAsia="en-US"/>
+        </w:rPr>
+        <w:t xml:space="preserve"> table.</w:t>
       </w:r>
       <w:r>
         <w:rPr>
@@ -1525,7 +1758,7 @@
     </w:p>
     <w:p>
       <w:pPr>
-        <w:pStyle w:val="obrazok"/>
+        <w:pStyle w:val="Style2"/>
       </w:pPr>
       <w:r>
         <w:t xml:space="preserve">Before we </w:t>
@@ -1843,245 +2076,247 @@
           <w:spacing w:val="0"/>
           <w:lang w:val="en-US" w:eastAsia="en-US"/>
         </w:rPr>
-        <w:t xml:space="preserve"> of alco table to get </w:t>
-      </w:r>
-      <w:r>
-        <w:rPr>
+        <w:t xml:space="preserve"> of </w:t>
+      </w:r>
+      <w:r>
+        <w:rPr>
+          <w:i/>
+          <w:iCs/>
           <w:spacing w:val="0"/>
           <w:lang w:val="en-US" w:eastAsia="en-US"/>
         </w:rPr>
-        <w:t>a better</w:t>
+        <w:t>alco</w:t>
       </w:r>
       <w:r>
         <w:rPr>
           <w:spacing w:val="0"/>
           <w:lang w:val="en-US" w:eastAsia="en-US"/>
         </w:rPr>
-        <w:t xml:space="preserve"> </w:t>
+        <w:t xml:space="preserve"> table to get </w:t>
       </w:r>
       <w:r>
         <w:rPr>
           <w:spacing w:val="0"/>
           <w:lang w:val="en-US" w:eastAsia="en-US"/>
         </w:rPr>
-        <w:t>idea of what is going on</w:t>
+        <w:t>a better</w:t>
       </w:r>
       <w:r>
         <w:rPr>
           <w:spacing w:val="0"/>
           <w:lang w:val="en-US" w:eastAsia="en-US"/>
         </w:rPr>
-        <w:t>.</w:t>
+        <w:t xml:space="preserve"> </w:t>
       </w:r>
       <w:r>
         <w:rPr>
           <w:spacing w:val="0"/>
           <w:lang w:val="en-US" w:eastAsia="en-US"/>
         </w:rPr>
-        <w:t xml:space="preserve"> Results from Fig. 4 </w:t>
+        <w:t>idea of what is going on</w:t>
       </w:r>
       <w:r>
         <w:rPr>
           <w:spacing w:val="0"/>
           <w:lang w:val="en-US" w:eastAsia="en-US"/>
         </w:rPr>
-        <w:t>reveal</w:t>
+        <w:t>.</w:t>
       </w:r>
       <w:r>
         <w:rPr>
           <w:spacing w:val="0"/>
           <w:lang w:val="en-US" w:eastAsia="en-US"/>
         </w:rPr>
-        <w:t xml:space="preserve"> that</w:t>
+        <w:t xml:space="preserve"> Results from Fig. 4 </w:t>
       </w:r>
       <w:r>
         <w:rPr>
           <w:spacing w:val="0"/>
           <w:lang w:val="en-US" w:eastAsia="en-US"/>
         </w:rPr>
-        <w:t xml:space="preserve"> 37 572</w:t>
+        <w:t>reveal</w:t>
       </w:r>
       <w:r>
         <w:rPr>
           <w:spacing w:val="0"/>
           <w:lang w:val="en-US" w:eastAsia="en-US"/>
         </w:rPr>
-        <w:t xml:space="preserve"> </w:t>
+        <w:t xml:space="preserve"> that</w:t>
       </w:r>
       <w:r>
         <w:rPr>
           <w:spacing w:val="0"/>
           <w:lang w:val="en-US" w:eastAsia="en-US"/>
         </w:rPr>
-        <w:t xml:space="preserve">accidents, what is </w:t>
+        <w:t xml:space="preserve"> 37 572</w:t>
       </w:r>
       <w:r>
         <w:rPr>
           <w:spacing w:val="0"/>
           <w:lang w:val="en-US" w:eastAsia="en-US"/>
         </w:rPr>
-        <w:t>41%</w:t>
+        <w:t xml:space="preserve"> </w:t>
       </w:r>
       <w:r>
         <w:rPr>
           <w:spacing w:val="0"/>
           <w:lang w:val="en-US" w:eastAsia="en-US"/>
         </w:rPr>
-        <w:t xml:space="preserve"> of </w:t>
+        <w:t xml:space="preserve">accidents, what is </w:t>
       </w:r>
       <w:r>
         <w:rPr>
           <w:spacing w:val="0"/>
           <w:lang w:val="en-US" w:eastAsia="en-US"/>
         </w:rPr>
-        <w:t xml:space="preserve">all </w:t>
+        <w:t>41%</w:t>
       </w:r>
       <w:r>
         <w:rPr>
           <w:spacing w:val="0"/>
           <w:lang w:val="en-US" w:eastAsia="en-US"/>
         </w:rPr>
-        <w:t>accidents</w:t>
+        <w:t xml:space="preserve"> of </w:t>
       </w:r>
       <w:r>
         <w:rPr>
           <w:spacing w:val="0"/>
           <w:lang w:val="en-US" w:eastAsia="en-US"/>
         </w:rPr>
-        <w:t>,</w:t>
+        <w:t xml:space="preserve">all </w:t>
       </w:r>
       <w:r>
         <w:rPr>
           <w:spacing w:val="0"/>
           <w:lang w:val="en-US" w:eastAsia="en-US"/>
         </w:rPr>
-        <w:t xml:space="preserve"> were without</w:t>
+        <w:t>accidents</w:t>
       </w:r>
       <w:r>
         <w:rPr>
           <w:spacing w:val="0"/>
           <w:lang w:val="en-US" w:eastAsia="en-US"/>
         </w:rPr>
-        <w:t xml:space="preserve"> any</w:t>
+        <w:t>,</w:t>
       </w:r>
       <w:r>
         <w:rPr>
           <w:spacing w:val="0"/>
           <w:lang w:val="en-US" w:eastAsia="en-US"/>
         </w:rPr>
-        <w:t xml:space="preserve"> observation of alcohol presence what is </w:t>
+        <w:t xml:space="preserve"> were without</w:t>
       </w:r>
       <w:r>
         <w:rPr>
           <w:spacing w:val="0"/>
           <w:lang w:val="en-US" w:eastAsia="en-US"/>
         </w:rPr>
-        <w:t>interesting,</w:t>
+        <w:t xml:space="preserve"> any</w:t>
       </w:r>
       <w:r>
         <w:rPr>
           <w:spacing w:val="0"/>
           <w:lang w:val="en-US" w:eastAsia="en-US"/>
         </w:rPr>
-        <w:t xml:space="preserve"> and we </w:t>
+        <w:t xml:space="preserve"> observation of alcohol presence what is </w:t>
       </w:r>
       <w:r>
         <w:rPr>
           <w:spacing w:val="0"/>
           <w:lang w:val="en-US" w:eastAsia="en-US"/>
         </w:rPr>
-        <w:t>do not</w:t>
+        <w:t>interesting,</w:t>
       </w:r>
       <w:r>
         <w:rPr>
           <w:spacing w:val="0"/>
           <w:lang w:val="en-US" w:eastAsia="en-US"/>
         </w:rPr>
-        <w:t xml:space="preserve"> know the real reason for that.</w:t>
+        <w:t xml:space="preserve"> and we </w:t>
       </w:r>
       <w:r>
         <w:rPr>
           <w:spacing w:val="0"/>
           <w:lang w:val="en-US" w:eastAsia="en-US"/>
         </w:rPr>
-        <w:t xml:space="preserve"> In most cases, </w:t>
+        <w:t>do not</w:t>
       </w:r>
       <w:r>
         <w:rPr>
           <w:spacing w:val="0"/>
           <w:lang w:val="en-US" w:eastAsia="en-US"/>
         </w:rPr>
-        <w:t>which</w:t>
+        <w:t xml:space="preserve"> know the real reason for that.</w:t>
       </w:r>
       <w:r>
         <w:rPr>
           <w:spacing w:val="0"/>
           <w:lang w:val="en-US" w:eastAsia="en-US"/>
         </w:rPr>
-        <w:t xml:space="preserve"> is 53% of accidents, </w:t>
+        <w:t xml:space="preserve"> In most cases, </w:t>
       </w:r>
       <w:r>
         <w:rPr>
           <w:spacing w:val="0"/>
           <w:lang w:val="en-US" w:eastAsia="en-US"/>
         </w:rPr>
-        <w:t>alcohol presence was</w:t>
+        <w:t>which</w:t>
       </w:r>
       <w:r>
         <w:rPr>
           <w:spacing w:val="0"/>
           <w:lang w:val="en-US" w:eastAsia="en-US"/>
         </w:rPr>
-        <w:t xml:space="preserve"> </w:t>
+        <w:t xml:space="preserve"> is 53% of accidents, </w:t>
       </w:r>
       <w:r>
         <w:rPr>
           <w:spacing w:val="0"/>
           <w:lang w:val="en-US" w:eastAsia="en-US"/>
         </w:rPr>
-        <w:t xml:space="preserve">not </w:t>
+        <w:t>alcohol presence was</w:t>
       </w:r>
       <w:r>
         <w:rPr>
           <w:spacing w:val="0"/>
           <w:lang w:val="en-US" w:eastAsia="en-US"/>
         </w:rPr>
-        <w:t>confirmed</w:t>
+        <w:t xml:space="preserve"> </w:t>
       </w:r>
       <w:r>
         <w:rPr>
           <w:spacing w:val="0"/>
           <w:lang w:val="en-US" w:eastAsia="en-US"/>
         </w:rPr>
-        <w:t xml:space="preserve"> as shown in Chart </w:t>
+        <w:t xml:space="preserve">not </w:t>
       </w:r>
       <w:r>
         <w:rPr>
           <w:spacing w:val="0"/>
           <w:lang w:val="en-US" w:eastAsia="en-US"/>
         </w:rPr>
-        <w:t>1</w:t>
+        <w:t>confirmed</w:t>
       </w:r>
       <w:r>
         <w:rPr>
           <w:spacing w:val="0"/>
           <w:lang w:val="en-US" w:eastAsia="en-US"/>
         </w:rPr>
-        <w:t>.</w:t>
+        <w:t xml:space="preserve"> as shown in Chart </w:t>
       </w:r>
       <w:r>
         <w:rPr>
           <w:spacing w:val="0"/>
           <w:lang w:val="en-US" w:eastAsia="en-US"/>
         </w:rPr>
-        <w:t xml:space="preserve"> </w:t>
+        <w:t>1</w:t>
       </w:r>
       <w:r>
         <w:rPr>
           <w:spacing w:val="0"/>
           <w:lang w:val="en-US" w:eastAsia="en-US"/>
         </w:rPr>
-        <w:t>In the query from Fig. 4 we compute</w:t>
+        <w:t>.</w:t>
       </w:r>
       <w:r>
         <w:rPr>
@@ -2095,50 +2330,89 @@
           <w:spacing w:val="0"/>
           <w:lang w:val="en-US" w:eastAsia="en-US"/>
         </w:rPr>
-        <w:t>number</w:t>
+        <w:t>In the query from Fig. 4 we compute</w:t>
       </w:r>
       <w:r>
         <w:rPr>
           <w:spacing w:val="0"/>
           <w:lang w:val="en-US" w:eastAsia="en-US"/>
         </w:rPr>
-        <w:t xml:space="preserve"> of cases for each </w:t>
+        <w:t xml:space="preserve"> </w:t>
       </w:r>
       <w:r>
         <w:rPr>
           <w:spacing w:val="0"/>
           <w:lang w:val="en-US" w:eastAsia="en-US"/>
         </w:rPr>
-        <w:t xml:space="preserve">alcohol presence in the blood or absence of </w:t>
+        <w:t>number</w:t>
       </w:r>
       <w:r>
         <w:rPr>
           <w:spacing w:val="0"/>
           <w:lang w:val="en-US" w:eastAsia="en-US"/>
         </w:rPr>
-        <w:t>all three</w:t>
+        <w:t xml:space="preserve"> of cases for each </w:t>
       </w:r>
       <w:r>
         <w:rPr>
           <w:spacing w:val="0"/>
           <w:lang w:val="en-US" w:eastAsia="en-US"/>
         </w:rPr>
-        <w:t xml:space="preserve"> types</w:t>
+        <w:t xml:space="preserve">alcohol presence in the blood or absence of </w:t>
       </w:r>
       <w:r>
         <w:rPr>
           <w:spacing w:val="0"/>
           <w:lang w:val="en-US" w:eastAsia="en-US"/>
         </w:rPr>
-        <w:t xml:space="preserve"> {N,X,O}</w:t>
+        <w:t>all three</w:t>
       </w:r>
       <w:r>
         <w:rPr>
           <w:spacing w:val="0"/>
           <w:lang w:val="en-US" w:eastAsia="en-US"/>
         </w:rPr>
+        <w:t xml:space="preserve"> types</w:t>
+      </w:r>
+      <w:r>
+        <w:rPr>
+          <w:spacing w:val="0"/>
+          <w:lang w:val="en-US" w:eastAsia="en-US"/>
+        </w:rPr>
+        <w:t xml:space="preserve"> {</w:t>
+      </w:r>
+      <w:proofErr w:type="gramStart"/>
+      <w:r>
+        <w:rPr>
+          <w:spacing w:val="0"/>
+          <w:lang w:val="en-US" w:eastAsia="en-US"/>
+        </w:rPr>
+        <w:t>N,X</w:t>
+      </w:r>
+      <w:proofErr w:type="gramEnd"/>
+      <w:r>
+        <w:rPr>
+          <w:spacing w:val="0"/>
+          <w:lang w:val="en-US" w:eastAsia="en-US"/>
+        </w:rPr>
+        <w:t>,</w:t>
+      </w:r>
+      <w:proofErr w:type="gramStart"/>
+      <w:r>
+        <w:rPr>
+          <w:spacing w:val="0"/>
+          <w:lang w:val="en-US" w:eastAsia="en-US"/>
+        </w:rPr>
+        <w:t>O}</w:t>
+      </w:r>
+      <w:r>
+        <w:rPr>
+          <w:spacing w:val="0"/>
+          <w:lang w:val="en-US" w:eastAsia="en-US"/>
+        </w:rPr>
         <w:t>.</w:t>
       </w:r>
+      <w:proofErr w:type="gramEnd"/>
       <w:r>
         <w:rPr>
           <w:spacing w:val="0"/>
@@ -2566,7 +2840,13 @@
         <w:t>alcohol-</w:t>
       </w:r>
       <w:r>
-        <w:t>type states: alco present, not present, not observed, refused. We start by grouping records by extracting the month of accident</w:t>
+        <w:t>type states: alco</w:t>
+      </w:r>
+      <w:r>
+        <w:t>hol</w:t>
+      </w:r>
+      <w:r>
+        <w:t xml:space="preserve"> present, not present, not observed, refused. We start by grouping records by extracting the month of accident</w:t>
       </w:r>
       <w:r>
         <w:rPr>
@@ -2650,7 +2930,17 @@
         <w:t xml:space="preserve">can look at Chart 5, which visualizes numbers of </w:t>
       </w:r>
       <w:r>
-        <w:t>column alco_yes from script in Fig.5.</w:t>
+        <w:t xml:space="preserve">column </w:t>
+      </w:r>
+      <w:r>
+        <w:rPr>
+          <w:i/>
+          <w:iCs/>
+        </w:rPr>
+        <w:t>alco_yes</w:t>
+      </w:r>
+      <w:r>
+        <w:t xml:space="preserve"> from script in Fig.5.</w:t>
       </w:r>
       <w:r>
         <w:t xml:space="preserve"> We can assume that this could be related to </w:t>
@@ -2949,11 +3239,21 @@
         <w:t>N</w:t>
       </w:r>
       <w:r>
-        <w:t>umber of accidents with found alcohol</w:t>
-      </w:r>
-      <w:r>
-        <w:t xml:space="preserve"> per each month</w:t>
-      </w:r>
+        <w:t xml:space="preserve">umber of accidents with </w:t>
+      </w:r>
+      <w:proofErr w:type="gramStart"/>
+      <w:r>
+        <w:t>found alcohol</w:t>
+      </w:r>
+      <w:proofErr w:type="gramEnd"/>
+      <w:r>
+        <w:t xml:space="preserve"> per </w:t>
+      </w:r>
+      <w:proofErr w:type="gramStart"/>
+      <w:r>
+        <w:t>each month</w:t>
+      </w:r>
+      <w:proofErr w:type="gramEnd"/>
     </w:p>
     <w:p>
       <w:pPr>
@@ -3013,7 +3313,14 @@
         <w:t xml:space="preserve">hour of the day. This can be done using </w:t>
       </w:r>
       <w:r>
-        <w:t>the EXTRACT</w:t>
+        <w:t xml:space="preserve">the </w:t>
+      </w:r>
+      <w:r>
+        <w:rPr>
+          <w:i/>
+          <w:iCs/>
+        </w:rPr>
+        <w:t>EXTRACT</w:t>
       </w:r>
       <w:r>
         <w:t xml:space="preserve"> function</w:t>
@@ -3289,7 +3596,17 @@
         <w:t xml:space="preserve">We group data by converting timestamp to string in format of </w:t>
       </w:r>
       <w:r>
-        <w:t>day of week using TO_CHAR function with parameter ‘Day’</w:t>
+        <w:t xml:space="preserve">day of week using </w:t>
+      </w:r>
+      <w:r>
+        <w:rPr>
+          <w:i/>
+          <w:iCs/>
+        </w:rPr>
+        <w:t>TO_CHAR</w:t>
+      </w:r>
+      <w:r>
+        <w:t xml:space="preserve"> function with parameter ‘Day’</w:t>
       </w:r>
       <w:r>
         <w:t>.</w:t>
@@ -3575,7 +3892,17 @@
         <w:t>s</w:t>
       </w:r>
       <w:r>
-        <w:t xml:space="preserve"> from regions table and then group them by region identifier. After this, we calculate the </w:t>
+        <w:t xml:space="preserve"> from </w:t>
+      </w:r>
+      <w:r>
+        <w:rPr>
+          <w:i/>
+          <w:iCs/>
+        </w:rPr>
+        <w:t>regions</w:t>
+      </w:r>
+      <w:r>
+        <w:t xml:space="preserve"> table and then group them by region identifier. After this, we calculate the </w:t>
       </w:r>
       <w:r>
         <w:t>number</w:t>
@@ -3597,8 +3924,13 @@
       <w:r>
         <w:t xml:space="preserve"> </w:t>
       </w:r>
-      <w:r>
-        <w:t>Středočeský kraj</w:t>
+      <w:proofErr w:type="spellStart"/>
+      <w:r>
+        <w:t>Středočeský</w:t>
+      </w:r>
+      <w:proofErr w:type="spellEnd"/>
+      <w:r>
+        <w:t xml:space="preserve"> kraj</w:t>
       </w:r>
       <w:r>
         <w:t xml:space="preserve"> </w:t>
@@ -3616,10 +3948,18 @@
         <w:t>650</w:t>
       </w:r>
       <w:r>
-        <w:t xml:space="preserve"> accidents </w:t>
-      </w:r>
-      <w:r>
-        <w:t xml:space="preserve">. </w:t>
+        <w:t xml:space="preserve"> </w:t>
+      </w:r>
+      <w:proofErr w:type="gramStart"/>
+      <w:r>
+        <w:t xml:space="preserve">accidents </w:t>
+      </w:r>
+      <w:r>
+        <w:t>.</w:t>
+      </w:r>
+      <w:proofErr w:type="gramEnd"/>
+      <w:r>
+        <w:t xml:space="preserve"> </w:t>
       </w:r>
       <w:r>
         <w:t>Three</w:t>
@@ -3628,21 +3968,34 @@
         <w:t xml:space="preserve"> </w:t>
       </w:r>
       <w:r>
-        <w:t xml:space="preserve">following regions, </w:t>
+        <w:t xml:space="preserve">following </w:t>
+      </w:r>
+      <w:proofErr w:type="gramStart"/>
+      <w:r>
+        <w:t xml:space="preserve">regions, </w:t>
       </w:r>
       <w:r>
         <w:t xml:space="preserve"> </w:t>
       </w:r>
+      <w:proofErr w:type="spellStart"/>
       <w:r>
         <w:rPr>
           <w:lang w:val="sk-SK"/>
         </w:rPr>
-        <w:t>Moravskoslezský kraj</w:t>
-      </w:r>
+        <w:t>Moravskoslezský</w:t>
+      </w:r>
+      <w:proofErr w:type="spellEnd"/>
+      <w:proofErr w:type="gramEnd"/>
       <w:r>
         <w:rPr>
           <w:lang w:val="sk-SK"/>
         </w:rPr>
+        <w:t xml:space="preserve"> kraj</w:t>
+      </w:r>
+      <w:r>
+        <w:rPr>
+          <w:lang w:val="sk-SK"/>
+        </w:rPr>
         <w:t xml:space="preserve">, </w:t>
       </w:r>
       <w:r>
@@ -3654,11 +4007,19 @@
         </w:rPr>
         <w:t xml:space="preserve"> and </w:t>
       </w:r>
+      <w:proofErr w:type="spellStart"/>
       <w:r>
         <w:rPr>
           <w:lang w:val="sk-SK"/>
         </w:rPr>
-        <w:t>Jihomoravský kraj</w:t>
+        <w:t>Jihomoravský</w:t>
+      </w:r>
+      <w:proofErr w:type="spellEnd"/>
+      <w:r>
+        <w:rPr>
+          <w:lang w:val="sk-SK"/>
+        </w:rPr>
+        <w:t xml:space="preserve"> kraj</w:t>
       </w:r>
       <w:r>
         <w:t xml:space="preserve">, had over </w:t>
@@ -3932,7 +4293,25 @@
         <w:t>independently for each month</w:t>
       </w:r>
       <w:r>
-        <w:t>. Subsequently, we determine how many times each region appeared with a ranking lower than or equal to 3 (meaning within the TOP 3). After that, we apply the analytic function RANK again, but this time on the number of occurrences in the TOP 3 across all months</w:t>
+        <w:t xml:space="preserve">. Subsequently, we determine how many times each region appeared with a ranking lower than or equal to 3 (meaning within the TOP 3). After that, we </w:t>
+      </w:r>
+      <w:proofErr w:type="gramStart"/>
+      <w:r>
+        <w:t>apply</w:t>
+      </w:r>
+      <w:proofErr w:type="gramEnd"/>
+      <w:r>
+        <w:t xml:space="preserve"> the analytic function </w:t>
+      </w:r>
+      <w:r>
+        <w:rPr>
+          <w:i/>
+          <w:iCs/>
+        </w:rPr>
+        <w:t>RANK</w:t>
+      </w:r>
+      <w:r>
+        <w:t xml:space="preserve"> again, but this time on the number of occurrences in the TOP 3 across all months</w:t>
       </w:r>
       <w:r>
         <w:t>.</w:t>
@@ -4490,6 +4869,9 @@
     </w:p>
     <w:p>
       <w:r>
+        <w:rPr>
+          <w:noProof/>
+        </w:rPr>
         <w:drawing>
           <wp:inline distT="0" distB="0" distL="0" distR="0" wp14:anchorId="76B5EA00" wp14:editId="553C263C">
             <wp:extent cx="3089910" cy="2362409"/>
@@ -4627,7 +5009,17 @@
         <w:t>the analytic</w:t>
       </w:r>
       <w:r>
-        <w:t xml:space="preserve"> function ROW_NUMBER to assign rankings to hours </w:t>
+        <w:t xml:space="preserve"> function </w:t>
+      </w:r>
+      <w:r>
+        <w:rPr>
+          <w:i/>
+          <w:iCs/>
+        </w:rPr>
+        <w:t>ROW_NUMBER</w:t>
+      </w:r>
+      <w:r>
+        <w:t xml:space="preserve"> to assign rankings to hours </w:t>
       </w:r>
       <w:r>
         <w:t xml:space="preserve">(based on descending ordering of </w:t>
@@ -4639,7 +5031,27 @@
         <w:t>within partition defined by region ID.</w:t>
       </w:r>
       <w:r>
-        <w:t xml:space="preserve"> We use ROW_NUMBER function instead of RANK function, because we will create exactly </w:t>
+        <w:t xml:space="preserve"> We use </w:t>
+      </w:r>
+      <w:r>
+        <w:rPr>
+          <w:i/>
+          <w:iCs/>
+        </w:rPr>
+        <w:t>ROW_NUMBER</w:t>
+      </w:r>
+      <w:r>
+        <w:t xml:space="preserve"> function instead of </w:t>
+      </w:r>
+      <w:r>
+        <w:rPr>
+          <w:i/>
+          <w:iCs/>
+        </w:rPr>
+        <w:t>RANK</w:t>
+      </w:r>
+      <w:r>
+        <w:t xml:space="preserve"> function, because we will create exactly </w:t>
       </w:r>
       <w:r>
         <w:t>three</w:t>
@@ -4698,7 +5110,15 @@
         <w:t>the visualization</w:t>
       </w:r>
       <w:r>
-        <w:t xml:space="preserve"> of Chart 11, we can take an example of Prague. We can see that in Prague, most accidents occurred </w:t>
+        <w:t xml:space="preserve"> of Chart 11, we can take an example of Prague. We can see that in Prague, most accidents </w:t>
+      </w:r>
+      <w:proofErr w:type="gramStart"/>
+      <w:r>
+        <w:t>occurred</w:t>
+      </w:r>
+      <w:proofErr w:type="gramEnd"/>
+      <w:r>
+        <w:t xml:space="preserve"> </w:t>
       </w:r>
       <w:r>
         <w:t>during</w:t>
@@ -4767,7 +5187,15 @@
         <w:t>at</w:t>
       </w:r>
       <w:r>
-        <w:t xml:space="preserve"> the same hour in each region. </w:t>
+        <w:t xml:space="preserve"> the same </w:t>
+      </w:r>
+      <w:proofErr w:type="gramStart"/>
+      <w:r>
+        <w:t>hour</w:t>
+      </w:r>
+      <w:proofErr w:type="gramEnd"/>
+      <w:r>
+        <w:t xml:space="preserve"> in each region. </w:t>
       </w:r>
       <w:r>
         <w:t>It depends</w:t>
@@ -4963,25 +5391,375 @@
         <w:pStyle w:val="Style2"/>
       </w:pPr>
       <w:r>
-        <w:t>The last</w:t>
-      </w:r>
-      <w:r>
-        <w:t xml:space="preserve"> topic is about </w:t>
-      </w:r>
-      <w:r>
-        <w:t>damage</w:t>
-      </w:r>
-      <w:r>
-        <w:t xml:space="preserve"> caused by </w:t>
-      </w:r>
-      <w:r>
-        <w:t xml:space="preserve">accidents in which </w:t>
-      </w:r>
-      <w:r>
-        <w:t>alcohol is</w:t>
-      </w:r>
-      <w:r>
-        <w:t xml:space="preserve"> present with some level of per mill.</w:t>
+        <w:t xml:space="preserve">The final topic concerns the damage caused by accidents in which alcohol is present at any positive per </w:t>
+      </w:r>
+      <w:r>
+        <w:t>mil</w:t>
+      </w:r>
+      <w:r>
+        <w:t>l</w:t>
+      </w:r>
+      <w:r>
+        <w:t xml:space="preserve"> level.</w:t>
+      </w:r>
+    </w:p>
+    <w:p>
+      <w:pPr>
+        <w:pStyle w:val="Heading2"/>
+      </w:pPr>
+      <w:r>
+        <w:t>A</w:t>
+      </w:r>
+      <w:r>
+        <w:t xml:space="preserve">verage </w:t>
+      </w:r>
+      <w:r>
+        <w:t xml:space="preserve">number </w:t>
+      </w:r>
+      <w:r>
+        <w:t>of vehicles involved in an accident</w:t>
+      </w:r>
+    </w:p>
+    <w:p>
+      <w:pPr>
+        <w:pStyle w:val="Style2"/>
+      </w:pPr>
+      <w:r>
+        <w:t xml:space="preserve">To </w:t>
+      </w:r>
+      <w:r>
+        <w:t>begin with</w:t>
+      </w:r>
+      <w:r>
+        <w:t>, we can review the statistics on the average number of cars involved in accidents with alcohol</w:t>
+      </w:r>
+      <w:r>
+        <w:t xml:space="preserve"> </w:t>
+      </w:r>
+      <w:r>
+        <w:t>found alcohol</w:t>
+      </w:r>
+      <w:r>
+        <w:t>.</w:t>
+      </w:r>
+      <w:r>
+        <w:t xml:space="preserve"> </w:t>
+      </w:r>
+    </w:p>
+    <w:p>
+      <w:pPr>
+        <w:pStyle w:val="Style2"/>
+      </w:pPr>
+      <w:r>
+        <w:t xml:space="preserve">But before that, we can </w:t>
+      </w:r>
+      <w:r>
+        <w:t>simply</w:t>
+      </w:r>
+      <w:r>
+        <w:t xml:space="preserve"> get middle value of </w:t>
+      </w:r>
+      <w:r>
+        <w:t>the number of vehicles</w:t>
+      </w:r>
+      <w:r>
+        <w:t xml:space="preserve"> per </w:t>
+      </w:r>
+      <w:r>
+        <w:t>accident</w:t>
+      </w:r>
+      <w:r>
+        <w:t>.</w:t>
+      </w:r>
+      <w:r>
+        <w:t xml:space="preserve"> </w:t>
+      </w:r>
+      <w:r>
+        <w:t>Table of accidents provides us with number of cars involved in a single accident</w:t>
+      </w:r>
+      <w:r>
+        <w:t>, so we can apply</w:t>
+      </w:r>
+      <w:r>
+        <w:t xml:space="preserve"> aggregate function </w:t>
+      </w:r>
+      <w:r>
+        <w:rPr>
+          <w:i/>
+          <w:iCs/>
+        </w:rPr>
+        <w:t>MEDIAN</w:t>
+      </w:r>
+      <w:r>
+        <w:t xml:space="preserve"> over </w:t>
+      </w:r>
+      <w:r>
+        <w:t>this table</w:t>
+      </w:r>
+      <w:r>
+        <w:t xml:space="preserve"> </w:t>
+      </w:r>
+      <w:r>
+        <w:t xml:space="preserve">(Fig. 12) </w:t>
+      </w:r>
+      <w:r>
+        <w:t xml:space="preserve">to get </w:t>
+      </w:r>
+      <w:r>
+        <w:t>the middle value</w:t>
+      </w:r>
+      <w:r>
+        <w:t>.</w:t>
+      </w:r>
+      <w:r>
+        <w:t xml:space="preserve"> </w:t>
+      </w:r>
+      <w:r>
+        <w:t>From the dataset, we observed a median of two vehicles per accident.</w:t>
+      </w:r>
+      <w:r>
+        <w:t xml:space="preserve"> </w:t>
+      </w:r>
+      <w:r>
+        <w:t xml:space="preserve">A single-vehicle </w:t>
+      </w:r>
+      <w:r>
+        <w:lastRenderedPageBreak/>
+        <w:t>accident is also a possible scenario, particularly in cases involving a collision with a pedestrian</w:t>
+      </w:r>
+      <w:r>
+        <w:t>,</w:t>
+      </w:r>
+      <w:r>
+        <w:t xml:space="preserve"> an animal (such as forest game)</w:t>
+      </w:r>
+      <w:r>
+        <w:t xml:space="preserve"> or fixed object</w:t>
+      </w:r>
+      <w:r>
+        <w:t>.</w:t>
+      </w:r>
+    </w:p>
+    <w:p>
+      <w:pPr>
+        <w:pStyle w:val="obrazok"/>
+        <w:keepNext/>
+      </w:pPr>
+      <w:r>
+        <w:drawing>
+          <wp:inline distT="0" distB="0" distL="0" distR="0" wp14:anchorId="1320450C" wp14:editId="5F289A64">
+            <wp:extent cx="3089910" cy="586105"/>
+            <wp:effectExtent l="19050" t="19050" r="15240" b="23495"/>
+            <wp:docPr id="1801169478" name="Picture 1" descr="A screen shot of a computer&#10;&#10;AI-generated content may be incorrect."/>
+            <wp:cNvGraphicFramePr>
+              <a:graphicFrameLocks xmlns:a="http://schemas.openxmlformats.org/drawingml/2006/main" noChangeAspect="1"/>
+            </wp:cNvGraphicFramePr>
+            <a:graphic xmlns:a="http://schemas.openxmlformats.org/drawingml/2006/main">
+              <a:graphicData uri="http://schemas.openxmlformats.org/drawingml/2006/picture">
+                <pic:pic xmlns:pic="http://schemas.openxmlformats.org/drawingml/2006/picture">
+                  <pic:nvPicPr>
+                    <pic:cNvPr id="1801169478" name="Picture 1" descr="A screen shot of a computer&#10;&#10;AI-generated content may be incorrect."/>
+                    <pic:cNvPicPr/>
+                  </pic:nvPicPr>
+                  <pic:blipFill>
+                    <a:blip r:embed="rId34"/>
+                    <a:stretch>
+                      <a:fillRect/>
+                    </a:stretch>
+                  </pic:blipFill>
+                  <pic:spPr>
+                    <a:xfrm>
+                      <a:off x="0" y="0"/>
+                      <a:ext cx="3089910" cy="586105"/>
+                    </a:xfrm>
+                    <a:prstGeom prst="rect">
+                      <a:avLst/>
+                    </a:prstGeom>
+                    <a:ln w="6350">
+                      <a:solidFill>
+                        <a:schemeClr val="tx1"/>
+                      </a:solidFill>
+                    </a:ln>
+                  </pic:spPr>
+                </pic:pic>
+              </a:graphicData>
+            </a:graphic>
+          </wp:inline>
+        </w:drawing>
+      </w:r>
+    </w:p>
+    <w:p>
+      <w:pPr>
+        <w:pStyle w:val="Caption"/>
+      </w:pPr>
+      <w:r>
+        <w:t xml:space="preserve">Figure </w:t>
+      </w:r>
+      <w:r>
+        <w:fldChar w:fldCharType="begin"/>
+      </w:r>
+      <w:r>
+        <w:instrText xml:space="preserve"> SEQ Figure \* ARABIC </w:instrText>
+      </w:r>
+      <w:r>
+        <w:fldChar w:fldCharType="separate"/>
+      </w:r>
+      <w:r>
+        <w:rPr>
+          <w:noProof/>
+        </w:rPr>
+        <w:t>12</w:t>
+      </w:r>
+      <w:r>
+        <w:fldChar w:fldCharType="end"/>
+      </w:r>
+      <w:r>
+        <w:t xml:space="preserve"> - Median of vehicles per accident (script)</w:t>
+      </w:r>
+    </w:p>
+    <w:p>
+      <w:pPr>
+        <w:pStyle w:val="Style2"/>
+      </w:pPr>
+      <w:r>
+        <w:t xml:space="preserve">Let us now compute </w:t>
+      </w:r>
+      <w:r>
+        <w:t>the weighted</w:t>
+      </w:r>
+      <w:r>
+        <w:t xml:space="preserve"> average of </w:t>
+      </w:r>
+      <w:r>
+        <w:t>cars involved</w:t>
+      </w:r>
+      <w:r>
+        <w:t>.</w:t>
+      </w:r>
+      <w:r>
+        <w:t xml:space="preserve"> As Fig. 13 suggests, we </w:t>
+      </w:r>
+      <w:r>
+        <w:t>use</w:t>
+      </w:r>
+      <w:r>
+        <w:t xml:space="preserve"> here </w:t>
+      </w:r>
+      <w:r>
+        <w:t>a common</w:t>
+      </w:r>
+      <w:r>
+        <w:t xml:space="preserve"> table expression (CTE) </w:t>
+      </w:r>
+      <w:r>
+        <w:t xml:space="preserve">named as </w:t>
+      </w:r>
+      <w:r>
+        <w:rPr>
+          <w:i/>
+          <w:iCs/>
+        </w:rPr>
+        <w:t>vehicles_amount</w:t>
+      </w:r>
+      <w:r>
+        <w:t xml:space="preserve"> for better readability.</w:t>
+      </w:r>
+    </w:p>
+    <w:p>
+      <w:pPr>
+        <w:pStyle w:val="obrazok"/>
+        <w:keepNext/>
+      </w:pPr>
+      <w:r>
+        <w:drawing>
+          <wp:inline distT="0" distB="0" distL="0" distR="0" wp14:anchorId="78317052" wp14:editId="1F10A242">
+            <wp:extent cx="3089910" cy="1418590"/>
+            <wp:effectExtent l="19050" t="19050" r="15240" b="10160"/>
+            <wp:docPr id="351767001" name="Picture 1" descr="A screen shot of a computer code&#10;&#10;AI-generated content may be incorrect."/>
+            <wp:cNvGraphicFramePr>
+              <a:graphicFrameLocks xmlns:a="http://schemas.openxmlformats.org/drawingml/2006/main" noChangeAspect="1"/>
+            </wp:cNvGraphicFramePr>
+            <a:graphic xmlns:a="http://schemas.openxmlformats.org/drawingml/2006/main">
+              <a:graphicData uri="http://schemas.openxmlformats.org/drawingml/2006/picture">
+                <pic:pic xmlns:pic="http://schemas.openxmlformats.org/drawingml/2006/picture">
+                  <pic:nvPicPr>
+                    <pic:cNvPr id="351767001" name="Picture 1" descr="A screen shot of a computer code&#10;&#10;AI-generated content may be incorrect."/>
+                    <pic:cNvPicPr/>
+                  </pic:nvPicPr>
+                  <pic:blipFill>
+                    <a:blip r:embed="rId35"/>
+                    <a:stretch>
+                      <a:fillRect/>
+                    </a:stretch>
+                  </pic:blipFill>
+                  <pic:spPr>
+                    <a:xfrm>
+                      <a:off x="0" y="0"/>
+                      <a:ext cx="3089910" cy="1418590"/>
+                    </a:xfrm>
+                    <a:prstGeom prst="rect">
+                      <a:avLst/>
+                    </a:prstGeom>
+                    <a:ln w="6350">
+                      <a:solidFill>
+                        <a:schemeClr val="tx1"/>
+                      </a:solidFill>
+                    </a:ln>
+                  </pic:spPr>
+                </pic:pic>
+              </a:graphicData>
+            </a:graphic>
+          </wp:inline>
+        </w:drawing>
+      </w:r>
+    </w:p>
+    <w:p>
+      <w:pPr>
+        <w:pStyle w:val="Pictcapt"/>
+      </w:pPr>
+      <w:r>
+        <w:t xml:space="preserve">Figure </w:t>
+      </w:r>
+      <w:r>
+        <w:fldChar w:fldCharType="begin"/>
+      </w:r>
+      <w:r>
+        <w:instrText xml:space="preserve"> SEQ Figure \* ARABIC </w:instrText>
+      </w:r>
+      <w:r>
+        <w:fldChar w:fldCharType="separate"/>
+      </w:r>
+      <w:r>
+        <w:rPr>
+          <w:noProof/>
+        </w:rPr>
+        <w:t>13</w:t>
+      </w:r>
+      <w:r>
+        <w:fldChar w:fldCharType="end"/>
+      </w:r>
+      <w:r>
+        <w:t xml:space="preserve"> - Weighted </w:t>
+      </w:r>
+      <w:proofErr w:type="gramStart"/>
+      <w:r>
+        <w:t>average</w:t>
+      </w:r>
+      <w:r>
+        <w:t xml:space="preserve"> </w:t>
+      </w:r>
+      <w:r>
+        <w:t>of</w:t>
+      </w:r>
+      <w:proofErr w:type="gramEnd"/>
+      <w:r>
+        <w:t xml:space="preserve"> number of</w:t>
+      </w:r>
+      <w:r>
+        <w:t xml:space="preserve"> </w:t>
+      </w:r>
+      <w:r>
+        <w:t>vehicles involved in an accident with alcohol presence (script)</w:t>
       </w:r>
     </w:p>
     <w:p>
@@ -5004,7 +5782,27 @@
         <w:t xml:space="preserve">While we </w:t>
       </w:r>
       <w:r>
-        <w:t xml:space="preserve">work whole time with joining acc table with alco table, it could be desirable to create index on foreign key, which by default does not exist. It could be </w:t>
+        <w:t xml:space="preserve">work whole time with joining </w:t>
+      </w:r>
+      <w:r>
+        <w:rPr>
+          <w:i/>
+          <w:iCs/>
+        </w:rPr>
+        <w:t xml:space="preserve">acc </w:t>
+      </w:r>
+      <w:r>
+        <w:t xml:space="preserve">table with </w:t>
+      </w:r>
+      <w:r>
+        <w:rPr>
+          <w:i/>
+          <w:iCs/>
+        </w:rPr>
+        <w:t>alco</w:t>
+      </w:r>
+      <w:r>
+        <w:t xml:space="preserve"> table, it could be desirable to create index on foreign key, which by default does not exist. It could be </w:t>
       </w:r>
       <w:r>
         <w:t>a bitmapping</w:t>
@@ -5058,7 +5856,6 @@
         <w:jc w:val="both"/>
       </w:pPr>
       <w:r>
-        <w:lastRenderedPageBreak/>
         <w:t>Anoth</w:t>
       </w:r>
       <w:r>
@@ -5074,7 +5871,17 @@
         <w:t xml:space="preserve"> column</w:t>
       </w:r>
       <w:r>
-        <w:t xml:space="preserve"> in acc </w:t>
+        <w:t xml:space="preserve"> in </w:t>
+      </w:r>
+      <w:r>
+        <w:rPr>
+          <w:i/>
+          <w:iCs/>
+        </w:rPr>
+        <w:t>acc</w:t>
+      </w:r>
+      <w:r>
+        <w:t xml:space="preserve"> </w:t>
       </w:r>
       <w:r>
         <w:t>table because</w:t>
@@ -5091,8 +5898,36 @@
           <w:bCs/>
           <w:color w:val="D86DCB" w:themeColor="accent5" w:themeTint="99"/>
         </w:rPr>
-        <w:t>Here is question whether to create more functional indexes or basic column index</w:t>
-      </w:r>
+        <w:t xml:space="preserve">Here is </w:t>
+      </w:r>
+      <w:proofErr w:type="gramStart"/>
+      <w:r>
+        <w:rPr>
+          <w:b/>
+          <w:bCs/>
+          <w:color w:val="D86DCB" w:themeColor="accent5" w:themeTint="99"/>
+        </w:rPr>
+        <w:t>question</w:t>
+      </w:r>
+      <w:proofErr w:type="gramEnd"/>
+      <w:r>
+        <w:rPr>
+          <w:b/>
+          <w:bCs/>
+          <w:color w:val="D86DCB" w:themeColor="accent5" w:themeTint="99"/>
+        </w:rPr>
+        <w:t xml:space="preserve"> whether to create more functional indexes or basic column </w:t>
+      </w:r>
+      <w:proofErr w:type="gramStart"/>
+      <w:r>
+        <w:rPr>
+          <w:b/>
+          <w:bCs/>
+          <w:color w:val="D86DCB" w:themeColor="accent5" w:themeTint="99"/>
+        </w:rPr>
+        <w:t>index</w:t>
+      </w:r>
+      <w:proofErr w:type="gramEnd"/>
       <w:r>
         <w:t>.</w:t>
       </w:r>
@@ -20489,12 +21324,9 @@
 </file>
 
 <file path=customXml/item2.xml><?xml version="1.0" encoding="utf-8"?>
-<?mso-contentType ?>
-<FormTemplates xmlns="http://schemas.microsoft.com/sharepoint/v3/contenttype/forms">
-  <Display>DocumentLibraryForm</Display>
-  <Edit>DocumentLibraryForm</Edit>
-  <New>DocumentLibraryForm</New>
-</FormTemplates>
+<p:properties xmlns:p="http://schemas.microsoft.com/office/2006/metadata/properties" xmlns:xsi="http://www.w3.org/2001/XMLSchema-instance" xmlns:pc="http://schemas.microsoft.com/office/infopath/2007/PartnerControls">
+  <documentManagement/>
+</p:properties>
 </file>
 
 <file path=customXml/item3.xml><?xml version="1.0" encoding="utf-8"?>
@@ -20666,9 +21498,12 @@
 </file>
 
 <file path=customXml/item4.xml><?xml version="1.0" encoding="utf-8"?>
-<p:properties xmlns:p="http://schemas.microsoft.com/office/2006/metadata/properties" xmlns:xsi="http://www.w3.org/2001/XMLSchema-instance" xmlns:pc="http://schemas.microsoft.com/office/infopath/2007/PartnerControls">
-  <documentManagement/>
-</p:properties>
+<?mso-contentType ?>
+<FormTemplates xmlns="http://schemas.microsoft.com/sharepoint/v3/contenttype/forms">
+  <Display>DocumentLibraryForm</Display>
+  <Edit>DocumentLibraryForm</Edit>
+  <New>DocumentLibraryForm</New>
+</FormTemplates>
 </file>
 
 <file path=customXml/itemProps1.xml><?xml version="1.0" encoding="utf-8"?>
@@ -20680,9 +21515,10 @@
 </file>
 
 <file path=customXml/itemProps2.xml><?xml version="1.0" encoding="utf-8"?>
-<ds:datastoreItem xmlns:ds="http://schemas.openxmlformats.org/officeDocument/2006/customXml" ds:itemID="{F0EAAE87-BC27-444A-84B0-D8798D100033}">
+<ds:datastoreItem xmlns:ds="http://schemas.openxmlformats.org/officeDocument/2006/customXml" ds:itemID="{C22EAF1F-4A19-42EA-A91C-1DBAAF6DFBA7}">
   <ds:schemaRefs>
-    <ds:schemaRef ds:uri="http://schemas.microsoft.com/sharepoint/v3/contenttype/forms"/>
+    <ds:schemaRef ds:uri="http://schemas.microsoft.com/office/2006/metadata/properties"/>
+    <ds:schemaRef ds:uri="http://schemas.microsoft.com/office/infopath/2007/PartnerControls"/>
   </ds:schemaRefs>
 </ds:datastoreItem>
 </file>
@@ -20706,10 +21542,9 @@
 </file>
 
 <file path=customXml/itemProps4.xml><?xml version="1.0" encoding="utf-8"?>
-<ds:datastoreItem xmlns:ds="http://schemas.openxmlformats.org/officeDocument/2006/customXml" ds:itemID="{C22EAF1F-4A19-42EA-A91C-1DBAAF6DFBA7}">
+<ds:datastoreItem xmlns:ds="http://schemas.openxmlformats.org/officeDocument/2006/customXml" ds:itemID="{F0EAAE87-BC27-444A-84B0-D8798D100033}">
   <ds:schemaRefs>
-    <ds:schemaRef ds:uri="http://schemas.microsoft.com/office/2006/metadata/properties"/>
-    <ds:schemaRef ds:uri="http://schemas.microsoft.com/office/infopath/2007/PartnerControls"/>
+    <ds:schemaRef ds:uri="http://schemas.microsoft.com/sharepoint/v3/contenttype/forms"/>
   </ds:schemaRefs>
 </ds:datastoreItem>
 </file>
</xml_diff>

<commit_message>
start of damage chapter
</commit_message>
<xml_diff>
--- a/conference_paper/template_my_work.docx
+++ b/conference_paper/template_my_work.docx
@@ -1077,7 +1077,19 @@
         <w:rPr>
           <w:lang w:val="en-US"/>
         </w:rPr>
-        <w:t xml:space="preserve">blood. We will refer to this table as </w:t>
+        <w:t>blood</w:t>
+      </w:r>
+      <w:r>
+        <w:rPr>
+          <w:lang w:val="en-US"/>
+        </w:rPr>
+        <w:t xml:space="preserve"> of person that was responsible for an accident</w:t>
+      </w:r>
+      <w:r>
+        <w:rPr>
+          <w:lang w:val="en-US"/>
+        </w:rPr>
+        <w:t xml:space="preserve">. We will refer to this table as </w:t>
       </w:r>
       <w:r>
         <w:rPr>
@@ -1175,14 +1187,13 @@
     <w:p>
       <w:pPr>
         <w:pStyle w:val="obrazok"/>
-        <w:keepNext/>
       </w:pPr>
       <w:r>
         <w:drawing>
-          <wp:inline distT="0" distB="0" distL="0" distR="0" wp14:anchorId="5CDF0530" wp14:editId="0BD85C77">
-            <wp:extent cx="3089910" cy="2636520"/>
-            <wp:effectExtent l="19050" t="19050" r="15240" b="11430"/>
-            <wp:docPr id="748879783" name="Picture 13" descr="A screenshot of a computer&#10;&#10;AI-generated content may be incorrect."/>
+          <wp:inline distT="0" distB="0" distL="0" distR="0" wp14:anchorId="209DBC3C" wp14:editId="3EC5595D">
+            <wp:extent cx="3372909" cy="3029301"/>
+            <wp:effectExtent l="19050" t="19050" r="18415" b="19050"/>
+            <wp:docPr id="1868166714" name="Picture 2"/>
             <wp:cNvGraphicFramePr>
               <a:graphicFrameLocks xmlns:a="http://schemas.openxmlformats.org/drawingml/2006/main" noChangeAspect="1"/>
             </wp:cNvGraphicFramePr>
@@ -1190,7 +1201,7 @@
               <a:graphicData uri="http://schemas.openxmlformats.org/drawingml/2006/picture">
                 <pic:pic xmlns:pic="http://schemas.openxmlformats.org/drawingml/2006/picture">
                   <pic:nvPicPr>
-                    <pic:cNvPr id="748879783" name="Picture 13" descr="A screenshot of a computer&#10;&#10;AI-generated content may be incorrect."/>
+                    <pic:cNvPr id="0" name="Picture 2"/>
                     <pic:cNvPicPr>
                       <a:picLocks noChangeAspect="1" noChangeArrowheads="1"/>
                     </pic:cNvPicPr>
@@ -1211,7 +1222,7 @@
                   <pic:spPr bwMode="auto">
                     <a:xfrm>
                       <a:off x="0" y="0"/>
-                      <a:ext cx="3089910" cy="2636520"/>
+                      <a:ext cx="3381048" cy="3036611"/>
                     </a:xfrm>
                     <a:prstGeom prst="rect">
                       <a:avLst/>
@@ -1454,62 +1465,91 @@
           <w:spacing w:val="0"/>
           <w:lang w:val="en-US" w:eastAsia="en-US"/>
         </w:rPr>
-        <w:t>on alcohol presence</w:t>
+        <w:t xml:space="preserve">on </w:t>
       </w:r>
       <w:r>
         <w:rPr>
           <w:spacing w:val="0"/>
           <w:lang w:val="en-US" w:eastAsia="en-US"/>
         </w:rPr>
-        <w:t xml:space="preserve"> or positive</w:t>
+        <w:t xml:space="preserve">the </w:t>
       </w:r>
       <w:r>
         <w:rPr>
           <w:spacing w:val="0"/>
           <w:lang w:val="en-US" w:eastAsia="en-US"/>
         </w:rPr>
-        <w:t xml:space="preserve"> with different amounts of </w:t>
+        <w:t xml:space="preserve">presence </w:t>
       </w:r>
       <w:r>
         <w:rPr>
           <w:spacing w:val="0"/>
           <w:lang w:val="en-US" w:eastAsia="en-US"/>
         </w:rPr>
-        <w:t>per mill</w:t>
+        <w:t xml:space="preserve">of </w:t>
       </w:r>
       <w:r>
         <w:rPr>
           <w:spacing w:val="0"/>
           <w:lang w:val="en-US" w:eastAsia="en-US"/>
         </w:rPr>
-        <w:t>s</w:t>
+        <w:t xml:space="preserve">alcohol </w:t>
       </w:r>
       <w:r>
         <w:rPr>
           <w:spacing w:val="0"/>
           <w:lang w:val="en-US" w:eastAsia="en-US"/>
         </w:rPr>
-        <w:t>.</w:t>
+        <w:t>or positive</w:t>
       </w:r>
       <w:r>
         <w:rPr>
           <w:spacing w:val="0"/>
           <w:lang w:val="en-US" w:eastAsia="en-US"/>
         </w:rPr>
-        <w:t xml:space="preserve"> There can also be records with refu</w:t>
+        <w:t xml:space="preserve"> with different amounts of </w:t>
       </w:r>
       <w:r>
         <w:rPr>
           <w:spacing w:val="0"/>
           <w:lang w:val="en-US" w:eastAsia="en-US"/>
         </w:rPr>
-        <w:t xml:space="preserve">sion of </w:t>
+        <w:t>per mill</w:t>
       </w:r>
       <w:r>
         <w:rPr>
           <w:spacing w:val="0"/>
           <w:lang w:val="en-US" w:eastAsia="en-US"/>
         </w:rPr>
+        <w:t>s</w:t>
+      </w:r>
+      <w:r>
+        <w:rPr>
+          <w:spacing w:val="0"/>
+          <w:lang w:val="en-US" w:eastAsia="en-US"/>
+        </w:rPr>
+        <w:t>.</w:t>
+      </w:r>
+      <w:r>
+        <w:rPr>
+          <w:spacing w:val="0"/>
+          <w:lang w:val="en-US" w:eastAsia="en-US"/>
+        </w:rPr>
+        <w:t xml:space="preserve"> There can also be records with refu</w:t>
+      </w:r>
+      <w:r>
+        <w:rPr>
+          <w:spacing w:val="0"/>
+          <w:lang w:val="en-US" w:eastAsia="en-US"/>
+        </w:rPr>
+        <w:t xml:space="preserve">sion of </w:t>
+      </w:r>
+      <w:r>
+        <w:rPr>
+          <w:spacing w:val="0"/>
+          <w:lang w:val="en-US" w:eastAsia="en-US"/>
+        </w:rPr>
+        <w:lastRenderedPageBreak/>
         <w:t>alcohol observation</w:t>
       </w:r>
       <w:r>
@@ -1588,7 +1628,6 @@
         <w:keepNext/>
       </w:pPr>
       <w:r>
-        <w:lastRenderedPageBreak/>
         <w:drawing>
           <wp:inline distT="0" distB="0" distL="0" distR="0" wp14:anchorId="305A1963" wp14:editId="233AC269">
             <wp:extent cx="2638851" cy="2220686"/>
@@ -1875,7 +1914,10 @@
         <w:t xml:space="preserve"> were </w:t>
       </w:r>
       <w:r>
-        <w:t>found in accidents with alcohol presence</w:t>
+        <w:t xml:space="preserve">found in accidents with alcohol </w:t>
+      </w:r>
+      <w:r>
+        <w:t>involvement</w:t>
       </w:r>
       <w:r>
         <w:t xml:space="preserve">, what is also </w:t>
@@ -2218,201 +2260,204 @@
           <w:spacing w:val="0"/>
           <w:lang w:val="en-US" w:eastAsia="en-US"/>
         </w:rPr>
-        <w:t xml:space="preserve"> observation of alcohol presence what is </w:t>
+        <w:t xml:space="preserve"> observation of alcohol </w:t>
       </w:r>
       <w:r>
         <w:rPr>
           <w:spacing w:val="0"/>
           <w:lang w:val="en-US" w:eastAsia="en-US"/>
         </w:rPr>
-        <w:t>interesting,</w:t>
+        <w:t>involvement</w:t>
       </w:r>
       <w:r>
         <w:rPr>
           <w:spacing w:val="0"/>
           <w:lang w:val="en-US" w:eastAsia="en-US"/>
         </w:rPr>
-        <w:t xml:space="preserve"> and we </w:t>
+        <w:t xml:space="preserve"> what is </w:t>
       </w:r>
       <w:r>
         <w:rPr>
           <w:spacing w:val="0"/>
           <w:lang w:val="en-US" w:eastAsia="en-US"/>
         </w:rPr>
-        <w:t>do not</w:t>
+        <w:t>interesting,</w:t>
       </w:r>
       <w:r>
         <w:rPr>
           <w:spacing w:val="0"/>
           <w:lang w:val="en-US" w:eastAsia="en-US"/>
         </w:rPr>
-        <w:t xml:space="preserve"> know the real reason for that.</w:t>
+        <w:t xml:space="preserve"> and we </w:t>
       </w:r>
       <w:r>
         <w:rPr>
           <w:spacing w:val="0"/>
           <w:lang w:val="en-US" w:eastAsia="en-US"/>
         </w:rPr>
-        <w:t xml:space="preserve"> In most cases, </w:t>
+        <w:t>do not</w:t>
       </w:r>
       <w:r>
         <w:rPr>
           <w:spacing w:val="0"/>
           <w:lang w:val="en-US" w:eastAsia="en-US"/>
         </w:rPr>
-        <w:t>which</w:t>
+        <w:t xml:space="preserve"> know the real reason for that.</w:t>
       </w:r>
       <w:r>
         <w:rPr>
           <w:spacing w:val="0"/>
           <w:lang w:val="en-US" w:eastAsia="en-US"/>
         </w:rPr>
-        <w:t xml:space="preserve"> is 53% of accidents, </w:t>
+        <w:t xml:space="preserve"> In most cases, </w:t>
       </w:r>
       <w:r>
         <w:rPr>
           <w:spacing w:val="0"/>
           <w:lang w:val="en-US" w:eastAsia="en-US"/>
         </w:rPr>
-        <w:t>alcohol presence was</w:t>
+        <w:t>which</w:t>
       </w:r>
       <w:r>
         <w:rPr>
           <w:spacing w:val="0"/>
           <w:lang w:val="en-US" w:eastAsia="en-US"/>
         </w:rPr>
-        <w:t xml:space="preserve"> </w:t>
+        <w:t xml:space="preserve"> is 53% of accidents, </w:t>
       </w:r>
       <w:r>
         <w:rPr>
           <w:spacing w:val="0"/>
           <w:lang w:val="en-US" w:eastAsia="en-US"/>
         </w:rPr>
-        <w:t xml:space="preserve">not </w:t>
+        <w:t xml:space="preserve">the </w:t>
       </w:r>
       <w:r>
         <w:rPr>
           <w:spacing w:val="0"/>
           <w:lang w:val="en-US" w:eastAsia="en-US"/>
         </w:rPr>
-        <w:t>confirmed</w:t>
+        <w:t xml:space="preserve">presence </w:t>
       </w:r>
       <w:r>
         <w:rPr>
           <w:spacing w:val="0"/>
           <w:lang w:val="en-US" w:eastAsia="en-US"/>
         </w:rPr>
-        <w:t xml:space="preserve"> as shown in Chart </w:t>
+        <w:t>alcohol was</w:t>
       </w:r>
       <w:r>
         <w:rPr>
           <w:spacing w:val="0"/>
           <w:lang w:val="en-US" w:eastAsia="en-US"/>
         </w:rPr>
-        <w:t>1</w:t>
+        <w:t xml:space="preserve"> </w:t>
       </w:r>
       <w:r>
         <w:rPr>
           <w:spacing w:val="0"/>
           <w:lang w:val="en-US" w:eastAsia="en-US"/>
         </w:rPr>
-        <w:t>.</w:t>
+        <w:t xml:space="preserve">not </w:t>
       </w:r>
       <w:r>
         <w:rPr>
           <w:spacing w:val="0"/>
           <w:lang w:val="en-US" w:eastAsia="en-US"/>
         </w:rPr>
-        <w:t xml:space="preserve"> </w:t>
+        <w:t>confirmed</w:t>
       </w:r>
       <w:r>
         <w:rPr>
           <w:spacing w:val="0"/>
           <w:lang w:val="en-US" w:eastAsia="en-US"/>
         </w:rPr>
-        <w:t>In the query from Fig. 4 we compute</w:t>
+        <w:t xml:space="preserve"> as shown in Chart </w:t>
       </w:r>
       <w:r>
         <w:rPr>
           <w:spacing w:val="0"/>
           <w:lang w:val="en-US" w:eastAsia="en-US"/>
         </w:rPr>
-        <w:t xml:space="preserve"> </w:t>
+        <w:t>1</w:t>
       </w:r>
       <w:r>
         <w:rPr>
           <w:spacing w:val="0"/>
           <w:lang w:val="en-US" w:eastAsia="en-US"/>
         </w:rPr>
-        <w:t>number</w:t>
+        <w:t>.</w:t>
       </w:r>
       <w:r>
         <w:rPr>
           <w:spacing w:val="0"/>
           <w:lang w:val="en-US" w:eastAsia="en-US"/>
         </w:rPr>
-        <w:t xml:space="preserve"> of cases for each </w:t>
+        <w:t xml:space="preserve"> </w:t>
       </w:r>
       <w:r>
         <w:rPr>
           <w:spacing w:val="0"/>
           <w:lang w:val="en-US" w:eastAsia="en-US"/>
         </w:rPr>
-        <w:t xml:space="preserve">alcohol presence in the blood or absence of </w:t>
+        <w:t>In the query from Fig. 4 we compute</w:t>
       </w:r>
       <w:r>
         <w:rPr>
           <w:spacing w:val="0"/>
           <w:lang w:val="en-US" w:eastAsia="en-US"/>
         </w:rPr>
-        <w:t>all three</w:t>
+        <w:t xml:space="preserve"> </w:t>
       </w:r>
       <w:r>
         <w:rPr>
           <w:spacing w:val="0"/>
           <w:lang w:val="en-US" w:eastAsia="en-US"/>
         </w:rPr>
-        <w:t xml:space="preserve"> types</w:t>
+        <w:t>number</w:t>
       </w:r>
       <w:r>
         <w:rPr>
           <w:spacing w:val="0"/>
           <w:lang w:val="en-US" w:eastAsia="en-US"/>
         </w:rPr>
-        <w:t xml:space="preserve"> {</w:t>
-      </w:r>
-      <w:proofErr w:type="gramStart"/>
+        <w:t xml:space="preserve"> of cases for each </w:t>
+      </w:r>
       <w:r>
         <w:rPr>
           <w:spacing w:val="0"/>
           <w:lang w:val="en-US" w:eastAsia="en-US"/>
         </w:rPr>
-        <w:t>N,X</w:t>
-      </w:r>
-      <w:proofErr w:type="gramEnd"/>
+        <w:t xml:space="preserve">alcohol presence in the blood or absence of </w:t>
+      </w:r>
       <w:r>
         <w:rPr>
           <w:spacing w:val="0"/>
           <w:lang w:val="en-US" w:eastAsia="en-US"/>
         </w:rPr>
-        <w:t>,</w:t>
-      </w:r>
-      <w:proofErr w:type="gramStart"/>
+        <w:t>all three</w:t>
+      </w:r>
       <w:r>
         <w:rPr>
           <w:spacing w:val="0"/>
           <w:lang w:val="en-US" w:eastAsia="en-US"/>
         </w:rPr>
-        <w:t>O}</w:t>
+        <w:t xml:space="preserve"> types</w:t>
       </w:r>
       <w:r>
         <w:rPr>
           <w:spacing w:val="0"/>
           <w:lang w:val="en-US" w:eastAsia="en-US"/>
         </w:rPr>
+        <w:t xml:space="preserve"> {N,X,O}</w:t>
+      </w:r>
+      <w:r>
+        <w:rPr>
+          <w:spacing w:val="0"/>
+          <w:lang w:val="en-US" w:eastAsia="en-US"/>
+        </w:rPr>
         <w:t>.</w:t>
       </w:r>
-      <w:proofErr w:type="gramEnd"/>
       <w:r>
         <w:rPr>
           <w:spacing w:val="0"/>
@@ -2820,7 +2865,10 @@
         <w:t xml:space="preserve"> in-accident</w:t>
       </w:r>
       <w:r>
-        <w:t xml:space="preserve"> presence</w:t>
+        <w:t xml:space="preserve"> </w:t>
+      </w:r>
+      <w:r>
+        <w:t>involvement</w:t>
       </w:r>
     </w:p>
     <w:p>
@@ -2834,7 +2882,13 @@
         <w:t xml:space="preserve"> </w:t>
       </w:r>
       <w:r>
-        <w:t xml:space="preserve">of accidents end up with any alcohol presence or it was not observed. We should investigate whether this behavior was the same throughout the entire year or if it has been changing. We are going to focus just on four </w:t>
+        <w:t xml:space="preserve">of accidents end up with any alcohol </w:t>
+      </w:r>
+      <w:r>
+        <w:t>involvement</w:t>
+      </w:r>
+      <w:r>
+        <w:t xml:space="preserve"> or it was not observed. We should investigate whether this behavior was the same throughout the entire year or if it has been changing. We are going to focus just on four </w:t>
       </w:r>
       <w:r>
         <w:t>alcohol-</w:t>
@@ -3041,7 +3095,13 @@
         <w:t>M</w:t>
       </w:r>
       <w:r>
-        <w:t>onthly ratios of alcohol presence in accidents</w:t>
+        <w:t xml:space="preserve">onthly ratios of alcohol </w:t>
+      </w:r>
+      <w:r>
+        <w:t>involvement</w:t>
+      </w:r>
+      <w:r>
+        <w:t xml:space="preserve"> in accidents</w:t>
       </w:r>
       <w:r>
         <w:t xml:space="preserve"> (script)</w:t>
@@ -3239,21 +3299,14 @@
         <w:t>N</w:t>
       </w:r>
       <w:r>
-        <w:t xml:space="preserve">umber of accidents with </w:t>
-      </w:r>
-      <w:proofErr w:type="gramStart"/>
-      <w:r>
-        <w:t>found alcohol</w:t>
-      </w:r>
-      <w:proofErr w:type="gramEnd"/>
+        <w:t>umber of accidents with found alcohol</w:t>
+      </w:r>
       <w:r>
         <w:t xml:space="preserve"> per </w:t>
       </w:r>
-      <w:proofErr w:type="gramStart"/>
-      <w:r>
-        <w:t>each month</w:t>
-      </w:r>
-      <w:proofErr w:type="gramEnd"/>
+      <w:r>
+        <w:t>month</w:t>
+      </w:r>
     </w:p>
     <w:p>
       <w:pPr>
@@ -3924,102 +3977,68 @@
       <w:r>
         <w:t xml:space="preserve"> </w:t>
       </w:r>
-      <w:proofErr w:type="spellStart"/>
-      <w:r>
-        <w:t>Středočeský</w:t>
-      </w:r>
-      <w:proofErr w:type="spellEnd"/>
-      <w:r>
+      <w:r>
+        <w:t>Středočeský kraj</w:t>
+      </w:r>
+      <w:r>
+        <w:t xml:space="preserve"> </w:t>
+      </w:r>
+      <w:r>
+        <w:t>experienced far more accidents than any other</w:t>
+      </w:r>
+      <w:r>
+        <w:t xml:space="preserve">, more specifically </w:t>
+      </w:r>
+      <w:r>
+        <w:t xml:space="preserve">over </w:t>
+      </w:r>
+      <w:r>
+        <w:t>650</w:t>
+      </w:r>
+      <w:r>
+        <w:t xml:space="preserve"> accidents</w:t>
+      </w:r>
+      <w:r>
+        <w:t xml:space="preserve">. </w:t>
+      </w:r>
+      <w:r>
+        <w:t>Three</w:t>
+      </w:r>
+      <w:r>
+        <w:t xml:space="preserve"> </w:t>
+      </w:r>
+      <w:r>
+        <w:t xml:space="preserve">following </w:t>
+      </w:r>
+      <w:r>
+        <w:t>regions, Moravskoslezský</w:t>
+      </w:r>
+      <w:r>
+        <w:rPr>
+          <w:lang w:val="sk-SK"/>
+        </w:rPr>
         <w:t xml:space="preserve"> kraj</w:t>
       </w:r>
       <w:r>
-        <w:t xml:space="preserve"> </w:t>
-      </w:r>
-      <w:r>
-        <w:t>experienced far more accidents than any other</w:t>
-      </w:r>
-      <w:r>
-        <w:t xml:space="preserve">, more specifically </w:t>
-      </w:r>
-      <w:r>
-        <w:t xml:space="preserve">over </w:t>
-      </w:r>
-      <w:r>
-        <w:t>650</w:t>
-      </w:r>
-      <w:r>
-        <w:t xml:space="preserve"> </w:t>
-      </w:r>
-      <w:proofErr w:type="gramStart"/>
-      <w:r>
-        <w:t xml:space="preserve">accidents </w:t>
-      </w:r>
-      <w:r>
-        <w:t>.</w:t>
-      </w:r>
-      <w:proofErr w:type="gramEnd"/>
-      <w:r>
-        <w:t xml:space="preserve"> </w:t>
-      </w:r>
-      <w:r>
-        <w:t>Three</w:t>
-      </w:r>
-      <w:r>
-        <w:t xml:space="preserve"> </w:t>
-      </w:r>
-      <w:r>
-        <w:t xml:space="preserve">following </w:t>
-      </w:r>
-      <w:proofErr w:type="gramStart"/>
-      <w:r>
-        <w:t xml:space="preserve">regions, </w:t>
-      </w:r>
-      <w:r>
-        <w:t xml:space="preserve"> </w:t>
-      </w:r>
-      <w:proofErr w:type="spellStart"/>
-      <w:r>
         <w:rPr>
           <w:lang w:val="sk-SK"/>
         </w:rPr>
-        <w:t>Moravskoslezský</w:t>
-      </w:r>
-      <w:proofErr w:type="spellEnd"/>
-      <w:proofErr w:type="gramEnd"/>
+        <w:t xml:space="preserve">, </w:t>
+      </w:r>
+      <w:r>
+        <w:t>Prague</w:t>
+      </w:r>
       <w:r>
         <w:rPr>
           <w:lang w:val="sk-SK"/>
         </w:rPr>
-        <w:t xml:space="preserve"> kraj</w:t>
+        <w:t xml:space="preserve"> and </w:t>
       </w:r>
       <w:r>
         <w:rPr>
           <w:lang w:val="sk-SK"/>
         </w:rPr>
-        <w:t xml:space="preserve">, </w:t>
-      </w:r>
-      <w:r>
-        <w:t>Prague</w:t>
-      </w:r>
-      <w:r>
-        <w:rPr>
-          <w:lang w:val="sk-SK"/>
-        </w:rPr>
-        <w:t xml:space="preserve"> and </w:t>
-      </w:r>
-      <w:proofErr w:type="spellStart"/>
-      <w:r>
-        <w:rPr>
-          <w:lang w:val="sk-SK"/>
-        </w:rPr>
-        <w:t>Jihomoravský</w:t>
-      </w:r>
-      <w:proofErr w:type="spellEnd"/>
-      <w:r>
-        <w:rPr>
-          <w:lang w:val="sk-SK"/>
-        </w:rPr>
-        <w:t xml:space="preserve"> kraj</w:t>
+        <w:t>Jihomoravský kraj</w:t>
       </w:r>
       <w:r>
         <w:t xml:space="preserve">, had over </w:t>
@@ -4293,15 +4312,7 @@
         <w:t>independently for each month</w:t>
       </w:r>
       <w:r>
-        <w:t xml:space="preserve">. Subsequently, we determine how many times each region appeared with a ranking lower than or equal to 3 (meaning within the TOP 3). After that, we </w:t>
-      </w:r>
-      <w:proofErr w:type="gramStart"/>
-      <w:r>
-        <w:t>apply</w:t>
-      </w:r>
-      <w:proofErr w:type="gramEnd"/>
-      <w:r>
-        <w:t xml:space="preserve"> the analytic function </w:t>
+        <w:t xml:space="preserve">. Subsequently, we determine how many times each region appeared with a ranking lower than or equal to 3 (meaning within the TOP 3). After that, we apply the analytic function </w:t>
       </w:r>
       <w:r>
         <w:rPr>
@@ -4959,7 +4970,13 @@
         <w:t>the most</w:t>
       </w:r>
       <w:r>
-        <w:t xml:space="preserve"> frequent hours of the day regarding accidents with alcohol presence.</w:t>
+        <w:t xml:space="preserve"> frequent hours of the day regarding accidents with alcohol </w:t>
+      </w:r>
+      <w:r>
+        <w:t>involvement</w:t>
+      </w:r>
+      <w:r>
+        <w:t>.</w:t>
       </w:r>
       <w:r>
         <w:t xml:space="preserve"> We found out that most frequent hours are 18, 19, 20 and 23.</w:t>
@@ -5112,11 +5129,9 @@
       <w:r>
         <w:t xml:space="preserve"> of Chart 11, we can take an example of Prague. We can see that in Prague, most accidents </w:t>
       </w:r>
-      <w:proofErr w:type="gramStart"/>
       <w:r>
         <w:t>occurred</w:t>
       </w:r>
-      <w:proofErr w:type="gramEnd"/>
       <w:r>
         <w:t xml:space="preserve"> </w:t>
       </w:r>
@@ -5187,15 +5202,7 @@
         <w:t>at</w:t>
       </w:r>
       <w:r>
-        <w:t xml:space="preserve"> the same </w:t>
-      </w:r>
-      <w:proofErr w:type="gramStart"/>
-      <w:r>
-        <w:t>hour</w:t>
-      </w:r>
-      <w:proofErr w:type="gramEnd"/>
-      <w:r>
-        <w:t xml:space="preserve"> in each region. </w:t>
+        <w:t xml:space="preserve"> the same hour in each region. </w:t>
       </w:r>
       <w:r>
         <w:t>It depends</w:t>
@@ -5391,10 +5398,7 @@
         <w:pStyle w:val="Style2"/>
       </w:pPr>
       <w:r>
-        <w:t xml:space="preserve">The final topic concerns the damage caused by accidents in which alcohol is present at any positive per </w:t>
-      </w:r>
-      <w:r>
-        <w:t>mil</w:t>
+        <w:t>The final topic concerns the damage caused by accidents in which alcohol is present at any positive per mil</w:t>
       </w:r>
       <w:r>
         <w:t>l</w:t>
@@ -5664,6 +5668,133 @@
       <w:r>
         <w:t xml:space="preserve"> for better readability.</w:t>
       </w:r>
+      <w:r>
+        <w:t xml:space="preserve"> </w:t>
+      </w:r>
+      <w:r>
+        <w:t xml:space="preserve">In that </w:t>
+      </w:r>
+      <w:r>
+        <w:rPr>
+          <w:i/>
+          <w:iCs/>
+        </w:rPr>
+        <w:t>vehicles_amount</w:t>
+      </w:r>
+      <w:r>
+        <w:t xml:space="preserve"> we group records by vehicles involved in an accident</w:t>
+      </w:r>
+      <w:r>
+        <w:t xml:space="preserve"> so we can compute the number of such accidents.</w:t>
+      </w:r>
+      <w:r>
+        <w:t xml:space="preserve"> We also want to get that number of vehicles involved, because this </w:t>
+      </w:r>
+      <w:r>
+        <w:t xml:space="preserve">value will be used as the weight for computing </w:t>
+      </w:r>
+      <w:r>
+        <w:t xml:space="preserve">the </w:t>
+      </w:r>
+      <w:r>
+        <w:t>average with weights</w:t>
+      </w:r>
+      <w:r>
+        <w:t xml:space="preserve"> in </w:t>
+      </w:r>
+      <w:r>
+        <w:t>the next</w:t>
+      </w:r>
+      <w:r>
+        <w:t xml:space="preserve"> part.</w:t>
+      </w:r>
+      <w:r>
+        <w:t xml:space="preserve"> For our </w:t>
+      </w:r>
+      <w:r>
+        <w:t>curiosity</w:t>
+      </w:r>
+      <w:r>
+        <w:t xml:space="preserve"> we add aggregate function </w:t>
+      </w:r>
+      <w:r>
+        <w:rPr>
+          <w:i/>
+          <w:iCs/>
+        </w:rPr>
+        <w:t>MAX</w:t>
+      </w:r>
+      <w:r>
+        <w:t xml:space="preserve"> to find out maximum vehicles involved in a single accident.</w:t>
+      </w:r>
+    </w:p>
+    <w:p>
+      <w:pPr>
+        <w:pStyle w:val="Style2"/>
+      </w:pPr>
+      <w:r>
+        <w:t>Results</w:t>
+      </w:r>
+      <w:r>
+        <w:t xml:space="preserve"> from Fig. 13</w:t>
+      </w:r>
+      <w:r>
+        <w:t xml:space="preserve"> indicate that, on average, 1.5 vehicles are involved in an accident.</w:t>
+      </w:r>
+      <w:r>
+        <w:t xml:space="preserve"> Besides that, there was at least one accident in which ha</w:t>
+      </w:r>
+      <w:r>
+        <w:t>d</w:t>
+      </w:r>
+      <w:r>
+        <w:t xml:space="preserve"> crashed </w:t>
+      </w:r>
+      <w:r>
+        <w:t xml:space="preserve">9 cars. This reveals </w:t>
+      </w:r>
+      <w:r>
+        <w:t>how</w:t>
+      </w:r>
+      <w:r>
+        <w:t xml:space="preserve"> dangerous </w:t>
+      </w:r>
+      <w:r>
+        <w:t>drinking alcohol can be</w:t>
+      </w:r>
+      <w:r>
+        <w:t xml:space="preserve"> before entering the </w:t>
+      </w:r>
+      <w:r>
+        <w:t>road.</w:t>
+      </w:r>
+      <w:r>
+        <w:t xml:space="preserve"> For better understanding of how many accidents occurred for each </w:t>
+      </w:r>
+      <w:r>
+        <w:t xml:space="preserve">possible state of </w:t>
+      </w:r>
+      <w:r>
+        <w:t>the number of vehicles per accident, we plot histogram of these values. (Chart 12)</w:t>
+      </w:r>
+      <w:r>
+        <w:t xml:space="preserve"> </w:t>
+      </w:r>
+      <w:r>
+        <w:t xml:space="preserve">We observe that </w:t>
+      </w:r>
+      <w:r>
+        <w:t>most</w:t>
+      </w:r>
+      <w:r>
+        <w:t xml:space="preserve"> alcohol-related accidents involved one or two vehicles, with single-vehicle incidents being the most prevalent</w:t>
+      </w:r>
+      <w:r>
+        <w:t xml:space="preserve"> in over 2500 cases</w:t>
+      </w:r>
+      <w:r>
+        <w:t>.</w:t>
+      </w:r>
     </w:p>
     <w:p>
       <w:pPr>
@@ -5739,27 +5870,111 @@
         <w:fldChar w:fldCharType="end"/>
       </w:r>
       <w:r>
-        <w:t xml:space="preserve"> - Weighted </w:t>
-      </w:r>
-      <w:proofErr w:type="gramStart"/>
-      <w:r>
-        <w:t>average</w:t>
-      </w:r>
-      <w:r>
-        <w:t xml:space="preserve"> </w:t>
-      </w:r>
-      <w:r>
-        <w:t>of</w:t>
-      </w:r>
-      <w:proofErr w:type="gramEnd"/>
-      <w:r>
-        <w:t xml:space="preserve"> number of</w:t>
-      </w:r>
-      <w:r>
-        <w:t xml:space="preserve"> </w:t>
-      </w:r>
-      <w:r>
-        <w:t>vehicles involved in an accident with alcohol presence (script)</w:t>
+        <w:t xml:space="preserve"> - </w:t>
+      </w:r>
+      <w:r>
+        <w:t xml:space="preserve">Weighted </w:t>
+      </w:r>
+      <w:r>
+        <w:t>a</w:t>
+      </w:r>
+      <w:r>
+        <w:t xml:space="preserve">verage </w:t>
+      </w:r>
+      <w:r>
+        <w:t>n</w:t>
+      </w:r>
+      <w:r>
+        <w:t xml:space="preserve">umber of </w:t>
+      </w:r>
+      <w:r>
+        <w:t>v</w:t>
+      </w:r>
+      <w:r>
+        <w:t xml:space="preserve">ehicles in </w:t>
+      </w:r>
+      <w:r>
+        <w:t>a</w:t>
+      </w:r>
+      <w:r>
+        <w:t>lcohol-</w:t>
+      </w:r>
+      <w:r>
+        <w:t>r</w:t>
+      </w:r>
+      <w:r>
+        <w:t xml:space="preserve">elated </w:t>
+      </w:r>
+      <w:r>
+        <w:t>a</w:t>
+      </w:r>
+      <w:r>
+        <w:t>ccidents</w:t>
+      </w:r>
+      <w:r>
+        <w:t xml:space="preserve"> (script)</w:t>
+      </w:r>
+    </w:p>
+    <w:p>
+      <w:pPr>
+        <w:pStyle w:val="obrazok"/>
+        <w:keepNext/>
+      </w:pPr>
+      <w:r>
+        <w:drawing>
+          <wp:inline distT="0" distB="0" distL="0" distR="0" wp14:anchorId="2C39C1A5" wp14:editId="36840E4D">
+            <wp:extent cx="3089910" cy="2157768"/>
+            <wp:effectExtent l="19050" t="19050" r="15240" b="13970"/>
+            <wp:docPr id="1389441908" name="Chart 1">
+              <a:extLst xmlns:a="http://schemas.openxmlformats.org/drawingml/2006/main">
+                <a:ext uri="{FF2B5EF4-FFF2-40B4-BE49-F238E27FC236}">
+                  <a16:creationId xmlns:a16="http://schemas.microsoft.com/office/drawing/2014/main" id="{51B324DC-9BEF-4CC9-14E6-76FAEC4BC46C}"/>
+                </a:ext>
+              </a:extLst>
+            </wp:docPr>
+            <wp:cNvGraphicFramePr/>
+            <a:graphic xmlns:a="http://schemas.openxmlformats.org/drawingml/2006/main">
+              <a:graphicData uri="http://schemas.openxmlformats.org/drawingml/2006/chart">
+                <c:chart xmlns:c="http://schemas.openxmlformats.org/drawingml/2006/chart" xmlns:r="http://schemas.openxmlformats.org/officeDocument/2006/relationships" r:id="rId36"/>
+              </a:graphicData>
+            </a:graphic>
+          </wp:inline>
+        </w:drawing>
+      </w:r>
+    </w:p>
+    <w:p>
+      <w:pPr>
+        <w:pStyle w:val="Pictcapt"/>
+      </w:pPr>
+      <w:r>
+        <w:t xml:space="preserve">Chart </w:t>
+      </w:r>
+      <w:r>
+        <w:fldChar w:fldCharType="begin"/>
+      </w:r>
+      <w:r>
+        <w:instrText xml:space="preserve"> SEQ Chart \* ARABIC </w:instrText>
+      </w:r>
+      <w:r>
+        <w:fldChar w:fldCharType="separate"/>
+      </w:r>
+      <w:r>
+        <w:rPr>
+          <w:noProof/>
+        </w:rPr>
+        <w:t>12</w:t>
+      </w:r>
+      <w:r>
+        <w:fldChar w:fldCharType="end"/>
+      </w:r>
+      <w:r>
+        <w:t xml:space="preserve"> - Number of accidents for each possible </w:t>
+      </w:r>
+      <w:r>
+        <w:t>number</w:t>
+      </w:r>
+      <w:r>
+        <w:t xml:space="preserve"> of vehicles per accident</w:t>
       </w:r>
     </w:p>
     <w:p>
@@ -5782,7 +5997,16 @@
         <w:t xml:space="preserve">While we </w:t>
       </w:r>
       <w:r>
-        <w:t xml:space="preserve">work whole time with joining </w:t>
+        <w:t xml:space="preserve">work </w:t>
+      </w:r>
+      <w:r>
+        <w:t xml:space="preserve">almost </w:t>
+      </w:r>
+      <w:r>
+        <w:t>the whole</w:t>
+      </w:r>
+      <w:r>
+        <w:t xml:space="preserve"> time with joining </w:t>
       </w:r>
       <w:r>
         <w:rPr>
@@ -5802,7 +6026,13 @@
         <w:t>alco</w:t>
       </w:r>
       <w:r>
-        <w:t xml:space="preserve"> table, it could be desirable to create index on foreign key, which by default does not exist. It could be </w:t>
+        <w:t xml:space="preserve"> table, it could be desirable to create index on </w:t>
+      </w:r>
+      <w:r>
+        <w:t>a foreign</w:t>
+      </w:r>
+      <w:r>
+        <w:t xml:space="preserve"> key, which by default does not exist. It could be </w:t>
       </w:r>
       <w:r>
         <w:t>a bitmapping</w:t>
@@ -5898,36 +6128,8 @@
           <w:bCs/>
           <w:color w:val="D86DCB" w:themeColor="accent5" w:themeTint="99"/>
         </w:rPr>
-        <w:t xml:space="preserve">Here is </w:t>
-      </w:r>
-      <w:proofErr w:type="gramStart"/>
-      <w:r>
-        <w:rPr>
-          <w:b/>
-          <w:bCs/>
-          <w:color w:val="D86DCB" w:themeColor="accent5" w:themeTint="99"/>
-        </w:rPr>
-        <w:t>question</w:t>
-      </w:r>
-      <w:proofErr w:type="gramEnd"/>
-      <w:r>
-        <w:rPr>
-          <w:b/>
-          <w:bCs/>
-          <w:color w:val="D86DCB" w:themeColor="accent5" w:themeTint="99"/>
-        </w:rPr>
-        <w:t xml:space="preserve"> whether to create more functional indexes or basic column </w:t>
-      </w:r>
-      <w:proofErr w:type="gramStart"/>
-      <w:r>
-        <w:rPr>
-          <w:b/>
-          <w:bCs/>
-          <w:color w:val="D86DCB" w:themeColor="accent5" w:themeTint="99"/>
-        </w:rPr>
-        <w:t>index</w:t>
-      </w:r>
-      <w:proofErr w:type="gramEnd"/>
+        <w:t>Here is question whether to create more functional indexes or basic column index</w:t>
+      </w:r>
       <w:r>
         <w:t>.</w:t>
       </w:r>
@@ -10348,6 +10550,494 @@
 </c:chartSpace>
 </file>
 
+<file path=word/charts/chart12.xml><?xml version="1.0" encoding="utf-8"?>
+<c:chartSpace xmlns:c="http://schemas.openxmlformats.org/drawingml/2006/chart" xmlns:a="http://schemas.openxmlformats.org/drawingml/2006/main" xmlns:r="http://schemas.openxmlformats.org/officeDocument/2006/relationships" xmlns:c16r2="http://schemas.microsoft.com/office/drawing/2015/06/chart">
+  <c:date1904 val="0"/>
+  <c:lang val="en-US"/>
+  <c:roundedCorners val="0"/>
+  <mc:AlternateContent xmlns:mc="http://schemas.openxmlformats.org/markup-compatibility/2006">
+    <mc:Choice xmlns:c14="http://schemas.microsoft.com/office/drawing/2007/8/2/chart" Requires="c14">
+      <c14:style val="102"/>
+    </mc:Choice>
+    <mc:Fallback>
+      <c:style val="2"/>
+    </mc:Fallback>
+  </mc:AlternateContent>
+  <c:chart>
+    <c:title>
+      <c:tx>
+        <c:rich>
+          <a:bodyPr rot="0" spcFirstLastPara="1" vertOverflow="ellipsis" vert="horz" wrap="square" anchor="ctr" anchorCtr="1"/>
+          <a:lstStyle/>
+          <a:p>
+            <a:pPr>
+              <a:defRPr sz="800" b="0" i="0" u="none" strike="noStrike" kern="1200" spc="0" baseline="0">
+                <a:solidFill>
+                  <a:schemeClr val="tx1">
+                    <a:lumMod val="65000"/>
+                    <a:lumOff val="35000"/>
+                  </a:schemeClr>
+                </a:solidFill>
+                <a:latin typeface="+mn-lt"/>
+                <a:ea typeface="+mn-ea"/>
+                <a:cs typeface="+mn-cs"/>
+              </a:defRPr>
+            </a:pPr>
+            <a:r>
+              <a:rPr lang="en-US" sz="800"/>
+              <a:t>Amount of accidents for</a:t>
+            </a:r>
+            <a:r>
+              <a:rPr lang="en-US" sz="800" baseline="0"/>
+              <a:t> each case of the number of vehicles per accident</a:t>
+            </a:r>
+            <a:endParaRPr lang="en-US" sz="800"/>
+          </a:p>
+        </c:rich>
+      </c:tx>
+      <c:overlay val="0"/>
+      <c:spPr>
+        <a:noFill/>
+        <a:ln>
+          <a:noFill/>
+        </a:ln>
+        <a:effectLst/>
+      </c:spPr>
+      <c:txPr>
+        <a:bodyPr rot="0" spcFirstLastPara="1" vertOverflow="ellipsis" vert="horz" wrap="square" anchor="ctr" anchorCtr="1"/>
+        <a:lstStyle/>
+        <a:p>
+          <a:pPr>
+            <a:defRPr sz="800" b="0" i="0" u="none" strike="noStrike" kern="1200" spc="0" baseline="0">
+              <a:solidFill>
+                <a:schemeClr val="tx1">
+                  <a:lumMod val="65000"/>
+                  <a:lumOff val="35000"/>
+                </a:schemeClr>
+              </a:solidFill>
+              <a:latin typeface="+mn-lt"/>
+              <a:ea typeface="+mn-ea"/>
+              <a:cs typeface="+mn-cs"/>
+            </a:defRPr>
+          </a:pPr>
+          <a:endParaRPr lang="en-US"/>
+        </a:p>
+      </c:txPr>
+    </c:title>
+    <c:autoTitleDeleted val="0"/>
+    <c:plotArea>
+      <c:layout/>
+      <c:barChart>
+        <c:barDir val="col"/>
+        <c:grouping val="clustered"/>
+        <c:varyColors val="0"/>
+        <c:ser>
+          <c:idx val="0"/>
+          <c:order val="0"/>
+          <c:spPr>
+            <a:solidFill>
+              <a:schemeClr val="accent1"/>
+            </a:solidFill>
+            <a:ln>
+              <a:noFill/>
+            </a:ln>
+            <a:effectLst/>
+          </c:spPr>
+          <c:invertIfNegative val="0"/>
+          <c:cat>
+            <c:numRef>
+              <c:f>Sheet1!$C$5:$C$13</c:f>
+              <c:numCache>
+                <c:formatCode>General</c:formatCode>
+                <c:ptCount val="9"/>
+                <c:pt idx="0">
+                  <c:v>1</c:v>
+                </c:pt>
+                <c:pt idx="1">
+                  <c:v>2</c:v>
+                </c:pt>
+                <c:pt idx="2">
+                  <c:v>3</c:v>
+                </c:pt>
+                <c:pt idx="3">
+                  <c:v>4</c:v>
+                </c:pt>
+                <c:pt idx="4">
+                  <c:v>5</c:v>
+                </c:pt>
+                <c:pt idx="5">
+                  <c:v>6</c:v>
+                </c:pt>
+                <c:pt idx="6">
+                  <c:v>7</c:v>
+                </c:pt>
+                <c:pt idx="7">
+                  <c:v>8</c:v>
+                </c:pt>
+                <c:pt idx="8">
+                  <c:v>9</c:v>
+                </c:pt>
+              </c:numCache>
+            </c:numRef>
+          </c:cat>
+          <c:val>
+            <c:numRef>
+              <c:f>Sheet1!$D$5:$D$13</c:f>
+              <c:numCache>
+                <c:formatCode>General</c:formatCode>
+                <c:ptCount val="9"/>
+                <c:pt idx="0">
+                  <c:v>2586</c:v>
+                </c:pt>
+                <c:pt idx="1">
+                  <c:v>1600</c:v>
+                </c:pt>
+                <c:pt idx="2">
+                  <c:v>197</c:v>
+                </c:pt>
+                <c:pt idx="3">
+                  <c:v>53</c:v>
+                </c:pt>
+                <c:pt idx="4">
+                  <c:v>25</c:v>
+                </c:pt>
+                <c:pt idx="5">
+                  <c:v>8</c:v>
+                </c:pt>
+                <c:pt idx="6">
+                  <c:v>3</c:v>
+                </c:pt>
+                <c:pt idx="7">
+                  <c:v>2</c:v>
+                </c:pt>
+                <c:pt idx="8">
+                  <c:v>1</c:v>
+                </c:pt>
+              </c:numCache>
+            </c:numRef>
+          </c:val>
+          <c:extLst>
+            <c:ext xmlns:c16="http://schemas.microsoft.com/office/drawing/2014/chart" uri="{C3380CC4-5D6E-409C-BE32-E72D297353CC}">
+              <c16:uniqueId val="{00000000-9CE5-4D5E-895D-1C7C65D70CEC}"/>
+            </c:ext>
+          </c:extLst>
+        </c:ser>
+        <c:dLbls>
+          <c:showLegendKey val="0"/>
+          <c:showVal val="0"/>
+          <c:showCatName val="0"/>
+          <c:showSerName val="0"/>
+          <c:showPercent val="0"/>
+          <c:showBubbleSize val="0"/>
+        </c:dLbls>
+        <c:gapWidth val="219"/>
+        <c:overlap val="-27"/>
+        <c:axId val="2052998152"/>
+        <c:axId val="2053000200"/>
+      </c:barChart>
+      <c:catAx>
+        <c:axId val="2052998152"/>
+        <c:scaling>
+          <c:orientation val="minMax"/>
+        </c:scaling>
+        <c:delete val="0"/>
+        <c:axPos val="b"/>
+        <c:title>
+          <c:tx>
+            <c:rich>
+              <a:bodyPr rot="0" spcFirstLastPara="1" vertOverflow="ellipsis" vert="horz" wrap="square" anchor="ctr" anchorCtr="1"/>
+              <a:lstStyle/>
+              <a:p>
+                <a:pPr>
+                  <a:defRPr sz="700" b="1" i="0" u="none" strike="noStrike" kern="1200" baseline="0">
+                    <a:solidFill>
+                      <a:schemeClr val="tx1">
+                        <a:lumMod val="65000"/>
+                        <a:lumOff val="35000"/>
+                      </a:schemeClr>
+                    </a:solidFill>
+                    <a:latin typeface="+mn-lt"/>
+                    <a:ea typeface="+mn-ea"/>
+                    <a:cs typeface="+mn-cs"/>
+                  </a:defRPr>
+                </a:pPr>
+                <a:r>
+                  <a:rPr lang="en-US" sz="700"/>
+                  <a:t>Number of vehicles</a:t>
+                </a:r>
+                <a:r>
+                  <a:rPr lang="en-US" sz="700" baseline="0"/>
+                  <a:t> </a:t>
+                </a:r>
+                <a:r>
+                  <a:rPr lang="en-US" sz="700"/>
+                  <a:t>per</a:t>
+                </a:r>
+                <a:r>
+                  <a:rPr lang="en-US" sz="700" baseline="0"/>
+                  <a:t> </a:t>
+                </a:r>
+                <a:r>
+                  <a:rPr lang="en-US" sz="700"/>
+                  <a:t>accident</a:t>
+                </a:r>
+              </a:p>
+            </c:rich>
+          </c:tx>
+          <c:layout>
+            <c:manualLayout>
+              <c:xMode val="edge"/>
+              <c:yMode val="edge"/>
+              <c:x val="0.45948350566132967"/>
+              <c:y val="0.8820306264925456"/>
+            </c:manualLayout>
+          </c:layout>
+          <c:overlay val="0"/>
+          <c:spPr>
+            <a:noFill/>
+            <a:ln>
+              <a:noFill/>
+            </a:ln>
+            <a:effectLst/>
+          </c:spPr>
+          <c:txPr>
+            <a:bodyPr rot="0" spcFirstLastPara="1" vertOverflow="ellipsis" vert="horz" wrap="square" anchor="ctr" anchorCtr="1"/>
+            <a:lstStyle/>
+            <a:p>
+              <a:pPr>
+                <a:defRPr sz="700" b="1" i="0" u="none" strike="noStrike" kern="1200" baseline="0">
+                  <a:solidFill>
+                    <a:schemeClr val="tx1">
+                      <a:lumMod val="65000"/>
+                      <a:lumOff val="35000"/>
+                    </a:schemeClr>
+                  </a:solidFill>
+                  <a:latin typeface="+mn-lt"/>
+                  <a:ea typeface="+mn-ea"/>
+                  <a:cs typeface="+mn-cs"/>
+                </a:defRPr>
+              </a:pPr>
+              <a:endParaRPr lang="en-US"/>
+            </a:p>
+          </c:txPr>
+        </c:title>
+        <c:numFmt formatCode="General" sourceLinked="1"/>
+        <c:majorTickMark val="none"/>
+        <c:minorTickMark val="none"/>
+        <c:tickLblPos val="nextTo"/>
+        <c:spPr>
+          <a:noFill/>
+          <a:ln w="9525" cap="flat" cmpd="sng" algn="ctr">
+            <a:solidFill>
+              <a:schemeClr val="tx1">
+                <a:lumMod val="15000"/>
+                <a:lumOff val="85000"/>
+              </a:schemeClr>
+            </a:solidFill>
+            <a:round/>
+          </a:ln>
+          <a:effectLst/>
+        </c:spPr>
+        <c:txPr>
+          <a:bodyPr rot="-60000000" spcFirstLastPara="1" vertOverflow="ellipsis" vert="horz" wrap="square" anchor="ctr" anchorCtr="1"/>
+          <a:lstStyle/>
+          <a:p>
+            <a:pPr>
+              <a:defRPr sz="700" b="0" i="0" u="none" strike="noStrike" kern="1200" baseline="0">
+                <a:solidFill>
+                  <a:schemeClr val="tx1">
+                    <a:lumMod val="65000"/>
+                    <a:lumOff val="35000"/>
+                  </a:schemeClr>
+                </a:solidFill>
+                <a:latin typeface="+mn-lt"/>
+                <a:ea typeface="+mn-ea"/>
+                <a:cs typeface="+mn-cs"/>
+              </a:defRPr>
+            </a:pPr>
+            <a:endParaRPr lang="en-US"/>
+          </a:p>
+        </c:txPr>
+        <c:crossAx val="2053000200"/>
+        <c:crosses val="autoZero"/>
+        <c:auto val="1"/>
+        <c:lblAlgn val="ctr"/>
+        <c:lblOffset val="100"/>
+        <c:noMultiLvlLbl val="0"/>
+      </c:catAx>
+      <c:valAx>
+        <c:axId val="2053000200"/>
+        <c:scaling>
+          <c:orientation val="minMax"/>
+          <c:max val="2600"/>
+          <c:min val="0"/>
+        </c:scaling>
+        <c:delete val="0"/>
+        <c:axPos val="l"/>
+        <c:majorGridlines>
+          <c:spPr>
+            <a:ln w="9525" cap="flat" cmpd="sng" algn="ctr">
+              <a:solidFill>
+                <a:schemeClr val="tx1">
+                  <a:lumMod val="15000"/>
+                  <a:lumOff val="85000"/>
+                </a:schemeClr>
+              </a:solidFill>
+              <a:round/>
+            </a:ln>
+            <a:effectLst/>
+          </c:spPr>
+        </c:majorGridlines>
+        <c:title>
+          <c:tx>
+            <c:rich>
+              <a:bodyPr rot="-5400000" spcFirstLastPara="1" vertOverflow="ellipsis" vert="horz" wrap="square" anchor="ctr" anchorCtr="1"/>
+              <a:lstStyle/>
+              <a:p>
+                <a:pPr>
+                  <a:defRPr sz="700" b="1" i="0" u="none" strike="noStrike" kern="1200" baseline="0">
+                    <a:solidFill>
+                      <a:schemeClr val="tx1">
+                        <a:lumMod val="65000"/>
+                        <a:lumOff val="35000"/>
+                      </a:schemeClr>
+                    </a:solidFill>
+                    <a:latin typeface="+mn-lt"/>
+                    <a:ea typeface="+mn-ea"/>
+                    <a:cs typeface="+mn-cs"/>
+                  </a:defRPr>
+                </a:pPr>
+                <a:r>
+                  <a:rPr lang="en-US" sz="700"/>
+                  <a:t>Number of</a:t>
+                </a:r>
+                <a:r>
+                  <a:rPr lang="en-US" sz="700" baseline="0"/>
+                  <a:t> </a:t>
+                </a:r>
+                <a:r>
+                  <a:rPr lang="en-US" sz="700"/>
+                  <a:t>cases</a:t>
+                </a:r>
+              </a:p>
+            </c:rich>
+          </c:tx>
+          <c:layout>
+            <c:manualLayout>
+              <c:xMode val="edge"/>
+              <c:yMode val="edge"/>
+              <c:x val="1.9184701172526058E-2"/>
+              <c:y val="0.22960720204814697"/>
+            </c:manualLayout>
+          </c:layout>
+          <c:overlay val="0"/>
+          <c:spPr>
+            <a:noFill/>
+            <a:ln>
+              <a:noFill/>
+            </a:ln>
+            <a:effectLst/>
+          </c:spPr>
+          <c:txPr>
+            <a:bodyPr rot="-5400000" spcFirstLastPara="1" vertOverflow="ellipsis" vert="horz" wrap="square" anchor="ctr" anchorCtr="1"/>
+            <a:lstStyle/>
+            <a:p>
+              <a:pPr>
+                <a:defRPr sz="700" b="1" i="0" u="none" strike="noStrike" kern="1200" baseline="0">
+                  <a:solidFill>
+                    <a:schemeClr val="tx1">
+                      <a:lumMod val="65000"/>
+                      <a:lumOff val="35000"/>
+                    </a:schemeClr>
+                  </a:solidFill>
+                  <a:latin typeface="+mn-lt"/>
+                  <a:ea typeface="+mn-ea"/>
+                  <a:cs typeface="+mn-cs"/>
+                </a:defRPr>
+              </a:pPr>
+              <a:endParaRPr lang="en-US"/>
+            </a:p>
+          </c:txPr>
+        </c:title>
+        <c:numFmt formatCode="General" sourceLinked="1"/>
+        <c:majorTickMark val="none"/>
+        <c:minorTickMark val="none"/>
+        <c:tickLblPos val="nextTo"/>
+        <c:spPr>
+          <a:noFill/>
+          <a:ln>
+            <a:noFill/>
+          </a:ln>
+          <a:effectLst/>
+        </c:spPr>
+        <c:txPr>
+          <a:bodyPr rot="-60000000" spcFirstLastPara="1" vertOverflow="ellipsis" vert="horz" wrap="square" anchor="ctr" anchorCtr="1"/>
+          <a:lstStyle/>
+          <a:p>
+            <a:pPr>
+              <a:defRPr sz="700" b="0" i="0" u="none" strike="noStrike" kern="1200" baseline="0">
+                <a:solidFill>
+                  <a:schemeClr val="tx1">
+                    <a:lumMod val="65000"/>
+                    <a:lumOff val="35000"/>
+                  </a:schemeClr>
+                </a:solidFill>
+                <a:latin typeface="+mn-lt"/>
+                <a:ea typeface="+mn-ea"/>
+                <a:cs typeface="+mn-cs"/>
+              </a:defRPr>
+            </a:pPr>
+            <a:endParaRPr lang="en-US"/>
+          </a:p>
+        </c:txPr>
+        <c:crossAx val="2052998152"/>
+        <c:crosses val="autoZero"/>
+        <c:crossBetween val="between"/>
+        <c:majorUnit val="500"/>
+      </c:valAx>
+      <c:spPr>
+        <a:noFill/>
+        <a:ln>
+          <a:noFill/>
+        </a:ln>
+        <a:effectLst/>
+      </c:spPr>
+    </c:plotArea>
+    <c:plotVisOnly val="1"/>
+    <c:dispBlanksAs val="gap"/>
+    <c:showDLblsOverMax val="0"/>
+  </c:chart>
+  <c:spPr>
+    <a:solidFill>
+      <a:schemeClr val="bg1"/>
+    </a:solidFill>
+    <a:ln w="28575" cap="flat" cmpd="sng" algn="ctr">
+      <a:solidFill>
+        <a:schemeClr val="tx1">
+          <a:lumMod val="15000"/>
+          <a:lumOff val="85000"/>
+        </a:schemeClr>
+      </a:solidFill>
+      <a:round/>
+    </a:ln>
+    <a:effectLst/>
+  </c:spPr>
+  <c:txPr>
+    <a:bodyPr/>
+    <a:lstStyle/>
+    <a:p>
+      <a:pPr>
+        <a:defRPr/>
+      </a:pPr>
+      <a:endParaRPr lang="en-US"/>
+    </a:p>
+  </c:txPr>
+  <c:externalData r:id="rId3">
+    <c:autoUpdate val="0"/>
+  </c:externalData>
+</c:chartSpace>
+</file>
+
 <file path=word/charts/chart2.xml><?xml version="1.0" encoding="utf-8"?>
 <c:chartSpace xmlns:c="http://schemas.openxmlformats.org/drawingml/2006/chart" xmlns:a="http://schemas.openxmlformats.org/drawingml/2006/main" xmlns:r="http://schemas.openxmlformats.org/officeDocument/2006/relationships" xmlns:c16r2="http://schemas.microsoft.com/office/drawing/2015/06/chart">
   <c:date1904 val="0"/>
@@ -15102,6 +15792,46 @@
 </cs:colorStyle>
 </file>
 
+<file path=word/charts/colors12.xml><?xml version="1.0" encoding="utf-8"?>
+<cs:colorStyle xmlns:cs="http://schemas.microsoft.com/office/drawing/2012/chartStyle" xmlns:a="http://schemas.openxmlformats.org/drawingml/2006/main" meth="cycle" id="10">
+  <a:schemeClr val="accent1"/>
+  <a:schemeClr val="accent2"/>
+  <a:schemeClr val="accent3"/>
+  <a:schemeClr val="accent4"/>
+  <a:schemeClr val="accent5"/>
+  <a:schemeClr val="accent6"/>
+  <cs:variation/>
+  <cs:variation>
+    <a:lumMod val="60000"/>
+  </cs:variation>
+  <cs:variation>
+    <a:lumMod val="80000"/>
+    <a:lumOff val="20000"/>
+  </cs:variation>
+  <cs:variation>
+    <a:lumMod val="80000"/>
+  </cs:variation>
+  <cs:variation>
+    <a:lumMod val="60000"/>
+    <a:lumOff val="40000"/>
+  </cs:variation>
+  <cs:variation>
+    <a:lumMod val="50000"/>
+  </cs:variation>
+  <cs:variation>
+    <a:lumMod val="70000"/>
+    <a:lumOff val="30000"/>
+  </cs:variation>
+  <cs:variation>
+    <a:lumMod val="70000"/>
+  </cs:variation>
+  <cs:variation>
+    <a:lumMod val="50000"/>
+    <a:lumOff val="50000"/>
+  </cs:variation>
+</cs:colorStyle>
+</file>
+
 <file path=word/charts/colors2.xml><?xml version="1.0" encoding="utf-8"?>
 <cs:colorStyle xmlns:cs="http://schemas.microsoft.com/office/drawing/2012/chartStyle" xmlns:a="http://schemas.openxmlformats.org/drawingml/2006/main" meth="cycle" id="10">
   <a:schemeClr val="accent1"/>
@@ -16607,6 +17337,509 @@
       <a:solidFill>
         <a:schemeClr val="phClr"/>
       </a:solidFill>
+      <a:ln w="9525">
+        <a:solidFill>
+          <a:schemeClr val="phClr"/>
+        </a:solidFill>
+      </a:ln>
+    </cs:spPr>
+  </cs:dataPointMarker>
+  <cs:dataPointMarkerLayout symbol="circle" size="5"/>
+  <cs:dataPointWireframe>
+    <cs:lnRef idx="0">
+      <cs:styleClr val="auto"/>
+    </cs:lnRef>
+    <cs:fillRef idx="1"/>
+    <cs:effectRef idx="0"/>
+    <cs:fontRef idx="minor">
+      <a:schemeClr val="tx1"/>
+    </cs:fontRef>
+    <cs:spPr>
+      <a:ln w="9525" cap="rnd">
+        <a:solidFill>
+          <a:schemeClr val="phClr"/>
+        </a:solidFill>
+        <a:round/>
+      </a:ln>
+    </cs:spPr>
+  </cs:dataPointWireframe>
+  <cs:dataTable>
+    <cs:lnRef idx="0"/>
+    <cs:fillRef idx="0"/>
+    <cs:effectRef idx="0"/>
+    <cs:fontRef idx="minor">
+      <a:schemeClr val="tx1">
+        <a:lumMod val="65000"/>
+        <a:lumOff val="35000"/>
+      </a:schemeClr>
+    </cs:fontRef>
+    <cs:spPr>
+      <a:noFill/>
+      <a:ln w="9525" cap="flat" cmpd="sng" algn="ctr">
+        <a:solidFill>
+          <a:schemeClr val="tx1">
+            <a:lumMod val="15000"/>
+            <a:lumOff val="85000"/>
+          </a:schemeClr>
+        </a:solidFill>
+        <a:round/>
+      </a:ln>
+    </cs:spPr>
+    <cs:defRPr sz="900" kern="1200"/>
+  </cs:dataTable>
+  <cs:downBar>
+    <cs:lnRef idx="0"/>
+    <cs:fillRef idx="0"/>
+    <cs:effectRef idx="0"/>
+    <cs:fontRef idx="minor">
+      <a:schemeClr val="dk1"/>
+    </cs:fontRef>
+    <cs:spPr>
+      <a:solidFill>
+        <a:schemeClr val="dk1">
+          <a:lumMod val="65000"/>
+          <a:lumOff val="35000"/>
+        </a:schemeClr>
+      </a:solidFill>
+      <a:ln w="9525">
+        <a:solidFill>
+          <a:schemeClr val="tx1">
+            <a:lumMod val="65000"/>
+            <a:lumOff val="35000"/>
+          </a:schemeClr>
+        </a:solidFill>
+      </a:ln>
+    </cs:spPr>
+  </cs:downBar>
+  <cs:dropLine>
+    <cs:lnRef idx="0"/>
+    <cs:fillRef idx="0"/>
+    <cs:effectRef idx="0"/>
+    <cs:fontRef idx="minor">
+      <a:schemeClr val="tx1"/>
+    </cs:fontRef>
+    <cs:spPr>
+      <a:ln w="9525" cap="flat" cmpd="sng" algn="ctr">
+        <a:solidFill>
+          <a:schemeClr val="tx1">
+            <a:lumMod val="35000"/>
+            <a:lumOff val="65000"/>
+          </a:schemeClr>
+        </a:solidFill>
+        <a:round/>
+      </a:ln>
+    </cs:spPr>
+  </cs:dropLine>
+  <cs:errorBar>
+    <cs:lnRef idx="0"/>
+    <cs:fillRef idx="0"/>
+    <cs:effectRef idx="0"/>
+    <cs:fontRef idx="minor">
+      <a:schemeClr val="tx1"/>
+    </cs:fontRef>
+    <cs:spPr>
+      <a:ln w="9525" cap="flat" cmpd="sng" algn="ctr">
+        <a:solidFill>
+          <a:schemeClr val="tx1">
+            <a:lumMod val="65000"/>
+            <a:lumOff val="35000"/>
+          </a:schemeClr>
+        </a:solidFill>
+        <a:round/>
+      </a:ln>
+    </cs:spPr>
+  </cs:errorBar>
+  <cs:floor>
+    <cs:lnRef idx="0"/>
+    <cs:fillRef idx="0"/>
+    <cs:effectRef idx="0"/>
+    <cs:fontRef idx="minor">
+      <a:schemeClr val="tx1"/>
+    </cs:fontRef>
+    <cs:spPr>
+      <a:noFill/>
+      <a:ln>
+        <a:noFill/>
+      </a:ln>
+    </cs:spPr>
+  </cs:floor>
+  <cs:gridlineMajor>
+    <cs:lnRef idx="0"/>
+    <cs:fillRef idx="0"/>
+    <cs:effectRef idx="0"/>
+    <cs:fontRef idx="minor">
+      <a:schemeClr val="tx1"/>
+    </cs:fontRef>
+    <cs:spPr>
+      <a:ln w="9525" cap="flat" cmpd="sng" algn="ctr">
+        <a:solidFill>
+          <a:schemeClr val="tx1">
+            <a:lumMod val="15000"/>
+            <a:lumOff val="85000"/>
+          </a:schemeClr>
+        </a:solidFill>
+        <a:round/>
+      </a:ln>
+    </cs:spPr>
+  </cs:gridlineMajor>
+  <cs:gridlineMinor>
+    <cs:lnRef idx="0"/>
+    <cs:fillRef idx="0"/>
+    <cs:effectRef idx="0"/>
+    <cs:fontRef idx="minor">
+      <a:schemeClr val="tx1"/>
+    </cs:fontRef>
+    <cs:spPr>
+      <a:ln w="9525" cap="flat" cmpd="sng" algn="ctr">
+        <a:solidFill>
+          <a:schemeClr val="tx1">
+            <a:lumMod val="5000"/>
+            <a:lumOff val="95000"/>
+          </a:schemeClr>
+        </a:solidFill>
+        <a:round/>
+      </a:ln>
+    </cs:spPr>
+  </cs:gridlineMinor>
+  <cs:hiLoLine>
+    <cs:lnRef idx="0"/>
+    <cs:fillRef idx="0"/>
+    <cs:effectRef idx="0"/>
+    <cs:fontRef idx="minor">
+      <a:schemeClr val="tx1"/>
+    </cs:fontRef>
+    <cs:spPr>
+      <a:ln w="9525" cap="flat" cmpd="sng" algn="ctr">
+        <a:solidFill>
+          <a:schemeClr val="tx1">
+            <a:lumMod val="75000"/>
+            <a:lumOff val="25000"/>
+          </a:schemeClr>
+        </a:solidFill>
+        <a:round/>
+      </a:ln>
+    </cs:spPr>
+  </cs:hiLoLine>
+  <cs:leaderLine>
+    <cs:lnRef idx="0"/>
+    <cs:fillRef idx="0"/>
+    <cs:effectRef idx="0"/>
+    <cs:fontRef idx="minor">
+      <a:schemeClr val="tx1"/>
+    </cs:fontRef>
+    <cs:spPr>
+      <a:ln w="9525" cap="flat" cmpd="sng" algn="ctr">
+        <a:solidFill>
+          <a:schemeClr val="tx1">
+            <a:lumMod val="35000"/>
+            <a:lumOff val="65000"/>
+          </a:schemeClr>
+        </a:solidFill>
+        <a:round/>
+      </a:ln>
+    </cs:spPr>
+  </cs:leaderLine>
+  <cs:legend>
+    <cs:lnRef idx="0"/>
+    <cs:fillRef idx="0"/>
+    <cs:effectRef idx="0"/>
+    <cs:fontRef idx="minor">
+      <a:schemeClr val="tx1">
+        <a:lumMod val="65000"/>
+        <a:lumOff val="35000"/>
+      </a:schemeClr>
+    </cs:fontRef>
+    <cs:defRPr sz="900" kern="1200"/>
+  </cs:legend>
+  <cs:plotArea mods="allowNoFillOverride allowNoLineOverride">
+    <cs:lnRef idx="0"/>
+    <cs:fillRef idx="0"/>
+    <cs:effectRef idx="0"/>
+    <cs:fontRef idx="minor">
+      <a:schemeClr val="tx1"/>
+    </cs:fontRef>
+  </cs:plotArea>
+  <cs:plotArea3D mods="allowNoFillOverride allowNoLineOverride">
+    <cs:lnRef idx="0"/>
+    <cs:fillRef idx="0"/>
+    <cs:effectRef idx="0"/>
+    <cs:fontRef idx="minor">
+      <a:schemeClr val="tx1"/>
+    </cs:fontRef>
+  </cs:plotArea3D>
+  <cs:seriesAxis>
+    <cs:lnRef idx="0"/>
+    <cs:fillRef idx="0"/>
+    <cs:effectRef idx="0"/>
+    <cs:fontRef idx="minor">
+      <a:schemeClr val="tx1">
+        <a:lumMod val="65000"/>
+        <a:lumOff val="35000"/>
+      </a:schemeClr>
+    </cs:fontRef>
+    <cs:defRPr sz="900" kern="1200"/>
+  </cs:seriesAxis>
+  <cs:seriesLine>
+    <cs:lnRef idx="0"/>
+    <cs:fillRef idx="0"/>
+    <cs:effectRef idx="0"/>
+    <cs:fontRef idx="minor">
+      <a:schemeClr val="tx1"/>
+    </cs:fontRef>
+    <cs:spPr>
+      <a:ln w="9525" cap="flat" cmpd="sng" algn="ctr">
+        <a:solidFill>
+          <a:schemeClr val="tx1">
+            <a:lumMod val="35000"/>
+            <a:lumOff val="65000"/>
+          </a:schemeClr>
+        </a:solidFill>
+        <a:round/>
+      </a:ln>
+    </cs:spPr>
+  </cs:seriesLine>
+  <cs:title>
+    <cs:lnRef idx="0"/>
+    <cs:fillRef idx="0"/>
+    <cs:effectRef idx="0"/>
+    <cs:fontRef idx="minor">
+      <a:schemeClr val="tx1">
+        <a:lumMod val="65000"/>
+        <a:lumOff val="35000"/>
+      </a:schemeClr>
+    </cs:fontRef>
+    <cs:defRPr sz="1400" b="0" kern="1200" spc="0" baseline="0"/>
+  </cs:title>
+  <cs:trendline>
+    <cs:lnRef idx="0">
+      <cs:styleClr val="auto"/>
+    </cs:lnRef>
+    <cs:fillRef idx="0"/>
+    <cs:effectRef idx="0"/>
+    <cs:fontRef idx="minor">
+      <a:schemeClr val="tx1"/>
+    </cs:fontRef>
+    <cs:spPr>
+      <a:ln w="19050" cap="rnd">
+        <a:solidFill>
+          <a:schemeClr val="phClr"/>
+        </a:solidFill>
+        <a:prstDash val="sysDot"/>
+      </a:ln>
+    </cs:spPr>
+  </cs:trendline>
+  <cs:trendlineLabel>
+    <cs:lnRef idx="0"/>
+    <cs:fillRef idx="0"/>
+    <cs:effectRef idx="0"/>
+    <cs:fontRef idx="minor">
+      <a:schemeClr val="tx1">
+        <a:lumMod val="65000"/>
+        <a:lumOff val="35000"/>
+      </a:schemeClr>
+    </cs:fontRef>
+    <cs:defRPr sz="900" kern="1200"/>
+  </cs:trendlineLabel>
+  <cs:upBar>
+    <cs:lnRef idx="0"/>
+    <cs:fillRef idx="0"/>
+    <cs:effectRef idx="0"/>
+    <cs:fontRef idx="minor">
+      <a:schemeClr val="dk1"/>
+    </cs:fontRef>
+    <cs:spPr>
+      <a:solidFill>
+        <a:schemeClr val="lt1"/>
+      </a:solidFill>
+      <a:ln w="9525">
+        <a:solidFill>
+          <a:schemeClr val="tx1">
+            <a:lumMod val="15000"/>
+            <a:lumOff val="85000"/>
+          </a:schemeClr>
+        </a:solidFill>
+      </a:ln>
+    </cs:spPr>
+  </cs:upBar>
+  <cs:valueAxis>
+    <cs:lnRef idx="0"/>
+    <cs:fillRef idx="0"/>
+    <cs:effectRef idx="0"/>
+    <cs:fontRef idx="minor">
+      <a:schemeClr val="tx1">
+        <a:lumMod val="65000"/>
+        <a:lumOff val="35000"/>
+      </a:schemeClr>
+    </cs:fontRef>
+    <cs:defRPr sz="900" kern="1200"/>
+  </cs:valueAxis>
+  <cs:wall>
+    <cs:lnRef idx="0"/>
+    <cs:fillRef idx="0"/>
+    <cs:effectRef idx="0"/>
+    <cs:fontRef idx="minor">
+      <a:schemeClr val="tx1"/>
+    </cs:fontRef>
+    <cs:spPr>
+      <a:noFill/>
+      <a:ln>
+        <a:noFill/>
+      </a:ln>
+    </cs:spPr>
+  </cs:wall>
+</cs:chartStyle>
+</file>
+
+<file path=word/charts/style12.xml><?xml version="1.0" encoding="utf-8"?>
+<cs:chartStyle xmlns:cs="http://schemas.microsoft.com/office/drawing/2012/chartStyle" xmlns:a="http://schemas.openxmlformats.org/drawingml/2006/main" id="201">
+  <cs:axisTitle>
+    <cs:lnRef idx="0"/>
+    <cs:fillRef idx="0"/>
+    <cs:effectRef idx="0"/>
+    <cs:fontRef idx="minor">
+      <a:schemeClr val="tx1">
+        <a:lumMod val="65000"/>
+        <a:lumOff val="35000"/>
+      </a:schemeClr>
+    </cs:fontRef>
+    <cs:defRPr sz="1000" kern="1200"/>
+  </cs:axisTitle>
+  <cs:categoryAxis>
+    <cs:lnRef idx="0"/>
+    <cs:fillRef idx="0"/>
+    <cs:effectRef idx="0"/>
+    <cs:fontRef idx="minor">
+      <a:schemeClr val="tx1">
+        <a:lumMod val="65000"/>
+        <a:lumOff val="35000"/>
+      </a:schemeClr>
+    </cs:fontRef>
+    <cs:spPr>
+      <a:ln w="9525" cap="flat" cmpd="sng" algn="ctr">
+        <a:solidFill>
+          <a:schemeClr val="tx1">
+            <a:lumMod val="15000"/>
+            <a:lumOff val="85000"/>
+          </a:schemeClr>
+        </a:solidFill>
+        <a:round/>
+      </a:ln>
+    </cs:spPr>
+    <cs:defRPr sz="900" kern="1200"/>
+  </cs:categoryAxis>
+  <cs:chartArea mods="allowNoFillOverride allowNoLineOverride">
+    <cs:lnRef idx="0"/>
+    <cs:fillRef idx="0"/>
+    <cs:effectRef idx="0"/>
+    <cs:fontRef idx="minor">
+      <a:schemeClr val="tx1"/>
+    </cs:fontRef>
+    <cs:spPr>
+      <a:solidFill>
+        <a:schemeClr val="bg1"/>
+      </a:solidFill>
+      <a:ln w="9525" cap="flat" cmpd="sng" algn="ctr">
+        <a:solidFill>
+          <a:schemeClr val="tx1">
+            <a:lumMod val="15000"/>
+            <a:lumOff val="85000"/>
+          </a:schemeClr>
+        </a:solidFill>
+        <a:round/>
+      </a:ln>
+    </cs:spPr>
+    <cs:defRPr sz="1000" kern="1200"/>
+  </cs:chartArea>
+  <cs:dataLabel>
+    <cs:lnRef idx="0"/>
+    <cs:fillRef idx="0"/>
+    <cs:effectRef idx="0"/>
+    <cs:fontRef idx="minor">
+      <a:schemeClr val="tx1">
+        <a:lumMod val="75000"/>
+        <a:lumOff val="25000"/>
+      </a:schemeClr>
+    </cs:fontRef>
+    <cs:defRPr sz="900" kern="1200"/>
+  </cs:dataLabel>
+  <cs:dataLabelCallout>
+    <cs:lnRef idx="0"/>
+    <cs:fillRef idx="0"/>
+    <cs:effectRef idx="0"/>
+    <cs:fontRef idx="minor">
+      <a:schemeClr val="dk1">
+        <a:lumMod val="65000"/>
+        <a:lumOff val="35000"/>
+      </a:schemeClr>
+    </cs:fontRef>
+    <cs:spPr>
+      <a:solidFill>
+        <a:schemeClr val="lt1"/>
+      </a:solidFill>
+      <a:ln>
+        <a:solidFill>
+          <a:schemeClr val="dk1">
+            <a:lumMod val="25000"/>
+            <a:lumOff val="75000"/>
+          </a:schemeClr>
+        </a:solidFill>
+      </a:ln>
+    </cs:spPr>
+    <cs:defRPr sz="900" kern="1200"/>
+    <cs:bodyPr rot="0" spcFirstLastPara="1" vertOverflow="clip" horzOverflow="clip" vert="horz" wrap="square" lIns="36576" tIns="18288" rIns="36576" bIns="18288" anchor="ctr" anchorCtr="1">
+      <a:spAutoFit/>
+    </cs:bodyPr>
+  </cs:dataLabelCallout>
+  <cs:dataPoint>
+    <cs:lnRef idx="0"/>
+    <cs:fillRef idx="1">
+      <cs:styleClr val="auto"/>
+    </cs:fillRef>
+    <cs:effectRef idx="0"/>
+    <cs:fontRef idx="minor">
+      <a:schemeClr val="tx1"/>
+    </cs:fontRef>
+  </cs:dataPoint>
+  <cs:dataPoint3D>
+    <cs:lnRef idx="0"/>
+    <cs:fillRef idx="1">
+      <cs:styleClr val="auto"/>
+    </cs:fillRef>
+    <cs:effectRef idx="0"/>
+    <cs:fontRef idx="minor">
+      <a:schemeClr val="tx1"/>
+    </cs:fontRef>
+  </cs:dataPoint3D>
+  <cs:dataPointLine>
+    <cs:lnRef idx="0">
+      <cs:styleClr val="auto"/>
+    </cs:lnRef>
+    <cs:fillRef idx="1"/>
+    <cs:effectRef idx="0"/>
+    <cs:fontRef idx="minor">
+      <a:schemeClr val="tx1"/>
+    </cs:fontRef>
+    <cs:spPr>
+      <a:ln w="28575" cap="rnd">
+        <a:solidFill>
+          <a:schemeClr val="phClr"/>
+        </a:solidFill>
+        <a:round/>
+      </a:ln>
+    </cs:spPr>
+  </cs:dataPointLine>
+  <cs:dataPointMarker>
+    <cs:lnRef idx="0">
+      <cs:styleClr val="auto"/>
+    </cs:lnRef>
+    <cs:fillRef idx="1">
+      <cs:styleClr val="auto"/>
+    </cs:fillRef>
+    <cs:effectRef idx="0"/>
+    <cs:fontRef idx="minor">
+      <a:schemeClr val="tx1"/>
+    </cs:fontRef>
+    <cs:spPr>
       <a:ln w="9525">
         <a:solidFill>
           <a:schemeClr val="phClr"/>
@@ -21324,9 +22557,12 @@
 </file>
 
 <file path=customXml/item2.xml><?xml version="1.0" encoding="utf-8"?>
-<p:properties xmlns:p="http://schemas.microsoft.com/office/2006/metadata/properties" xmlns:xsi="http://www.w3.org/2001/XMLSchema-instance" xmlns:pc="http://schemas.microsoft.com/office/infopath/2007/PartnerControls">
-  <documentManagement/>
-</p:properties>
+<?mso-contentType ?>
+<FormTemplates xmlns="http://schemas.microsoft.com/sharepoint/v3/contenttype/forms">
+  <Display>DocumentLibraryForm</Display>
+  <Edit>DocumentLibraryForm</Edit>
+  <New>DocumentLibraryForm</New>
+</FormTemplates>
 </file>
 
 <file path=customXml/item3.xml><?xml version="1.0" encoding="utf-8"?>
@@ -21498,12 +22734,9 @@
 </file>
 
 <file path=customXml/item4.xml><?xml version="1.0" encoding="utf-8"?>
-<?mso-contentType ?>
-<FormTemplates xmlns="http://schemas.microsoft.com/sharepoint/v3/contenttype/forms">
-  <Display>DocumentLibraryForm</Display>
-  <Edit>DocumentLibraryForm</Edit>
-  <New>DocumentLibraryForm</New>
-</FormTemplates>
+<p:properties xmlns:p="http://schemas.microsoft.com/office/2006/metadata/properties" xmlns:xsi="http://www.w3.org/2001/XMLSchema-instance" xmlns:pc="http://schemas.microsoft.com/office/infopath/2007/PartnerControls">
+  <documentManagement/>
+</p:properties>
 </file>
 
 <file path=customXml/itemProps1.xml><?xml version="1.0" encoding="utf-8"?>
@@ -21515,10 +22748,9 @@
 </file>
 
 <file path=customXml/itemProps2.xml><?xml version="1.0" encoding="utf-8"?>
-<ds:datastoreItem xmlns:ds="http://schemas.openxmlformats.org/officeDocument/2006/customXml" ds:itemID="{C22EAF1F-4A19-42EA-A91C-1DBAAF6DFBA7}">
+<ds:datastoreItem xmlns:ds="http://schemas.openxmlformats.org/officeDocument/2006/customXml" ds:itemID="{F0EAAE87-BC27-444A-84B0-D8798D100033}">
   <ds:schemaRefs>
-    <ds:schemaRef ds:uri="http://schemas.microsoft.com/office/2006/metadata/properties"/>
-    <ds:schemaRef ds:uri="http://schemas.microsoft.com/office/infopath/2007/PartnerControls"/>
+    <ds:schemaRef ds:uri="http://schemas.microsoft.com/sharepoint/v3/contenttype/forms"/>
   </ds:schemaRefs>
 </ds:datastoreItem>
 </file>
@@ -21542,9 +22774,10 @@
 </file>
 
 <file path=customXml/itemProps4.xml><?xml version="1.0" encoding="utf-8"?>
-<ds:datastoreItem xmlns:ds="http://schemas.openxmlformats.org/officeDocument/2006/customXml" ds:itemID="{F0EAAE87-BC27-444A-84B0-D8798D100033}">
+<ds:datastoreItem xmlns:ds="http://schemas.openxmlformats.org/officeDocument/2006/customXml" ds:itemID="{C22EAF1F-4A19-42EA-A91C-1DBAAF6DFBA7}">
   <ds:schemaRefs>
-    <ds:schemaRef ds:uri="http://schemas.microsoft.com/sharepoint/v3/contenttype/forms"/>
+    <ds:schemaRef ds:uri="http://schemas.microsoft.com/office/2006/metadata/properties"/>
+    <ds:schemaRef ds:uri="http://schemas.microsoft.com/office/infopath/2007/PartnerControls"/>
   </ds:schemaRefs>
 </ds:datastoreItem>
 </file>
</xml_diff>

<commit_message>
damages of alco-related accidents
</commit_message>
<xml_diff>
--- a/conference_paper/template_my_work.docx
+++ b/conference_paper/template_my_work.docx
@@ -12,7 +12,21 @@
           <w:i/>
           <w:iCs/>
         </w:rPr>
-        <w:t>Showcase of database analytics on accidents dataset</w:t>
+        <w:t xml:space="preserve">Showcase of database analytics on </w:t>
+      </w:r>
+      <w:r>
+        <w:rPr>
+          <w:i/>
+          <w:iCs/>
+        </w:rPr>
+        <w:t xml:space="preserve">car </w:t>
+      </w:r>
+      <w:r>
+        <w:rPr>
+          <w:i/>
+          <w:iCs/>
+        </w:rPr>
+        <w:t>accidents dataset</w:t>
       </w:r>
     </w:p>
     <w:p>
@@ -80,7 +94,23 @@
           <w:sz w:val="18"/>
           <w:szCs w:val="18"/>
         </w:rPr>
-        <w:t>Faculty of Management and Informatics</w:t>
+        <w:t>Faculty of Management</w:t>
+      </w:r>
+      <w:r>
+        <w:rPr>
+          <w:i/>
+          <w:sz w:val="18"/>
+          <w:szCs w:val="18"/>
+        </w:rPr>
+        <w:t xml:space="preserve"> Science</w:t>
+      </w:r>
+      <w:r>
+        <w:rPr>
+          <w:i/>
+          <w:sz w:val="18"/>
+          <w:szCs w:val="18"/>
+        </w:rPr>
+        <w:t xml:space="preserve"> and Informatics</w:t>
       </w:r>
       <w:r>
         <w:rPr>
@@ -213,10 +243,16 @@
         <w:t xml:space="preserve">work </w:t>
       </w:r>
       <w:r>
-        <w:t xml:space="preserve">we try </w:t>
-      </w:r>
-      <w:r>
-        <w:t xml:space="preserve">to quantify the impact of alcohol usage on car accidents, considering factors such as accident frequency, time of day, and associated damage. </w:t>
+        <w:t xml:space="preserve">we </w:t>
+      </w:r>
+      <w:r>
+        <w:t xml:space="preserve">quantify the impact of alcohol usage on car accidents, considering factors such as accident frequency, time of day, </w:t>
+      </w:r>
+      <w:r>
+        <w:t xml:space="preserve">regions </w:t>
+      </w:r>
+      <w:r>
+        <w:t xml:space="preserve">and associated damage. </w:t>
       </w:r>
       <w:r>
         <w:t xml:space="preserve">The results may be distorted because gathered data </w:t>
@@ -270,7 +306,16 @@
         <w:t>easy</w:t>
       </w:r>
       <w:r>
-        <w:t xml:space="preserve"> extraction of information from vast amounts of data. </w:t>
+        <w:t xml:space="preserve"> extraction of information from vast amounts of data.</w:t>
+      </w:r>
+      <w:r>
+        <w:t xml:space="preserve"> After that we show</w:t>
+      </w:r>
+      <w:r>
+        <w:t xml:space="preserve"> optimalizations of created queries using database indexes.</w:t>
+      </w:r>
+      <w:r>
+        <w:t xml:space="preserve"> </w:t>
       </w:r>
       <w:r>
         <w:t>Eventually</w:t>
@@ -659,41 +704,37 @@
         </w:rPr>
         <w:t xml:space="preserve"> </w:t>
       </w:r>
-      <w:proofErr w:type="spellStart"/>
       <w:r>
         <w:rPr>
           <w:i/>
           <w:iCs/>
           <w:lang w:val="en-US"/>
         </w:rPr>
-        <w:t>Položky</w:t>
-      </w:r>
-      <w:proofErr w:type="spellEnd"/>
+        <w:t xml:space="preserve">Položky formuláře </w:t>
+      </w:r>
       <w:r>
         <w:rPr>
           <w:i/>
           <w:iCs/>
           <w:lang w:val="en-US"/>
         </w:rPr>
-        <w:t xml:space="preserve"> </w:t>
-      </w:r>
-      <w:proofErr w:type="spellStart"/>
+        <w:t>–</w:t>
+      </w:r>
       <w:r>
         <w:rPr>
           <w:i/>
           <w:iCs/>
           <w:lang w:val="en-US"/>
         </w:rPr>
-        <w:t>formuláře</w:t>
-      </w:r>
-      <w:proofErr w:type="spellEnd"/>
+        <w:t xml:space="preserve"> dat</w:t>
+      </w:r>
       <w:r>
         <w:rPr>
           <w:i/>
           <w:iCs/>
           <w:lang w:val="en-US"/>
         </w:rPr>
-        <w:t xml:space="preserve"> </w:t>
+        <w:t>a</w:t>
       </w:r>
       <w:r>
         <w:rPr>
@@ -701,133 +742,109 @@
           <w:iCs/>
           <w:lang w:val="en-US"/>
         </w:rPr>
-        <w:t>–</w:t>
-      </w:r>
-      <w:r>
-        <w:rPr>
-          <w:i/>
-          <w:iCs/>
+        <w:t xml:space="preserve"> </w:t>
+      </w:r>
+      <w:r>
+        <w:rPr>
           <w:lang w:val="en-US"/>
         </w:rPr>
-        <w:t xml:space="preserve"> dat</w:t>
-      </w:r>
-      <w:r>
-        <w:rPr>
-          <w:i/>
-          <w:iCs/>
+        <w:t>also available on [1].</w:t>
+      </w:r>
+      <w:r>
+        <w:rPr>
           <w:lang w:val="en-US"/>
         </w:rPr>
-        <w:t>a</w:t>
-      </w:r>
-      <w:r>
-        <w:rPr>
-          <w:i/>
-          <w:iCs/>
+        <w:t xml:space="preserve"> Then we can create </w:t>
+      </w:r>
+      <w:r>
+        <w:rPr>
           <w:lang w:val="en-US"/>
         </w:rPr>
+        <w:t xml:space="preserve">database tables. Final structure is shown in </w:t>
+      </w:r>
+      <w:r>
+        <w:rPr>
+          <w:lang w:val="en-US"/>
+        </w:rPr>
+        <w:t>Fig</w:t>
+      </w:r>
+      <w:r>
+        <w:rPr>
+          <w:lang w:val="en-US"/>
+        </w:rPr>
+        <w:t>. 1</w:t>
+      </w:r>
+      <w:r>
+        <w:rPr>
+          <w:lang w:val="en-US"/>
+        </w:rPr>
+        <w:t>.</w:t>
+      </w:r>
+      <w:r>
+        <w:rPr>
+          <w:lang w:val="en-US"/>
+        </w:rPr>
         <w:t xml:space="preserve"> </w:t>
       </w:r>
       <w:r>
         <w:rPr>
           <w:lang w:val="en-US"/>
         </w:rPr>
-        <w:t>also available on [1].</w:t>
+        <w:t xml:space="preserve">There are many references to database tables that serve as </w:t>
       </w:r>
       <w:r>
         <w:rPr>
           <w:lang w:val="en-US"/>
         </w:rPr>
-        <w:t xml:space="preserve"> Then we can create </w:t>
+        <w:t>lookup tables</w:t>
       </w:r>
       <w:r>
         <w:rPr>
           <w:lang w:val="en-US"/>
         </w:rPr>
-        <w:t xml:space="preserve">database tables. Final structure is shown in </w:t>
+        <w:t>.</w:t>
       </w:r>
       <w:r>
         <w:rPr>
           <w:lang w:val="en-US"/>
         </w:rPr>
-        <w:t>Fig</w:t>
+        <w:t xml:space="preserve"> For our work, </w:t>
       </w:r>
       <w:r>
         <w:rPr>
           <w:lang w:val="en-US"/>
         </w:rPr>
-        <w:t>. 1</w:t>
+        <w:t>we will</w:t>
       </w:r>
       <w:r>
         <w:rPr>
           <w:lang w:val="en-US"/>
         </w:rPr>
-        <w:t>.</w:t>
+        <w:t xml:space="preserve"> use just </w:t>
       </w:r>
       <w:r>
         <w:rPr>
           <w:lang w:val="en-US"/>
         </w:rPr>
-        <w:t xml:space="preserve"> There are many references to database tables that serve as </w:t>
+        <w:t xml:space="preserve">these </w:t>
       </w:r>
       <w:r>
         <w:rPr>
           <w:lang w:val="en-US"/>
         </w:rPr>
-        <w:t>lookup tables</w:t>
+        <w:t>tables</w:t>
       </w:r>
       <w:r>
         <w:rPr>
           <w:lang w:val="en-US"/>
         </w:rPr>
-        <w:t>.</w:t>
+        <w:t>:</w:t>
       </w:r>
       <w:r>
         <w:rPr>
           <w:lang w:val="en-US"/>
         </w:rPr>
-        <w:t xml:space="preserve"> For our work, </w:t>
-      </w:r>
-      <w:r>
-        <w:rPr>
-          <w:lang w:val="en-US"/>
-        </w:rPr>
-        <w:t>we will</w:t>
-      </w:r>
-      <w:r>
-        <w:rPr>
-          <w:lang w:val="en-US"/>
-        </w:rPr>
-        <w:t xml:space="preserve"> use just </w:t>
-      </w:r>
-      <w:r>
-        <w:rPr>
-          <w:lang w:val="en-US"/>
-        </w:rPr>
-        <w:t xml:space="preserve">these </w:t>
-      </w:r>
-      <w:r>
-        <w:rPr>
-          <w:lang w:val="en-US"/>
-        </w:rPr>
-        <w:t>tables</w:t>
-      </w:r>
-      <w:r>
-        <w:rPr>
-          <w:lang w:val="en-US"/>
-        </w:rPr>
-        <w:t>:</w:t>
-      </w:r>
-      <w:r>
-        <w:rPr>
-          <w:lang w:val="en-US"/>
-        </w:rPr>
-        <w:t xml:space="preserve"> </w:t>
-      </w:r>
-      <w:r>
-        <w:rPr>
-          <w:lang w:val="en-US"/>
-        </w:rPr>
-        <w:t>(</w:t>
+        <w:t xml:space="preserve"> (</w:t>
       </w:r>
       <w:r>
         <w:rPr>
@@ -1465,6 +1482,7 @@
           <w:spacing w:val="0"/>
           <w:lang w:val="en-US" w:eastAsia="en-US"/>
         </w:rPr>
+        <w:lastRenderedPageBreak/>
         <w:t xml:space="preserve">on </w:t>
       </w:r>
       <w:r>
@@ -1472,84 +1490,76 @@
           <w:spacing w:val="0"/>
           <w:lang w:val="en-US" w:eastAsia="en-US"/>
         </w:rPr>
-        <w:t xml:space="preserve">the </w:t>
+        <w:t xml:space="preserve">the presence </w:t>
       </w:r>
       <w:r>
         <w:rPr>
           <w:spacing w:val="0"/>
           <w:lang w:val="en-US" w:eastAsia="en-US"/>
         </w:rPr>
-        <w:t xml:space="preserve">presence </w:t>
+        <w:t xml:space="preserve">of </w:t>
       </w:r>
       <w:r>
         <w:rPr>
           <w:spacing w:val="0"/>
           <w:lang w:val="en-US" w:eastAsia="en-US"/>
         </w:rPr>
-        <w:t xml:space="preserve">of </w:t>
+        <w:t xml:space="preserve">alcohol </w:t>
       </w:r>
       <w:r>
         <w:rPr>
           <w:spacing w:val="0"/>
           <w:lang w:val="en-US" w:eastAsia="en-US"/>
         </w:rPr>
-        <w:t xml:space="preserve">alcohol </w:t>
+        <w:t>or positive</w:t>
       </w:r>
       <w:r>
         <w:rPr>
           <w:spacing w:val="0"/>
           <w:lang w:val="en-US" w:eastAsia="en-US"/>
         </w:rPr>
-        <w:t>or positive</w:t>
+        <w:t xml:space="preserve"> with different amounts of </w:t>
       </w:r>
       <w:r>
         <w:rPr>
           <w:spacing w:val="0"/>
           <w:lang w:val="en-US" w:eastAsia="en-US"/>
         </w:rPr>
-        <w:t xml:space="preserve"> with different amounts of </w:t>
+        <w:t>per mill</w:t>
       </w:r>
       <w:r>
         <w:rPr>
           <w:spacing w:val="0"/>
           <w:lang w:val="en-US" w:eastAsia="en-US"/>
         </w:rPr>
-        <w:t>per mill</w:t>
+        <w:t>s</w:t>
       </w:r>
       <w:r>
         <w:rPr>
           <w:spacing w:val="0"/>
           <w:lang w:val="en-US" w:eastAsia="en-US"/>
         </w:rPr>
-        <w:t>s</w:t>
+        <w:t>.</w:t>
       </w:r>
       <w:r>
         <w:rPr>
           <w:spacing w:val="0"/>
           <w:lang w:val="en-US" w:eastAsia="en-US"/>
         </w:rPr>
-        <w:t>.</w:t>
+        <w:t xml:space="preserve"> There can also be records with refu</w:t>
       </w:r>
       <w:r>
         <w:rPr>
           <w:spacing w:val="0"/>
           <w:lang w:val="en-US" w:eastAsia="en-US"/>
         </w:rPr>
-        <w:t xml:space="preserve"> There can also be records with refu</w:t>
+        <w:t xml:space="preserve">sion of </w:t>
       </w:r>
       <w:r>
         <w:rPr>
           <w:spacing w:val="0"/>
           <w:lang w:val="en-US" w:eastAsia="en-US"/>
         </w:rPr>
-        <w:t xml:space="preserve">sion of </w:t>
-      </w:r>
-      <w:r>
-        <w:rPr>
-          <w:spacing w:val="0"/>
-          <w:lang w:val="en-US" w:eastAsia="en-US"/>
-        </w:rPr>
-        <w:lastRenderedPageBreak/>
         <w:t>alcohol observation</w:t>
       </w:r>
       <w:r>
@@ -1629,9 +1639,9 @@
       </w:pPr>
       <w:r>
         <w:drawing>
-          <wp:inline distT="0" distB="0" distL="0" distR="0" wp14:anchorId="305A1963" wp14:editId="233AC269">
-            <wp:extent cx="2638851" cy="2220686"/>
-            <wp:effectExtent l="19050" t="19050" r="28575" b="27305"/>
+          <wp:inline distT="0" distB="0" distL="0" distR="0" wp14:anchorId="305A1963" wp14:editId="0043C897">
+            <wp:extent cx="2780304" cy="2339723"/>
+            <wp:effectExtent l="19050" t="19050" r="20320" b="22860"/>
             <wp:docPr id="607580691" name="Picture 1" descr="A screenshot of a computer&#10;&#10;AI-generated content may be incorrect."/>
             <wp:cNvGraphicFramePr>
               <a:graphicFrameLocks xmlns:a="http://schemas.openxmlformats.org/drawingml/2006/main" noChangeAspect="1"/>
@@ -1652,7 +1662,7 @@
                   <pic:spPr>
                     <a:xfrm>
                       <a:off x="0" y="0"/>
-                      <a:ext cx="2662395" cy="2240499"/>
+                      <a:ext cx="2808420" cy="2363384"/>
                     </a:xfrm>
                     <a:prstGeom prst="rect">
                       <a:avLst/>
@@ -2330,14 +2340,7 @@
           <w:spacing w:val="0"/>
           <w:lang w:val="en-US" w:eastAsia="en-US"/>
         </w:rPr>
-        <w:t xml:space="preserve">the </w:t>
-      </w:r>
-      <w:r>
-        <w:rPr>
-          <w:spacing w:val="0"/>
-          <w:lang w:val="en-US" w:eastAsia="en-US"/>
-        </w:rPr>
-        <w:t xml:space="preserve">presence </w:t>
+        <w:t xml:space="preserve">the presence </w:t>
       </w:r>
       <w:r>
         <w:rPr>
@@ -2515,9 +2518,9 @@
       </w:pPr>
       <w:r>
         <w:drawing>
-          <wp:inline distT="0" distB="0" distL="0" distR="0" wp14:anchorId="4B970092" wp14:editId="75384B77">
-            <wp:extent cx="3089910" cy="2095264"/>
-            <wp:effectExtent l="19050" t="19050" r="15240" b="19685"/>
+          <wp:inline distT="0" distB="0" distL="0" distR="0" wp14:anchorId="4B970092" wp14:editId="4199C13B">
+            <wp:extent cx="3151895" cy="2137296"/>
+            <wp:effectExtent l="19050" t="19050" r="10795" b="15875"/>
             <wp:docPr id="1599927570" name="Picture 1" descr="A screenshot of a computer&#10;&#10;AI-generated content may be incorrect."/>
             <wp:cNvGraphicFramePr>
               <a:graphicFrameLocks xmlns:a="http://schemas.openxmlformats.org/drawingml/2006/main" noChangeAspect="1"/>
@@ -2538,7 +2541,7 @@
                   <pic:spPr>
                     <a:xfrm>
                       <a:off x="0" y="0"/>
-                      <a:ext cx="3089910" cy="2095264"/>
+                      <a:ext cx="3154032" cy="2138745"/>
                     </a:xfrm>
                     <a:prstGeom prst="rect">
                       <a:avLst/>
@@ -5130,7 +5133,7 @@
         <w:t xml:space="preserve"> of Chart 11, we can take an example of Prague. We can see that in Prague, most accidents </w:t>
       </w:r>
       <w:r>
-        <w:t>occurred</w:t>
+        <w:t>occur</w:t>
       </w:r>
       <w:r>
         <w:t xml:space="preserve"> </w:t>
@@ -5525,11 +5528,11 @@
         <w:t xml:space="preserve"> </w:t>
       </w:r>
       <w:r>
-        <w:t xml:space="preserve">A single-vehicle </w:t>
+        <w:t xml:space="preserve">A single-vehicle accident is also a possible scenario, particularly in cases </w:t>
       </w:r>
       <w:r>
         <w:lastRenderedPageBreak/>
-        <w:t>accident is also a possible scenario, particularly in cases involving a collision with a pedestrian</w:t>
+        <w:t>involving a collision with a pedestrian</w:t>
       </w:r>
       <w:r>
         <w:t>,</w:t>
@@ -5594,7 +5597,7 @@
     </w:p>
     <w:p>
       <w:pPr>
-        <w:pStyle w:val="Caption"/>
+        <w:pStyle w:val="Pictcapt"/>
       </w:pPr>
       <w:r>
         <w:t xml:space="preserve">Figure </w:t>
@@ -5979,6 +5982,1069 @@
     </w:p>
     <w:p>
       <w:pPr>
+        <w:pStyle w:val="Heading2"/>
+      </w:pPr>
+      <w:r>
+        <w:t>2.5-month moving median of injured</w:t>
+      </w:r>
+      <w:r>
+        <w:t xml:space="preserve"> per half-month</w:t>
+      </w:r>
+    </w:p>
+    <w:p>
+      <w:pPr>
+        <w:pStyle w:val="Style2"/>
+      </w:pPr>
+      <w:r>
+        <w:t xml:space="preserve">In the </w:t>
+      </w:r>
+      <w:r>
+        <w:rPr>
+          <w:i/>
+          <w:iCs/>
+        </w:rPr>
+        <w:t>acc</w:t>
+      </w:r>
+      <w:r>
+        <w:t xml:space="preserve"> table, information regarding the number of slightly and seriously injured individuals is stored in two separate columns. For this analysis, we aim to determine the trend and seasonality of a time series composed of the total number of injured persons, which is derived by summing both slightly and seriously injured counts.</w:t>
+      </w:r>
+    </w:p>
+    <w:p>
+      <w:pPr>
+        <w:pStyle w:val="Style2"/>
+      </w:pPr>
+      <w:r>
+        <w:t xml:space="preserve">To make it </w:t>
+      </w:r>
+      <w:r>
+        <w:t>more interesting</w:t>
+      </w:r>
+      <w:r>
+        <w:t xml:space="preserve"> we will compose time series with frequency equal to half</w:t>
+      </w:r>
+      <w:r>
+        <w:t>-</w:t>
+      </w:r>
+      <w:r>
+        <w:t xml:space="preserve">month. </w:t>
+      </w:r>
+      <w:r>
+        <w:t xml:space="preserve">This means that we must sum </w:t>
+      </w:r>
+      <w:r>
+        <w:t>the number</w:t>
+      </w:r>
+      <w:r>
+        <w:t xml:space="preserve"> of injuries in</w:t>
+      </w:r>
+      <w:r>
+        <w:t>to</w:t>
+      </w:r>
+      <w:r>
+        <w:t xml:space="preserve"> half-month</w:t>
+      </w:r>
+      <w:r>
+        <w:t xml:space="preserve"> intervals</w:t>
+      </w:r>
+      <w:r>
+        <w:t>.</w:t>
+      </w:r>
+      <w:r>
+        <w:t xml:space="preserve"> We will divide </w:t>
+      </w:r>
+      <w:r>
+        <w:t>the entire</w:t>
+      </w:r>
+      <w:r>
+        <w:t xml:space="preserve"> script into two parts. In </w:t>
+      </w:r>
+      <w:r>
+        <w:t xml:space="preserve">the </w:t>
+      </w:r>
+      <w:r>
+        <w:t>first</w:t>
+      </w:r>
+      <w:r>
+        <w:t xml:space="preserve"> (Fig. 14)</w:t>
+      </w:r>
+      <w:r>
+        <w:t>, we will focus on creating half-month data</w:t>
+      </w:r>
+      <w:r>
+        <w:t>, which we will use in the second part (Fig. 15).</w:t>
+      </w:r>
+    </w:p>
+    <w:p>
+      <w:pPr>
+        <w:pStyle w:val="Style2"/>
+      </w:pPr>
+      <w:r>
+        <w:t xml:space="preserve">In the first part of this process, we begin by creating records with numbers 1-12 to represent </w:t>
+      </w:r>
+      <w:r>
+        <w:t>monthly</w:t>
+      </w:r>
+      <w:r>
+        <w:t xml:space="preserve"> numbers. These are used in CTE named </w:t>
+      </w:r>
+      <w:r>
+        <w:rPr>
+          <w:i/>
+          <w:iCs/>
+        </w:rPr>
+        <w:t>months</w:t>
+      </w:r>
+      <w:r>
+        <w:t xml:space="preserve">, where we compose </w:t>
+      </w:r>
+      <w:r>
+        <w:t xml:space="preserve">dates </w:t>
+      </w:r>
+      <w:r>
+        <w:t xml:space="preserve">of </w:t>
+      </w:r>
+      <w:r>
+        <w:t>month</w:t>
+      </w:r>
+      <w:r>
+        <w:t>s beginnings</w:t>
+      </w:r>
+      <w:r>
+        <w:t xml:space="preserve"> using the </w:t>
+      </w:r>
+      <w:r>
+        <w:rPr>
+          <w:i/>
+          <w:iCs/>
+        </w:rPr>
+        <w:t>TO_DATE</w:t>
+      </w:r>
+      <w:r>
+        <w:t xml:space="preserve"> function with the corresponding month number. As the next step, we create another CTE named </w:t>
+      </w:r>
+      <w:r>
+        <w:rPr>
+          <w:i/>
+          <w:iCs/>
+        </w:rPr>
+        <w:t>halfmonths</w:t>
+      </w:r>
+      <w:r>
+        <w:t xml:space="preserve"> containing half-month dates. We take all dates from the </w:t>
+      </w:r>
+      <w:r>
+        <w:rPr>
+          <w:i/>
+          <w:iCs/>
+        </w:rPr>
+        <w:t>months</w:t>
+      </w:r>
+      <w:r>
+        <w:t xml:space="preserve"> CTE and union them with the newly created half-month dates. These half-month dates are generated by determining half the number of days between the beginning and the end of a specific month (plus one day for the midpoint</w:t>
+      </w:r>
+      <w:r>
+        <w:t>) and</w:t>
+      </w:r>
+      <w:r>
+        <w:t xml:space="preserve"> then adding this resulting half-</w:t>
+      </w:r>
+      <w:r>
+        <w:t>month day</w:t>
+      </w:r>
+      <w:r>
+        <w:t>s</w:t>
+      </w:r>
+      <w:r>
+        <w:t xml:space="preserve"> count to the beginning of the month.</w:t>
+      </w:r>
+      <w:r>
+        <w:t xml:space="preserve"> In the last step of the first part, we create CTE named </w:t>
+      </w:r>
+      <w:r>
+        <w:rPr>
+          <w:i/>
+          <w:iCs/>
+        </w:rPr>
+        <w:t>halfmon</w:t>
+      </w:r>
+      <w:r>
+        <w:rPr>
+          <w:i/>
+          <w:iCs/>
+        </w:rPr>
+        <w:t>_</w:t>
+      </w:r>
+      <w:r>
+        <w:rPr>
+          <w:i/>
+          <w:iCs/>
+        </w:rPr>
+        <w:t>data</w:t>
+      </w:r>
+      <w:r>
+        <w:t xml:space="preserve"> where</w:t>
+      </w:r>
+      <w:r>
+        <w:t xml:space="preserve"> </w:t>
+      </w:r>
+      <w:r>
+        <w:t>(</w:t>
+      </w:r>
+      <w:r>
+        <w:t>in the inner select</w:t>
+      </w:r>
+      <w:r>
+        <w:t>)</w:t>
+      </w:r>
+      <w:r>
+        <w:t xml:space="preserve"> </w:t>
+      </w:r>
+      <w:r>
+        <w:t>we</w:t>
+      </w:r>
+      <w:r>
+        <w:t xml:space="preserve"> join </w:t>
+      </w:r>
+      <w:r>
+        <w:rPr>
+          <w:i/>
+          <w:iCs/>
+        </w:rPr>
+        <w:t>acc</w:t>
+      </w:r>
+      <w:r>
+        <w:t xml:space="preserve"> table with </w:t>
+      </w:r>
+      <w:r>
+        <w:rPr>
+          <w:i/>
+          <w:iCs/>
+        </w:rPr>
+        <w:t>half</w:t>
+      </w:r>
+      <w:r>
+        <w:rPr>
+          <w:i/>
+          <w:iCs/>
+        </w:rPr>
+        <w:t>months</w:t>
+      </w:r>
+      <w:r>
+        <w:t xml:space="preserve"> on their corresponding </w:t>
+      </w:r>
+      <w:r>
+        <w:t>beginning of the month. This way, we get two result</w:t>
+      </w:r>
+      <w:r>
+        <w:t xml:space="preserve"> rows for each accident</w:t>
+      </w:r>
+      <w:r>
+        <w:t xml:space="preserve">: one with </w:t>
+      </w:r>
+      <w:r>
+        <w:t xml:space="preserve">the </w:t>
+      </w:r>
+      <w:r>
+        <w:t xml:space="preserve">date of the </w:t>
+      </w:r>
+      <w:r>
+        <w:t xml:space="preserve">beginning of the month and the other with </w:t>
+      </w:r>
+      <w:r>
+        <w:t xml:space="preserve">the </w:t>
+      </w:r>
+      <w:r>
+        <w:t>date in the middle of the month.</w:t>
+      </w:r>
+      <w:r>
+        <w:t xml:space="preserve"> </w:t>
+      </w:r>
+      <w:r>
+        <w:t xml:space="preserve">We want to retrieve only one of these two resulting rows. </w:t>
+      </w:r>
+      <w:r>
+        <w:t xml:space="preserve">To retrieve only one of these two resulting rows, we introduce an </w:t>
+      </w:r>
+      <w:r>
+        <w:rPr>
+          <w:i/>
+          <w:iCs/>
+        </w:rPr>
+        <w:t>hms_priority</w:t>
+      </w:r>
+      <w:r>
+        <w:t xml:space="preserve"> column into the inner select query</w:t>
+      </w:r>
+      <w:r>
+        <w:t xml:space="preserve">. </w:t>
+      </w:r>
+      <w:r>
+        <w:t>This column assigns priority by ranking both rows (partitioning is done for pairs)</w:t>
+      </w:r>
+      <w:r>
+        <w:t xml:space="preserve">. </w:t>
+      </w:r>
+      <w:r>
+        <w:t xml:space="preserve">Specifically, the </w:t>
+      </w:r>
+      <w:r>
+        <w:rPr>
+          <w:i/>
+          <w:iCs/>
+        </w:rPr>
+        <w:t>ROW_NUMBER</w:t>
+      </w:r>
+      <w:r>
+        <w:t xml:space="preserve"> function, utilizing a </w:t>
+      </w:r>
+      <w:r>
+        <w:rPr>
+          <w:i/>
+          <w:iCs/>
+        </w:rPr>
+        <w:t>CASE</w:t>
+      </w:r>
+      <w:r>
+        <w:t xml:space="preserve"> statement in its ordering clause, assigns the highest priority to the half-month </w:t>
+      </w:r>
+      <w:r>
+        <w:t xml:space="preserve">date </w:t>
+      </w:r>
+      <w:r>
+        <w:t>that is chronologically closest to and immediately following the accident's occurrence time.</w:t>
+      </w:r>
+      <w:r>
+        <w:t xml:space="preserve"> After that, we can filter rows </w:t>
+      </w:r>
+      <w:r>
+        <w:t>to get only those which</w:t>
+      </w:r>
+      <w:r>
+        <w:t xml:space="preserve"> have the highest priority (</w:t>
+      </w:r>
+      <w:r>
+        <w:rPr>
+          <w:i/>
+          <w:iCs/>
+        </w:rPr>
+        <w:t>hms_priority</w:t>
+      </w:r>
+      <w:r>
+        <w:t>=1)</w:t>
+      </w:r>
+      <w:r>
+        <w:t xml:space="preserve"> and then </w:t>
+      </w:r>
+      <w:r>
+        <w:t>compute sum</w:t>
+      </w:r>
+      <w:r>
+        <w:t>s</w:t>
+      </w:r>
+      <w:r>
+        <w:t xml:space="preserve"> of </w:t>
+      </w:r>
+      <w:r>
+        <w:t>injuries</w:t>
+      </w:r>
+      <w:r>
+        <w:t xml:space="preserve"> for all groups defined by their half-month.</w:t>
+      </w:r>
+    </w:p>
+    <w:p>
+      <w:pPr>
+        <w:pStyle w:val="Style2"/>
+      </w:pPr>
+      <w:r>
+        <w:t xml:space="preserve">In the second part of </w:t>
+      </w:r>
+      <w:r>
+        <w:t>the script</w:t>
+      </w:r>
+      <w:r>
+        <w:t xml:space="preserve">, we utilize the </w:t>
+      </w:r>
+      <w:r>
+        <w:rPr>
+          <w:i/>
+          <w:iCs/>
+        </w:rPr>
+        <w:t>halfmon_data</w:t>
+      </w:r>
+      <w:r>
+        <w:t xml:space="preserve"> CTE. We note that the </w:t>
+      </w:r>
+      <w:r>
+        <w:rPr>
+          <w:i/>
+          <w:iCs/>
+        </w:rPr>
+        <w:t>halfmon_data</w:t>
+      </w:r>
+      <w:r>
+        <w:t xml:space="preserve"> CTE contains a distinct row for each half-month, meaning the half-month value is unique within </w:t>
+      </w:r>
+      <w:r>
+        <w:rPr>
+          <w:i/>
+          <w:iCs/>
+        </w:rPr>
+        <w:t>halfmon_data</w:t>
+      </w:r>
+      <w:r>
+        <w:t>.</w:t>
+      </w:r>
+      <w:r>
+        <w:t xml:space="preserve"> </w:t>
+      </w:r>
+      <w:r>
+        <w:t xml:space="preserve">We aim to union each half-month with its corresponding number of injuries and with the number of injuries from the four previous half-months. Retrieving these previous numbers is achieved by using the analytic function </w:t>
+      </w:r>
+      <w:r>
+        <w:rPr>
+          <w:i/>
+          <w:iCs/>
+        </w:rPr>
+        <w:t>LAG</w:t>
+      </w:r>
+      <w:r>
+        <w:t xml:space="preserve">, within which we define the constant for the </w:t>
+      </w:r>
+      <w:r>
+        <w:t>N</w:t>
+      </w:r>
+      <w:r>
+        <w:t>-th previous lag and specify the ordering of rows by half-month date value before picking the lags.</w:t>
+      </w:r>
+      <w:r>
+        <w:t xml:space="preserve"> We do this, because we compute 2.5-month moving median, that means</w:t>
+      </w:r>
+      <w:r>
+        <w:t xml:space="preserve"> we need five half-months</w:t>
+      </w:r>
+      <w:r>
+        <w:t xml:space="preserve"> (</w:t>
+      </w:r>
+      <w:r>
+        <w:t>specific half-month + 4 previous)</w:t>
+      </w:r>
+      <w:r>
+        <w:t>.</w:t>
+      </w:r>
+    </w:p>
+    <w:p>
+      <w:pPr>
+        <w:pStyle w:val="Style2"/>
+        <w:rPr>
+          <w:lang w:val="sk-SK"/>
+        </w:rPr>
+      </w:pPr>
+      <w:r>
+        <w:t xml:space="preserve">The resulting time series is visualized in Chart 13. We can observe an ascending trend from the beginning of the year 2024 up to mid-September, after which the trend changes to descending. No seasonality is apparent in this single year's data; however, analyzing data over multiple years could reveal signs of cyclicality. An unambiguous observation is that most injuries during accidents with alcohol involvement occurred during the summer </w:t>
+      </w:r>
+      <w:r>
+        <w:t>months.</w:t>
+      </w:r>
+    </w:p>
+    <w:p>
+      <w:pPr>
+        <w:pStyle w:val="obrazok"/>
+        <w:keepNext/>
+      </w:pPr>
+      <w:r>
+        <w:lastRenderedPageBreak/>
+        <w:drawing>
+          <wp:inline distT="0" distB="0" distL="0" distR="0" wp14:anchorId="230977DF" wp14:editId="72D7101B">
+            <wp:extent cx="3089910" cy="3714115"/>
+            <wp:effectExtent l="19050" t="19050" r="15240" b="19685"/>
+            <wp:docPr id="91187645" name="Picture 1" descr="A screenshot of a computer code&#10;&#10;AI-generated content may be incorrect."/>
+            <wp:cNvGraphicFramePr>
+              <a:graphicFrameLocks xmlns:a="http://schemas.openxmlformats.org/drawingml/2006/main" noChangeAspect="1"/>
+            </wp:cNvGraphicFramePr>
+            <a:graphic xmlns:a="http://schemas.openxmlformats.org/drawingml/2006/main">
+              <a:graphicData uri="http://schemas.openxmlformats.org/drawingml/2006/picture">
+                <pic:pic xmlns:pic="http://schemas.openxmlformats.org/drawingml/2006/picture">
+                  <pic:nvPicPr>
+                    <pic:cNvPr id="91187645" name="Picture 1" descr="A screenshot of a computer code&#10;&#10;AI-generated content may be incorrect."/>
+                    <pic:cNvPicPr/>
+                  </pic:nvPicPr>
+                  <pic:blipFill>
+                    <a:blip r:embed="rId37"/>
+                    <a:stretch>
+                      <a:fillRect/>
+                    </a:stretch>
+                  </pic:blipFill>
+                  <pic:spPr>
+                    <a:xfrm>
+                      <a:off x="0" y="0"/>
+                      <a:ext cx="3089910" cy="3714115"/>
+                    </a:xfrm>
+                    <a:prstGeom prst="rect">
+                      <a:avLst/>
+                    </a:prstGeom>
+                    <a:ln w="6350">
+                      <a:solidFill>
+                        <a:schemeClr val="tx1"/>
+                      </a:solidFill>
+                    </a:ln>
+                  </pic:spPr>
+                </pic:pic>
+              </a:graphicData>
+            </a:graphic>
+          </wp:inline>
+        </w:drawing>
+      </w:r>
+    </w:p>
+    <w:p>
+      <w:pPr>
+        <w:pStyle w:val="Pictcapt"/>
+      </w:pPr>
+      <w:r>
+        <w:t xml:space="preserve">Figure </w:t>
+      </w:r>
+      <w:r>
+        <w:fldChar w:fldCharType="begin"/>
+      </w:r>
+      <w:r>
+        <w:instrText xml:space="preserve"> SEQ Figure \* ARABIC </w:instrText>
+      </w:r>
+      <w:r>
+        <w:fldChar w:fldCharType="separate"/>
+      </w:r>
+      <w:r>
+        <w:rPr>
+          <w:noProof/>
+        </w:rPr>
+        <w:t>14</w:t>
+      </w:r>
+      <w:r>
+        <w:fldChar w:fldCharType="end"/>
+      </w:r>
+      <w:r>
+        <w:t xml:space="preserve"> - Composing half-month data for computing moving median of injured</w:t>
+      </w:r>
+      <w:r>
+        <w:t xml:space="preserve"> (script)</w:t>
+      </w:r>
+    </w:p>
+    <w:p>
+      <w:pPr>
+        <w:pStyle w:val="obrazok"/>
+        <w:keepNext/>
+      </w:pPr>
+      <w:r>
+        <w:drawing>
+          <wp:inline distT="0" distB="0" distL="0" distR="0" wp14:anchorId="3D1A1DF9" wp14:editId="05D778A3">
+            <wp:extent cx="3089910" cy="2053590"/>
+            <wp:effectExtent l="19050" t="19050" r="15240" b="22860"/>
+            <wp:docPr id="1925788281" name="Picture 1" descr="A screenshot of a computer&#10;&#10;AI-generated content may be incorrect."/>
+            <wp:cNvGraphicFramePr>
+              <a:graphicFrameLocks xmlns:a="http://schemas.openxmlformats.org/drawingml/2006/main" noChangeAspect="1"/>
+            </wp:cNvGraphicFramePr>
+            <a:graphic xmlns:a="http://schemas.openxmlformats.org/drawingml/2006/main">
+              <a:graphicData uri="http://schemas.openxmlformats.org/drawingml/2006/picture">
+                <pic:pic xmlns:pic="http://schemas.openxmlformats.org/drawingml/2006/picture">
+                  <pic:nvPicPr>
+                    <pic:cNvPr id="1925788281" name="Picture 1" descr="A screenshot of a computer&#10;&#10;AI-generated content may be incorrect."/>
+                    <pic:cNvPicPr/>
+                  </pic:nvPicPr>
+                  <pic:blipFill>
+                    <a:blip r:embed="rId38"/>
+                    <a:stretch>
+                      <a:fillRect/>
+                    </a:stretch>
+                  </pic:blipFill>
+                  <pic:spPr>
+                    <a:xfrm>
+                      <a:off x="0" y="0"/>
+                      <a:ext cx="3089910" cy="2053590"/>
+                    </a:xfrm>
+                    <a:prstGeom prst="rect">
+                      <a:avLst/>
+                    </a:prstGeom>
+                    <a:ln w="6350">
+                      <a:solidFill>
+                        <a:schemeClr val="tx1"/>
+                      </a:solidFill>
+                    </a:ln>
+                  </pic:spPr>
+                </pic:pic>
+              </a:graphicData>
+            </a:graphic>
+          </wp:inline>
+        </w:drawing>
+      </w:r>
+    </w:p>
+    <w:p>
+      <w:pPr>
+        <w:pStyle w:val="Pictcapt"/>
+        <w:rPr>
+          <w:noProof/>
+        </w:rPr>
+      </w:pPr>
+      <w:r>
+        <w:t xml:space="preserve">Figure </w:t>
+      </w:r>
+      <w:r>
+        <w:fldChar w:fldCharType="begin"/>
+      </w:r>
+      <w:r>
+        <w:instrText xml:space="preserve"> SEQ Figure \* ARABIC </w:instrText>
+      </w:r>
+      <w:r>
+        <w:fldChar w:fldCharType="separate"/>
+      </w:r>
+      <w:r>
+        <w:rPr>
+          <w:noProof/>
+        </w:rPr>
+        <w:t>15</w:t>
+      </w:r>
+      <w:r>
+        <w:fldChar w:fldCharType="end"/>
+      </w:r>
+      <w:r>
+        <w:t xml:space="preserve"> - Computing windowed median on grouped half-month </w:t>
+      </w:r>
+      <w:r>
+        <w:rPr>
+          <w:noProof/>
+        </w:rPr>
+        <w:t>numbers of injuries</w:t>
+      </w:r>
+      <w:r>
+        <w:rPr>
+          <w:noProof/>
+        </w:rPr>
+        <w:t xml:space="preserve"> (script)</w:t>
+      </w:r>
+    </w:p>
+    <w:p>
+      <w:pPr>
+        <w:pStyle w:val="obrazok"/>
+        <w:keepNext/>
+      </w:pPr>
+      <w:r>
+        <w:drawing>
+          <wp:inline distT="0" distB="0" distL="0" distR="0" wp14:anchorId="656EBA66" wp14:editId="336AB0D9">
+            <wp:extent cx="3225800" cy="2552700"/>
+            <wp:effectExtent l="19050" t="19050" r="12700" b="19050"/>
+            <wp:docPr id="1261836885" name="Chart 1">
+              <a:extLst xmlns:a="http://schemas.openxmlformats.org/drawingml/2006/main">
+                <a:ext uri="{FF2B5EF4-FFF2-40B4-BE49-F238E27FC236}">
+                  <a16:creationId xmlns:a16="http://schemas.microsoft.com/office/drawing/2014/main" id="{8F382756-AF7C-AC46-760B-BE991DFC6DC0}"/>
+                </a:ext>
+              </a:extLst>
+            </wp:docPr>
+            <wp:cNvGraphicFramePr/>
+            <a:graphic xmlns:a="http://schemas.openxmlformats.org/drawingml/2006/main">
+              <a:graphicData uri="http://schemas.openxmlformats.org/drawingml/2006/chart">
+                <c:chart xmlns:c="http://schemas.openxmlformats.org/drawingml/2006/chart" xmlns:r="http://schemas.openxmlformats.org/officeDocument/2006/relationships" r:id="rId39"/>
+              </a:graphicData>
+            </a:graphic>
+          </wp:inline>
+        </w:drawing>
+      </w:r>
+    </w:p>
+    <w:p>
+      <w:pPr>
+        <w:pStyle w:val="Pictcapt"/>
+      </w:pPr>
+      <w:r>
+        <w:t xml:space="preserve">Chart </w:t>
+      </w:r>
+      <w:r>
+        <w:fldChar w:fldCharType="begin"/>
+      </w:r>
+      <w:r>
+        <w:instrText xml:space="preserve"> SEQ Chart \* ARABIC </w:instrText>
+      </w:r>
+      <w:r>
+        <w:fldChar w:fldCharType="separate"/>
+      </w:r>
+      <w:r>
+        <w:rPr>
+          <w:noProof/>
+        </w:rPr>
+        <w:t>13</w:t>
+      </w:r>
+      <w:r>
+        <w:fldChar w:fldCharType="end"/>
+      </w:r>
+      <w:r>
+        <w:t xml:space="preserve"> – 2.5-month moving median of in</w:t>
+      </w:r>
+      <w:r>
+        <w:t>jured</w:t>
+      </w:r>
+      <w:r>
+        <w:t xml:space="preserve"> per half-month</w:t>
+      </w:r>
+    </w:p>
+    <w:p>
+      <w:pPr>
+        <w:pStyle w:val="Heading2"/>
+      </w:pPr>
+      <w:r>
+        <w:t>Contribution of alcohol-related accidents to total damage in</w:t>
+      </w:r>
+      <w:r>
+        <w:t xml:space="preserve"> the TOP 1000 most costly accidents</w:t>
+      </w:r>
+    </w:p>
+    <w:p>
+      <w:pPr>
+        <w:pStyle w:val="Style2"/>
+      </w:pPr>
+      <w:r>
+        <w:t>Lastly, we compute the percentage of total damage attributable to alcohol-related accidents among the top 1000 most costly accidents.</w:t>
+      </w:r>
+      <w:r>
+        <w:t xml:space="preserve"> We are </w:t>
+      </w:r>
+      <w:r>
+        <w:t>curious</w:t>
+      </w:r>
+      <w:r>
+        <w:t xml:space="preserve"> whether </w:t>
+      </w:r>
+      <w:r>
+        <w:t>alcohol contribution has great consequences or not</w:t>
+      </w:r>
+      <w:r>
+        <w:t xml:space="preserve"> in those 1000 cases</w:t>
+      </w:r>
+      <w:r>
+        <w:t>.</w:t>
+      </w:r>
+      <w:r>
+        <w:t xml:space="preserve"> For better understanding of how </w:t>
+      </w:r>
+      <w:r>
+        <w:t>we are</w:t>
+      </w:r>
+      <w:r>
+        <w:t xml:space="preserve"> going to construct select </w:t>
+      </w:r>
+      <w:r>
+        <w:t>queries</w:t>
+      </w:r>
+      <w:r>
+        <w:t xml:space="preserve">, we </w:t>
+      </w:r>
+      <w:r>
+        <w:t>visualize it first using</w:t>
+      </w:r>
+      <w:r>
+        <w:t xml:space="preserve"> Fig. 16.</w:t>
+      </w:r>
+      <w:r>
+        <w:t xml:space="preserve"> We must create two select queries, </w:t>
+      </w:r>
+      <w:r>
+        <w:rPr>
+          <w:i/>
+          <w:iCs/>
+        </w:rPr>
+        <w:t>damage_alco</w:t>
+      </w:r>
+      <w:r>
+        <w:t xml:space="preserve"> and </w:t>
+      </w:r>
+      <w:r>
+        <w:rPr>
+          <w:i/>
+          <w:iCs/>
+        </w:rPr>
+        <w:t>damage_overall</w:t>
+      </w:r>
+      <w:r>
+        <w:t xml:space="preserve">, from which we will then </w:t>
+      </w:r>
+      <w:r>
+        <w:t>compute wanted ratio.</w:t>
+      </w:r>
+    </w:p>
+    <w:p>
+      <w:pPr>
+        <w:pStyle w:val="obrazok"/>
+        <w:keepNext/>
+      </w:pPr>
+      <w:r>
+        <w:drawing>
+          <wp:inline distT="0" distB="0" distL="0" distR="0" wp14:anchorId="2A9B7944" wp14:editId="150996CD">
+            <wp:extent cx="3089910" cy="1184275"/>
+            <wp:effectExtent l="19050" t="19050" r="15240" b="15875"/>
+            <wp:docPr id="362627071" name="Picture 1" descr="A screenshot of a computer program&#10;&#10;AI-generated content may be incorrect."/>
+            <wp:cNvGraphicFramePr>
+              <a:graphicFrameLocks xmlns:a="http://schemas.openxmlformats.org/drawingml/2006/main" noChangeAspect="1"/>
+            </wp:cNvGraphicFramePr>
+            <a:graphic xmlns:a="http://schemas.openxmlformats.org/drawingml/2006/main">
+              <a:graphicData uri="http://schemas.openxmlformats.org/drawingml/2006/picture">
+                <pic:pic xmlns:pic="http://schemas.openxmlformats.org/drawingml/2006/picture">
+                  <pic:nvPicPr>
+                    <pic:cNvPr id="362627071" name="Picture 1" descr="A screenshot of a computer program&#10;&#10;AI-generated content may be incorrect."/>
+                    <pic:cNvPicPr/>
+                  </pic:nvPicPr>
+                  <pic:blipFill>
+                    <a:blip r:embed="rId40"/>
+                    <a:stretch>
+                      <a:fillRect/>
+                    </a:stretch>
+                  </pic:blipFill>
+                  <pic:spPr>
+                    <a:xfrm>
+                      <a:off x="0" y="0"/>
+                      <a:ext cx="3089910" cy="1184275"/>
+                    </a:xfrm>
+                    <a:prstGeom prst="rect">
+                      <a:avLst/>
+                    </a:prstGeom>
+                    <a:ln w="6350">
+                      <a:solidFill>
+                        <a:schemeClr val="tx1"/>
+                      </a:solidFill>
+                    </a:ln>
+                  </pic:spPr>
+                </pic:pic>
+              </a:graphicData>
+            </a:graphic>
+          </wp:inline>
+        </w:drawing>
+      </w:r>
+    </w:p>
+    <w:p>
+      <w:pPr>
+        <w:pStyle w:val="Pictcapt"/>
+      </w:pPr>
+      <w:r>
+        <w:t xml:space="preserve">Figure </w:t>
+      </w:r>
+      <w:r>
+        <w:fldChar w:fldCharType="begin"/>
+      </w:r>
+      <w:r>
+        <w:instrText xml:space="preserve"> SEQ Figure \* ARABIC </w:instrText>
+      </w:r>
+      <w:r>
+        <w:fldChar w:fldCharType="separate"/>
+      </w:r>
+      <w:r>
+        <w:rPr>
+          <w:noProof/>
+        </w:rPr>
+        <w:t>16</w:t>
+      </w:r>
+      <w:r>
+        <w:fldChar w:fldCharType="end"/>
+      </w:r>
+      <w:r>
+        <w:t xml:space="preserve"> - Template for query of contribution of alcohol-related accident damages</w:t>
+      </w:r>
+      <w:r>
+        <w:t xml:space="preserve"> (script)</w:t>
+      </w:r>
+    </w:p>
+    <w:p>
+      <w:pPr>
+        <w:pStyle w:val="Style2"/>
+      </w:pPr>
+      <w:r>
+        <w:t xml:space="preserve">Both queries (Fig. 17) are straightforward. Starting with the </w:t>
+      </w:r>
+      <w:r>
+        <w:rPr>
+          <w:i/>
+          <w:iCs/>
+        </w:rPr>
+        <w:t>damage_overall</w:t>
+      </w:r>
+      <w:r>
+        <w:t xml:space="preserve"> query, we assign a ranking to all accidents based on the damage caused by the accident (using the value of the </w:t>
+      </w:r>
+      <w:r>
+        <w:rPr>
+          <w:i/>
+          <w:iCs/>
+        </w:rPr>
+        <w:t>acc.celk_skoda_kc</w:t>
+      </w:r>
+      <w:r>
+        <w:t xml:space="preserve"> column). From these results, we select all rows with a ranking lower than or equal to a constant value of 1000. The </w:t>
+      </w:r>
+      <w:r>
+        <w:rPr>
+          <w:i/>
+          <w:iCs/>
+        </w:rPr>
+        <w:t>damage_alco</w:t>
+      </w:r>
+      <w:r>
+        <w:t xml:space="preserve"> query is constructed similarly, but when extracting the resulting rows, we add a filtering </w:t>
+      </w:r>
+      <w:r>
+        <w:rPr>
+          <w:i/>
+          <w:iCs/>
+        </w:rPr>
+        <w:t>WHERE</w:t>
+      </w:r>
+      <w:r>
+        <w:t xml:space="preserve"> condition that specifies accidents must have some alcohol involvement. Finally, we compute the proportion of the results from these two queries and transform it into a percentage format.</w:t>
+      </w:r>
+    </w:p>
+    <w:p>
+      <w:pPr>
+        <w:pStyle w:val="Style2"/>
+      </w:pPr>
+      <w:r>
+        <w:t>As the results (Chart 14) suggest, alcohol-related accidents account for only a 4% share of the damage caused by the top 1000 most costly accidents.</w:t>
+      </w:r>
+      <w:r>
+        <w:t xml:space="preserve"> </w:t>
+      </w:r>
+    </w:p>
+    <w:p>
+      <w:pPr>
+        <w:pStyle w:val="obrazok"/>
+      </w:pPr>
+      <w:r>
+        <w:lastRenderedPageBreak/>
+        <w:drawing>
+          <wp:inline distT="0" distB="0" distL="0" distR="0" wp14:anchorId="03766F68" wp14:editId="6426030E">
+            <wp:extent cx="3167724" cy="2718540"/>
+            <wp:effectExtent l="19050" t="19050" r="13970" b="24765"/>
+            <wp:docPr id="793189139" name="Picture 1" descr="A screenshot of a computer screen&#10;&#10;AI-generated content may be incorrect."/>
+            <wp:cNvGraphicFramePr>
+              <a:graphicFrameLocks xmlns:a="http://schemas.openxmlformats.org/drawingml/2006/main" noChangeAspect="1"/>
+            </wp:cNvGraphicFramePr>
+            <a:graphic xmlns:a="http://schemas.openxmlformats.org/drawingml/2006/main">
+              <a:graphicData uri="http://schemas.openxmlformats.org/drawingml/2006/picture">
+                <pic:pic xmlns:pic="http://schemas.openxmlformats.org/drawingml/2006/picture">
+                  <pic:nvPicPr>
+                    <pic:cNvPr id="793189139" name="Picture 1" descr="A screenshot of a computer screen&#10;&#10;AI-generated content may be incorrect."/>
+                    <pic:cNvPicPr/>
+                  </pic:nvPicPr>
+                  <pic:blipFill>
+                    <a:blip r:embed="rId41"/>
+                    <a:stretch>
+                      <a:fillRect/>
+                    </a:stretch>
+                  </pic:blipFill>
+                  <pic:spPr>
+                    <a:xfrm>
+                      <a:off x="0" y="0"/>
+                      <a:ext cx="3171290" cy="2721601"/>
+                    </a:xfrm>
+                    <a:prstGeom prst="rect">
+                      <a:avLst/>
+                    </a:prstGeom>
+                    <a:ln w="6350">
+                      <a:solidFill>
+                        <a:schemeClr val="tx1"/>
+                      </a:solidFill>
+                    </a:ln>
+                  </pic:spPr>
+                </pic:pic>
+              </a:graphicData>
+            </a:graphic>
+          </wp:inline>
+        </w:drawing>
+      </w:r>
+    </w:p>
+    <w:p>
+      <w:pPr>
+        <w:pStyle w:val="Pictcapt"/>
+      </w:pPr>
+      <w:r>
+        <w:t xml:space="preserve">Figure </w:t>
+      </w:r>
+      <w:r>
+        <w:fldChar w:fldCharType="begin"/>
+      </w:r>
+      <w:r>
+        <w:instrText xml:space="preserve"> SEQ Figure \* ARABIC </w:instrText>
+      </w:r>
+      <w:r>
+        <w:fldChar w:fldCharType="separate"/>
+      </w:r>
+      <w:r>
+        <w:rPr>
+          <w:noProof/>
+        </w:rPr>
+        <w:t>17</w:t>
+      </w:r>
+      <w:r>
+        <w:fldChar w:fldCharType="end"/>
+      </w:r>
+      <w:r>
+        <w:t xml:space="preserve"> - contribution of alcohol-related accident damages among TOP 1000 (script)</w:t>
+      </w:r>
+    </w:p>
+    <w:p>
+      <w:pPr>
+        <w:pStyle w:val="obrazok"/>
+        <w:keepNext/>
+      </w:pPr>
+      <w:r>
+        <w:drawing>
+          <wp:inline distT="0" distB="0" distL="0" distR="0" wp14:anchorId="36AF01E7" wp14:editId="7ABC5DDA">
+            <wp:extent cx="2848841" cy="2118360"/>
+            <wp:effectExtent l="19050" t="19050" r="27940" b="15240"/>
+            <wp:docPr id="192028881" name="Chart 1">
+              <a:extLst xmlns:a="http://schemas.openxmlformats.org/drawingml/2006/main">
+                <a:ext uri="{FF2B5EF4-FFF2-40B4-BE49-F238E27FC236}">
+                  <a16:creationId xmlns:a16="http://schemas.microsoft.com/office/drawing/2014/main" id="{32863A5F-8477-AF8D-7AD2-C30C086E37C5}"/>
+                </a:ext>
+                <a:ext uri="{147F2762-F138-4A5C-976F-8EAC2B608ADB}">
+                  <a16:predDERef xmlns:a16="http://schemas.microsoft.com/office/drawing/2014/main" pred="{77E8CDCA-A9E5-8C90-C302-4065CB45BF96}"/>
+                </a:ext>
+              </a:extLst>
+            </wp:docPr>
+            <wp:cNvGraphicFramePr/>
+            <a:graphic xmlns:a="http://schemas.openxmlformats.org/drawingml/2006/main">
+              <a:graphicData uri="http://schemas.openxmlformats.org/drawingml/2006/chart">
+                <c:chart xmlns:c="http://schemas.openxmlformats.org/drawingml/2006/chart" xmlns:r="http://schemas.openxmlformats.org/officeDocument/2006/relationships" r:id="rId42"/>
+              </a:graphicData>
+            </a:graphic>
+          </wp:inline>
+        </w:drawing>
+      </w:r>
+    </w:p>
+    <w:p>
+      <w:pPr>
+        <w:pStyle w:val="Pictcapt"/>
+      </w:pPr>
+      <w:r>
+        <w:t xml:space="preserve">Chart </w:t>
+      </w:r>
+      <w:r>
+        <w:fldChar w:fldCharType="begin"/>
+      </w:r>
+      <w:r>
+        <w:instrText xml:space="preserve"> SEQ Chart \* ARABIC </w:instrText>
+      </w:r>
+      <w:r>
+        <w:fldChar w:fldCharType="separate"/>
+      </w:r>
+      <w:r>
+        <w:rPr>
+          <w:noProof/>
+        </w:rPr>
+        <w:t>14</w:t>
+      </w:r>
+      <w:r>
+        <w:fldChar w:fldCharType="end"/>
+      </w:r>
+      <w:r>
+        <w:t xml:space="preserve"> - Proportions of TOP 1000 most costly </w:t>
+      </w:r>
+      <w:r>
+        <w:t>damage</w:t>
+      </w:r>
+    </w:p>
+    <w:p>
+      <w:pPr>
         <w:pStyle w:val="Heading1"/>
       </w:pPr>
       <w:r>
@@ -6006,7 +7072,7 @@
         <w:t>the whole</w:t>
       </w:r>
       <w:r>
-        <w:t xml:space="preserve"> time with joining </w:t>
+        <w:t xml:space="preserve"> time joining </w:t>
       </w:r>
       <w:r>
         <w:rPr>
@@ -6026,10 +7092,19 @@
         <w:t>alco</w:t>
       </w:r>
       <w:r>
-        <w:t xml:space="preserve"> table, it could be desirable to create index on </w:t>
-      </w:r>
-      <w:r>
-        <w:t>a foreign</w:t>
+        <w:t xml:space="preserve"> table, it could be desirable to create </w:t>
+      </w:r>
+      <w:r>
+        <w:t>an index</w:t>
+      </w:r>
+      <w:r>
+        <w:t xml:space="preserve"> on </w:t>
+      </w:r>
+      <w:r>
+        <w:t xml:space="preserve">a </w:t>
+      </w:r>
+      <w:r>
+        <w:t>foreign</w:t>
       </w:r>
       <w:r>
         <w:t xml:space="preserve"> key, which by default does not exist. It could be </w:t>
@@ -6044,7 +7119,23 @@
         <w:t>states</w:t>
       </w:r>
       <w:r>
-        <w:t xml:space="preserve"> is </w:t>
+        <w:t xml:space="preserve"> </w:t>
+      </w:r>
+      <w:r>
+        <w:t xml:space="preserve">of lookup table </w:t>
+      </w:r>
+      <w:r>
+        <w:rPr>
+          <w:i/>
+          <w:iCs/>
+        </w:rPr>
+        <w:t>alco</w:t>
+      </w:r>
+      <w:r>
+        <w:t xml:space="preserve"> </w:t>
+      </w:r>
+      <w:r>
+        <w:t xml:space="preserve">is </w:t>
       </w:r>
       <w:r>
         <w:t xml:space="preserve">finite, more specifically, there </w:t>
@@ -6078,6 +7169,28 @@
       </w:r>
       <w:r>
         <w:t xml:space="preserve"> chapter.</w:t>
+      </w:r>
+    </w:p>
+    <w:p>
+      <w:pPr>
+        <w:tabs>
+          <w:tab w:val="left" w:pos="280"/>
+        </w:tabs>
+        <w:ind w:firstLine="284"/>
+        <w:jc w:val="both"/>
+      </w:pPr>
+      <w:r>
+        <w:t xml:space="preserve">Similarly, we could try to create an index on foreign key referencing to </w:t>
+      </w:r>
+      <w:r>
+        <w:rPr>
+          <w:i/>
+          <w:iCs/>
+        </w:rPr>
+        <w:t>regions</w:t>
+      </w:r>
+      <w:r>
+        <w:t xml:space="preserve"> table.</w:t>
       </w:r>
     </w:p>
     <w:p>
@@ -6092,7 +7205,13 @@
         <w:t xml:space="preserve">er </w:t>
       </w:r>
       <w:r>
-        <w:t>optimization could be creating b-tree index on time</w:t>
+        <w:t xml:space="preserve">optimization could be creating b-tree index on </w:t>
+      </w:r>
+      <w:r>
+        <w:t xml:space="preserve">the </w:t>
+      </w:r>
+      <w:r>
+        <w:t>time</w:t>
       </w:r>
       <w:r>
         <w:t>stamp</w:t>
@@ -6101,13 +7220,23 @@
         <w:t xml:space="preserve"> column</w:t>
       </w:r>
       <w:r>
-        <w:t xml:space="preserve"> in </w:t>
+        <w:t xml:space="preserve"> </w:t>
       </w:r>
       <w:r>
         <w:rPr>
           <w:i/>
           <w:iCs/>
         </w:rPr>
+        <w:t>cas</w:t>
+      </w:r>
+      <w:r>
+        <w:t xml:space="preserve"> in </w:t>
+      </w:r>
+      <w:r>
+        <w:rPr>
+          <w:i/>
+          <w:iCs/>
+        </w:rPr>
         <w:t>acc</w:t>
       </w:r>
       <w:r>
@@ -6117,7 +7246,17 @@
         <w:t>table because</w:t>
       </w:r>
       <w:r>
-        <w:t xml:space="preserve"> we use this column in where clause all the time</w:t>
+        <w:t xml:space="preserve"> we use this column in </w:t>
+      </w:r>
+      <w:r>
+        <w:rPr>
+          <w:i/>
+          <w:iCs/>
+        </w:rPr>
+        <w:t>WHERE</w:t>
+      </w:r>
+      <w:r>
+        <w:t xml:space="preserve"> clause all the time</w:t>
       </w:r>
       <w:r>
         <w:t xml:space="preserve">. </w:t>
@@ -6132,6 +7271,141 @@
       </w:r>
       <w:r>
         <w:t>.</w:t>
+      </w:r>
+    </w:p>
+    <w:p>
+      <w:pPr>
+        <w:pStyle w:val="Heading1"/>
+      </w:pPr>
+      <w:r>
+        <w:t xml:space="preserve"> Conclusion</w:t>
+      </w:r>
+    </w:p>
+    <w:p>
+      <w:pPr>
+        <w:rPr>
+          <w:b/>
+          <w:bCs/>
+          <w:color w:val="D86DCB" w:themeColor="accent5" w:themeTint="99"/>
+        </w:rPr>
+      </w:pPr>
+      <w:r>
+        <w:rPr>
+          <w:b/>
+          <w:bCs/>
+          <w:color w:val="D86DCB" w:themeColor="accent5" w:themeTint="99"/>
+        </w:rPr>
+        <w:t>TODO</w:t>
+      </w:r>
+    </w:p>
+    <w:p>
+      <w:pPr>
+        <w:pStyle w:val="Style2"/>
+      </w:pPr>
+      <w:r>
+        <w:t xml:space="preserve">We have carried out analysis </w:t>
+      </w:r>
+      <w:r>
+        <w:t>of</w:t>
+      </w:r>
+      <w:r>
+        <w:t xml:space="preserve"> car accidents dataset from several points of view: </w:t>
+      </w:r>
+      <w:r>
+        <w:t xml:space="preserve">overall frequency, </w:t>
+      </w:r>
+      <w:r>
+        <w:t>time, region and damage.</w:t>
+      </w:r>
+      <w:r>
+        <w:t xml:space="preserve"> We can say that </w:t>
+      </w:r>
+      <w:r>
+        <w:t>the results</w:t>
+      </w:r>
+      <w:r>
+        <w:t xml:space="preserve"> are surprising, because we would say that alcohol has bigger impact on </w:t>
+      </w:r>
+      <w:r>
+        <w:t xml:space="preserve">accident consequences regarding </w:t>
+      </w:r>
+      <w:r>
+        <w:t>the number</w:t>
+      </w:r>
+      <w:r>
+        <w:t xml:space="preserve"> of accidents or </w:t>
+      </w:r>
+      <w:r>
+        <w:t>total damage caused by them.</w:t>
+      </w:r>
+      <w:r>
+        <w:t xml:space="preserve"> We can declare this, because we aimed in some tasks on relative influence and not absolute one.</w:t>
+      </w:r>
+      <w:r>
+        <w:t xml:space="preserve"> As observed in </w:t>
+      </w:r>
+      <w:r>
+        <w:t>c</w:t>
+      </w:r>
+      <w:r>
+        <w:t>hapter</w:t>
+      </w:r>
+      <w:r>
+        <w:t xml:space="preserve"> 3, the number of accidents where the presence of alcohol was not observed was over 40%</w:t>
+      </w:r>
+      <w:r>
+        <w:t>, which</w:t>
+      </w:r>
+      <w:r>
+        <w:t xml:space="preserve"> is a huge number. Results might </w:t>
+      </w:r>
+      <w:r>
+        <w:t>look</w:t>
+      </w:r>
+      <w:r>
+        <w:t xml:space="preserve"> different if al</w:t>
+      </w:r>
+      <w:r>
+        <w:t>cohol involvement had been measured.</w:t>
+      </w:r>
+      <w:r>
+        <w:t xml:space="preserve"> </w:t>
+      </w:r>
+      <w:r>
+        <w:t xml:space="preserve">According to [2], Czech Republic had over </w:t>
+      </w:r>
+      <w:r>
+        <w:rPr>
+          <w:lang w:val="en-GB"/>
+        </w:rPr>
+        <w:t>10.91</w:t>
+      </w:r>
+      <w:r>
+        <w:t xml:space="preserve"> </w:t>
+      </w:r>
+      <w:r>
+        <w:t xml:space="preserve">million residents at the end of 2024. </w:t>
+      </w:r>
+      <w:r>
+        <w:t xml:space="preserve">Judging by our numbers of accidents with alcohol and </w:t>
+      </w:r>
+      <w:r>
+        <w:t>damages of alcohol-related accidents, w</w:t>
+      </w:r>
+      <w:r>
+        <w:t xml:space="preserve">e can say that </w:t>
+      </w:r>
+      <w:r>
+        <w:t xml:space="preserve">residents of Czech Republic are </w:t>
+      </w:r>
+      <w:r>
+        <w:t xml:space="preserve">relatively </w:t>
+      </w:r>
+      <w:r>
+        <w:t xml:space="preserve">careful and responsible when it comes to drinking alcohol and </w:t>
+      </w:r>
+      <w:r>
+        <w:t>attending roads.</w:t>
       </w:r>
     </w:p>
     <w:p>
@@ -6148,7 +7422,79 @@
         <w:ind w:left="354" w:hanging="354"/>
       </w:pPr>
       <w:r>
-        <w:t>Policie České republiky, "Statistika nehodovosti," *Policie České republiky*, 2024. [Online]. Available: https://policie.gov.cz/clanek/statistika-nehodovosti-900835.aspx. [Accessed: July 5, 2025].</w:t>
+        <w:t xml:space="preserve">Policie České republiky, "Statistika nehodovosti," </w:t>
+      </w:r>
+      <w:r>
+        <w:rPr>
+          <w:i/>
+          <w:iCs/>
+        </w:rPr>
+        <w:t>Policie České republiky</w:t>
+      </w:r>
+      <w:r>
+        <w:t xml:space="preserve">, [Online]. Available: </w:t>
+      </w:r>
+      <w:hyperlink r:id="rId43" w:tgtFrame="_blank" w:history="1">
+        <w:r>
+          <w:rPr>
+            <w:rStyle w:val="Hyperlink"/>
+            <w:u w:val="none"/>
+          </w:rPr>
+          <w:t>http</w:t>
+        </w:r>
+        <w:r>
+          <w:rPr>
+            <w:rStyle w:val="Hyperlink"/>
+            <w:u w:val="none"/>
+          </w:rPr>
+          <w:t>s</w:t>
+        </w:r>
+        <w:r>
+          <w:rPr>
+            <w:rStyle w:val="Hyperlink"/>
+            <w:u w:val="none"/>
+          </w:rPr>
+          <w:t>://policie.gov.cz/clanek/statistika-nehodovosti-900835.aspx</w:t>
+        </w:r>
+      </w:hyperlink>
+      <w:r>
+        <w:t>. [Accessed: July 8, 2025]</w:t>
+      </w:r>
+      <w:r>
+        <w:t>.</w:t>
+      </w:r>
+    </w:p>
+    <w:p>
+      <w:pPr>
+        <w:pStyle w:val="references"/>
+        <w:ind w:left="354" w:hanging="354"/>
+      </w:pPr>
+      <w:r>
+        <w:t xml:space="preserve">Czech Statistical Office, "Population estimates, structure, and projection," </w:t>
+      </w:r>
+      <w:r>
+        <w:rPr>
+          <w:i/>
+          <w:iCs/>
+        </w:rPr>
+        <w:t>Czech Statistical Office</w:t>
+      </w:r>
+      <w:r>
+        <w:t>, May 16, 2025. [Online]. Available:</w:t>
+      </w:r>
+      <w:r>
+        <w:t xml:space="preserve"> </w:t>
+      </w:r>
+      <w:hyperlink r:id="rId44" w:history="1">
+        <w:r>
+          <w:rPr>
+            <w:rStyle w:val="Hyperlink"/>
+          </w:rPr>
+          <w:t>https://csu.gov.cz/population-estimates-structure-and-projection</w:t>
+        </w:r>
+      </w:hyperlink>
+      <w:r>
+        <w:t>. [Accessed: July 8, 2025]</w:t>
       </w:r>
     </w:p>
     <w:p>
@@ -8764,6 +10110,15 @@
       <w:lang w:val="en-US" w:eastAsia="en-US"/>
     </w:rPr>
   </w:style>
+  <w:style w:type="character" w:styleId="FollowedHyperlink">
+    <w:name w:val="FollowedHyperlink"/>
+    <w:basedOn w:val="DefaultParagraphFont"/>
+    <w:rsid w:val="00ED05F1"/>
+    <w:rPr>
+      <w:color w:val="96607D" w:themeColor="followedHyperlink"/>
+      <w:u w:val="single"/>
+    </w:rPr>
+  </w:style>
 </w:styles>
 </file>
 
@@ -11003,6 +12358,996 @@
         <a:effectLst/>
       </c:spPr>
     </c:plotArea>
+    <c:plotVisOnly val="1"/>
+    <c:dispBlanksAs val="gap"/>
+    <c:showDLblsOverMax val="0"/>
+  </c:chart>
+  <c:spPr>
+    <a:solidFill>
+      <a:schemeClr val="bg1"/>
+    </a:solidFill>
+    <a:ln w="28575" cap="flat" cmpd="sng" algn="ctr">
+      <a:solidFill>
+        <a:schemeClr val="tx1">
+          <a:lumMod val="15000"/>
+          <a:lumOff val="85000"/>
+        </a:schemeClr>
+      </a:solidFill>
+      <a:round/>
+    </a:ln>
+    <a:effectLst/>
+  </c:spPr>
+  <c:txPr>
+    <a:bodyPr/>
+    <a:lstStyle/>
+    <a:p>
+      <a:pPr>
+        <a:defRPr/>
+      </a:pPr>
+      <a:endParaRPr lang="en-US"/>
+    </a:p>
+  </c:txPr>
+  <c:externalData r:id="rId3">
+    <c:autoUpdate val="0"/>
+  </c:externalData>
+</c:chartSpace>
+</file>
+
+<file path=word/charts/chart13.xml><?xml version="1.0" encoding="utf-8"?>
+<c:chartSpace xmlns:c="http://schemas.openxmlformats.org/drawingml/2006/chart" xmlns:a="http://schemas.openxmlformats.org/drawingml/2006/main" xmlns:r="http://schemas.openxmlformats.org/officeDocument/2006/relationships" xmlns:c16r2="http://schemas.microsoft.com/office/drawing/2015/06/chart">
+  <c:date1904 val="0"/>
+  <c:lang val="en-US"/>
+  <c:roundedCorners val="0"/>
+  <mc:AlternateContent xmlns:mc="http://schemas.openxmlformats.org/markup-compatibility/2006">
+    <mc:Choice xmlns:c14="http://schemas.microsoft.com/office/drawing/2007/8/2/chart" Requires="c14">
+      <c14:style val="102"/>
+    </mc:Choice>
+    <mc:Fallback>
+      <c:style val="2"/>
+    </mc:Fallback>
+  </mc:AlternateContent>
+  <c:chart>
+    <c:title>
+      <c:tx>
+        <c:rich>
+          <a:bodyPr rot="0" spcFirstLastPara="1" vertOverflow="ellipsis" vert="horz" wrap="square" anchor="ctr" anchorCtr="1"/>
+          <a:lstStyle/>
+          <a:p>
+            <a:pPr>
+              <a:defRPr sz="800" b="0" i="0" u="none" strike="noStrike" kern="1200" spc="0" baseline="0">
+                <a:solidFill>
+                  <a:schemeClr val="tx1">
+                    <a:lumMod val="65000"/>
+                    <a:lumOff val="35000"/>
+                  </a:schemeClr>
+                </a:solidFill>
+                <a:latin typeface="+mn-lt"/>
+                <a:ea typeface="+mn-ea"/>
+                <a:cs typeface="+mn-cs"/>
+              </a:defRPr>
+            </a:pPr>
+            <a:r>
+              <a:rPr lang="en-US" sz="800" b="0" i="0" u="none" strike="noStrike" kern="1200" spc="0" baseline="0">
+                <a:solidFill>
+                  <a:sysClr val="windowText" lastClr="000000">
+                    <a:lumMod val="65000"/>
+                    <a:lumOff val="35000"/>
+                  </a:sysClr>
+                </a:solidFill>
+              </a:rPr>
+              <a:t>2.5-month moving median of injured in 2024</a:t>
+            </a:r>
+          </a:p>
+        </c:rich>
+      </c:tx>
+      <c:layout>
+        <c:manualLayout>
+          <c:xMode val="edge"/>
+          <c:yMode val="edge"/>
+          <c:x val="0.17350114700229405"/>
+          <c:y val="2.2851490578603046E-2"/>
+        </c:manualLayout>
+      </c:layout>
+      <c:overlay val="0"/>
+      <c:spPr>
+        <a:noFill/>
+        <a:ln>
+          <a:noFill/>
+        </a:ln>
+        <a:effectLst/>
+      </c:spPr>
+      <c:txPr>
+        <a:bodyPr rot="0" spcFirstLastPara="1" vertOverflow="ellipsis" vert="horz" wrap="square" anchor="ctr" anchorCtr="1"/>
+        <a:lstStyle/>
+        <a:p>
+          <a:pPr>
+            <a:defRPr sz="800" b="0" i="0" u="none" strike="noStrike" kern="1200" spc="0" baseline="0">
+              <a:solidFill>
+                <a:schemeClr val="tx1">
+                  <a:lumMod val="65000"/>
+                  <a:lumOff val="35000"/>
+                </a:schemeClr>
+              </a:solidFill>
+              <a:latin typeface="+mn-lt"/>
+              <a:ea typeface="+mn-ea"/>
+              <a:cs typeface="+mn-cs"/>
+            </a:defRPr>
+          </a:pPr>
+          <a:endParaRPr lang="sk-SK"/>
+        </a:p>
+      </c:txPr>
+    </c:title>
+    <c:autoTitleDeleted val="0"/>
+    <c:plotArea>
+      <c:layout>
+        <c:manualLayout>
+          <c:layoutTarget val="inner"/>
+          <c:xMode val="edge"/>
+          <c:yMode val="edge"/>
+          <c:x val="0.13863219317067485"/>
+          <c:y val="0.15044245322253597"/>
+          <c:w val="0.82808949127968123"/>
+          <c:h val="0.55186234183413641"/>
+        </c:manualLayout>
+      </c:layout>
+      <c:lineChart>
+        <c:grouping val="standard"/>
+        <c:varyColors val="0"/>
+        <c:ser>
+          <c:idx val="0"/>
+          <c:order val="0"/>
+          <c:tx>
+            <c:strRef>
+              <c:f>Sheet1!$D$136</c:f>
+              <c:strCache>
+                <c:ptCount val="1"/>
+                <c:pt idx="0">
+                  <c:v>injured</c:v>
+                </c:pt>
+              </c:strCache>
+            </c:strRef>
+          </c:tx>
+          <c:spPr>
+            <a:ln w="19050" cap="rnd">
+              <a:solidFill>
+                <a:schemeClr val="accent1"/>
+              </a:solidFill>
+              <a:prstDash val="solid"/>
+              <a:round/>
+            </a:ln>
+            <a:effectLst/>
+          </c:spPr>
+          <c:marker>
+            <c:symbol val="circle"/>
+            <c:size val="5"/>
+            <c:spPr>
+              <a:solidFill>
+                <a:schemeClr val="accent1"/>
+              </a:solidFill>
+              <a:ln w="9525">
+                <a:solidFill>
+                  <a:schemeClr val="accent1"/>
+                </a:solidFill>
+              </a:ln>
+              <a:effectLst/>
+            </c:spPr>
+          </c:marker>
+          <c:cat>
+            <c:strRef>
+              <c:f>Sheet1!$C$137:$C$160</c:f>
+              <c:strCache>
+                <c:ptCount val="24"/>
+                <c:pt idx="0">
+                  <c:v>2024-01-01</c:v>
+                </c:pt>
+                <c:pt idx="1">
+                  <c:v>2024-01-16</c:v>
+                </c:pt>
+                <c:pt idx="2">
+                  <c:v>2024-02-01</c:v>
+                </c:pt>
+                <c:pt idx="3">
+                  <c:v>2024-02-15</c:v>
+                </c:pt>
+                <c:pt idx="4">
+                  <c:v>2024-03-01</c:v>
+                </c:pt>
+                <c:pt idx="5">
+                  <c:v>2024-03-16</c:v>
+                </c:pt>
+                <c:pt idx="6">
+                  <c:v>2024-04-01</c:v>
+                </c:pt>
+                <c:pt idx="7">
+                  <c:v>2024-04-16</c:v>
+                </c:pt>
+                <c:pt idx="8">
+                  <c:v>2024-05-01</c:v>
+                </c:pt>
+                <c:pt idx="9">
+                  <c:v>2024-05-16</c:v>
+                </c:pt>
+                <c:pt idx="10">
+                  <c:v>2024-06-01</c:v>
+                </c:pt>
+                <c:pt idx="11">
+                  <c:v>2024-06-16</c:v>
+                </c:pt>
+                <c:pt idx="12">
+                  <c:v>2024-07-01</c:v>
+                </c:pt>
+                <c:pt idx="13">
+                  <c:v>2024-07-16</c:v>
+                </c:pt>
+                <c:pt idx="14">
+                  <c:v>2024-08-01</c:v>
+                </c:pt>
+                <c:pt idx="15">
+                  <c:v>2024-08-16</c:v>
+                </c:pt>
+                <c:pt idx="16">
+                  <c:v>2024-09-01</c:v>
+                </c:pt>
+                <c:pt idx="17">
+                  <c:v>2024-09-16</c:v>
+                </c:pt>
+                <c:pt idx="18">
+                  <c:v>2024-10-01</c:v>
+                </c:pt>
+                <c:pt idx="19">
+                  <c:v>2024-10-16</c:v>
+                </c:pt>
+                <c:pt idx="20">
+                  <c:v>2024-11-01</c:v>
+                </c:pt>
+                <c:pt idx="21">
+                  <c:v>2024-11-16</c:v>
+                </c:pt>
+                <c:pt idx="22">
+                  <c:v>2024-12-01</c:v>
+                </c:pt>
+                <c:pt idx="23">
+                  <c:v>2024-12-16</c:v>
+                </c:pt>
+              </c:strCache>
+            </c:strRef>
+          </c:cat>
+          <c:val>
+            <c:numRef>
+              <c:f>Sheet1!$D$137:$D$160</c:f>
+              <c:numCache>
+                <c:formatCode>0</c:formatCode>
+                <c:ptCount val="24"/>
+                <c:pt idx="0">
+                  <c:v>46</c:v>
+                </c:pt>
+                <c:pt idx="1">
+                  <c:v>49.5</c:v>
+                </c:pt>
+                <c:pt idx="2">
+                  <c:v>47</c:v>
+                </c:pt>
+                <c:pt idx="3">
+                  <c:v>50</c:v>
+                </c:pt>
+                <c:pt idx="4">
+                  <c:v>53</c:v>
+                </c:pt>
+                <c:pt idx="5">
+                  <c:v>57</c:v>
+                </c:pt>
+                <c:pt idx="6">
+                  <c:v>59</c:v>
+                </c:pt>
+                <c:pt idx="7">
+                  <c:v>67</c:v>
+                </c:pt>
+                <c:pt idx="8">
+                  <c:v>77</c:v>
+                </c:pt>
+                <c:pt idx="9">
+                  <c:v>83</c:v>
+                </c:pt>
+                <c:pt idx="10">
+                  <c:v>96</c:v>
+                </c:pt>
+                <c:pt idx="11">
+                  <c:v>108</c:v>
+                </c:pt>
+                <c:pt idx="12">
+                  <c:v>111</c:v>
+                </c:pt>
+                <c:pt idx="13">
+                  <c:v>115</c:v>
+                </c:pt>
+                <c:pt idx="14">
+                  <c:v>122</c:v>
+                </c:pt>
+                <c:pt idx="15">
+                  <c:v>128</c:v>
+                </c:pt>
+                <c:pt idx="16">
+                  <c:v>128</c:v>
+                </c:pt>
+                <c:pt idx="17">
+                  <c:v>128</c:v>
+                </c:pt>
+                <c:pt idx="18">
+                  <c:v>99</c:v>
+                </c:pt>
+                <c:pt idx="19">
+                  <c:v>89</c:v>
+                </c:pt>
+                <c:pt idx="20">
+                  <c:v>84</c:v>
+                </c:pt>
+                <c:pt idx="21">
+                  <c:v>80</c:v>
+                </c:pt>
+                <c:pt idx="22">
+                  <c:v>63</c:v>
+                </c:pt>
+                <c:pt idx="23">
+                  <c:v>60</c:v>
+                </c:pt>
+              </c:numCache>
+            </c:numRef>
+          </c:val>
+          <c:smooth val="0"/>
+          <c:extLst>
+            <c:ext xmlns:c16="http://schemas.microsoft.com/office/drawing/2014/chart" uri="{C3380CC4-5D6E-409C-BE32-E72D297353CC}">
+              <c16:uniqueId val="{00000000-06EB-4E98-8090-B55395A0A1B1}"/>
+            </c:ext>
+          </c:extLst>
+        </c:ser>
+        <c:dLbls>
+          <c:showLegendKey val="0"/>
+          <c:showVal val="0"/>
+          <c:showCatName val="0"/>
+          <c:showSerName val="0"/>
+          <c:showPercent val="0"/>
+          <c:showBubbleSize val="0"/>
+        </c:dLbls>
+        <c:marker val="1"/>
+        <c:smooth val="0"/>
+        <c:axId val="858507935"/>
+        <c:axId val="858520415"/>
+      </c:lineChart>
+      <c:catAx>
+        <c:axId val="858507935"/>
+        <c:scaling>
+          <c:orientation val="minMax"/>
+        </c:scaling>
+        <c:delete val="0"/>
+        <c:axPos val="b"/>
+        <c:title>
+          <c:tx>
+            <c:rich>
+              <a:bodyPr rot="0" spcFirstLastPara="1" vertOverflow="ellipsis" vert="horz" wrap="square" anchor="ctr" anchorCtr="1"/>
+              <a:lstStyle/>
+              <a:p>
+                <a:pPr>
+                  <a:defRPr sz="700" b="1" i="0" u="none" strike="noStrike" kern="1200" baseline="0">
+                    <a:solidFill>
+                      <a:schemeClr val="tx1">
+                        <a:lumMod val="65000"/>
+                        <a:lumOff val="35000"/>
+                      </a:schemeClr>
+                    </a:solidFill>
+                    <a:latin typeface="+mn-lt"/>
+                    <a:ea typeface="+mn-ea"/>
+                    <a:cs typeface="+mn-cs"/>
+                  </a:defRPr>
+                </a:pPr>
+                <a:r>
+                  <a:rPr lang="en-US" sz="700" b="1"/>
+                  <a:t>Half-month</a:t>
+                </a:r>
+                <a:endParaRPr lang="sk-SK" sz="700" b="1"/>
+              </a:p>
+            </c:rich>
+          </c:tx>
+          <c:layout>
+            <c:manualLayout>
+              <c:xMode val="edge"/>
+              <c:yMode val="edge"/>
+              <c:x val="0.43338551677103354"/>
+              <c:y val="0.91151408312766879"/>
+            </c:manualLayout>
+          </c:layout>
+          <c:overlay val="0"/>
+          <c:spPr>
+            <a:noFill/>
+            <a:ln>
+              <a:noFill/>
+            </a:ln>
+            <a:effectLst/>
+          </c:spPr>
+          <c:txPr>
+            <a:bodyPr rot="0" spcFirstLastPara="1" vertOverflow="ellipsis" vert="horz" wrap="square" anchor="ctr" anchorCtr="1"/>
+            <a:lstStyle/>
+            <a:p>
+              <a:pPr>
+                <a:defRPr sz="700" b="1" i="0" u="none" strike="noStrike" kern="1200" baseline="0">
+                  <a:solidFill>
+                    <a:schemeClr val="tx1">
+                      <a:lumMod val="65000"/>
+                      <a:lumOff val="35000"/>
+                    </a:schemeClr>
+                  </a:solidFill>
+                  <a:latin typeface="+mn-lt"/>
+                  <a:ea typeface="+mn-ea"/>
+                  <a:cs typeface="+mn-cs"/>
+                </a:defRPr>
+              </a:pPr>
+              <a:endParaRPr lang="sk-SK"/>
+            </a:p>
+          </c:txPr>
+        </c:title>
+        <c:numFmt formatCode="General" sourceLinked="1"/>
+        <c:majorTickMark val="none"/>
+        <c:minorTickMark val="none"/>
+        <c:tickLblPos val="nextTo"/>
+        <c:spPr>
+          <a:noFill/>
+          <a:ln w="9525" cap="flat" cmpd="sng" algn="ctr">
+            <a:solidFill>
+              <a:schemeClr val="tx1">
+                <a:lumMod val="15000"/>
+                <a:lumOff val="85000"/>
+              </a:schemeClr>
+            </a:solidFill>
+            <a:round/>
+          </a:ln>
+          <a:effectLst/>
+        </c:spPr>
+        <c:txPr>
+          <a:bodyPr rot="-60000000" spcFirstLastPara="1" vertOverflow="ellipsis" vert="horz" wrap="square" anchor="ctr" anchorCtr="1"/>
+          <a:lstStyle/>
+          <a:p>
+            <a:pPr>
+              <a:defRPr sz="800" b="0" i="0" u="none" strike="noStrike" kern="1200" baseline="0">
+                <a:solidFill>
+                  <a:schemeClr val="tx1">
+                    <a:lumMod val="65000"/>
+                    <a:lumOff val="35000"/>
+                  </a:schemeClr>
+                </a:solidFill>
+                <a:latin typeface="+mn-lt"/>
+                <a:ea typeface="+mn-ea"/>
+                <a:cs typeface="+mn-cs"/>
+              </a:defRPr>
+            </a:pPr>
+            <a:endParaRPr lang="sk-SK"/>
+          </a:p>
+        </c:txPr>
+        <c:crossAx val="858520415"/>
+        <c:crosses val="autoZero"/>
+        <c:auto val="1"/>
+        <c:lblAlgn val="ctr"/>
+        <c:lblOffset val="100"/>
+        <c:noMultiLvlLbl val="0"/>
+      </c:catAx>
+      <c:valAx>
+        <c:axId val="858520415"/>
+        <c:scaling>
+          <c:orientation val="minMax"/>
+        </c:scaling>
+        <c:delete val="0"/>
+        <c:axPos val="l"/>
+        <c:majorGridlines>
+          <c:spPr>
+            <a:ln w="9525" cap="flat" cmpd="sng" algn="ctr">
+              <a:solidFill>
+                <a:schemeClr val="tx1">
+                  <a:lumMod val="15000"/>
+                  <a:lumOff val="85000"/>
+                </a:schemeClr>
+              </a:solidFill>
+              <a:round/>
+            </a:ln>
+            <a:effectLst/>
+          </c:spPr>
+        </c:majorGridlines>
+        <c:title>
+          <c:tx>
+            <c:rich>
+              <a:bodyPr rot="-5400000" spcFirstLastPara="1" vertOverflow="ellipsis" vert="horz" wrap="square" anchor="ctr" anchorCtr="1"/>
+              <a:lstStyle/>
+              <a:p>
+                <a:pPr>
+                  <a:defRPr sz="700" b="0" i="0" u="none" strike="noStrike" kern="1200" baseline="0">
+                    <a:solidFill>
+                      <a:schemeClr val="tx1">
+                        <a:lumMod val="65000"/>
+                        <a:lumOff val="35000"/>
+                      </a:schemeClr>
+                    </a:solidFill>
+                    <a:latin typeface="+mn-lt"/>
+                    <a:ea typeface="+mn-ea"/>
+                    <a:cs typeface="+mn-cs"/>
+                  </a:defRPr>
+                </a:pPr>
+                <a:r>
+                  <a:rPr lang="en-US" sz="700" b="1"/>
+                  <a:t>Injured</a:t>
+                </a:r>
+                <a:endParaRPr lang="sk-SK" sz="700" b="1"/>
+              </a:p>
+            </c:rich>
+          </c:tx>
+          <c:layout>
+            <c:manualLayout>
+              <c:xMode val="edge"/>
+              <c:yMode val="edge"/>
+              <c:x val="1.1811023622047244E-2"/>
+              <c:y val="0.36010459513456333"/>
+            </c:manualLayout>
+          </c:layout>
+          <c:overlay val="0"/>
+          <c:spPr>
+            <a:noFill/>
+            <a:ln>
+              <a:noFill/>
+            </a:ln>
+            <a:effectLst/>
+          </c:spPr>
+          <c:txPr>
+            <a:bodyPr rot="-5400000" spcFirstLastPara="1" vertOverflow="ellipsis" vert="horz" wrap="square" anchor="ctr" anchorCtr="1"/>
+            <a:lstStyle/>
+            <a:p>
+              <a:pPr>
+                <a:defRPr sz="700" b="0" i="0" u="none" strike="noStrike" kern="1200" baseline="0">
+                  <a:solidFill>
+                    <a:schemeClr val="tx1">
+                      <a:lumMod val="65000"/>
+                      <a:lumOff val="35000"/>
+                    </a:schemeClr>
+                  </a:solidFill>
+                  <a:latin typeface="+mn-lt"/>
+                  <a:ea typeface="+mn-ea"/>
+                  <a:cs typeface="+mn-cs"/>
+                </a:defRPr>
+              </a:pPr>
+              <a:endParaRPr lang="sk-SK"/>
+            </a:p>
+          </c:txPr>
+        </c:title>
+        <c:numFmt formatCode="0" sourceLinked="1"/>
+        <c:majorTickMark val="none"/>
+        <c:minorTickMark val="none"/>
+        <c:tickLblPos val="nextTo"/>
+        <c:spPr>
+          <a:noFill/>
+          <a:ln>
+            <a:noFill/>
+          </a:ln>
+          <a:effectLst/>
+        </c:spPr>
+        <c:txPr>
+          <a:bodyPr rot="-60000000" spcFirstLastPara="1" vertOverflow="ellipsis" vert="horz" wrap="square" anchor="ctr" anchorCtr="1"/>
+          <a:lstStyle/>
+          <a:p>
+            <a:pPr>
+              <a:defRPr sz="700" b="0" i="0" u="none" strike="noStrike" kern="1200" baseline="0">
+                <a:solidFill>
+                  <a:schemeClr val="tx1">
+                    <a:lumMod val="65000"/>
+                    <a:lumOff val="35000"/>
+                  </a:schemeClr>
+                </a:solidFill>
+                <a:latin typeface="+mn-lt"/>
+                <a:ea typeface="+mn-ea"/>
+                <a:cs typeface="+mn-cs"/>
+              </a:defRPr>
+            </a:pPr>
+            <a:endParaRPr lang="sk-SK"/>
+          </a:p>
+        </c:txPr>
+        <c:crossAx val="858507935"/>
+        <c:crosses val="autoZero"/>
+        <c:crossBetween val="between"/>
+      </c:valAx>
+      <c:spPr>
+        <a:noFill/>
+        <a:ln>
+          <a:noFill/>
+        </a:ln>
+        <a:effectLst/>
+      </c:spPr>
+    </c:plotArea>
+    <c:plotVisOnly val="1"/>
+    <c:dispBlanksAs val="gap"/>
+    <c:extLst>
+      <c:ext xmlns:c16r3="http://schemas.microsoft.com/office/drawing/2017/03/chart" uri="{56B9EC1D-385E-4148-901F-78D8002777C0}">
+        <c16r3:dataDisplayOptions16>
+          <c16r3:dispNaAsBlank val="1"/>
+        </c16r3:dataDisplayOptions16>
+      </c:ext>
+    </c:extLst>
+    <c:showDLblsOverMax val="0"/>
+  </c:chart>
+  <c:spPr>
+    <a:solidFill>
+      <a:schemeClr val="bg1"/>
+    </a:solidFill>
+    <a:ln w="28575" cap="flat" cmpd="sng" algn="ctr">
+      <a:solidFill>
+        <a:schemeClr val="tx1">
+          <a:lumMod val="15000"/>
+          <a:lumOff val="85000"/>
+        </a:schemeClr>
+      </a:solidFill>
+      <a:round/>
+    </a:ln>
+    <a:effectLst/>
+  </c:spPr>
+  <c:txPr>
+    <a:bodyPr/>
+    <a:lstStyle/>
+    <a:p>
+      <a:pPr>
+        <a:defRPr/>
+      </a:pPr>
+      <a:endParaRPr lang="sk-SK"/>
+    </a:p>
+  </c:txPr>
+  <c:externalData r:id="rId3">
+    <c:autoUpdate val="0"/>
+  </c:externalData>
+</c:chartSpace>
+</file>
+
+<file path=word/charts/chart14.xml><?xml version="1.0" encoding="utf-8"?>
+<c:chartSpace xmlns:c="http://schemas.openxmlformats.org/drawingml/2006/chart" xmlns:a="http://schemas.openxmlformats.org/drawingml/2006/main" xmlns:r="http://schemas.openxmlformats.org/officeDocument/2006/relationships" xmlns:c16r2="http://schemas.microsoft.com/office/drawing/2015/06/chart">
+  <c:date1904 val="0"/>
+  <c:lang val="en-US"/>
+  <c:roundedCorners val="0"/>
+  <mc:AlternateContent xmlns:mc="http://schemas.openxmlformats.org/markup-compatibility/2006">
+    <mc:Choice xmlns:c14="http://schemas.microsoft.com/office/drawing/2007/8/2/chart" Requires="c14">
+      <c14:style val="102"/>
+    </mc:Choice>
+    <mc:Fallback>
+      <c:style val="2"/>
+    </mc:Fallback>
+  </mc:AlternateContent>
+  <c:chart>
+    <c:title>
+      <c:tx>
+        <c:rich>
+          <a:bodyPr rot="0" spcFirstLastPara="1" vertOverflow="ellipsis" vert="horz" wrap="square" anchor="ctr" anchorCtr="1"/>
+          <a:lstStyle/>
+          <a:p>
+            <a:pPr>
+              <a:defRPr sz="900" b="0" i="0" u="none" strike="noStrike" kern="1200" spc="0" baseline="0">
+                <a:solidFill>
+                  <a:schemeClr val="tx1">
+                    <a:lumMod val="65000"/>
+                    <a:lumOff val="35000"/>
+                  </a:schemeClr>
+                </a:solidFill>
+                <a:latin typeface="+mn-lt"/>
+                <a:ea typeface="+mn-ea"/>
+                <a:cs typeface="+mn-cs"/>
+              </a:defRPr>
+            </a:pPr>
+            <a:r>
+              <a:rPr lang="en-US" sz="900"/>
+              <a:t>Proportions</a:t>
+            </a:r>
+            <a:r>
+              <a:rPr lang="en-US" sz="900" baseline="0"/>
+              <a:t> of TOP 1000 most costly damages</a:t>
+            </a:r>
+            <a:endParaRPr lang="en-US" sz="900"/>
+          </a:p>
+        </c:rich>
+      </c:tx>
+      <c:overlay val="0"/>
+      <c:spPr>
+        <a:noFill/>
+        <a:ln>
+          <a:noFill/>
+        </a:ln>
+        <a:effectLst/>
+      </c:spPr>
+      <c:txPr>
+        <a:bodyPr rot="0" spcFirstLastPara="1" vertOverflow="ellipsis" vert="horz" wrap="square" anchor="ctr" anchorCtr="1"/>
+        <a:lstStyle/>
+        <a:p>
+          <a:pPr>
+            <a:defRPr sz="900" b="0" i="0" u="none" strike="noStrike" kern="1200" spc="0" baseline="0">
+              <a:solidFill>
+                <a:schemeClr val="tx1">
+                  <a:lumMod val="65000"/>
+                  <a:lumOff val="35000"/>
+                </a:schemeClr>
+              </a:solidFill>
+              <a:latin typeface="+mn-lt"/>
+              <a:ea typeface="+mn-ea"/>
+              <a:cs typeface="+mn-cs"/>
+            </a:defRPr>
+          </a:pPr>
+          <a:endParaRPr lang="en-US"/>
+        </a:p>
+      </c:txPr>
+    </c:title>
+    <c:autoTitleDeleted val="0"/>
+    <c:plotArea>
+      <c:layout/>
+      <c:pieChart>
+        <c:varyColors val="1"/>
+        <c:ser>
+          <c:idx val="0"/>
+          <c:order val="0"/>
+          <c:dPt>
+            <c:idx val="0"/>
+            <c:bubble3D val="0"/>
+            <c:spPr>
+              <a:solidFill>
+                <a:schemeClr val="accent1"/>
+              </a:solidFill>
+              <a:ln w="19050">
+                <a:solidFill>
+                  <a:schemeClr val="lt1"/>
+                </a:solidFill>
+              </a:ln>
+              <a:effectLst/>
+            </c:spPr>
+            <c:extLst>
+              <c:ext xmlns:c16="http://schemas.microsoft.com/office/drawing/2014/chart" uri="{C3380CC4-5D6E-409C-BE32-E72D297353CC}">
+                <c16:uniqueId val="{00000001-FEA9-481E-9AB7-F6CC6FFAA401}"/>
+              </c:ext>
+            </c:extLst>
+          </c:dPt>
+          <c:dPt>
+            <c:idx val="1"/>
+            <c:bubble3D val="0"/>
+            <c:spPr>
+              <a:solidFill>
+                <a:schemeClr val="accent2"/>
+              </a:solidFill>
+              <a:ln w="19050">
+                <a:solidFill>
+                  <a:schemeClr val="lt1"/>
+                </a:solidFill>
+              </a:ln>
+              <a:effectLst/>
+            </c:spPr>
+            <c:extLst>
+              <c:ext xmlns:c16="http://schemas.microsoft.com/office/drawing/2014/chart" uri="{C3380CC4-5D6E-409C-BE32-E72D297353CC}">
+                <c16:uniqueId val="{00000003-FEA9-481E-9AB7-F6CC6FFAA401}"/>
+              </c:ext>
+            </c:extLst>
+          </c:dPt>
+          <c:dLbls>
+            <c:dLbl>
+              <c:idx val="0"/>
+              <c:layout>
+                <c:manualLayout>
+                  <c:x val="0.15853956911366351"/>
+                  <c:y val="8.2843702586088322E-2"/>
+                </c:manualLayout>
+              </c:layout>
+              <c:dLblPos val="bestFit"/>
+              <c:showLegendKey val="0"/>
+              <c:showVal val="1"/>
+              <c:showCatName val="0"/>
+              <c:showSerName val="0"/>
+              <c:showPercent val="1"/>
+              <c:showBubbleSize val="0"/>
+              <c:extLst>
+                <c:ext xmlns:c15="http://schemas.microsoft.com/office/drawing/2012/chart" uri="{CE6537A1-D6FC-4f65-9D91-7224C49458BB}"/>
+                <c:ext xmlns:c16="http://schemas.microsoft.com/office/drawing/2014/chart" uri="{C3380CC4-5D6E-409C-BE32-E72D297353CC}">
+                  <c16:uniqueId val="{00000001-FEA9-481E-9AB7-F6CC6FFAA401}"/>
+                </c:ext>
+              </c:extLst>
+            </c:dLbl>
+            <c:dLbl>
+              <c:idx val="1"/>
+              <c:layout>
+                <c:manualLayout>
+                  <c:x val="-0.22267490551448466"/>
+                  <c:y val="-0.14362499339606169"/>
+                </c:manualLayout>
+              </c:layout>
+              <c:spPr>
+                <a:solidFill>
+                  <a:srgbClr val="FFFFFF"/>
+                </a:solidFill>
+                <a:ln>
+                  <a:solidFill>
+                    <a:srgbClr val="000000"/>
+                  </a:solidFill>
+                  <a:prstDash val="solid"/>
+                </a:ln>
+                <a:effectLst/>
+              </c:spPr>
+              <c:txPr>
+                <a:bodyPr rot="0" spcFirstLastPara="1" vertOverflow="ellipsis" vert="horz" wrap="square" lIns="38100" tIns="19050" rIns="38100" bIns="19050" anchor="ctr" anchorCtr="1">
+                  <a:noAutofit/>
+                </a:bodyPr>
+                <a:lstStyle/>
+                <a:p>
+                  <a:pPr>
+                    <a:defRPr sz="700" b="0" i="0" u="none" strike="noStrike" kern="1200" baseline="0">
+                      <a:solidFill>
+                        <a:srgbClr val="000000"/>
+                      </a:solidFill>
+                      <a:latin typeface="+mn-lt"/>
+                      <a:ea typeface="+mn-ea"/>
+                      <a:cs typeface="+mn-cs"/>
+                    </a:defRPr>
+                  </a:pPr>
+                  <a:endParaRPr lang="en-US"/>
+                </a:p>
+              </c:txPr>
+              <c:dLblPos val="bestFit"/>
+              <c:showLegendKey val="0"/>
+              <c:showVal val="1"/>
+              <c:showCatName val="0"/>
+              <c:showSerName val="0"/>
+              <c:showPercent val="1"/>
+              <c:showBubbleSize val="0"/>
+              <c:separator>; </c:separator>
+              <c:extLst>
+                <c:ext xmlns:c15="http://schemas.microsoft.com/office/drawing/2012/chart" uri="{CE6537A1-D6FC-4f65-9D91-7224C49458BB}">
+                  <c15:layout>
+                    <c:manualLayout>
+                      <c:w val="0.2113241194828355"/>
+                      <c:h val="0.12643884892086332"/>
+                    </c:manualLayout>
+                  </c15:layout>
+                </c:ext>
+                <c:ext xmlns:c16="http://schemas.microsoft.com/office/drawing/2014/chart" uri="{C3380CC4-5D6E-409C-BE32-E72D297353CC}">
+                  <c16:uniqueId val="{00000003-FEA9-481E-9AB7-F6CC6FFAA401}"/>
+                </c:ext>
+              </c:extLst>
+            </c:dLbl>
+            <c:spPr>
+              <a:solidFill>
+                <a:srgbClr val="FFFFFF"/>
+              </a:solidFill>
+              <a:ln>
+                <a:solidFill>
+                  <a:srgbClr val="000000"/>
+                </a:solidFill>
+                <a:prstDash val="solid"/>
+              </a:ln>
+              <a:effectLst/>
+            </c:spPr>
+            <c:txPr>
+              <a:bodyPr rot="0" spcFirstLastPara="1" vertOverflow="ellipsis" vert="horz" wrap="square" lIns="38100" tIns="19050" rIns="38100" bIns="19050" anchor="ctr" anchorCtr="1">
+                <a:spAutoFit/>
+              </a:bodyPr>
+              <a:lstStyle/>
+              <a:p>
+                <a:pPr>
+                  <a:defRPr sz="700" b="0" i="0" u="none" strike="noStrike" kern="1200" baseline="0">
+                    <a:solidFill>
+                      <a:srgbClr val="000000"/>
+                    </a:solidFill>
+                    <a:latin typeface="+mn-lt"/>
+                    <a:ea typeface="+mn-ea"/>
+                    <a:cs typeface="+mn-cs"/>
+                  </a:defRPr>
+                </a:pPr>
+                <a:endParaRPr lang="en-US"/>
+              </a:p>
+            </c:txPr>
+            <c:dLblPos val="bestFit"/>
+            <c:showLegendKey val="0"/>
+            <c:showVal val="1"/>
+            <c:showCatName val="0"/>
+            <c:showSerName val="0"/>
+            <c:showPercent val="1"/>
+            <c:showBubbleSize val="0"/>
+            <c:separator>; </c:separator>
+            <c:showLeaderLines val="1"/>
+            <c:leaderLines>
+              <c:spPr>
+                <a:ln w="9525" cap="flat" cmpd="sng" algn="ctr">
+                  <a:solidFill>
+                    <a:schemeClr val="tx1">
+                      <a:lumMod val="35000"/>
+                      <a:lumOff val="65000"/>
+                    </a:schemeClr>
+                  </a:solidFill>
+                  <a:round/>
+                </a:ln>
+                <a:effectLst/>
+              </c:spPr>
+            </c:leaderLines>
+            <c:extLst>
+              <c:ext xmlns:c15="http://schemas.microsoft.com/office/drawing/2012/chart" uri="{CE6537A1-D6FC-4f65-9D91-7224C49458BB}"/>
+            </c:extLst>
+          </c:dLbls>
+          <c:cat>
+            <c:strRef>
+              <c:f>Sheet1!$D$164:$E$164</c:f>
+              <c:strCache>
+                <c:ptCount val="2"/>
+                <c:pt idx="0">
+                  <c:v>Alcohol-related</c:v>
+                </c:pt>
+                <c:pt idx="1">
+                  <c:v>Other</c:v>
+                </c:pt>
+              </c:strCache>
+            </c:strRef>
+          </c:cat>
+          <c:val>
+            <c:numRef>
+              <c:f>Sheet1!$D$165:$E$165</c:f>
+              <c:numCache>
+                <c:formatCode>0</c:formatCode>
+                <c:ptCount val="2"/>
+                <c:pt idx="0">
+                  <c:v>53773000</c:v>
+                </c:pt>
+                <c:pt idx="1">
+                  <c:v>1357583000</c:v>
+                </c:pt>
+              </c:numCache>
+            </c:numRef>
+          </c:val>
+          <c:extLst>
+            <c:ext xmlns:c16="http://schemas.microsoft.com/office/drawing/2014/chart" uri="{C3380CC4-5D6E-409C-BE32-E72D297353CC}">
+              <c16:uniqueId val="{00000004-FEA9-481E-9AB7-F6CC6FFAA401}"/>
+            </c:ext>
+          </c:extLst>
+        </c:ser>
+        <c:dLbls>
+          <c:dLblPos val="ctr"/>
+          <c:showLegendKey val="0"/>
+          <c:showVal val="1"/>
+          <c:showCatName val="0"/>
+          <c:showSerName val="0"/>
+          <c:showPercent val="0"/>
+          <c:showBubbleSize val="0"/>
+          <c:showLeaderLines val="1"/>
+        </c:dLbls>
+        <c:firstSliceAng val="0"/>
+      </c:pieChart>
+      <c:spPr>
+        <a:noFill/>
+        <a:ln>
+          <a:noFill/>
+        </a:ln>
+        <a:effectLst/>
+      </c:spPr>
+    </c:plotArea>
+    <c:legend>
+      <c:legendPos val="b"/>
+      <c:overlay val="0"/>
+      <c:spPr>
+        <a:noFill/>
+        <a:ln>
+          <a:noFill/>
+        </a:ln>
+        <a:effectLst/>
+      </c:spPr>
+      <c:txPr>
+        <a:bodyPr rot="0" spcFirstLastPara="1" vertOverflow="ellipsis" vert="horz" wrap="square" anchor="ctr" anchorCtr="1"/>
+        <a:lstStyle/>
+        <a:p>
+          <a:pPr rtl="0">
+            <a:defRPr sz="1000" b="0" i="0" u="none" strike="noStrike" kern="1200" baseline="0">
+              <a:solidFill>
+                <a:schemeClr val="tx1">
+                  <a:lumMod val="65000"/>
+                  <a:lumOff val="35000"/>
+                </a:schemeClr>
+              </a:solidFill>
+              <a:latin typeface="+mn-lt"/>
+              <a:ea typeface="+mn-ea"/>
+              <a:cs typeface="+mn-cs"/>
+            </a:defRPr>
+          </a:pPr>
+          <a:endParaRPr lang="en-US"/>
+        </a:p>
+      </c:txPr>
+    </c:legend>
     <c:plotVisOnly val="1"/>
     <c:dispBlanksAs val="gap"/>
     <c:showDLblsOverMax val="0"/>
@@ -15832,6 +18177,86 @@
 </cs:colorStyle>
 </file>
 
+<file path=word/charts/colors13.xml><?xml version="1.0" encoding="utf-8"?>
+<cs:colorStyle xmlns:cs="http://schemas.microsoft.com/office/drawing/2012/chartStyle" xmlns:a="http://schemas.openxmlformats.org/drawingml/2006/main" meth="cycle" id="10">
+  <a:schemeClr val="accent1"/>
+  <a:schemeClr val="accent2"/>
+  <a:schemeClr val="accent3"/>
+  <a:schemeClr val="accent4"/>
+  <a:schemeClr val="accent5"/>
+  <a:schemeClr val="accent6"/>
+  <cs:variation/>
+  <cs:variation>
+    <a:lumMod val="60000"/>
+  </cs:variation>
+  <cs:variation>
+    <a:lumMod val="80000"/>
+    <a:lumOff val="20000"/>
+  </cs:variation>
+  <cs:variation>
+    <a:lumMod val="80000"/>
+  </cs:variation>
+  <cs:variation>
+    <a:lumMod val="60000"/>
+    <a:lumOff val="40000"/>
+  </cs:variation>
+  <cs:variation>
+    <a:lumMod val="50000"/>
+  </cs:variation>
+  <cs:variation>
+    <a:lumMod val="70000"/>
+    <a:lumOff val="30000"/>
+  </cs:variation>
+  <cs:variation>
+    <a:lumMod val="70000"/>
+  </cs:variation>
+  <cs:variation>
+    <a:lumMod val="50000"/>
+    <a:lumOff val="50000"/>
+  </cs:variation>
+</cs:colorStyle>
+</file>
+
+<file path=word/charts/colors14.xml><?xml version="1.0" encoding="utf-8"?>
+<cs:colorStyle xmlns:cs="http://schemas.microsoft.com/office/drawing/2012/chartStyle" xmlns:a="http://schemas.openxmlformats.org/drawingml/2006/main" meth="cycle" id="10">
+  <a:schemeClr val="accent1"/>
+  <a:schemeClr val="accent2"/>
+  <a:schemeClr val="accent3"/>
+  <a:schemeClr val="accent4"/>
+  <a:schemeClr val="accent5"/>
+  <a:schemeClr val="accent6"/>
+  <cs:variation/>
+  <cs:variation>
+    <a:lumMod val="60000"/>
+  </cs:variation>
+  <cs:variation>
+    <a:lumMod val="80000"/>
+    <a:lumOff val="20000"/>
+  </cs:variation>
+  <cs:variation>
+    <a:lumMod val="80000"/>
+  </cs:variation>
+  <cs:variation>
+    <a:lumMod val="60000"/>
+    <a:lumOff val="40000"/>
+  </cs:variation>
+  <cs:variation>
+    <a:lumMod val="50000"/>
+  </cs:variation>
+  <cs:variation>
+    <a:lumMod val="70000"/>
+    <a:lumOff val="30000"/>
+  </cs:variation>
+  <cs:variation>
+    <a:lumMod val="70000"/>
+  </cs:variation>
+  <cs:variation>
+    <a:lumMod val="50000"/>
+    <a:lumOff val="50000"/>
+  </cs:variation>
+</cs:colorStyle>
+</file>
+
 <file path=word/charts/colors2.xml><?xml version="1.0" encoding="utf-8"?>
 <cs:colorStyle xmlns:cs="http://schemas.microsoft.com/office/drawing/2012/chartStyle" xmlns:a="http://schemas.openxmlformats.org/drawingml/2006/main" meth="cycle" id="10">
   <a:schemeClr val="accent1"/>
@@ -18161,6 +20586,1028 @@
             <a:lumOff val="85000"/>
           </a:schemeClr>
         </a:solidFill>
+      </a:ln>
+    </cs:spPr>
+  </cs:upBar>
+  <cs:valueAxis>
+    <cs:lnRef idx="0"/>
+    <cs:fillRef idx="0"/>
+    <cs:effectRef idx="0"/>
+    <cs:fontRef idx="minor">
+      <a:schemeClr val="tx1">
+        <a:lumMod val="65000"/>
+        <a:lumOff val="35000"/>
+      </a:schemeClr>
+    </cs:fontRef>
+    <cs:defRPr sz="900" kern="1200"/>
+  </cs:valueAxis>
+  <cs:wall>
+    <cs:lnRef idx="0"/>
+    <cs:fillRef idx="0"/>
+    <cs:effectRef idx="0"/>
+    <cs:fontRef idx="minor">
+      <a:schemeClr val="tx1"/>
+    </cs:fontRef>
+    <cs:spPr>
+      <a:noFill/>
+      <a:ln>
+        <a:noFill/>
+      </a:ln>
+    </cs:spPr>
+  </cs:wall>
+</cs:chartStyle>
+</file>
+
+<file path=word/charts/style13.xml><?xml version="1.0" encoding="utf-8"?>
+<cs:chartStyle xmlns:cs="http://schemas.microsoft.com/office/drawing/2012/chartStyle" xmlns:a="http://schemas.openxmlformats.org/drawingml/2006/main" id="332">
+  <cs:axisTitle>
+    <cs:lnRef idx="0"/>
+    <cs:fillRef idx="0"/>
+    <cs:effectRef idx="0"/>
+    <cs:fontRef idx="minor">
+      <a:schemeClr val="tx1">
+        <a:lumMod val="65000"/>
+        <a:lumOff val="35000"/>
+      </a:schemeClr>
+    </cs:fontRef>
+    <cs:defRPr sz="1000" kern="1200"/>
+  </cs:axisTitle>
+  <cs:categoryAxis>
+    <cs:lnRef idx="0"/>
+    <cs:fillRef idx="0"/>
+    <cs:effectRef idx="0"/>
+    <cs:fontRef idx="minor">
+      <a:schemeClr val="tx1">
+        <a:lumMod val="65000"/>
+        <a:lumOff val="35000"/>
+      </a:schemeClr>
+    </cs:fontRef>
+    <cs:spPr>
+      <a:ln w="9525" cap="flat" cmpd="sng" algn="ctr">
+        <a:solidFill>
+          <a:schemeClr val="tx1">
+            <a:lumMod val="15000"/>
+            <a:lumOff val="85000"/>
+          </a:schemeClr>
+        </a:solidFill>
+        <a:round/>
+      </a:ln>
+    </cs:spPr>
+    <cs:defRPr sz="900" kern="1200"/>
+  </cs:categoryAxis>
+  <cs:chartArea mods="allowNoFillOverride allowNoLineOverride">
+    <cs:lnRef idx="0"/>
+    <cs:fillRef idx="0"/>
+    <cs:effectRef idx="0"/>
+    <cs:fontRef idx="minor">
+      <a:schemeClr val="tx1"/>
+    </cs:fontRef>
+    <cs:spPr>
+      <a:solidFill>
+        <a:schemeClr val="bg1"/>
+      </a:solidFill>
+      <a:ln w="9525" cap="flat" cmpd="sng" algn="ctr">
+        <a:solidFill>
+          <a:schemeClr val="tx1">
+            <a:lumMod val="15000"/>
+            <a:lumOff val="85000"/>
+          </a:schemeClr>
+        </a:solidFill>
+        <a:round/>
+      </a:ln>
+    </cs:spPr>
+    <cs:defRPr sz="1000" kern="1200"/>
+  </cs:chartArea>
+  <cs:dataLabel>
+    <cs:lnRef idx="0"/>
+    <cs:fillRef idx="0"/>
+    <cs:effectRef idx="0"/>
+    <cs:fontRef idx="minor">
+      <a:schemeClr val="tx1">
+        <a:lumMod val="75000"/>
+        <a:lumOff val="25000"/>
+      </a:schemeClr>
+    </cs:fontRef>
+    <cs:defRPr sz="900" kern="1200"/>
+  </cs:dataLabel>
+  <cs:dataLabelCallout>
+    <cs:lnRef idx="0"/>
+    <cs:fillRef idx="0"/>
+    <cs:effectRef idx="0"/>
+    <cs:fontRef idx="minor">
+      <a:schemeClr val="dk1">
+        <a:lumMod val="65000"/>
+        <a:lumOff val="35000"/>
+      </a:schemeClr>
+    </cs:fontRef>
+    <cs:spPr>
+      <a:solidFill>
+        <a:schemeClr val="lt1"/>
+      </a:solidFill>
+      <a:ln>
+        <a:solidFill>
+          <a:schemeClr val="dk1">
+            <a:lumMod val="25000"/>
+            <a:lumOff val="75000"/>
+          </a:schemeClr>
+        </a:solidFill>
+      </a:ln>
+    </cs:spPr>
+    <cs:defRPr sz="900" kern="1200"/>
+    <cs:bodyPr rot="0" spcFirstLastPara="1" vertOverflow="clip" horzOverflow="clip" vert="horz" wrap="square" lIns="36576" tIns="18288" rIns="36576" bIns="18288" anchor="ctr" anchorCtr="1">
+      <a:spAutoFit/>
+    </cs:bodyPr>
+  </cs:dataLabelCallout>
+  <cs:dataPoint>
+    <cs:lnRef idx="0"/>
+    <cs:fillRef idx="1">
+      <cs:styleClr val="auto"/>
+    </cs:fillRef>
+    <cs:effectRef idx="0"/>
+    <cs:fontRef idx="minor">
+      <a:schemeClr val="tx1"/>
+    </cs:fontRef>
+  </cs:dataPoint>
+  <cs:dataPoint3D>
+    <cs:lnRef idx="0"/>
+    <cs:fillRef idx="1">
+      <cs:styleClr val="auto"/>
+    </cs:fillRef>
+    <cs:effectRef idx="0"/>
+    <cs:fontRef idx="minor">
+      <a:schemeClr val="tx1"/>
+    </cs:fontRef>
+  </cs:dataPoint3D>
+  <cs:dataPointLine>
+    <cs:lnRef idx="0">
+      <cs:styleClr val="auto"/>
+    </cs:lnRef>
+    <cs:fillRef idx="1"/>
+    <cs:effectRef idx="0"/>
+    <cs:fontRef idx="minor">
+      <a:schemeClr val="tx1"/>
+    </cs:fontRef>
+    <cs:spPr>
+      <a:ln w="28575" cap="rnd">
+        <a:solidFill>
+          <a:schemeClr val="phClr"/>
+        </a:solidFill>
+        <a:round/>
+      </a:ln>
+    </cs:spPr>
+  </cs:dataPointLine>
+  <cs:dataPointMarker>
+    <cs:lnRef idx="0">
+      <cs:styleClr val="auto"/>
+    </cs:lnRef>
+    <cs:fillRef idx="1">
+      <cs:styleClr val="auto"/>
+    </cs:fillRef>
+    <cs:effectRef idx="0"/>
+    <cs:fontRef idx="minor">
+      <a:schemeClr val="tx1"/>
+    </cs:fontRef>
+    <cs:spPr>
+      <a:ln w="9525">
+        <a:solidFill>
+          <a:schemeClr val="phClr"/>
+        </a:solidFill>
+      </a:ln>
+    </cs:spPr>
+  </cs:dataPointMarker>
+  <cs:dataPointMarkerLayout symbol="circle" size="5"/>
+  <cs:dataPointWireframe>
+    <cs:lnRef idx="0">
+      <cs:styleClr val="auto"/>
+    </cs:lnRef>
+    <cs:fillRef idx="1"/>
+    <cs:effectRef idx="0"/>
+    <cs:fontRef idx="minor">
+      <a:schemeClr val="tx1"/>
+    </cs:fontRef>
+    <cs:spPr>
+      <a:ln w="9525" cap="rnd">
+        <a:solidFill>
+          <a:schemeClr val="phClr"/>
+        </a:solidFill>
+        <a:round/>
+      </a:ln>
+    </cs:spPr>
+  </cs:dataPointWireframe>
+  <cs:dataTable>
+    <cs:lnRef idx="0"/>
+    <cs:fillRef idx="0"/>
+    <cs:effectRef idx="0"/>
+    <cs:fontRef idx="minor">
+      <a:schemeClr val="tx1">
+        <a:lumMod val="65000"/>
+        <a:lumOff val="35000"/>
+      </a:schemeClr>
+    </cs:fontRef>
+    <cs:spPr>
+      <a:noFill/>
+      <a:ln w="9525" cap="flat" cmpd="sng" algn="ctr">
+        <a:solidFill>
+          <a:schemeClr val="tx1">
+            <a:lumMod val="15000"/>
+            <a:lumOff val="85000"/>
+          </a:schemeClr>
+        </a:solidFill>
+        <a:round/>
+      </a:ln>
+    </cs:spPr>
+    <cs:defRPr sz="900" kern="1200"/>
+  </cs:dataTable>
+  <cs:downBar>
+    <cs:lnRef idx="0"/>
+    <cs:fillRef idx="0"/>
+    <cs:effectRef idx="0"/>
+    <cs:fontRef idx="minor">
+      <a:schemeClr val="dk1"/>
+    </cs:fontRef>
+    <cs:spPr>
+      <a:solidFill>
+        <a:schemeClr val="dk1">
+          <a:lumMod val="65000"/>
+          <a:lumOff val="35000"/>
+        </a:schemeClr>
+      </a:solidFill>
+      <a:ln w="9525">
+        <a:solidFill>
+          <a:schemeClr val="tx1">
+            <a:lumMod val="65000"/>
+            <a:lumOff val="35000"/>
+          </a:schemeClr>
+        </a:solidFill>
+      </a:ln>
+    </cs:spPr>
+  </cs:downBar>
+  <cs:dropLine>
+    <cs:lnRef idx="0"/>
+    <cs:fillRef idx="0"/>
+    <cs:effectRef idx="0"/>
+    <cs:fontRef idx="minor">
+      <a:schemeClr val="tx1"/>
+    </cs:fontRef>
+    <cs:spPr>
+      <a:ln w="9525" cap="flat" cmpd="sng" algn="ctr">
+        <a:solidFill>
+          <a:schemeClr val="tx1">
+            <a:lumMod val="35000"/>
+            <a:lumOff val="65000"/>
+          </a:schemeClr>
+        </a:solidFill>
+        <a:round/>
+      </a:ln>
+    </cs:spPr>
+  </cs:dropLine>
+  <cs:errorBar>
+    <cs:lnRef idx="0"/>
+    <cs:fillRef idx="0"/>
+    <cs:effectRef idx="0"/>
+    <cs:fontRef idx="minor">
+      <a:schemeClr val="tx1"/>
+    </cs:fontRef>
+    <cs:spPr>
+      <a:ln w="9525" cap="flat" cmpd="sng" algn="ctr">
+        <a:solidFill>
+          <a:schemeClr val="tx1">
+            <a:lumMod val="65000"/>
+            <a:lumOff val="35000"/>
+          </a:schemeClr>
+        </a:solidFill>
+        <a:round/>
+      </a:ln>
+    </cs:spPr>
+  </cs:errorBar>
+  <cs:floor>
+    <cs:lnRef idx="0"/>
+    <cs:fillRef idx="0"/>
+    <cs:effectRef idx="0"/>
+    <cs:fontRef idx="minor">
+      <a:schemeClr val="tx1"/>
+    </cs:fontRef>
+    <cs:spPr>
+      <a:noFill/>
+      <a:ln>
+        <a:noFill/>
+      </a:ln>
+    </cs:spPr>
+  </cs:floor>
+  <cs:gridlineMajor>
+    <cs:lnRef idx="0"/>
+    <cs:fillRef idx="0"/>
+    <cs:effectRef idx="0"/>
+    <cs:fontRef idx="minor">
+      <a:schemeClr val="tx1"/>
+    </cs:fontRef>
+    <cs:spPr>
+      <a:ln w="9525" cap="flat" cmpd="sng" algn="ctr">
+        <a:solidFill>
+          <a:schemeClr val="tx1">
+            <a:lumMod val="15000"/>
+            <a:lumOff val="85000"/>
+          </a:schemeClr>
+        </a:solidFill>
+        <a:round/>
+      </a:ln>
+    </cs:spPr>
+  </cs:gridlineMajor>
+  <cs:gridlineMinor>
+    <cs:lnRef idx="0"/>
+    <cs:fillRef idx="0"/>
+    <cs:effectRef idx="0"/>
+    <cs:fontRef idx="minor">
+      <a:schemeClr val="tx1"/>
+    </cs:fontRef>
+    <cs:spPr>
+      <a:ln w="9525" cap="flat" cmpd="sng" algn="ctr">
+        <a:solidFill>
+          <a:schemeClr val="tx1">
+            <a:lumMod val="5000"/>
+            <a:lumOff val="95000"/>
+          </a:schemeClr>
+        </a:solidFill>
+        <a:round/>
+      </a:ln>
+    </cs:spPr>
+  </cs:gridlineMinor>
+  <cs:hiLoLine>
+    <cs:lnRef idx="0"/>
+    <cs:fillRef idx="0"/>
+    <cs:effectRef idx="0"/>
+    <cs:fontRef idx="minor">
+      <a:schemeClr val="tx1"/>
+    </cs:fontRef>
+    <cs:spPr>
+      <a:ln w="9525" cap="flat" cmpd="sng" algn="ctr">
+        <a:solidFill>
+          <a:schemeClr val="tx1">
+            <a:lumMod val="75000"/>
+            <a:lumOff val="25000"/>
+          </a:schemeClr>
+        </a:solidFill>
+        <a:round/>
+      </a:ln>
+    </cs:spPr>
+  </cs:hiLoLine>
+  <cs:leaderLine>
+    <cs:lnRef idx="0"/>
+    <cs:fillRef idx="0"/>
+    <cs:effectRef idx="0"/>
+    <cs:fontRef idx="minor">
+      <a:schemeClr val="tx1"/>
+    </cs:fontRef>
+    <cs:spPr>
+      <a:ln w="9525" cap="flat" cmpd="sng" algn="ctr">
+        <a:solidFill>
+          <a:schemeClr val="tx1">
+            <a:lumMod val="35000"/>
+            <a:lumOff val="65000"/>
+          </a:schemeClr>
+        </a:solidFill>
+        <a:round/>
+      </a:ln>
+    </cs:spPr>
+  </cs:leaderLine>
+  <cs:legend>
+    <cs:lnRef idx="0"/>
+    <cs:fillRef idx="0"/>
+    <cs:effectRef idx="0"/>
+    <cs:fontRef idx="minor">
+      <a:schemeClr val="tx1">
+        <a:lumMod val="65000"/>
+        <a:lumOff val="35000"/>
+      </a:schemeClr>
+    </cs:fontRef>
+    <cs:defRPr sz="900" kern="1200"/>
+  </cs:legend>
+  <cs:plotArea mods="allowNoFillOverride allowNoLineOverride">
+    <cs:lnRef idx="0"/>
+    <cs:fillRef idx="0"/>
+    <cs:effectRef idx="0"/>
+    <cs:fontRef idx="minor">
+      <a:schemeClr val="tx1"/>
+    </cs:fontRef>
+  </cs:plotArea>
+  <cs:plotArea3D mods="allowNoFillOverride allowNoLineOverride">
+    <cs:lnRef idx="0"/>
+    <cs:fillRef idx="0"/>
+    <cs:effectRef idx="0"/>
+    <cs:fontRef idx="minor">
+      <a:schemeClr val="tx1"/>
+    </cs:fontRef>
+  </cs:plotArea3D>
+  <cs:seriesAxis>
+    <cs:lnRef idx="0"/>
+    <cs:fillRef idx="0"/>
+    <cs:effectRef idx="0"/>
+    <cs:fontRef idx="minor">
+      <a:schemeClr val="tx1">
+        <a:lumMod val="65000"/>
+        <a:lumOff val="35000"/>
+      </a:schemeClr>
+    </cs:fontRef>
+    <cs:defRPr sz="900" kern="1200"/>
+  </cs:seriesAxis>
+  <cs:seriesLine>
+    <cs:lnRef idx="0"/>
+    <cs:fillRef idx="0"/>
+    <cs:effectRef idx="0"/>
+    <cs:fontRef idx="minor">
+      <a:schemeClr val="tx1"/>
+    </cs:fontRef>
+    <cs:spPr>
+      <a:ln w="9525" cap="flat" cmpd="sng" algn="ctr">
+        <a:solidFill>
+          <a:schemeClr val="tx1">
+            <a:lumMod val="35000"/>
+            <a:lumOff val="65000"/>
+          </a:schemeClr>
+        </a:solidFill>
+        <a:round/>
+      </a:ln>
+    </cs:spPr>
+  </cs:seriesLine>
+  <cs:title>
+    <cs:lnRef idx="0"/>
+    <cs:fillRef idx="0"/>
+    <cs:effectRef idx="0"/>
+    <cs:fontRef idx="minor">
+      <a:schemeClr val="tx1">
+        <a:lumMod val="65000"/>
+        <a:lumOff val="35000"/>
+      </a:schemeClr>
+    </cs:fontRef>
+    <cs:defRPr sz="1400" b="0" kern="1200" spc="0" baseline="0"/>
+  </cs:title>
+  <cs:trendline>
+    <cs:lnRef idx="0">
+      <cs:styleClr val="auto"/>
+    </cs:lnRef>
+    <cs:fillRef idx="0"/>
+    <cs:effectRef idx="0"/>
+    <cs:fontRef idx="minor">
+      <a:schemeClr val="tx1"/>
+    </cs:fontRef>
+    <cs:spPr>
+      <a:ln w="19050" cap="rnd">
+        <a:solidFill>
+          <a:schemeClr val="phClr"/>
+        </a:solidFill>
+        <a:prstDash val="sysDot"/>
+      </a:ln>
+    </cs:spPr>
+  </cs:trendline>
+  <cs:trendlineLabel>
+    <cs:lnRef idx="0"/>
+    <cs:fillRef idx="0"/>
+    <cs:effectRef idx="0"/>
+    <cs:fontRef idx="minor">
+      <a:schemeClr val="tx1">
+        <a:lumMod val="65000"/>
+        <a:lumOff val="35000"/>
+      </a:schemeClr>
+    </cs:fontRef>
+    <cs:defRPr sz="900" kern="1200"/>
+  </cs:trendlineLabel>
+  <cs:upBar>
+    <cs:lnRef idx="0"/>
+    <cs:fillRef idx="0"/>
+    <cs:effectRef idx="0"/>
+    <cs:fontRef idx="minor">
+      <a:schemeClr val="dk1"/>
+    </cs:fontRef>
+    <cs:spPr>
+      <a:solidFill>
+        <a:schemeClr val="lt1"/>
+      </a:solidFill>
+      <a:ln w="9525">
+        <a:solidFill>
+          <a:schemeClr val="tx1">
+            <a:lumMod val="15000"/>
+            <a:lumOff val="85000"/>
+          </a:schemeClr>
+        </a:solidFill>
+      </a:ln>
+    </cs:spPr>
+  </cs:upBar>
+  <cs:valueAxis>
+    <cs:lnRef idx="0"/>
+    <cs:fillRef idx="0"/>
+    <cs:effectRef idx="0"/>
+    <cs:fontRef idx="minor">
+      <a:schemeClr val="tx1">
+        <a:lumMod val="65000"/>
+        <a:lumOff val="35000"/>
+      </a:schemeClr>
+    </cs:fontRef>
+    <cs:defRPr sz="900" kern="1200"/>
+  </cs:valueAxis>
+  <cs:wall>
+    <cs:lnRef idx="0"/>
+    <cs:fillRef idx="0"/>
+    <cs:effectRef idx="0"/>
+    <cs:fontRef idx="minor">
+      <a:schemeClr val="tx1"/>
+    </cs:fontRef>
+    <cs:spPr>
+      <a:noFill/>
+      <a:ln>
+        <a:noFill/>
+      </a:ln>
+    </cs:spPr>
+  </cs:wall>
+</cs:chartStyle>
+</file>
+
+<file path=word/charts/style14.xml><?xml version="1.0" encoding="utf-8"?>
+<cs:chartStyle xmlns:cs="http://schemas.microsoft.com/office/drawing/2012/chartStyle" xmlns:a="http://schemas.openxmlformats.org/drawingml/2006/main" id="251">
+  <cs:axisTitle>
+    <cs:lnRef idx="0"/>
+    <cs:fillRef idx="0"/>
+    <cs:effectRef idx="0"/>
+    <cs:fontRef idx="minor">
+      <a:schemeClr val="tx1">
+        <a:lumMod val="65000"/>
+        <a:lumOff val="35000"/>
+      </a:schemeClr>
+    </cs:fontRef>
+    <cs:defRPr sz="1000" kern="1200"/>
+  </cs:axisTitle>
+  <cs:categoryAxis>
+    <cs:lnRef idx="0"/>
+    <cs:fillRef idx="0"/>
+    <cs:effectRef idx="0"/>
+    <cs:fontRef idx="minor">
+      <a:schemeClr val="tx1">
+        <a:lumMod val="65000"/>
+        <a:lumOff val="35000"/>
+      </a:schemeClr>
+    </cs:fontRef>
+    <cs:spPr>
+      <a:ln w="9525" cap="flat" cmpd="sng" algn="ctr">
+        <a:solidFill>
+          <a:schemeClr val="tx1">
+            <a:lumMod val="15000"/>
+            <a:lumOff val="85000"/>
+          </a:schemeClr>
+        </a:solidFill>
+        <a:round/>
+      </a:ln>
+    </cs:spPr>
+    <cs:defRPr sz="900" kern="1200"/>
+  </cs:categoryAxis>
+  <cs:chartArea mods="allowNoFillOverride allowNoLineOverride">
+    <cs:lnRef idx="0"/>
+    <cs:fillRef idx="0"/>
+    <cs:effectRef idx="0"/>
+    <cs:fontRef idx="minor">
+      <a:schemeClr val="tx1"/>
+    </cs:fontRef>
+    <cs:spPr>
+      <a:solidFill>
+        <a:schemeClr val="bg1"/>
+      </a:solidFill>
+      <a:ln w="9525" cap="flat" cmpd="sng" algn="ctr">
+        <a:solidFill>
+          <a:schemeClr val="tx1">
+            <a:lumMod val="15000"/>
+            <a:lumOff val="85000"/>
+          </a:schemeClr>
+        </a:solidFill>
+        <a:round/>
+      </a:ln>
+    </cs:spPr>
+    <cs:defRPr sz="900" kern="1200"/>
+  </cs:chartArea>
+  <cs:dataLabel>
+    <cs:lnRef idx="0"/>
+    <cs:fillRef idx="0"/>
+    <cs:effectRef idx="0"/>
+    <cs:fontRef idx="minor">
+      <a:schemeClr val="tx1">
+        <a:lumMod val="75000"/>
+        <a:lumOff val="25000"/>
+      </a:schemeClr>
+    </cs:fontRef>
+    <cs:defRPr sz="900" kern="1200"/>
+  </cs:dataLabel>
+  <cs:dataLabelCallout>
+    <cs:lnRef idx="0"/>
+    <cs:fillRef idx="0"/>
+    <cs:effectRef idx="0"/>
+    <cs:fontRef idx="minor">
+      <a:schemeClr val="dk1">
+        <a:lumMod val="65000"/>
+        <a:lumOff val="35000"/>
+      </a:schemeClr>
+    </cs:fontRef>
+    <cs:spPr>
+      <a:solidFill>
+        <a:schemeClr val="lt1"/>
+      </a:solidFill>
+      <a:ln>
+        <a:solidFill>
+          <a:schemeClr val="dk1">
+            <a:lumMod val="25000"/>
+            <a:lumOff val="75000"/>
+          </a:schemeClr>
+        </a:solidFill>
+      </a:ln>
+    </cs:spPr>
+    <cs:defRPr sz="900" kern="1200"/>
+    <cs:bodyPr rot="0" spcFirstLastPara="1" vertOverflow="clip" horzOverflow="clip" vert="horz" wrap="square" lIns="36576" tIns="18288" rIns="36576" bIns="18288" anchor="ctr" anchorCtr="1">
+      <a:spAutoFit/>
+    </cs:bodyPr>
+  </cs:dataLabelCallout>
+  <cs:dataPoint>
+    <cs:lnRef idx="0"/>
+    <cs:fillRef idx="1">
+      <cs:styleClr val="auto"/>
+    </cs:fillRef>
+    <cs:effectRef idx="0"/>
+    <cs:fontRef idx="minor">
+      <a:schemeClr val="tx1"/>
+    </cs:fontRef>
+    <cs:spPr>
+      <a:ln w="19050">
+        <a:solidFill>
+          <a:schemeClr val="lt1"/>
+        </a:solidFill>
+      </a:ln>
+    </cs:spPr>
+  </cs:dataPoint>
+  <cs:dataPoint3D>
+    <cs:lnRef idx="0"/>
+    <cs:fillRef idx="1">
+      <cs:styleClr val="auto"/>
+    </cs:fillRef>
+    <cs:effectRef idx="0"/>
+    <cs:fontRef idx="minor">
+      <a:schemeClr val="tx1"/>
+    </cs:fontRef>
+    <cs:spPr>
+      <a:ln w="25400">
+        <a:solidFill>
+          <a:schemeClr val="lt1"/>
+        </a:solidFill>
+      </a:ln>
+    </cs:spPr>
+  </cs:dataPoint3D>
+  <cs:dataPointLine>
+    <cs:lnRef idx="0">
+      <cs:styleClr val="auto"/>
+    </cs:lnRef>
+    <cs:fillRef idx="0"/>
+    <cs:effectRef idx="0"/>
+    <cs:fontRef idx="minor">
+      <a:schemeClr val="tx1"/>
+    </cs:fontRef>
+    <cs:spPr>
+      <a:ln w="28575" cap="rnd">
+        <a:solidFill>
+          <a:schemeClr val="phClr"/>
+        </a:solidFill>
+        <a:round/>
+      </a:ln>
+    </cs:spPr>
+  </cs:dataPointLine>
+  <cs:dataPointMarker>
+    <cs:lnRef idx="0">
+      <cs:styleClr val="auto"/>
+    </cs:lnRef>
+    <cs:fillRef idx="1">
+      <cs:styleClr val="auto"/>
+    </cs:fillRef>
+    <cs:effectRef idx="0"/>
+    <cs:fontRef idx="minor">
+      <a:schemeClr val="tx1"/>
+    </cs:fontRef>
+    <cs:spPr>
+      <a:ln w="9525">
+        <a:solidFill>
+          <a:schemeClr val="phClr"/>
+        </a:solidFill>
+      </a:ln>
+    </cs:spPr>
+  </cs:dataPointMarker>
+  <cs:dataPointMarkerLayout symbol="circle" size="5"/>
+  <cs:dataPointWireframe>
+    <cs:lnRef idx="0">
+      <cs:styleClr val="auto"/>
+    </cs:lnRef>
+    <cs:fillRef idx="0"/>
+    <cs:effectRef idx="0"/>
+    <cs:fontRef idx="minor">
+      <a:schemeClr val="tx1"/>
+    </cs:fontRef>
+    <cs:spPr>
+      <a:ln w="9525" cap="rnd">
+        <a:solidFill>
+          <a:schemeClr val="phClr"/>
+        </a:solidFill>
+        <a:round/>
+      </a:ln>
+    </cs:spPr>
+  </cs:dataPointWireframe>
+  <cs:dataTable>
+    <cs:lnRef idx="0"/>
+    <cs:fillRef idx="0"/>
+    <cs:effectRef idx="0"/>
+    <cs:fontRef idx="minor">
+      <a:schemeClr val="tx1">
+        <a:lumMod val="65000"/>
+        <a:lumOff val="35000"/>
+      </a:schemeClr>
+    </cs:fontRef>
+    <cs:spPr>
+      <a:noFill/>
+      <a:ln w="9525" cap="flat" cmpd="sng" algn="ctr">
+        <a:solidFill>
+          <a:schemeClr val="tx1">
+            <a:lumMod val="15000"/>
+            <a:lumOff val="85000"/>
+          </a:schemeClr>
+        </a:solidFill>
+        <a:round/>
+      </a:ln>
+    </cs:spPr>
+    <cs:defRPr sz="900" kern="1200"/>
+  </cs:dataTable>
+  <cs:downBar>
+    <cs:lnRef idx="0"/>
+    <cs:fillRef idx="0"/>
+    <cs:effectRef idx="0"/>
+    <cs:fontRef idx="minor">
+      <a:schemeClr val="tx1"/>
+    </cs:fontRef>
+    <cs:spPr>
+      <a:solidFill>
+        <a:schemeClr val="dk1">
+          <a:lumMod val="75000"/>
+          <a:lumOff val="25000"/>
+        </a:schemeClr>
+      </a:solidFill>
+      <a:ln w="9525" cap="flat" cmpd="sng" algn="ctr">
+        <a:solidFill>
+          <a:schemeClr val="tx1">
+            <a:lumMod val="65000"/>
+            <a:lumOff val="35000"/>
+          </a:schemeClr>
+        </a:solidFill>
+        <a:round/>
+      </a:ln>
+    </cs:spPr>
+  </cs:downBar>
+  <cs:dropLine>
+    <cs:lnRef idx="0"/>
+    <cs:fillRef idx="0"/>
+    <cs:effectRef idx="0"/>
+    <cs:fontRef idx="minor">
+      <a:schemeClr val="tx1"/>
+    </cs:fontRef>
+    <cs:spPr>
+      <a:ln w="9525" cap="flat" cmpd="sng" algn="ctr">
+        <a:solidFill>
+          <a:schemeClr val="tx1">
+            <a:lumMod val="35000"/>
+            <a:lumOff val="65000"/>
+          </a:schemeClr>
+        </a:solidFill>
+        <a:round/>
+      </a:ln>
+    </cs:spPr>
+  </cs:dropLine>
+  <cs:errorBar>
+    <cs:lnRef idx="0"/>
+    <cs:fillRef idx="0"/>
+    <cs:effectRef idx="0"/>
+    <cs:fontRef idx="minor">
+      <a:schemeClr val="tx1"/>
+    </cs:fontRef>
+    <cs:spPr>
+      <a:ln w="9525" cap="flat" cmpd="sng" algn="ctr">
+        <a:solidFill>
+          <a:schemeClr val="tx1">
+            <a:lumMod val="65000"/>
+            <a:lumOff val="35000"/>
+          </a:schemeClr>
+        </a:solidFill>
+        <a:round/>
+      </a:ln>
+    </cs:spPr>
+  </cs:errorBar>
+  <cs:floor>
+    <cs:lnRef idx="0"/>
+    <cs:fillRef idx="0"/>
+    <cs:effectRef idx="0"/>
+    <cs:fontRef idx="minor">
+      <a:schemeClr val="tx1"/>
+    </cs:fontRef>
+    <cs:spPr>
+      <a:noFill/>
+      <a:ln>
+        <a:noFill/>
+      </a:ln>
+    </cs:spPr>
+  </cs:floor>
+  <cs:gridlineMajor>
+    <cs:lnRef idx="0"/>
+    <cs:fillRef idx="0"/>
+    <cs:effectRef idx="0"/>
+    <cs:fontRef idx="minor">
+      <a:schemeClr val="tx1"/>
+    </cs:fontRef>
+    <cs:spPr>
+      <a:ln w="9525" cap="flat" cmpd="sng" algn="ctr">
+        <a:solidFill>
+          <a:schemeClr val="tx1">
+            <a:lumMod val="15000"/>
+            <a:lumOff val="85000"/>
+          </a:schemeClr>
+        </a:solidFill>
+        <a:round/>
+      </a:ln>
+    </cs:spPr>
+  </cs:gridlineMajor>
+  <cs:gridlineMinor>
+    <cs:lnRef idx="0"/>
+    <cs:fillRef idx="0"/>
+    <cs:effectRef idx="0"/>
+    <cs:fontRef idx="minor">
+      <a:schemeClr val="tx1"/>
+    </cs:fontRef>
+    <cs:spPr>
+      <a:ln w="9525" cap="flat" cmpd="sng" algn="ctr">
+        <a:solidFill>
+          <a:schemeClr val="tx1">
+            <a:lumMod val="5000"/>
+            <a:lumOff val="95000"/>
+          </a:schemeClr>
+        </a:solidFill>
+        <a:round/>
+      </a:ln>
+    </cs:spPr>
+  </cs:gridlineMinor>
+  <cs:hiLoLine>
+    <cs:lnRef idx="0"/>
+    <cs:fillRef idx="0"/>
+    <cs:effectRef idx="0"/>
+    <cs:fontRef idx="minor">
+      <a:schemeClr val="tx1"/>
+    </cs:fontRef>
+    <cs:spPr>
+      <a:ln w="9525" cap="flat" cmpd="sng" algn="ctr">
+        <a:solidFill>
+          <a:schemeClr val="tx1">
+            <a:lumMod val="50000"/>
+            <a:lumOff val="50000"/>
+          </a:schemeClr>
+        </a:solidFill>
+        <a:round/>
+      </a:ln>
+    </cs:spPr>
+  </cs:hiLoLine>
+  <cs:leaderLine>
+    <cs:lnRef idx="0"/>
+    <cs:fillRef idx="0"/>
+    <cs:effectRef idx="0"/>
+    <cs:fontRef idx="minor">
+      <a:schemeClr val="tx1"/>
+    </cs:fontRef>
+    <cs:spPr>
+      <a:ln w="9525" cap="flat" cmpd="sng" algn="ctr">
+        <a:solidFill>
+          <a:schemeClr val="tx1">
+            <a:lumMod val="35000"/>
+            <a:lumOff val="65000"/>
+          </a:schemeClr>
+        </a:solidFill>
+        <a:round/>
+      </a:ln>
+    </cs:spPr>
+  </cs:leaderLine>
+  <cs:legend>
+    <cs:lnRef idx="0"/>
+    <cs:fillRef idx="0"/>
+    <cs:effectRef idx="0"/>
+    <cs:fontRef idx="minor">
+      <a:schemeClr val="tx1">
+        <a:lumMod val="65000"/>
+        <a:lumOff val="35000"/>
+      </a:schemeClr>
+    </cs:fontRef>
+    <cs:defRPr sz="900" kern="1200"/>
+  </cs:legend>
+  <cs:plotArea mods="allowNoFillOverride allowNoLineOverride">
+    <cs:lnRef idx="0"/>
+    <cs:fillRef idx="0"/>
+    <cs:effectRef idx="0"/>
+    <cs:fontRef idx="minor">
+      <a:schemeClr val="tx1"/>
+    </cs:fontRef>
+  </cs:plotArea>
+  <cs:plotArea3D mods="allowNoFillOverride allowNoLineOverride">
+    <cs:lnRef idx="0"/>
+    <cs:fillRef idx="0"/>
+    <cs:effectRef idx="0"/>
+    <cs:fontRef idx="minor">
+      <a:schemeClr val="tx1"/>
+    </cs:fontRef>
+  </cs:plotArea3D>
+  <cs:seriesAxis>
+    <cs:lnRef idx="0"/>
+    <cs:fillRef idx="0"/>
+    <cs:effectRef idx="0"/>
+    <cs:fontRef idx="minor">
+      <a:schemeClr val="tx1">
+        <a:lumMod val="65000"/>
+        <a:lumOff val="35000"/>
+      </a:schemeClr>
+    </cs:fontRef>
+    <cs:defRPr sz="900" kern="1200"/>
+  </cs:seriesAxis>
+  <cs:seriesLine>
+    <cs:lnRef idx="0"/>
+    <cs:fillRef idx="0"/>
+    <cs:effectRef idx="0"/>
+    <cs:fontRef idx="minor">
+      <a:schemeClr val="tx1"/>
+    </cs:fontRef>
+    <cs:spPr>
+      <a:ln w="9525" cap="flat" cmpd="sng" algn="ctr">
+        <a:solidFill>
+          <a:schemeClr val="tx1">
+            <a:lumMod val="35000"/>
+            <a:lumOff val="65000"/>
+          </a:schemeClr>
+        </a:solidFill>
+        <a:round/>
+      </a:ln>
+    </cs:spPr>
+  </cs:seriesLine>
+  <cs:title>
+    <cs:lnRef idx="0"/>
+    <cs:fillRef idx="0"/>
+    <cs:effectRef idx="0"/>
+    <cs:fontRef idx="minor">
+      <a:schemeClr val="tx1">
+        <a:lumMod val="65000"/>
+        <a:lumOff val="35000"/>
+      </a:schemeClr>
+    </cs:fontRef>
+    <cs:defRPr sz="1400" b="0" kern="1200" spc="0" baseline="0"/>
+  </cs:title>
+  <cs:trendline>
+    <cs:lnRef idx="0">
+      <cs:styleClr val="auto"/>
+    </cs:lnRef>
+    <cs:fillRef idx="0"/>
+    <cs:effectRef idx="0"/>
+    <cs:fontRef idx="minor">
+      <a:schemeClr val="tx1"/>
+    </cs:fontRef>
+    <cs:spPr>
+      <a:ln w="19050" cap="rnd">
+        <a:solidFill>
+          <a:schemeClr val="phClr"/>
+        </a:solidFill>
+        <a:prstDash val="sysDot"/>
+      </a:ln>
+    </cs:spPr>
+  </cs:trendline>
+  <cs:trendlineLabel>
+    <cs:lnRef idx="0"/>
+    <cs:fillRef idx="0"/>
+    <cs:effectRef idx="0"/>
+    <cs:fontRef idx="minor">
+      <a:schemeClr val="tx1">
+        <a:lumMod val="65000"/>
+        <a:lumOff val="35000"/>
+      </a:schemeClr>
+    </cs:fontRef>
+    <cs:defRPr sz="900" kern="1200"/>
+  </cs:trendlineLabel>
+  <cs:upBar>
+    <cs:lnRef idx="0"/>
+    <cs:fillRef idx="0"/>
+    <cs:effectRef idx="0"/>
+    <cs:fontRef idx="minor">
+      <a:schemeClr val="tx1"/>
+    </cs:fontRef>
+    <cs:spPr>
+      <a:solidFill>
+        <a:schemeClr val="lt1"/>
+      </a:solidFill>
+      <a:ln w="9525" cap="flat" cmpd="sng" algn="ctr">
+        <a:solidFill>
+          <a:schemeClr val="tx1">
+            <a:lumMod val="65000"/>
+            <a:lumOff val="35000"/>
+          </a:schemeClr>
+        </a:solidFill>
+        <a:round/>
       </a:ln>
     </cs:spPr>
   </cs:upBar>
@@ -22557,12 +26004,9 @@
 </file>
 
 <file path=customXml/item2.xml><?xml version="1.0" encoding="utf-8"?>
-<?mso-contentType ?>
-<FormTemplates xmlns="http://schemas.microsoft.com/sharepoint/v3/contenttype/forms">
-  <Display>DocumentLibraryForm</Display>
-  <Edit>DocumentLibraryForm</Edit>
-  <New>DocumentLibraryForm</New>
-</FormTemplates>
+<p:properties xmlns:p="http://schemas.microsoft.com/office/2006/metadata/properties" xmlns:xsi="http://www.w3.org/2001/XMLSchema-instance" xmlns:pc="http://schemas.microsoft.com/office/infopath/2007/PartnerControls">
+  <documentManagement/>
+</p:properties>
 </file>
 
 <file path=customXml/item3.xml><?xml version="1.0" encoding="utf-8"?>
@@ -22734,9 +26178,12 @@
 </file>
 
 <file path=customXml/item4.xml><?xml version="1.0" encoding="utf-8"?>
-<p:properties xmlns:p="http://schemas.microsoft.com/office/2006/metadata/properties" xmlns:xsi="http://www.w3.org/2001/XMLSchema-instance" xmlns:pc="http://schemas.microsoft.com/office/infopath/2007/PartnerControls">
-  <documentManagement/>
-</p:properties>
+<?mso-contentType ?>
+<FormTemplates xmlns="http://schemas.microsoft.com/sharepoint/v3/contenttype/forms">
+  <Display>DocumentLibraryForm</Display>
+  <Edit>DocumentLibraryForm</Edit>
+  <New>DocumentLibraryForm</New>
+</FormTemplates>
 </file>
 
 <file path=customXml/itemProps1.xml><?xml version="1.0" encoding="utf-8"?>
@@ -22748,9 +26195,10 @@
 </file>
 
 <file path=customXml/itemProps2.xml><?xml version="1.0" encoding="utf-8"?>
-<ds:datastoreItem xmlns:ds="http://schemas.openxmlformats.org/officeDocument/2006/customXml" ds:itemID="{F0EAAE87-BC27-444A-84B0-D8798D100033}">
+<ds:datastoreItem xmlns:ds="http://schemas.openxmlformats.org/officeDocument/2006/customXml" ds:itemID="{C22EAF1F-4A19-42EA-A91C-1DBAAF6DFBA7}">
   <ds:schemaRefs>
-    <ds:schemaRef ds:uri="http://schemas.microsoft.com/sharepoint/v3/contenttype/forms"/>
+    <ds:schemaRef ds:uri="http://schemas.microsoft.com/office/2006/metadata/properties"/>
+    <ds:schemaRef ds:uri="http://schemas.microsoft.com/office/infopath/2007/PartnerControls"/>
   </ds:schemaRefs>
 </ds:datastoreItem>
 </file>
@@ -22774,10 +26222,9 @@
 </file>
 
 <file path=customXml/itemProps4.xml><?xml version="1.0" encoding="utf-8"?>
-<ds:datastoreItem xmlns:ds="http://schemas.openxmlformats.org/officeDocument/2006/customXml" ds:itemID="{C22EAF1F-4A19-42EA-A91C-1DBAAF6DFBA7}">
+<ds:datastoreItem xmlns:ds="http://schemas.openxmlformats.org/officeDocument/2006/customXml" ds:itemID="{F0EAAE87-BC27-444A-84B0-D8798D100033}">
   <ds:schemaRefs>
-    <ds:schemaRef ds:uri="http://schemas.microsoft.com/office/2006/metadata/properties"/>
-    <ds:schemaRef ds:uri="http://schemas.microsoft.com/office/infopath/2007/PartnerControls"/>
+    <ds:schemaRef ds:uri="http://schemas.microsoft.com/sharepoint/v3/contenttype/forms"/>
   </ds:schemaRefs>
 </ds:datastoreItem>
 </file>
</xml_diff>